<commit_message>
Added charts to further break down class structures per deliverable 3) in Ass1 outline.
</commit_message>
<xml_diff>
--- a/docs/UML_Class_Diagrams.docx
+++ b/docs/UML_Class_Diagrams.docx
@@ -725,10 +725,7 @@
         <w:tab/>
       </w:r>
     </w:p>
-    <w:p>
-      <w:bookmarkStart w:id="0" w:name="_GoBack"/>
-      <w:bookmarkEnd w:id="0"/>
-    </w:p>
+    <w:p/>
     <w:tbl>
       <w:tblPr>
         <w:tblStyle w:val="TableGrid"/>
@@ -1060,14 +1057,14 @@
         <w:pStyle w:val="Subtitle"/>
         <w:numPr>
           <w:ilvl w:val="1"/>
-          <w:numId w:val="2"/>
+          <w:numId w:val="1"/>
         </w:numPr>
         <w:spacing w:line="240" w:lineRule="auto"/>
         <w:ind w:left="426"/>
       </w:pPr>
       <w:r>
         <w:lastRenderedPageBreak/>
-        <w:t>Fields and Data Types of User Interface Classes</w:t>
+        <w:t>Utility Classes</w:t>
       </w:r>
     </w:p>
     <w:p>
@@ -1076,23 +1073,55 @@
         <w:ind w:left="142" w:firstLine="284"/>
       </w:pPr>
       <w:r>
-        <w:t xml:space="preserve">The following tables show the graphic component names, types of data returned by each component used in each User Interface class. Each public UI class will extend the </w:t>
-      </w:r>
-      <w:proofErr w:type="spellStart"/>
-      <w:r>
-        <w:t>javax.swing.JFrame</w:t>
-      </w:r>
-      <w:proofErr w:type="spellEnd"/>
-      <w:r>
-        <w:t xml:space="preserve"> class in order to inherit the defined properties of the </w:t>
-      </w:r>
-      <w:proofErr w:type="spellStart"/>
-      <w:r>
-        <w:t>JFrame</w:t>
-      </w:r>
-      <w:proofErr w:type="spellEnd"/>
-      <w:r>
-        <w:t xml:space="preserve"> class.</w:t>
+        <w:t>The following tables outline the public, private and protected methods making up each class defined above in section 3.1.</w:t>
+      </w:r>
+      <w:r>
+        <w:t xml:space="preserve"> Note that the </w:t>
+      </w:r>
+      <w:r>
+        <w:rPr>
+          <w:i/>
+        </w:rPr>
+        <w:t>Sense</w:t>
+      </w:r>
+      <w:r>
+        <w:t xml:space="preserve"> and </w:t>
+      </w:r>
+      <w:r>
+        <w:rPr>
+          <w:i/>
+        </w:rPr>
+        <w:t>Communications</w:t>
+      </w:r>
+      <w:r>
+        <w:t xml:space="preserve"> classes extend the </w:t>
+      </w:r>
+      <w:r>
+        <w:rPr>
+          <w:i/>
+        </w:rPr>
+        <w:t>Pacemaker</w:t>
+      </w:r>
+      <w:r>
+        <w:t xml:space="preserve"> class allowing them to inherit the properties defined in the Pacemaker class. The method </w:t>
+      </w:r>
+      <w:r>
+        <w:rPr>
+          <w:i/>
+        </w:rPr>
+        <w:t>Pace</w:t>
+      </w:r>
+      <w:r>
+        <w:t xml:space="preserve"> extends the </w:t>
+      </w:r>
+      <w:r>
+        <w:rPr>
+          <w:i/>
+        </w:rPr>
+        <w:t>Sense</w:t>
+      </w:r>
+      <w:r>
+        <w:t xml:space="preserve"> class in order to inherit properties of both Pacemaker and Sense.</w:t>
       </w:r>
     </w:p>
     <w:p>
@@ -1103,6 +1132,8 @@
           <w:sz w:val="20"/>
         </w:rPr>
       </w:pPr>
+      <w:bookmarkStart w:id="0" w:name="_GoBack"/>
+      <w:bookmarkEnd w:id="0"/>
       <w:r>
         <w:rPr>
           <w:sz w:val="20"/>
@@ -1146,27 +1177,25 @@
         </w:rPr>
         <w:t xml:space="preserve">: </w:t>
       </w:r>
-      <w:proofErr w:type="spellStart"/>
       <w:r>
         <w:rPr>
           <w:sz w:val="20"/>
         </w:rPr>
-        <w:t>Login_UI</w:t>
-      </w:r>
-      <w:proofErr w:type="spellEnd"/>
+        <w:t>main()</w:t>
+      </w:r>
     </w:p>
     <w:tbl>
       <w:tblPr>
         <w:tblStyle w:val="TableGrid"/>
         <w:tblW w:w="10348" w:type="dxa"/>
-        <w:tblInd w:w="-714" w:type="dxa"/>
+        <w:tblInd w:w="-501" w:type="dxa"/>
         <w:tblLook w:val="04A0" w:firstRow="1" w:lastRow="0" w:firstColumn="1" w:lastColumn="0" w:noHBand="0" w:noVBand="1"/>
       </w:tblPr>
       <w:tblGrid>
         <w:gridCol w:w="2971"/>
         <w:gridCol w:w="2112"/>
-        <w:gridCol w:w="2130"/>
-        <w:gridCol w:w="3135"/>
+        <w:gridCol w:w="2430"/>
+        <w:gridCol w:w="2835"/>
       </w:tblGrid>
       <w:tr>
         <w:trPr>
@@ -1185,14 +1214,12 @@
                 <w:b/>
               </w:rPr>
             </w:pPr>
-            <w:proofErr w:type="spellStart"/>
-            <w:r>
-              <w:rPr>
-                <w:b/>
-              </w:rPr>
-              <w:t>Component_Name</w:t>
-            </w:r>
-            <w:proofErr w:type="spellEnd"/>
+            <w:r>
+              <w:rPr>
+                <w:b/>
+              </w:rPr>
+              <w:t>Method Name</w:t>
+            </w:r>
           </w:p>
         </w:tc>
         <w:tc>
@@ -1224,7 +1251,7 @@
         </w:tc>
         <w:tc>
           <w:tcPr>
-            <w:tcW w:w="2130" w:type="dxa"/>
+            <w:tcW w:w="2430" w:type="dxa"/>
             <w:shd w:val="clear" w:color="auto" w:fill="D9D9D9" w:themeFill="background1" w:themeFillShade="D9"/>
             <w:vAlign w:val="center"/>
           </w:tcPr>
@@ -1245,7 +1272,7 @@
         </w:tc>
         <w:tc>
           <w:tcPr>
-            <w:tcW w:w="3135" w:type="dxa"/>
+            <w:tcW w:w="2835" w:type="dxa"/>
             <w:shd w:val="clear" w:color="auto" w:fill="D9D9D9" w:themeFill="background1" w:themeFillShade="D9"/>
             <w:vAlign w:val="center"/>
           </w:tcPr>
@@ -1273,37 +1300,23 @@
           <w:tcPr>
             <w:tcW w:w="2971" w:type="dxa"/>
           </w:tcPr>
-          <w:p>
-            <w:proofErr w:type="spellStart"/>
-            <w:r>
-              <w:t>username_field</w:t>
-            </w:r>
-            <w:proofErr w:type="spellEnd"/>
-          </w:p>
+          <w:p/>
         </w:tc>
         <w:tc>
           <w:tcPr>
             <w:tcW w:w="2112" w:type="dxa"/>
           </w:tcPr>
-          <w:p>
-            <w:r>
-              <w:t>String</w:t>
-            </w:r>
-          </w:p>
-        </w:tc>
-        <w:tc>
-          <w:tcPr>
-            <w:tcW w:w="2130" w:type="dxa"/>
-          </w:tcPr>
-          <w:p>
-            <w:r>
-              <w:t>Get username</w:t>
-            </w:r>
-          </w:p>
-        </w:tc>
-        <w:tc>
-          <w:tcPr>
-            <w:tcW w:w="3135" w:type="dxa"/>
+          <w:p/>
+        </w:tc>
+        <w:tc>
+          <w:tcPr>
+            <w:tcW w:w="2430" w:type="dxa"/>
+          </w:tcPr>
+          <w:p/>
+        </w:tc>
+        <w:tc>
+          <w:tcPr>
+            <w:tcW w:w="2835" w:type="dxa"/>
           </w:tcPr>
           <w:p/>
         </w:tc>
@@ -1316,13 +1329,7 @@
           <w:tcPr>
             <w:tcW w:w="2971" w:type="dxa"/>
           </w:tcPr>
-          <w:p>
-            <w:proofErr w:type="spellStart"/>
-            <w:r>
-              <w:t>password_field</w:t>
-            </w:r>
-            <w:proofErr w:type="spellEnd"/>
-          </w:p>
+          <w:p/>
         </w:tc>
         <w:tc>
           <w:tcPr>
@@ -1334,27 +1341,17 @@
                 <w:strike/>
               </w:rPr>
             </w:pPr>
-            <w:r>
-              <w:rPr>
-                <w:strike/>
-              </w:rPr>
-              <w:t>String</w:t>
-            </w:r>
-          </w:p>
-        </w:tc>
-        <w:tc>
-          <w:tcPr>
-            <w:tcW w:w="2130" w:type="dxa"/>
-          </w:tcPr>
-          <w:p>
-            <w:r>
-              <w:t>Get hidden password</w:t>
-            </w:r>
-          </w:p>
-        </w:tc>
-        <w:tc>
-          <w:tcPr>
-            <w:tcW w:w="3135" w:type="dxa"/>
+          </w:p>
+        </w:tc>
+        <w:tc>
+          <w:tcPr>
+            <w:tcW w:w="2430" w:type="dxa"/>
+          </w:tcPr>
+          <w:p/>
+        </w:tc>
+        <w:tc>
+          <w:tcPr>
+            <w:tcW w:w="2835" w:type="dxa"/>
           </w:tcPr>
           <w:p/>
         </w:tc>
@@ -1367,37 +1364,23 @@
           <w:tcPr>
             <w:tcW w:w="2971" w:type="dxa"/>
           </w:tcPr>
-          <w:p>
-            <w:proofErr w:type="spellStart"/>
-            <w:r>
-              <w:t>rememberme_field</w:t>
-            </w:r>
-            <w:proofErr w:type="spellEnd"/>
-          </w:p>
+          <w:p/>
         </w:tc>
         <w:tc>
           <w:tcPr>
             <w:tcW w:w="2112" w:type="dxa"/>
           </w:tcPr>
-          <w:p>
-            <w:r>
-              <w:t>Boolean</w:t>
-            </w:r>
-          </w:p>
-        </w:tc>
-        <w:tc>
-          <w:tcPr>
-            <w:tcW w:w="2130" w:type="dxa"/>
-          </w:tcPr>
-          <w:p>
-            <w:r>
-              <w:t>Remember credentials checkbox</w:t>
-            </w:r>
-          </w:p>
-        </w:tc>
-        <w:tc>
-          <w:tcPr>
-            <w:tcW w:w="3135" w:type="dxa"/>
+          <w:p/>
+        </w:tc>
+        <w:tc>
+          <w:tcPr>
+            <w:tcW w:w="2430" w:type="dxa"/>
+          </w:tcPr>
+          <w:p/>
+        </w:tc>
+        <w:tc>
+          <w:tcPr>
+            <w:tcW w:w="2835" w:type="dxa"/>
           </w:tcPr>
           <w:p/>
         </w:tc>
@@ -1410,43 +1393,25 @@
           <w:tcPr>
             <w:tcW w:w="2971" w:type="dxa"/>
           </w:tcPr>
-          <w:p>
-            <w:proofErr w:type="spellStart"/>
-            <w:r>
-              <w:t>login_button</w:t>
-            </w:r>
-            <w:proofErr w:type="spellEnd"/>
-          </w:p>
+          <w:p/>
         </w:tc>
         <w:tc>
           <w:tcPr>
             <w:tcW w:w="2112" w:type="dxa"/>
           </w:tcPr>
-          <w:p>
-            <w:r>
-              <w:t>Boolean — action event</w:t>
-            </w:r>
-          </w:p>
-        </w:tc>
-        <w:tc>
-          <w:tcPr>
-            <w:tcW w:w="2130" w:type="dxa"/>
-          </w:tcPr>
-          <w:p>
-            <w:r>
-              <w:t>Submit information for verification</w:t>
-            </w:r>
-          </w:p>
-        </w:tc>
-        <w:tc>
-          <w:tcPr>
-            <w:tcW w:w="3135" w:type="dxa"/>
-          </w:tcPr>
-          <w:p>
-            <w:r>
-              <w:t>Verify login credentials against serialized data</w:t>
-            </w:r>
-          </w:p>
+          <w:p/>
+        </w:tc>
+        <w:tc>
+          <w:tcPr>
+            <w:tcW w:w="2430" w:type="dxa"/>
+          </w:tcPr>
+          <w:p/>
+        </w:tc>
+        <w:tc>
+          <w:tcPr>
+            <w:tcW w:w="2835" w:type="dxa"/>
+          </w:tcPr>
+          <w:p/>
         </w:tc>
       </w:tr>
     </w:tbl>
@@ -1507,26 +1472,27 @@
         </w:rPr>
         <w:t xml:space="preserve">: </w:t>
       </w:r>
-      <w:proofErr w:type="spellStart"/>
+      <w:proofErr w:type="gramStart"/>
       <w:r>
         <w:rPr>
           <w:sz w:val="20"/>
         </w:rPr>
-        <w:t>Main_UI</w:t>
-      </w:r>
-      <w:proofErr w:type="spellEnd"/>
+        <w:t>Pacemaker()</w:t>
+      </w:r>
+      <w:proofErr w:type="gramEnd"/>
     </w:p>
     <w:tbl>
       <w:tblPr>
         <w:tblStyle w:val="TableGrid"/>
         <w:tblW w:w="10348" w:type="dxa"/>
-        <w:tblInd w:w="-714" w:type="dxa"/>
+        <w:tblInd w:w="-501" w:type="dxa"/>
         <w:tblLook w:val="04A0" w:firstRow="1" w:lastRow="0" w:firstColumn="1" w:lastColumn="0" w:noHBand="0" w:noVBand="1"/>
       </w:tblPr>
       <w:tblGrid>
         <w:gridCol w:w="2971"/>
-        <w:gridCol w:w="2700"/>
-        <w:gridCol w:w="4677"/>
+        <w:gridCol w:w="2112"/>
+        <w:gridCol w:w="2430"/>
+        <w:gridCol w:w="2835"/>
       </w:tblGrid>
       <w:tr>
         <w:trPr>
@@ -1549,13 +1515,13 @@
               <w:rPr>
                 <w:b/>
               </w:rPr>
-              <w:t>Component Name</w:t>
-            </w:r>
-          </w:p>
-        </w:tc>
-        <w:tc>
-          <w:tcPr>
-            <w:tcW w:w="2700" w:type="dxa"/>
+              <w:t>Method Name</w:t>
+            </w:r>
+          </w:p>
+        </w:tc>
+        <w:tc>
+          <w:tcPr>
+            <w:tcW w:w="2112" w:type="dxa"/>
             <w:shd w:val="clear" w:color="auto" w:fill="D9D9D9" w:themeFill="background1" w:themeFillShade="D9"/>
             <w:vAlign w:val="center"/>
           </w:tcPr>
@@ -1582,7 +1548,7 @@
         </w:tc>
         <w:tc>
           <w:tcPr>
-            <w:tcW w:w="4677" w:type="dxa"/>
+            <w:tcW w:w="2430" w:type="dxa"/>
             <w:shd w:val="clear" w:color="auto" w:fill="D9D9D9" w:themeFill="background1" w:themeFillShade="D9"/>
             <w:vAlign w:val="center"/>
           </w:tcPr>
@@ -1597,297 +1563,152 @@
               <w:rPr>
                 <w:b/>
               </w:rPr>
+              <w:t>Description</w:t>
+            </w:r>
+          </w:p>
+        </w:tc>
+        <w:tc>
+          <w:tcPr>
+            <w:tcW w:w="2835" w:type="dxa"/>
+            <w:shd w:val="clear" w:color="auto" w:fill="D9D9D9" w:themeFill="background1" w:themeFillShade="D9"/>
+            <w:vAlign w:val="center"/>
+          </w:tcPr>
+          <w:p>
+            <w:pPr>
+              <w:jc w:val="center"/>
+              <w:rPr>
+                <w:b/>
+              </w:rPr>
+            </w:pPr>
+            <w:r>
+              <w:rPr>
+                <w:b/>
+              </w:rPr>
               <w:t>Next Action (If action event triggered)</w:t>
             </w:r>
           </w:p>
         </w:tc>
       </w:tr>
       <w:tr>
+        <w:trPr>
+          <w:trHeight w:val="413"/>
+        </w:trPr>
         <w:tc>
           <w:tcPr>
             <w:tcW w:w="2971" w:type="dxa"/>
           </w:tcPr>
-          <w:p>
-            <w:proofErr w:type="spellStart"/>
-            <w:r>
-              <w:t>add_client_button</w:t>
-            </w:r>
-            <w:proofErr w:type="spellEnd"/>
-          </w:p>
-        </w:tc>
-        <w:tc>
-          <w:tcPr>
-            <w:tcW w:w="2700" w:type="dxa"/>
-          </w:tcPr>
-          <w:p>
-            <w:r>
-              <w:t>Boolean</w:t>
-            </w:r>
-            <w:r>
-              <w:t xml:space="preserve"> — action event</w:t>
-            </w:r>
-          </w:p>
-        </w:tc>
-        <w:tc>
-          <w:tcPr>
-            <w:tcW w:w="4677" w:type="dxa"/>
-          </w:tcPr>
-          <w:p>
-            <w:r>
-              <w:t xml:space="preserve">Open new instance of </w:t>
-            </w:r>
-            <w:proofErr w:type="spellStart"/>
-            <w:r>
-              <w:t>Add_Client_UI</w:t>
-            </w:r>
-            <w:proofErr w:type="spellEnd"/>
-          </w:p>
+          <w:p/>
+        </w:tc>
+        <w:tc>
+          <w:tcPr>
+            <w:tcW w:w="2112" w:type="dxa"/>
+          </w:tcPr>
+          <w:p/>
+        </w:tc>
+        <w:tc>
+          <w:tcPr>
+            <w:tcW w:w="2430" w:type="dxa"/>
+          </w:tcPr>
+          <w:p/>
+        </w:tc>
+        <w:tc>
+          <w:tcPr>
+            <w:tcW w:w="2835" w:type="dxa"/>
+          </w:tcPr>
+          <w:p/>
         </w:tc>
       </w:tr>
       <w:tr>
+        <w:trPr>
+          <w:trHeight w:val="20"/>
+        </w:trPr>
         <w:tc>
           <w:tcPr>
             <w:tcW w:w="2971" w:type="dxa"/>
           </w:tcPr>
-          <w:p>
-            <w:proofErr w:type="spellStart"/>
-            <w:r>
-              <w:t>remove_client_button</w:t>
-            </w:r>
-            <w:proofErr w:type="spellEnd"/>
-          </w:p>
-        </w:tc>
-        <w:tc>
-          <w:tcPr>
-            <w:tcW w:w="2700" w:type="dxa"/>
-          </w:tcPr>
-          <w:p>
-            <w:r>
-              <w:t>Boolean</w:t>
-            </w:r>
-            <w:r>
-              <w:t xml:space="preserve"> </w:t>
-            </w:r>
-            <w:r>
-              <w:t>— action event</w:t>
-            </w:r>
-          </w:p>
-        </w:tc>
-        <w:tc>
-          <w:tcPr>
-            <w:tcW w:w="4677" w:type="dxa"/>
-          </w:tcPr>
-          <w:p>
-            <w:r>
-              <w:t xml:space="preserve">Open new instance of </w:t>
-            </w:r>
-            <w:proofErr w:type="spellStart"/>
-            <w:r>
-              <w:t>Remove_Client_UI</w:t>
-            </w:r>
-            <w:proofErr w:type="spellEnd"/>
-          </w:p>
+          <w:p/>
+        </w:tc>
+        <w:tc>
+          <w:tcPr>
+            <w:tcW w:w="2112" w:type="dxa"/>
+          </w:tcPr>
+          <w:p>
+            <w:pPr>
+              <w:rPr>
+                <w:strike/>
+              </w:rPr>
+            </w:pPr>
+          </w:p>
+        </w:tc>
+        <w:tc>
+          <w:tcPr>
+            <w:tcW w:w="2430" w:type="dxa"/>
+          </w:tcPr>
+          <w:p/>
+        </w:tc>
+        <w:tc>
+          <w:tcPr>
+            <w:tcW w:w="2835" w:type="dxa"/>
+          </w:tcPr>
+          <w:p/>
         </w:tc>
       </w:tr>
       <w:tr>
+        <w:trPr>
+          <w:trHeight w:val="20"/>
+        </w:trPr>
         <w:tc>
           <w:tcPr>
             <w:tcW w:w="2971" w:type="dxa"/>
           </w:tcPr>
-          <w:p>
-            <w:proofErr w:type="spellStart"/>
-            <w:r>
-              <w:t>search_clients_button</w:t>
-            </w:r>
-            <w:proofErr w:type="spellEnd"/>
-          </w:p>
-        </w:tc>
-        <w:tc>
-          <w:tcPr>
-            <w:tcW w:w="2700" w:type="dxa"/>
-          </w:tcPr>
-          <w:p>
-            <w:r>
-              <w:t>Boolean — action event</w:t>
-            </w:r>
-          </w:p>
-        </w:tc>
-        <w:tc>
-          <w:tcPr>
-            <w:tcW w:w="4677" w:type="dxa"/>
-          </w:tcPr>
-          <w:p>
-            <w:r>
-              <w:t xml:space="preserve">Open new instance of </w:t>
-            </w:r>
-            <w:proofErr w:type="spellStart"/>
-            <w:r>
-              <w:t>Search_Client_UI</w:t>
-            </w:r>
-            <w:proofErr w:type="spellEnd"/>
-          </w:p>
+          <w:p/>
+        </w:tc>
+        <w:tc>
+          <w:tcPr>
+            <w:tcW w:w="2112" w:type="dxa"/>
+          </w:tcPr>
+          <w:p/>
+        </w:tc>
+        <w:tc>
+          <w:tcPr>
+            <w:tcW w:w="2430" w:type="dxa"/>
+          </w:tcPr>
+          <w:p/>
+        </w:tc>
+        <w:tc>
+          <w:tcPr>
+            <w:tcW w:w="2835" w:type="dxa"/>
+          </w:tcPr>
+          <w:p/>
         </w:tc>
       </w:tr>
       <w:tr>
+        <w:trPr>
+          <w:trHeight w:val="20"/>
+        </w:trPr>
         <w:tc>
           <w:tcPr>
             <w:tcW w:w="2971" w:type="dxa"/>
           </w:tcPr>
-          <w:p>
-            <w:proofErr w:type="spellStart"/>
-            <w:r>
-              <w:t>add_job_button</w:t>
-            </w:r>
-            <w:proofErr w:type="spellEnd"/>
-          </w:p>
-        </w:tc>
-        <w:tc>
-          <w:tcPr>
-            <w:tcW w:w="2700" w:type="dxa"/>
-          </w:tcPr>
-          <w:p>
-            <w:r>
-              <w:t>Boolean — action event</w:t>
-            </w:r>
-          </w:p>
-        </w:tc>
-        <w:tc>
-          <w:tcPr>
-            <w:tcW w:w="4677" w:type="dxa"/>
-          </w:tcPr>
-          <w:p>
-            <w:r>
-              <w:t xml:space="preserve">Open new instance of </w:t>
-            </w:r>
-            <w:proofErr w:type="spellStart"/>
-            <w:r>
-              <w:t>Select_Client_UI</w:t>
-            </w:r>
-            <w:proofErr w:type="spellEnd"/>
-          </w:p>
-        </w:tc>
-      </w:tr>
-      <w:tr>
-        <w:tc>
-          <w:tcPr>
-            <w:tcW w:w="2971" w:type="dxa"/>
-          </w:tcPr>
-          <w:p>
-            <w:proofErr w:type="spellStart"/>
-            <w:r>
-              <w:t>new_invoice_button</w:t>
-            </w:r>
-            <w:proofErr w:type="spellEnd"/>
-          </w:p>
-        </w:tc>
-        <w:tc>
-          <w:tcPr>
-            <w:tcW w:w="2700" w:type="dxa"/>
-          </w:tcPr>
-          <w:p>
-            <w:r>
-              <w:t>Boolean — action event</w:t>
-            </w:r>
-          </w:p>
-        </w:tc>
-        <w:tc>
-          <w:tcPr>
-            <w:tcW w:w="4677" w:type="dxa"/>
-          </w:tcPr>
-          <w:p>
-            <w:r>
-              <w:t xml:space="preserve">Open new instance of </w:t>
-            </w:r>
-            <w:proofErr w:type="spellStart"/>
-            <w:r>
-              <w:t>Select_Client_UI</w:t>
-            </w:r>
-            <w:proofErr w:type="spellEnd"/>
-          </w:p>
-        </w:tc>
-      </w:tr>
-      <w:tr>
-        <w:tc>
-          <w:tcPr>
-            <w:tcW w:w="2971" w:type="dxa"/>
-          </w:tcPr>
-          <w:p>
-            <w:proofErr w:type="spellStart"/>
-            <w:r>
-              <w:t>add_login</w:t>
-            </w:r>
-            <w:proofErr w:type="spellEnd"/>
-          </w:p>
-        </w:tc>
-        <w:tc>
-          <w:tcPr>
-            <w:tcW w:w="2700" w:type="dxa"/>
-          </w:tcPr>
-          <w:p>
-            <w:r>
-              <w:t>Boolean — action event</w:t>
-            </w:r>
-          </w:p>
-        </w:tc>
-        <w:tc>
-          <w:tcPr>
-            <w:tcW w:w="4677" w:type="dxa"/>
-          </w:tcPr>
-          <w:p>
-            <w:r>
-              <w:t xml:space="preserve">Open </w:t>
-            </w:r>
-            <w:proofErr w:type="spellStart"/>
-            <w:r>
-              <w:t>add_login_dialog</w:t>
-            </w:r>
-            <w:proofErr w:type="spellEnd"/>
-          </w:p>
-        </w:tc>
-      </w:tr>
-      <w:tr>
-        <w:tc>
-          <w:tcPr>
-            <w:tcW w:w="2971" w:type="dxa"/>
-          </w:tcPr>
-          <w:p>
-            <w:r>
-              <w:t>logout</w:t>
-            </w:r>
-          </w:p>
-        </w:tc>
-        <w:tc>
-          <w:tcPr>
-            <w:tcW w:w="2700" w:type="dxa"/>
-          </w:tcPr>
-          <w:p>
-            <w:r>
-              <w:t>Boolean — action event</w:t>
-            </w:r>
-          </w:p>
-        </w:tc>
-        <w:tc>
-          <w:tcPr>
-            <w:tcW w:w="4677" w:type="dxa"/>
-          </w:tcPr>
-          <w:p>
-            <w:r>
-              <w:t xml:space="preserve">Close </w:t>
-            </w:r>
-            <w:proofErr w:type="spellStart"/>
-            <w:r>
-              <w:t>Main_UI</w:t>
-            </w:r>
-            <w:proofErr w:type="spellEnd"/>
-            <w:r>
-              <w:t xml:space="preserve"> and open new instance of </w:t>
-            </w:r>
-            <w:proofErr w:type="spellStart"/>
-            <w:r>
-              <w:t>Login_UI</w:t>
-            </w:r>
-            <w:proofErr w:type="spellEnd"/>
-          </w:p>
+          <w:p/>
+        </w:tc>
+        <w:tc>
+          <w:tcPr>
+            <w:tcW w:w="2112" w:type="dxa"/>
+          </w:tcPr>
+          <w:p/>
+        </w:tc>
+        <w:tc>
+          <w:tcPr>
+            <w:tcW w:w="2430" w:type="dxa"/>
+          </w:tcPr>
+          <w:p/>
+        </w:tc>
+        <w:tc>
+          <w:tcPr>
+            <w:tcW w:w="2835" w:type="dxa"/>
+          </w:tcPr>
+          <w:p/>
         </w:tc>
       </w:tr>
     </w:tbl>
@@ -1948,27 +1769,27 @@
         </w:rPr>
         <w:t xml:space="preserve">: </w:t>
       </w:r>
-      <w:proofErr w:type="spellStart"/>
+      <w:proofErr w:type="gramStart"/>
       <w:r>
         <w:rPr>
           <w:sz w:val="20"/>
         </w:rPr>
-        <w:t>Add_Client_UI</w:t>
-      </w:r>
-      <w:proofErr w:type="spellEnd"/>
+        <w:t>Sense()</w:t>
+      </w:r>
+      <w:proofErr w:type="gramEnd"/>
     </w:p>
     <w:tbl>
       <w:tblPr>
         <w:tblStyle w:val="TableGrid"/>
         <w:tblW w:w="10348" w:type="dxa"/>
-        <w:tblInd w:w="-714" w:type="dxa"/>
+        <w:tblInd w:w="-501" w:type="dxa"/>
         <w:tblLook w:val="04A0" w:firstRow="1" w:lastRow="0" w:firstColumn="1" w:lastColumn="0" w:noHBand="0" w:noVBand="1"/>
       </w:tblPr>
       <w:tblGrid>
         <w:gridCol w:w="2971"/>
         <w:gridCol w:w="2112"/>
-        <w:gridCol w:w="2130"/>
-        <w:gridCol w:w="3135"/>
+        <w:gridCol w:w="2430"/>
+        <w:gridCol w:w="2835"/>
       </w:tblGrid>
       <w:tr>
         <w:trPr>
@@ -1987,14 +1808,12 @@
                 <w:b/>
               </w:rPr>
             </w:pPr>
-            <w:proofErr w:type="spellStart"/>
-            <w:r>
-              <w:rPr>
-                <w:b/>
-              </w:rPr>
-              <w:t>Component_Name</w:t>
-            </w:r>
-            <w:proofErr w:type="spellEnd"/>
+            <w:r>
+              <w:rPr>
+                <w:b/>
+              </w:rPr>
+              <w:t>Method Name</w:t>
+            </w:r>
           </w:p>
         </w:tc>
         <w:tc>
@@ -2026,7 +1845,7 @@
         </w:tc>
         <w:tc>
           <w:tcPr>
-            <w:tcW w:w="2130" w:type="dxa"/>
+            <w:tcW w:w="2430" w:type="dxa"/>
             <w:shd w:val="clear" w:color="auto" w:fill="D9D9D9" w:themeFill="background1" w:themeFillShade="D9"/>
             <w:vAlign w:val="center"/>
           </w:tcPr>
@@ -2047,7 +1866,7 @@
         </w:tc>
         <w:tc>
           <w:tcPr>
-            <w:tcW w:w="3135" w:type="dxa"/>
+            <w:tcW w:w="2835" w:type="dxa"/>
             <w:shd w:val="clear" w:color="auto" w:fill="D9D9D9" w:themeFill="background1" w:themeFillShade="D9"/>
             <w:vAlign w:val="center"/>
           </w:tcPr>
@@ -2075,37 +1894,23 @@
           <w:tcPr>
             <w:tcW w:w="2971" w:type="dxa"/>
           </w:tcPr>
-          <w:p>
-            <w:proofErr w:type="spellStart"/>
-            <w:r>
-              <w:t>first_name_field</w:t>
-            </w:r>
-            <w:proofErr w:type="spellEnd"/>
-          </w:p>
+          <w:p/>
         </w:tc>
         <w:tc>
           <w:tcPr>
             <w:tcW w:w="2112" w:type="dxa"/>
           </w:tcPr>
-          <w:p>
-            <w:r>
-              <w:t>String</w:t>
-            </w:r>
-          </w:p>
-        </w:tc>
-        <w:tc>
-          <w:tcPr>
-            <w:tcW w:w="2130" w:type="dxa"/>
-          </w:tcPr>
-          <w:p>
-            <w:r>
-              <w:t>Client first name</w:t>
-            </w:r>
-          </w:p>
-        </w:tc>
-        <w:tc>
-          <w:tcPr>
-            <w:tcW w:w="3135" w:type="dxa"/>
+          <w:p/>
+        </w:tc>
+        <w:tc>
+          <w:tcPr>
+            <w:tcW w:w="2430" w:type="dxa"/>
+          </w:tcPr>
+          <w:p/>
+        </w:tc>
+        <w:tc>
+          <w:tcPr>
+            <w:tcW w:w="2835" w:type="dxa"/>
           </w:tcPr>
           <w:p/>
         </w:tc>
@@ -2118,37 +1923,29 @@
           <w:tcPr>
             <w:tcW w:w="2971" w:type="dxa"/>
           </w:tcPr>
-          <w:p>
-            <w:proofErr w:type="spellStart"/>
-            <w:r>
-              <w:t>last_name_field</w:t>
-            </w:r>
-            <w:proofErr w:type="spellEnd"/>
-          </w:p>
+          <w:p/>
         </w:tc>
         <w:tc>
           <w:tcPr>
             <w:tcW w:w="2112" w:type="dxa"/>
           </w:tcPr>
           <w:p>
-            <w:r>
-              <w:t>String</w:t>
-            </w:r>
-          </w:p>
-        </w:tc>
-        <w:tc>
-          <w:tcPr>
-            <w:tcW w:w="2130" w:type="dxa"/>
-          </w:tcPr>
-          <w:p>
-            <w:r>
-              <w:t>Client last name</w:t>
-            </w:r>
-          </w:p>
-        </w:tc>
-        <w:tc>
-          <w:tcPr>
-            <w:tcW w:w="3135" w:type="dxa"/>
+            <w:pPr>
+              <w:rPr>
+                <w:strike/>
+              </w:rPr>
+            </w:pPr>
+          </w:p>
+        </w:tc>
+        <w:tc>
+          <w:tcPr>
+            <w:tcW w:w="2430" w:type="dxa"/>
+          </w:tcPr>
+          <w:p/>
+        </w:tc>
+        <w:tc>
+          <w:tcPr>
+            <w:tcW w:w="2835" w:type="dxa"/>
           </w:tcPr>
           <w:p/>
         </w:tc>
@@ -2161,37 +1958,23 @@
           <w:tcPr>
             <w:tcW w:w="2971" w:type="dxa"/>
           </w:tcPr>
-          <w:p>
-            <w:proofErr w:type="spellStart"/>
-            <w:r>
-              <w:t>telephone_number_field</w:t>
-            </w:r>
-            <w:proofErr w:type="spellEnd"/>
-          </w:p>
+          <w:p/>
         </w:tc>
         <w:tc>
           <w:tcPr>
             <w:tcW w:w="2112" w:type="dxa"/>
           </w:tcPr>
-          <w:p>
-            <w:r>
-              <w:t>String</w:t>
-            </w:r>
-          </w:p>
-        </w:tc>
-        <w:tc>
-          <w:tcPr>
-            <w:tcW w:w="2130" w:type="dxa"/>
-          </w:tcPr>
-          <w:p>
-            <w:r>
-              <w:t>Client phone number</w:t>
-            </w:r>
-          </w:p>
-        </w:tc>
-        <w:tc>
-          <w:tcPr>
-            <w:tcW w:w="3135" w:type="dxa"/>
+          <w:p/>
+        </w:tc>
+        <w:tc>
+          <w:tcPr>
+            <w:tcW w:w="2430" w:type="dxa"/>
+          </w:tcPr>
+          <w:p/>
+        </w:tc>
+        <w:tc>
+          <w:tcPr>
+            <w:tcW w:w="2835" w:type="dxa"/>
           </w:tcPr>
           <w:p/>
         </w:tc>
@@ -2204,166 +1987,23 @@
           <w:tcPr>
             <w:tcW w:w="2971" w:type="dxa"/>
           </w:tcPr>
-          <w:p>
-            <w:proofErr w:type="spellStart"/>
-            <w:r>
-              <w:t>email_field</w:t>
-            </w:r>
-            <w:proofErr w:type="spellEnd"/>
-          </w:p>
+          <w:p/>
         </w:tc>
         <w:tc>
           <w:tcPr>
             <w:tcW w:w="2112" w:type="dxa"/>
           </w:tcPr>
-          <w:p>
-            <w:r>
-              <w:t>String</w:t>
-            </w:r>
-          </w:p>
-        </w:tc>
-        <w:tc>
-          <w:tcPr>
-            <w:tcW w:w="2130" w:type="dxa"/>
-          </w:tcPr>
-          <w:p>
-            <w:r>
-              <w:t>Client email address</w:t>
-            </w:r>
-          </w:p>
-        </w:tc>
-        <w:tc>
-          <w:tcPr>
-            <w:tcW w:w="3135" w:type="dxa"/>
-          </w:tcPr>
-          <w:p/>
-        </w:tc>
-      </w:tr>
-      <w:tr>
-        <w:trPr>
-          <w:trHeight w:val="20"/>
-        </w:trPr>
-        <w:tc>
-          <w:tcPr>
-            <w:tcW w:w="2971" w:type="dxa"/>
-          </w:tcPr>
-          <w:p>
-            <w:proofErr w:type="spellStart"/>
-            <w:r>
-              <w:t>address_field</w:t>
-            </w:r>
-            <w:proofErr w:type="spellEnd"/>
-          </w:p>
-        </w:tc>
-        <w:tc>
-          <w:tcPr>
-            <w:tcW w:w="2112" w:type="dxa"/>
-          </w:tcPr>
-          <w:p>
-            <w:r>
-              <w:t>String</w:t>
-            </w:r>
-          </w:p>
-        </w:tc>
-        <w:tc>
-          <w:tcPr>
-            <w:tcW w:w="2130" w:type="dxa"/>
-          </w:tcPr>
-          <w:p>
-            <w:r>
-              <w:t>Client home address</w:t>
-            </w:r>
-          </w:p>
-        </w:tc>
-        <w:tc>
-          <w:tcPr>
-            <w:tcW w:w="3135" w:type="dxa"/>
-          </w:tcPr>
-          <w:p/>
-        </w:tc>
-      </w:tr>
-      <w:tr>
-        <w:trPr>
-          <w:trHeight w:val="20"/>
-        </w:trPr>
-        <w:tc>
-          <w:tcPr>
-            <w:tcW w:w="2971" w:type="dxa"/>
-          </w:tcPr>
-          <w:p>
-            <w:proofErr w:type="spellStart"/>
-            <w:r>
-              <w:t>city_field</w:t>
-            </w:r>
-            <w:proofErr w:type="spellEnd"/>
-          </w:p>
-        </w:tc>
-        <w:tc>
-          <w:tcPr>
-            <w:tcW w:w="2112" w:type="dxa"/>
-          </w:tcPr>
-          <w:p>
-            <w:r>
-              <w:t>Object</w:t>
-            </w:r>
-          </w:p>
-        </w:tc>
-        <w:tc>
-          <w:tcPr>
-            <w:tcW w:w="2130" w:type="dxa"/>
-          </w:tcPr>
-          <w:p>
-            <w:r>
-              <w:t>Client’s resident city</w:t>
-            </w:r>
-          </w:p>
-        </w:tc>
-        <w:tc>
-          <w:tcPr>
-            <w:tcW w:w="3135" w:type="dxa"/>
-          </w:tcPr>
-          <w:p/>
-        </w:tc>
-      </w:tr>
-      <w:tr>
-        <w:trPr>
-          <w:trHeight w:val="20"/>
-        </w:trPr>
-        <w:tc>
-          <w:tcPr>
-            <w:tcW w:w="2971" w:type="dxa"/>
-          </w:tcPr>
-          <w:p>
-            <w:proofErr w:type="spellStart"/>
-            <w:r>
-              <w:t>province_field</w:t>
-            </w:r>
-            <w:proofErr w:type="spellEnd"/>
-          </w:p>
-        </w:tc>
-        <w:tc>
-          <w:tcPr>
-            <w:tcW w:w="2112" w:type="dxa"/>
-          </w:tcPr>
-          <w:p>
-            <w:r>
-              <w:t>Object</w:t>
-            </w:r>
-          </w:p>
-        </w:tc>
-        <w:tc>
-          <w:tcPr>
-            <w:tcW w:w="2130" w:type="dxa"/>
-          </w:tcPr>
-          <w:p>
-            <w:r>
-              <w:t>Client’s resident province</w:t>
-            </w:r>
-          </w:p>
-        </w:tc>
-        <w:tc>
-          <w:tcPr>
-            <w:tcW w:w="3135" w:type="dxa"/>
+          <w:p/>
+        </w:tc>
+        <w:tc>
+          <w:tcPr>
+            <w:tcW w:w="2430" w:type="dxa"/>
+          </w:tcPr>
+          <w:p/>
+        </w:tc>
+        <w:tc>
+          <w:tcPr>
+            <w:tcW w:w="2835" w:type="dxa"/>
           </w:tcPr>
           <w:p/>
         </w:tc>
@@ -3734,7 +3374,7 @@
 </file>
 
 <file path=customXml/itemProps1.xml><?xml version="1.0" encoding="utf-8"?>
-<ds:datastoreItem xmlns:ds="http://schemas.openxmlformats.org/officeDocument/2006/customXml" ds:itemID="{058311D3-1B19-4E00-9DA0-2A05082D8D69}">
+<ds:datastoreItem xmlns:ds="http://schemas.openxmlformats.org/officeDocument/2006/customXml" ds:itemID="{27339675-664D-406B-B2E4-423004E20A33}">
   <ds:schemaRefs>
     <ds:schemaRef ds:uri="http://schemas.openxmlformats.org/officeDocument/2006/bibliography"/>
   </ds:schemaRefs>

</xml_diff>

<commit_message>
Misc changes to umls
</commit_message>
<xml_diff>
--- a/docs/UML_Class_Diagrams.docx
+++ b/docs/UML_Class_Diagrams.docx
@@ -8,7 +8,13 @@
         <w:ind w:left="360" w:right="-306"/>
       </w:pPr>
       <w:r>
-        <w:t>Software Design Details</w:t>
+        <w:t>Software</w:t>
+      </w:r>
+      <w:r>
+        <w:t xml:space="preserve"> Design</w:t>
+      </w:r>
+      <w:r>
+        <w:t xml:space="preserve"> Details</w:t>
       </w:r>
     </w:p>
     <w:p>
@@ -81,7 +87,10 @@
                               <w:ind w:firstLine="426"/>
                             </w:pPr>
                             <w:r>
-                              <w:t xml:space="preserve">The following diagrams represent the classes and methods within those classes that when called, execute tasks that will allow the </w:t>
+                              <w:t>T</w:t>
+                            </w:r>
+                            <w:r>
+                              <w:t xml:space="preserve">he following diagrams represent the classes and methods within those classes that when called, execute tasks that will allow the </w:t>
                             </w:r>
                             <w:r>
                               <w:t>Pacemaker</w:t>
@@ -346,13 +355,7 @@
           <w:p>
             <w:proofErr w:type="spellStart"/>
             <w:r>
-              <w:t>leadOne</w:t>
-            </w:r>
-            <w:r>
-              <w:t>In</w:t>
-            </w:r>
-            <w:r>
-              <w:t>Pin</w:t>
+              <w:t>leadOnePin</w:t>
             </w:r>
             <w:proofErr w:type="spellEnd"/>
             <w:r>
@@ -367,7 +370,7 @@
           <w:p>
             <w:proofErr w:type="spellStart"/>
             <w:r>
-              <w:t>leadOneOutPin</w:t>
+              <w:t>leadTwoPin</w:t>
             </w:r>
             <w:proofErr w:type="spellEnd"/>
             <w:r>
@@ -382,48 +385,6 @@
           <w:p>
             <w:proofErr w:type="spellStart"/>
             <w:r>
-              <w:t>leadTwo</w:t>
-            </w:r>
-            <w:r>
-              <w:t>In</w:t>
-            </w:r>
-            <w:r>
-              <w:t>Pin</w:t>
-            </w:r>
-            <w:proofErr w:type="spellEnd"/>
-            <w:r>
-              <w:t xml:space="preserve">: </w:t>
-            </w:r>
-            <w:proofErr w:type="spellStart"/>
-            <w:r>
-              <w:t>enum</w:t>
-            </w:r>
-            <w:proofErr w:type="spellEnd"/>
-          </w:p>
-          <w:p>
-            <w:proofErr w:type="spellStart"/>
-            <w:r>
-              <w:t>leadTwo</w:t>
-            </w:r>
-            <w:r>
-              <w:t>Out</w:t>
-            </w:r>
-            <w:r>
-              <w:t>Pin</w:t>
-            </w:r>
-            <w:proofErr w:type="spellEnd"/>
-            <w:r>
-              <w:t xml:space="preserve">: </w:t>
-            </w:r>
-            <w:proofErr w:type="spellStart"/>
-            <w:r>
-              <w:t>enum</w:t>
-            </w:r>
-            <w:proofErr w:type="spellEnd"/>
-          </w:p>
-          <w:p>
-            <w:proofErr w:type="spellStart"/>
-            <w:r>
               <w:t>maxVOut</w:t>
             </w:r>
             <w:proofErr w:type="spellEnd"/>
@@ -448,7 +409,7 @@
             </w:r>
             <w:proofErr w:type="spellEnd"/>
             <w:r>
-              <w:t>: uint8_t</w:t>
+              <w:t>: uint8_int</w:t>
             </w:r>
           </w:p>
           <w:p>
@@ -458,7 +419,7 @@
             </w:r>
             <w:proofErr w:type="spellEnd"/>
             <w:r>
-              <w:t>: uint8_t</w:t>
+              <w:t>: uint8_int</w:t>
             </w:r>
           </w:p>
         </w:tc>
@@ -765,14 +726,10 @@
       </w:r>
     </w:p>
     <w:p/>
-    <w:p/>
-    <w:p/>
-    <w:p/>
-    <w:p/>
     <w:tbl>
       <w:tblPr>
         <w:tblStyle w:val="TableGrid"/>
-        <w:tblpPr w:leftFromText="180" w:rightFromText="180" w:vertAnchor="text" w:horzAnchor="margin" w:tblpXSpec="right" w:tblpY="-43"/>
+        <w:tblpPr w:leftFromText="180" w:rightFromText="180" w:vertAnchor="text" w:horzAnchor="margin" w:tblpXSpec="right" w:tblpY="2266"/>
         <w:tblW w:w="4531" w:type="dxa"/>
         <w:tblLook w:val="04A0" w:firstRow="1" w:lastRow="0" w:firstColumn="1" w:lastColumn="0" w:noHBand="0" w:noVBand="1"/>
       </w:tblPr>
@@ -796,8 +753,6 @@
                 <w:b/>
               </w:rPr>
             </w:pPr>
-            <w:bookmarkStart w:id="0" w:name="_GoBack"/>
-            <w:bookmarkEnd w:id="0"/>
             <w:r>
               <w:rPr>
                 <w:b/>
@@ -1073,6 +1028,10 @@
         </w:tc>
       </w:tr>
     </w:tbl>
+    <w:p/>
+    <w:p/>
+    <w:p/>
+    <w:p/>
     <w:p/>
     <w:p/>
     <w:p/>
@@ -1173,6 +1132,8 @@
           <w:sz w:val="20"/>
         </w:rPr>
       </w:pPr>
+      <w:bookmarkStart w:id="0" w:name="_GoBack"/>
+      <w:bookmarkEnd w:id="0"/>
       <w:r>
         <w:rPr>
           <w:sz w:val="20"/>
@@ -2105,7 +2066,10 @@
       <w:sdtEndPr/>
       <w:sdtContent>
         <w:r>
-          <w:t xml:space="preserve">Software Development - Pacemaker Project </w:t>
+          <w:t>Software Development - Pacemaker Project</w:t>
+        </w:r>
+        <w:r>
+          <w:t xml:space="preserve"> </w:t>
         </w:r>
         <w:r>
           <w:tab/>
@@ -3410,7 +3374,7 @@
 </file>
 
 <file path=customXml/itemProps1.xml><?xml version="1.0" encoding="utf-8"?>
-<ds:datastoreItem xmlns:ds="http://schemas.openxmlformats.org/officeDocument/2006/customXml" ds:itemID="{D4D454C3-DF77-4639-82DE-D9B0C6A9C1CD}">
+<ds:datastoreItem xmlns:ds="http://schemas.openxmlformats.org/officeDocument/2006/customXml" ds:itemID="{27339675-664D-406B-B2E4-423004E20A33}">
   <ds:schemaRefs>
     <ds:schemaRef ds:uri="http://schemas.openxmlformats.org/officeDocument/2006/bibliography"/>
   </ds:schemaRefs>

</xml_diff>

<commit_message>
Modified uml variable declarations to inc visibility
</commit_message>
<xml_diff>
--- a/docs/UML_Class_Diagrams.docx
+++ b/docs/UML_Class_Diagrams.docx
@@ -126,10 +126,7 @@
                         <w:ind w:firstLine="426"/>
                       </w:pPr>
                       <w:r>
-                        <w:t>T</w:t>
-                      </w:r>
-                      <w:r>
-                        <w:t xml:space="preserve">he following diagrams represent the classes and methods within those classes that when called, execute tasks that will allow the </w:t>
+                        <w:t xml:space="preserve">The following diagrams represent the classes and methods within those classes that when called, execute tasks that will allow the </w:t>
                       </w:r>
                       <w:r>
                         <w:t>Pacemaker</w:t>
@@ -295,10 +292,7 @@
         </w:tc>
       </w:tr>
     </w:tbl>
-    <w:p>
-      <w:bookmarkStart w:id="0" w:name="_GoBack"/>
-      <w:bookmarkEnd w:id="0"/>
-    </w:p>
+    <w:p/>
     <w:tbl>
       <w:tblPr>
         <w:tblStyle w:val="TableGrid"/>
@@ -361,6 +355,8 @@
             <w:r>
               <w:t xml:space="preserve">: </w:t>
             </w:r>
+            <w:bookmarkStart w:id="0" w:name="_GoBack"/>
+            <w:bookmarkEnd w:id="0"/>
             <w:proofErr w:type="spellStart"/>
             <w:r>
               <w:t>enum</w:t>
@@ -391,13 +387,7 @@
           <w:p>
             <w:proofErr w:type="spellStart"/>
             <w:r>
-              <w:t>leadOne</w:t>
-            </w:r>
-            <w:r>
-              <w:t>Out</w:t>
-            </w:r>
-            <w:r>
-              <w:t>Pin</w:t>
+              <w:t>leadOneOutPin</w:t>
             </w:r>
             <w:proofErr w:type="spellEnd"/>
             <w:r>
@@ -412,13 +402,7 @@
           <w:p>
             <w:proofErr w:type="spellStart"/>
             <w:r>
-              <w:t>leadTwo</w:t>
-            </w:r>
-            <w:r>
-              <w:t>Out</w:t>
-            </w:r>
-            <w:r>
-              <w:t>Pin</w:t>
+              <w:t>leadTwoOutPin</w:t>
             </w:r>
             <w:proofErr w:type="spellEnd"/>
             <w:r>
@@ -485,7 +469,7 @@
     <w:tbl>
       <w:tblPr>
         <w:tblStyle w:val="TableGrid"/>
-        <w:tblpPr w:leftFromText="180" w:rightFromText="180" w:vertAnchor="text" w:horzAnchor="margin" w:tblpY="-31"/>
+        <w:tblpPr w:leftFromText="180" w:rightFromText="180" w:vertAnchor="text" w:horzAnchor="margin" w:tblpY="-43"/>
         <w:tblW w:w="4106" w:type="dxa"/>
         <w:tblLook w:val="04A0" w:firstRow="1" w:lastRow="0" w:firstColumn="1" w:lastColumn="0" w:noHBand="0" w:noVBand="1"/>
       </w:tblPr>
@@ -513,13 +497,7 @@
               <w:rPr>
                 <w:b/>
               </w:rPr>
-              <w:t>Sense() extends Pacem</w:t>
-            </w:r>
-            <w:r>
-              <w:rPr>
-                <w:b/>
-              </w:rPr>
-              <w:t>aker</w:t>
+              <w:t>Communications() extends Pacemaker</w:t>
             </w:r>
           </w:p>
         </w:tc>
@@ -529,6 +507,85 @@
           <w:tcPr>
             <w:tcW w:w="4106" w:type="dxa"/>
           </w:tcPr>
+          <w:p>
+            <w:proofErr w:type="spellStart"/>
+            <w:r>
+              <w:t>i_CommIn</w:t>
+            </w:r>
+            <w:proofErr w:type="spellEnd"/>
+            <w:r>
+              <w:t>: 16bytes</w:t>
+            </w:r>
+          </w:p>
+          <w:p>
+            <w:proofErr w:type="spellStart"/>
+            <w:r>
+              <w:t>vraw</w:t>
+            </w:r>
+            <w:proofErr w:type="spellEnd"/>
+            <w:r>
+              <w:t>: uint16_t</w:t>
+            </w:r>
+          </w:p>
+          <w:p>
+            <w:proofErr w:type="spellStart"/>
+            <w:r>
+              <w:t>f_marker</w:t>
+            </w:r>
+            <w:proofErr w:type="spellEnd"/>
+            <w:r>
+              <w:t>: uint16_t</w:t>
+            </w:r>
+          </w:p>
+          <w:p>
+            <w:proofErr w:type="spellStart"/>
+            <w:r>
+              <w:t>i_magnet</w:t>
+            </w:r>
+            <w:proofErr w:type="spellEnd"/>
+            <w:r>
+              <w:t xml:space="preserve">: </w:t>
+            </w:r>
+            <w:proofErr w:type="spellStart"/>
+            <w:r>
+              <w:t>int</w:t>
+            </w:r>
+            <w:proofErr w:type="spellEnd"/>
+          </w:p>
+          <w:p>
+            <w:proofErr w:type="spellStart"/>
+            <w:r>
+              <w:t>i_vs</w:t>
+            </w:r>
+            <w:proofErr w:type="spellEnd"/>
+            <w:proofErr w:type="gramStart"/>
+            <w:r>
+              <w:t>:??</w:t>
+            </w:r>
+            <w:proofErr w:type="gramEnd"/>
+          </w:p>
+          <w:p>
+            <w:proofErr w:type="spellStart"/>
+            <w:r>
+              <w:t>o_CommOut</w:t>
+            </w:r>
+            <w:proofErr w:type="spellEnd"/>
+            <w:r>
+              <w:t>: uint8_t</w:t>
+            </w:r>
+          </w:p>
+          <w:p>
+            <w:proofErr w:type="spellStart"/>
+            <w:r>
+              <w:t>o_vp</w:t>
+            </w:r>
+            <w:proofErr w:type="spellEnd"/>
+            <w:proofErr w:type="gramStart"/>
+            <w:r>
+              <w:t>:??</w:t>
+            </w:r>
+            <w:proofErr w:type="gramEnd"/>
+          </w:p>
           <w:p/>
         </w:tc>
       </w:tr>
@@ -540,76 +597,53 @@
           <w:p>
             <w:proofErr w:type="spellStart"/>
             <w:r>
-              <w:t>setChambersSensed</w:t>
-            </w:r>
-            <w:proofErr w:type="spellEnd"/>
-            <w:r>
-              <w:t>(</w:t>
-            </w:r>
-            <w:proofErr w:type="spellStart"/>
-            <w:r>
-              <w:t>enum</w:t>
-            </w:r>
-            <w:proofErr w:type="spellEnd"/>
-            <w:r>
-              <w:t>): protected void</w:t>
-            </w:r>
-          </w:p>
-          <w:p>
-            <w:proofErr w:type="spellStart"/>
-            <w:r>
-              <w:t>getChambersSensed</w:t>
-            </w:r>
-            <w:proofErr w:type="spellEnd"/>
-            <w:r>
-              <w:t xml:space="preserve">(): public </w:t>
-            </w:r>
-            <w:proofErr w:type="spellStart"/>
-            <w:r>
-              <w:t>enum</w:t>
-            </w:r>
-            <w:proofErr w:type="spellEnd"/>
-          </w:p>
-          <w:p>
-            <w:proofErr w:type="spellStart"/>
-            <w:r>
-              <w:t>setActivityResponse</w:t>
-            </w:r>
-            <w:proofErr w:type="spellEnd"/>
-            <w:r>
-              <w:t>(</w:t>
-            </w:r>
-            <w:proofErr w:type="spellStart"/>
-            <w:r>
-              <w:t>enum</w:t>
-            </w:r>
-            <w:proofErr w:type="spellEnd"/>
-            <w:r>
-              <w:t>): protected void</w:t>
-            </w:r>
-          </w:p>
-          <w:p>
-            <w:proofErr w:type="spellStart"/>
-            <w:r>
-              <w:t>getActivityResponse</w:t>
-            </w:r>
-            <w:proofErr w:type="spellEnd"/>
-            <w:r>
-              <w:t xml:space="preserve">(): public </w:t>
-            </w:r>
-            <w:proofErr w:type="spellStart"/>
-            <w:r>
-              <w:t>enum</w:t>
-            </w:r>
-            <w:proofErr w:type="spellEnd"/>
+              <w:t>sendEGM</w:t>
+            </w:r>
+            <w:proofErr w:type="spellEnd"/>
+            <w:r>
+              <w:t xml:space="preserve">(): private </w:t>
+            </w:r>
+            <w:proofErr w:type="spellStart"/>
+            <w:r>
+              <w:t>int</w:t>
+            </w:r>
+            <w:proofErr w:type="spellEnd"/>
+          </w:p>
+          <w:p>
+            <w:proofErr w:type="spellStart"/>
+            <w:r>
+              <w:t>initEGM</w:t>
+            </w:r>
+            <w:proofErr w:type="spellEnd"/>
+            <w:r>
+              <w:t>(): public void</w:t>
+            </w:r>
+          </w:p>
+          <w:p>
+            <w:r>
+              <w:t xml:space="preserve"> </w:t>
+            </w:r>
           </w:p>
         </w:tc>
       </w:tr>
     </w:tbl>
+    <w:p>
+      <w:r>
+        <w:tab/>
+      </w:r>
+    </w:p>
+    <w:p/>
+    <w:p/>
+    <w:p/>
+    <w:p/>
+    <w:p/>
+    <w:p/>
+    <w:p/>
+    <w:p/>
     <w:tbl>
       <w:tblPr>
         <w:tblStyle w:val="TableGrid"/>
-        <w:tblpPr w:leftFromText="180" w:rightFromText="180" w:vertAnchor="text" w:horzAnchor="margin" w:tblpY="1931"/>
+        <w:tblpPr w:leftFromText="180" w:rightFromText="180" w:vertAnchor="text" w:horzAnchor="page" w:tblpX="6254" w:tblpY="433"/>
         <w:tblW w:w="4106" w:type="dxa"/>
         <w:tblLook w:val="04A0" w:firstRow="1" w:lastRow="0" w:firstColumn="1" w:lastColumn="0" w:noHBand="0" w:noVBand="1"/>
       </w:tblPr>
@@ -637,7 +671,7 @@
               <w:rPr>
                 <w:b/>
               </w:rPr>
-              <w:t>Communications() extends Pacemaker</w:t>
+              <w:t>Sense() extends Pacemaker</w:t>
             </w:r>
           </w:p>
         </w:tc>
@@ -650,84 +684,33 @@
           <w:p>
             <w:proofErr w:type="spellStart"/>
             <w:r>
-              <w:t>i_CommIn</w:t>
-            </w:r>
-            <w:proofErr w:type="spellEnd"/>
-            <w:r>
-              <w:t>: 16bytes</w:t>
-            </w:r>
-          </w:p>
-          <w:p>
-            <w:proofErr w:type="spellStart"/>
-            <w:r>
-              <w:t>vraw</w:t>
-            </w:r>
-            <w:proofErr w:type="spellEnd"/>
-            <w:r>
-              <w:t>: uint16_t</w:t>
-            </w:r>
-          </w:p>
-          <w:p>
-            <w:proofErr w:type="spellStart"/>
-            <w:r>
-              <w:t>f_marker</w:t>
-            </w:r>
-            <w:proofErr w:type="spellEnd"/>
-            <w:r>
-              <w:t>: uint16_t</w:t>
-            </w:r>
-          </w:p>
-          <w:p>
-            <w:proofErr w:type="spellStart"/>
-            <w:r>
-              <w:t>i_magnet</w:t>
-            </w:r>
-            <w:proofErr w:type="spellEnd"/>
-            <w:r>
-              <w:t xml:space="preserve">: </w:t>
-            </w:r>
-            <w:proofErr w:type="spellStart"/>
-            <w:r>
-              <w:t>int</w:t>
-            </w:r>
-            <w:proofErr w:type="spellEnd"/>
-          </w:p>
-          <w:p>
-            <w:proofErr w:type="spellStart"/>
-            <w:r>
-              <w:t>i_vs</w:t>
-            </w:r>
-            <w:proofErr w:type="spellEnd"/>
-            <w:proofErr w:type="gramStart"/>
-            <w:r>
-              <w:t>:??</w:t>
-            </w:r>
-            <w:proofErr w:type="gramEnd"/>
-          </w:p>
-          <w:p>
-            <w:proofErr w:type="spellStart"/>
-            <w:r>
-              <w:t>o_CommOut</w:t>
-            </w:r>
-            <w:proofErr w:type="spellEnd"/>
-            <w:r>
-              <w:t>: uint8_t</w:t>
-            </w:r>
-          </w:p>
-          <w:p>
-            <w:proofErr w:type="spellStart"/>
-            <w:r>
-              <w:t>o_vp</w:t>
-            </w:r>
-            <w:proofErr w:type="spellEnd"/>
-            <w:proofErr w:type="gramStart"/>
-            <w:r>
-              <w:t>:??</w:t>
-            </w:r>
-            <w:proofErr w:type="gramEnd"/>
-          </w:p>
-          <w:p/>
-          <w:p/>
+              <w:t>chambersSensed</w:t>
+            </w:r>
+            <w:proofErr w:type="spellEnd"/>
+            <w:r>
+              <w:t xml:space="preserve">: private </w:t>
+            </w:r>
+            <w:proofErr w:type="spellStart"/>
+            <w:r>
+              <w:t>enum</w:t>
+            </w:r>
+            <w:proofErr w:type="spellEnd"/>
+          </w:p>
+          <w:p>
+            <w:proofErr w:type="spellStart"/>
+            <w:r>
+              <w:t>activityResponse</w:t>
+            </w:r>
+            <w:proofErr w:type="spellEnd"/>
+            <w:r>
+              <w:t xml:space="preserve">: private </w:t>
+            </w:r>
+            <w:proofErr w:type="spellStart"/>
+            <w:r>
+              <w:t>enum</w:t>
+            </w:r>
+            <w:proofErr w:type="spellEnd"/>
+          </w:p>
         </w:tc>
       </w:tr>
       <w:tr>
@@ -738,50 +721,78 @@
           <w:p>
             <w:proofErr w:type="spellStart"/>
             <w:r>
-              <w:t>sendEGM</w:t>
-            </w:r>
-            <w:proofErr w:type="spellEnd"/>
-            <w:r>
-              <w:t xml:space="preserve">(): private </w:t>
-            </w:r>
-            <w:proofErr w:type="spellStart"/>
-            <w:r>
-              <w:t>int</w:t>
-            </w:r>
-            <w:proofErr w:type="spellEnd"/>
-          </w:p>
-          <w:p>
-            <w:proofErr w:type="spellStart"/>
-            <w:r>
-              <w:t>initEGM</w:t>
-            </w:r>
-            <w:proofErr w:type="spellEnd"/>
-            <w:r>
-              <w:t>(): public void</w:t>
-            </w:r>
-          </w:p>
-          <w:p>
-            <w:r>
-              <w:t xml:space="preserve"> </w:t>
-            </w:r>
+              <w:t>setChambersSensed</w:t>
+            </w:r>
+            <w:proofErr w:type="spellEnd"/>
+            <w:r>
+              <w:t>(</w:t>
+            </w:r>
+            <w:proofErr w:type="spellStart"/>
+            <w:r>
+              <w:t>enum</w:t>
+            </w:r>
+            <w:proofErr w:type="spellEnd"/>
+            <w:r>
+              <w:t>): protected void</w:t>
+            </w:r>
+          </w:p>
+          <w:p>
+            <w:proofErr w:type="spellStart"/>
+            <w:r>
+              <w:t>getChambersSensed</w:t>
+            </w:r>
+            <w:proofErr w:type="spellEnd"/>
+            <w:r>
+              <w:t xml:space="preserve">(): public </w:t>
+            </w:r>
+            <w:proofErr w:type="spellStart"/>
+            <w:r>
+              <w:t>enum</w:t>
+            </w:r>
+            <w:proofErr w:type="spellEnd"/>
+          </w:p>
+          <w:p>
+            <w:proofErr w:type="spellStart"/>
+            <w:r>
+              <w:t>setActivityResponse</w:t>
+            </w:r>
+            <w:proofErr w:type="spellEnd"/>
+            <w:r>
+              <w:t>(</w:t>
+            </w:r>
+            <w:proofErr w:type="spellStart"/>
+            <w:r>
+              <w:t>enum</w:t>
+            </w:r>
+            <w:proofErr w:type="spellEnd"/>
+            <w:r>
+              <w:t>): protected void</w:t>
+            </w:r>
+          </w:p>
+          <w:p>
+            <w:proofErr w:type="spellStart"/>
+            <w:r>
+              <w:t>getActivityResponse</w:t>
+            </w:r>
+            <w:proofErr w:type="spellEnd"/>
+            <w:r>
+              <w:t xml:space="preserve">(): public </w:t>
+            </w:r>
+            <w:proofErr w:type="spellStart"/>
+            <w:r>
+              <w:t>enum</w:t>
+            </w:r>
+            <w:proofErr w:type="spellEnd"/>
           </w:p>
         </w:tc>
       </w:tr>
     </w:tbl>
-    <w:p>
-      <w:r>
-        <w:tab/>
-      </w:r>
-    </w:p>
-    <w:p/>
-    <w:p/>
-    <w:p/>
     <w:p/>
     <w:p/>
     <w:tbl>
       <w:tblPr>
         <w:tblStyle w:val="TableGrid"/>
-        <w:tblpPr w:leftFromText="180" w:rightFromText="180" w:vertAnchor="text" w:horzAnchor="margin" w:tblpXSpec="right" w:tblpY="-69"/>
+        <w:tblpPr w:leftFromText="180" w:rightFromText="180" w:vertAnchor="text" w:horzAnchor="margin" w:tblpXSpec="right" w:tblpY="285"/>
         <w:tblW w:w="4531" w:type="dxa"/>
         <w:tblLook w:val="04A0" w:firstRow="1" w:lastRow="0" w:firstColumn="1" w:lastColumn="0" w:noHBand="0" w:noVBand="1"/>
       </w:tblPr>
@@ -828,6 +839,9 @@
             <w:r>
               <w:t xml:space="preserve">: </w:t>
             </w:r>
+            <w:r>
+              <w:t xml:space="preserve">private </w:t>
+            </w:r>
             <w:proofErr w:type="spellStart"/>
             <w:r>
               <w:t>enum</w:t>
@@ -843,6 +857,9 @@
             <w:r>
               <w:t xml:space="preserve">: </w:t>
             </w:r>
+            <w:r>
+              <w:t xml:space="preserve">private </w:t>
+            </w:r>
             <w:proofErr w:type="spellStart"/>
             <w:r>
               <w:t>enum</w:t>
@@ -851,7 +868,13 @@
           </w:p>
           <w:p>
             <w:r>
-              <w:t>hysteresis: Boolean</w:t>
+              <w:t xml:space="preserve">hysteresis: </w:t>
+            </w:r>
+            <w:r>
+              <w:t xml:space="preserve">private </w:t>
+            </w:r>
+            <w:r>
+              <w:t>Boolean</w:t>
             </w:r>
           </w:p>
           <w:p>
@@ -861,7 +884,13 @@
             </w:r>
             <w:proofErr w:type="spellEnd"/>
             <w:r>
-              <w:t>: uint16_t</w:t>
+              <w:t xml:space="preserve">: </w:t>
+            </w:r>
+            <w:r>
+              <w:t xml:space="preserve">private </w:t>
+            </w:r>
+            <w:r>
+              <w:t>uint16_t</w:t>
             </w:r>
           </w:p>
           <w:p>
@@ -871,7 +900,13 @@
             </w:r>
             <w:proofErr w:type="spellEnd"/>
             <w:r>
-              <w:t>: uint16_t</w:t>
+              <w:t xml:space="preserve">: </w:t>
+            </w:r>
+            <w:r>
+              <w:t xml:space="preserve">private </w:t>
+            </w:r>
+            <w:r>
+              <w:t>uint16_t</w:t>
             </w:r>
           </w:p>
           <w:p>
@@ -881,7 +916,13 @@
             </w:r>
             <w:proofErr w:type="spellEnd"/>
             <w:r>
-              <w:t>: uint16_t</w:t>
+              <w:t xml:space="preserve">: </w:t>
+            </w:r>
+            <w:r>
+              <w:t xml:space="preserve">private </w:t>
+            </w:r>
+            <w:r>
+              <w:t>uint16_t</w:t>
             </w:r>
           </w:p>
           <w:p>
@@ -891,12 +932,24 @@
             </w:r>
             <w:proofErr w:type="spellEnd"/>
             <w:r>
-              <w:t>: uint16_t</w:t>
-            </w:r>
-          </w:p>
-          <w:p>
-            <w:r>
-              <w:t>VRP: uint16_t</w:t>
+              <w:t xml:space="preserve">: </w:t>
+            </w:r>
+            <w:r>
+              <w:t xml:space="preserve">private </w:t>
+            </w:r>
+            <w:r>
+              <w:t>uint16_t</w:t>
+            </w:r>
+          </w:p>
+          <w:p>
+            <w:r>
+              <w:t xml:space="preserve">VRP: </w:t>
+            </w:r>
+            <w:r>
+              <w:t xml:space="preserve">private </w:t>
+            </w:r>
+            <w:r>
+              <w:t>uint16_t</w:t>
             </w:r>
           </w:p>
         </w:tc>
@@ -1080,11 +1133,6 @@
         </w:tc>
       </w:tr>
     </w:tbl>
-    <w:p/>
-    <w:p/>
-    <w:p/>
-    <w:p/>
-    <w:p/>
     <w:p/>
     <w:p/>
     <w:p/>
@@ -2136,7 +2184,7 @@
           <w:rPr>
             <w:noProof/>
           </w:rPr>
-          <w:t>2</w:t>
+          <w:t>1</w:t>
         </w:r>
         <w:r>
           <w:rPr>
@@ -3417,7 +3465,7 @@
 </file>
 
 <file path=customXml/itemProps1.xml><?xml version="1.0" encoding="utf-8"?>
-<ds:datastoreItem xmlns:ds="http://schemas.openxmlformats.org/officeDocument/2006/customXml" ds:itemID="{09D9DD3A-0861-487C-858F-2F87F34A115B}">
+<ds:datastoreItem xmlns:ds="http://schemas.openxmlformats.org/officeDocument/2006/customXml" ds:itemID="{0F928A67-707F-462B-BC7C-0DC3592A2667}">
   <ds:schemaRefs>
     <ds:schemaRef ds:uri="http://schemas.openxmlformats.org/officeDocument/2006/bibliography"/>
   </ds:schemaRefs>

</xml_diff>

<commit_message>
Added variables & methods to uml
</commit_message>
<xml_diff>
--- a/docs/UML_Class_Diagrams.docx
+++ b/docs/UML_Class_Diagrams.docx
@@ -355,8 +355,9 @@
             <w:r>
               <w:t xml:space="preserve">: </w:t>
             </w:r>
-            <w:bookmarkStart w:id="0" w:name="_GoBack"/>
-            <w:bookmarkEnd w:id="0"/>
+            <w:r>
+              <w:t xml:space="preserve">private </w:t>
+            </w:r>
             <w:proofErr w:type="spellStart"/>
             <w:r>
               <w:t>enum</w:t>
@@ -378,6 +379,9 @@
             <w:r>
               <w:t xml:space="preserve">: </w:t>
             </w:r>
+            <w:r>
+              <w:t xml:space="preserve">private </w:t>
+            </w:r>
             <w:proofErr w:type="spellStart"/>
             <w:r>
               <w:t>enum</w:t>
@@ -393,6 +397,9 @@
             <w:r>
               <w:t xml:space="preserve">: </w:t>
             </w:r>
+            <w:r>
+              <w:t xml:space="preserve">private </w:t>
+            </w:r>
             <w:proofErr w:type="spellStart"/>
             <w:r>
               <w:t>enum</w:t>
@@ -408,6 +415,9 @@
             <w:r>
               <w:t xml:space="preserve">: </w:t>
             </w:r>
+            <w:r>
+              <w:t xml:space="preserve">private </w:t>
+            </w:r>
             <w:proofErr w:type="spellStart"/>
             <w:r>
               <w:t>enum</w:t>
@@ -421,7 +431,13 @@
             </w:r>
             <w:proofErr w:type="spellEnd"/>
             <w:r>
-              <w:t>: uint16_t</w:t>
+              <w:t xml:space="preserve">: </w:t>
+            </w:r>
+            <w:r>
+              <w:t xml:space="preserve">private </w:t>
+            </w:r>
+            <w:r>
+              <w:t>uint16_t</w:t>
             </w:r>
           </w:p>
           <w:p>
@@ -431,7 +447,13 @@
             </w:r>
             <w:proofErr w:type="spellEnd"/>
             <w:r>
-              <w:t>: uint8_t</w:t>
+              <w:t xml:space="preserve">: </w:t>
+            </w:r>
+            <w:r>
+              <w:t xml:space="preserve">private </w:t>
+            </w:r>
+            <w:r>
+              <w:t>uint8_t</w:t>
             </w:r>
           </w:p>
           <w:p>
@@ -441,7 +463,13 @@
             </w:r>
             <w:proofErr w:type="spellEnd"/>
             <w:r>
-              <w:t>: uint8_t</w:t>
+              <w:t xml:space="preserve">: </w:t>
+            </w:r>
+            <w:r>
+              <w:t xml:space="preserve">private </w:t>
+            </w:r>
+            <w:r>
+              <w:t>uint8_t</w:t>
             </w:r>
           </w:p>
           <w:p>
@@ -451,7 +479,13 @@
             </w:r>
             <w:proofErr w:type="spellEnd"/>
             <w:r>
-              <w:t>: uint8_t</w:t>
+              <w:t xml:space="preserve">: </w:t>
+            </w:r>
+            <w:r>
+              <w:t xml:space="preserve"> private </w:t>
+            </w:r>
+            <w:r>
+              <w:t>uint8_t</w:t>
             </w:r>
           </w:p>
         </w:tc>
@@ -461,6 +495,123 @@
           <w:tcPr>
             <w:tcW w:w="4106" w:type="dxa"/>
           </w:tcPr>
+          <w:p>
+            <w:proofErr w:type="spellStart"/>
+            <w:r>
+              <w:t>setLeadPins</w:t>
+            </w:r>
+            <w:proofErr w:type="spellEnd"/>
+            <w:r>
+              <w:t>([</w:t>
+            </w:r>
+            <w:proofErr w:type="spellStart"/>
+            <w:r>
+              <w:t>enum</w:t>
+            </w:r>
+            <w:proofErr w:type="spellEnd"/>
+            <w:r>
+              <w:t xml:space="preserve">]): </w:t>
+            </w:r>
+            <w:r>
+              <w:t>protected</w:t>
+            </w:r>
+            <w:r>
+              <w:t xml:space="preserve"> void</w:t>
+            </w:r>
+          </w:p>
+          <w:p>
+            <w:proofErr w:type="spellStart"/>
+            <w:r>
+              <w:t>getLeadPins</w:t>
+            </w:r>
+            <w:proofErr w:type="spellEnd"/>
+            <w:r>
+              <w:t>(</w:t>
+            </w:r>
+            <w:r>
+              <w:t>): protected</w:t>
+            </w:r>
+            <w:r>
+              <w:t xml:space="preserve"> [</w:t>
+            </w:r>
+            <w:proofErr w:type="spellStart"/>
+            <w:r>
+              <w:t>enum</w:t>
+            </w:r>
+            <w:proofErr w:type="spellEnd"/>
+            <w:r>
+              <w:t>]</w:t>
+            </w:r>
+          </w:p>
+          <w:p>
+            <w:proofErr w:type="spellStart"/>
+            <w:r>
+              <w:t>setMaxVOut</w:t>
+            </w:r>
+            <w:proofErr w:type="spellEnd"/>
+            <w:r>
+              <w:t>(uint16_t): protected void</w:t>
+            </w:r>
+          </w:p>
+          <w:p>
+            <w:proofErr w:type="spellStart"/>
+            <w:r>
+              <w:t>getMaxVOut</w:t>
+            </w:r>
+            <w:proofErr w:type="spellEnd"/>
+            <w:r>
+              <w:t xml:space="preserve">(): protected uint16_t </w:t>
+            </w:r>
+          </w:p>
+          <w:p>
+            <w:proofErr w:type="spellStart"/>
+            <w:r>
+              <w:t>setC</w:t>
+            </w:r>
+            <w:r>
+              <w:t>omPort</w:t>
+            </w:r>
+            <w:proofErr w:type="spellEnd"/>
+            <w:r>
+              <w:t xml:space="preserve">(uint8_t): </w:t>
+            </w:r>
+            <w:r>
+              <w:t>protected</w:t>
+            </w:r>
+            <w:r>
+              <w:t xml:space="preserve"> void</w:t>
+            </w:r>
+          </w:p>
+          <w:p>
+            <w:proofErr w:type="spellStart"/>
+            <w:r>
+              <w:t>getComPort</w:t>
+            </w:r>
+            <w:proofErr w:type="spellEnd"/>
+            <w:r>
+              <w:t>(): protected uint8_t</w:t>
+            </w:r>
+          </w:p>
+          <w:p>
+            <w:proofErr w:type="spellStart"/>
+            <w:r>
+              <w:t>setTxRxReg</w:t>
+            </w:r>
+            <w:proofErr w:type="spellEnd"/>
+            <w:r>
+              <w:t>([uint8_t]): protected void</w:t>
+            </w:r>
+          </w:p>
+          <w:p>
+            <w:proofErr w:type="spellStart"/>
+            <w:r>
+              <w:t>getTxRxReg</w:t>
+            </w:r>
+            <w:proofErr w:type="spellEnd"/>
+            <w:r>
+              <w:t>(): protected [uint8_t]</w:t>
+            </w:r>
+          </w:p>
           <w:p/>
         </w:tc>
       </w:tr>
@@ -514,7 +665,16 @@
             </w:r>
             <w:proofErr w:type="spellEnd"/>
             <w:r>
-              <w:t>: 16bytes</w:t>
+              <w:t xml:space="preserve">: </w:t>
+            </w:r>
+            <w:r>
+              <w:t>[</w:t>
+            </w:r>
+            <w:r>
+              <w:t>16bytes</w:t>
+            </w:r>
+            <w:r>
+              <w:t>]</w:t>
             </w:r>
           </w:p>
           <w:p>
@@ -538,13 +698,8 @@
             </w:r>
           </w:p>
           <w:p>
-            <w:proofErr w:type="spellStart"/>
-            <w:r>
-              <w:t>i_magnet</w:t>
-            </w:r>
-            <w:proofErr w:type="spellEnd"/>
-            <w:r>
-              <w:t xml:space="preserve">: </w:t>
+            <w:r>
+              <w:t xml:space="preserve">magnet: </w:t>
             </w:r>
             <w:proofErr w:type="spellStart"/>
             <w:r>
@@ -555,36 +710,12 @@
           <w:p>
             <w:proofErr w:type="spellStart"/>
             <w:r>
-              <w:t>i_vs</w:t>
-            </w:r>
-            <w:proofErr w:type="spellEnd"/>
-            <w:proofErr w:type="gramStart"/>
-            <w:r>
-              <w:t>:??</w:t>
-            </w:r>
-            <w:proofErr w:type="gramEnd"/>
-          </w:p>
-          <w:p>
-            <w:proofErr w:type="spellStart"/>
-            <w:r>
               <w:t>o_CommOut</w:t>
             </w:r>
             <w:proofErr w:type="spellEnd"/>
             <w:r>
               <w:t>: uint8_t</w:t>
             </w:r>
-          </w:p>
-          <w:p>
-            <w:proofErr w:type="spellStart"/>
-            <w:r>
-              <w:t>o_vp</w:t>
-            </w:r>
-            <w:proofErr w:type="spellEnd"/>
-            <w:proofErr w:type="gramStart"/>
-            <w:r>
-              <w:t>:??</w:t>
-            </w:r>
-            <w:proofErr w:type="gramEnd"/>
           </w:p>
           <w:p/>
         </w:tc>
@@ -634,21 +765,21 @@
     </w:p>
     <w:p/>
     <w:p/>
-    <w:p/>
-    <w:p/>
-    <w:p/>
-    <w:p/>
+    <w:p>
+      <w:bookmarkStart w:id="0" w:name="_GoBack"/>
+      <w:bookmarkEnd w:id="0"/>
+    </w:p>
     <w:p/>
     <w:p/>
     <w:tbl>
       <w:tblPr>
         <w:tblStyle w:val="TableGrid"/>
         <w:tblpPr w:leftFromText="180" w:rightFromText="180" w:vertAnchor="text" w:horzAnchor="page" w:tblpX="6254" w:tblpY="433"/>
-        <w:tblW w:w="4106" w:type="dxa"/>
+        <w:tblW w:w="4531" w:type="dxa"/>
         <w:tblLook w:val="04A0" w:firstRow="1" w:lastRow="0" w:firstColumn="1" w:lastColumn="0" w:noHBand="0" w:noVBand="1"/>
       </w:tblPr>
       <w:tblGrid>
-        <w:gridCol w:w="4106"/>
+        <w:gridCol w:w="4531"/>
       </w:tblGrid>
       <w:tr>
         <w:trPr>
@@ -656,7 +787,7 @@
         </w:trPr>
         <w:tc>
           <w:tcPr>
-            <w:tcW w:w="4106" w:type="dxa"/>
+            <w:tcW w:w="4531" w:type="dxa"/>
             <w:shd w:val="clear" w:color="auto" w:fill="D9D9D9" w:themeFill="background1" w:themeFillShade="D9"/>
             <w:vAlign w:val="center"/>
           </w:tcPr>
@@ -679,7 +810,7 @@
       <w:tr>
         <w:tc>
           <w:tcPr>
-            <w:tcW w:w="4106" w:type="dxa"/>
+            <w:tcW w:w="4531" w:type="dxa"/>
           </w:tcPr>
           <w:p>
             <w:proofErr w:type="spellStart"/>
@@ -716,7 +847,7 @@
       <w:tr>
         <w:tc>
           <w:tcPr>
-            <w:tcW w:w="4106" w:type="dxa"/>
+            <w:tcW w:w="4531" w:type="dxa"/>
           </w:tcPr>
           <w:p>
             <w:proofErr w:type="spellStart"/>
@@ -2184,7 +2315,7 @@
           <w:rPr>
             <w:noProof/>
           </w:rPr>
-          <w:t>1</w:t>
+          <w:t>2</w:t>
         </w:r>
         <w:r>
           <w:rPr>
@@ -3465,7 +3596,7 @@
 </file>
 
 <file path=customXml/itemProps1.xml><?xml version="1.0" encoding="utf-8"?>
-<ds:datastoreItem xmlns:ds="http://schemas.openxmlformats.org/officeDocument/2006/customXml" ds:itemID="{0F928A67-707F-462B-BC7C-0DC3592A2667}">
+<ds:datastoreItem xmlns:ds="http://schemas.openxmlformats.org/officeDocument/2006/customXml" ds:itemID="{657836CF-EA38-4E80-AB94-5790382D408A}">
   <ds:schemaRefs>
     <ds:schemaRef ds:uri="http://schemas.openxmlformats.org/officeDocument/2006/bibliography"/>
   </ds:schemaRefs>

</xml_diff>

<commit_message>
Added main uml vars
</commit_message>
<xml_diff>
--- a/docs/UML_Class_Diagrams.docx
+++ b/docs/UML_Class_Diagrams.docx
@@ -280,7 +280,48 @@
           <w:tcPr>
             <w:tcW w:w="4106" w:type="dxa"/>
           </w:tcPr>
-          <w:p/>
+          <w:p>
+            <w:proofErr w:type="spellStart"/>
+            <w:r>
+              <w:t>patientFirstName</w:t>
+            </w:r>
+            <w:proofErr w:type="spellEnd"/>
+            <w:r>
+              <w:t>: private string</w:t>
+            </w:r>
+          </w:p>
+          <w:p>
+            <w:proofErr w:type="spellStart"/>
+            <w:r>
+              <w:t>patientLastName</w:t>
+            </w:r>
+            <w:proofErr w:type="spellEnd"/>
+            <w:r>
+              <w:t>: private string</w:t>
+            </w:r>
+          </w:p>
+          <w:p>
+            <w:proofErr w:type="spellStart"/>
+            <w:r>
+              <w:t>patientAge</w:t>
+            </w:r>
+            <w:proofErr w:type="spellEnd"/>
+            <w:r>
+              <w:t>: private uint18_t</w:t>
+            </w:r>
+          </w:p>
+          <w:p>
+            <w:proofErr w:type="spellStart"/>
+            <w:r>
+              <w:t>doctorNotes</w:t>
+            </w:r>
+            <w:proofErr w:type="spellEnd"/>
+            <w:r>
+              <w:t>: private string</w:t>
+            </w:r>
+            <w:bookmarkStart w:id="0" w:name="_GoBack"/>
+            <w:bookmarkEnd w:id="0"/>
+          </w:p>
         </w:tc>
       </w:tr>
       <w:tr>
@@ -617,15 +658,26 @@
       </w:tr>
     </w:tbl>
     <w:p/>
+    <w:p/>
+    <w:p/>
+    <w:p/>
+    <w:p/>
+    <w:p/>
+    <w:p/>
+    <w:p/>
+    <w:p/>
+    <w:p/>
+    <w:p/>
+    <w:p/>
     <w:tbl>
       <w:tblPr>
         <w:tblStyle w:val="TableGrid"/>
-        <w:tblpPr w:leftFromText="180" w:rightFromText="180" w:vertAnchor="text" w:horzAnchor="margin" w:tblpY="-43"/>
-        <w:tblW w:w="4106" w:type="dxa"/>
+        <w:tblpPr w:leftFromText="180" w:rightFromText="180" w:vertAnchor="text" w:horzAnchor="page" w:tblpX="6228" w:tblpY="-64"/>
+        <w:tblW w:w="4531" w:type="dxa"/>
         <w:tblLook w:val="04A0" w:firstRow="1" w:lastRow="0" w:firstColumn="1" w:lastColumn="0" w:noHBand="0" w:noVBand="1"/>
       </w:tblPr>
       <w:tblGrid>
-        <w:gridCol w:w="4106"/>
+        <w:gridCol w:w="4531"/>
       </w:tblGrid>
       <w:tr>
         <w:trPr>
@@ -633,7 +685,7 @@
         </w:trPr>
         <w:tc>
           <w:tcPr>
-            <w:tcW w:w="4106" w:type="dxa"/>
+            <w:tcW w:w="4531" w:type="dxa"/>
             <w:shd w:val="clear" w:color="auto" w:fill="D9D9D9" w:themeFill="background1" w:themeFillShade="D9"/>
             <w:vAlign w:val="center"/>
           </w:tcPr>
@@ -656,7 +708,7 @@
       <w:tr>
         <w:tc>
           <w:tcPr>
-            <w:tcW w:w="4106" w:type="dxa"/>
+            <w:tcW w:w="4531" w:type="dxa"/>
           </w:tcPr>
           <w:p>
             <w:proofErr w:type="spellStart"/>
@@ -665,16 +717,7 @@
             </w:r>
             <w:proofErr w:type="spellEnd"/>
             <w:r>
-              <w:t xml:space="preserve">: </w:t>
-            </w:r>
-            <w:r>
-              <w:t>[</w:t>
-            </w:r>
-            <w:r>
-              <w:t>16bytes</w:t>
-            </w:r>
-            <w:r>
-              <w:t>]</w:t>
+              <w:t>: [16bytes]</w:t>
             </w:r>
           </w:p>
           <w:p>
@@ -723,7 +766,7 @@
       <w:tr>
         <w:tc>
           <w:tcPr>
-            <w:tcW w:w="4106" w:type="dxa"/>
+            <w:tcW w:w="4531" w:type="dxa"/>
           </w:tcPr>
           <w:p>
             <w:proofErr w:type="spellStart"/>
@@ -758,23 +801,11 @@
         </w:tc>
       </w:tr>
     </w:tbl>
-    <w:p>
-      <w:r>
-        <w:tab/>
-      </w:r>
-    </w:p>
-    <w:p/>
-    <w:p/>
-    <w:p>
-      <w:bookmarkStart w:id="0" w:name="_GoBack"/>
-      <w:bookmarkEnd w:id="0"/>
-    </w:p>
-    <w:p/>
     <w:p/>
     <w:tbl>
       <w:tblPr>
         <w:tblStyle w:val="TableGrid"/>
-        <w:tblpPr w:leftFromText="180" w:rightFromText="180" w:vertAnchor="text" w:horzAnchor="page" w:tblpX="6254" w:tblpY="433"/>
+        <w:tblpPr w:leftFromText="180" w:rightFromText="180" w:vertAnchor="text" w:horzAnchor="margin" w:tblpXSpec="right" w:tblpY="-67"/>
         <w:tblW w:w="4531" w:type="dxa"/>
         <w:tblLook w:val="04A0" w:firstRow="1" w:lastRow="0" w:firstColumn="1" w:lastColumn="0" w:noHBand="0" w:noVBand="1"/>
       </w:tblPr>
@@ -951,6 +982,7 @@
               <w:rPr>
                 <w:b/>
               </w:rPr>
+              <w:lastRenderedPageBreak/>
               <w:t>Pace() extends Sense</w:t>
             </w:r>
           </w:p>
@@ -2315,7 +2347,7 @@
           <w:rPr>
             <w:noProof/>
           </w:rPr>
-          <w:t>2</w:t>
+          <w:t>1</w:t>
         </w:r>
         <w:r>
           <w:rPr>
@@ -3596,7 +3628,7 @@
 </file>
 
 <file path=customXml/itemProps1.xml><?xml version="1.0" encoding="utf-8"?>
-<ds:datastoreItem xmlns:ds="http://schemas.openxmlformats.org/officeDocument/2006/customXml" ds:itemID="{657836CF-EA38-4E80-AB94-5790382D408A}">
+<ds:datastoreItem xmlns:ds="http://schemas.openxmlformats.org/officeDocument/2006/customXml" ds:itemID="{C013E357-0C23-4A79-BF52-C5DEBCED6F3D}">
   <ds:schemaRefs>
     <ds:schemaRef ds:uri="http://schemas.openxmlformats.org/officeDocument/2006/bibliography"/>
   </ds:schemaRefs>

</xml_diff>

<commit_message>
UML Additions + UI Screenshot
</commit_message>
<xml_diff>
--- a/docs/UML_Class_Diagrams.docx
+++ b/docs/UML_Class_Diagrams.docx
@@ -1201,6 +1201,16 @@
               <w:t>: private uint8_t</w:t>
             </w:r>
           </w:p>
+          <w:p>
+            <w:proofErr w:type="spellStart"/>
+            <w:r>
+              <w:t>baseHeartRate</w:t>
+            </w:r>
+            <w:proofErr w:type="spellEnd"/>
+            <w:r>
+              <w:t>: private uint8_t</w:t>
+            </w:r>
+          </w:p>
         </w:tc>
       </w:tr>
       <w:tr>
@@ -1378,12 +1388,70 @@
             </w:r>
           </w:p>
           <w:p>
-            <w:r>
-              <w:t>setMaxHeartRate(uint8_t)</w:t>
-            </w:r>
-            <w:bookmarkStart w:id="0" w:name="_GoBack"/>
-            <w:bookmarkEnd w:id="0"/>
-          </w:p>
+            <w:proofErr w:type="spellStart"/>
+            <w:r>
+              <w:t>setMaxHeartRate</w:t>
+            </w:r>
+            <w:proofErr w:type="spellEnd"/>
+            <w:r>
+              <w:t>(uint8_t)</w:t>
+            </w:r>
+            <w:r>
+              <w:t>: protected void</w:t>
+            </w:r>
+          </w:p>
+          <w:p>
+            <w:proofErr w:type="spellStart"/>
+            <w:r>
+              <w:t>get</w:t>
+            </w:r>
+            <w:r>
+              <w:t>MaxHeartRate</w:t>
+            </w:r>
+            <w:proofErr w:type="spellEnd"/>
+            <w:r>
+              <w:t xml:space="preserve">(): protected </w:t>
+            </w:r>
+            <w:r>
+              <w:t>u</w:t>
+            </w:r>
+            <w:r>
+              <w:t>int8_t</w:t>
+            </w:r>
+          </w:p>
+          <w:p>
+            <w:proofErr w:type="spellStart"/>
+            <w:r>
+              <w:t>set</w:t>
+            </w:r>
+            <w:r>
+              <w:t>Base</w:t>
+            </w:r>
+            <w:r>
+              <w:t>HeartRate</w:t>
+            </w:r>
+            <w:proofErr w:type="spellEnd"/>
+            <w:r>
+              <w:t>(uint8_t): protected void</w:t>
+            </w:r>
+          </w:p>
+          <w:p>
+            <w:proofErr w:type="spellStart"/>
+            <w:r>
+              <w:t>get</w:t>
+            </w:r>
+            <w:r>
+              <w:t>MaxHeartRate</w:t>
+            </w:r>
+            <w:proofErr w:type="spellEnd"/>
+            <w:r>
+              <w:t xml:space="preserve">(): protected </w:t>
+            </w:r>
+            <w:r>
+              <w:t>uint8_t</w:t>
+            </w:r>
+          </w:p>
+          <w:p/>
           <w:p/>
           <w:p/>
         </w:tc>
@@ -2362,7 +2430,83 @@
     <w:p/>
     <w:p/>
     <w:p/>
-    <w:p/>
+    <w:p>
+      <w:r>
+        <w:br w:type="page"/>
+      </w:r>
+    </w:p>
+    <w:p>
+      <w:bookmarkStart w:id="0" w:name="_GoBack"/>
+      <w:r>
+        <w:rPr>
+          <w:noProof/>
+          <w:lang w:eastAsia="en-CA"/>
+        </w:rPr>
+        <w:lastRenderedPageBreak/>
+        <w:drawing>
+          <wp:inline distT="0" distB="0" distL="0" distR="0" wp14:anchorId="72DFE9F6" wp14:editId="58285F46">
+            <wp:extent cx="5962650" cy="2677297"/>
+            <wp:effectExtent l="190500" t="190500" r="190500" b="199390"/>
+            <wp:docPr id="1" name="Picture 1"/>
+            <wp:cNvGraphicFramePr>
+              <a:graphicFrameLocks xmlns:a="http://schemas.openxmlformats.org/drawingml/2006/main" noChangeAspect="1"/>
+            </wp:cNvGraphicFramePr>
+            <a:graphic xmlns:a="http://schemas.openxmlformats.org/drawingml/2006/main">
+              <a:graphicData uri="http://schemas.openxmlformats.org/drawingml/2006/picture">
+                <pic:pic xmlns:pic="http://schemas.openxmlformats.org/drawingml/2006/picture">
+                  <pic:nvPicPr>
+                    <pic:cNvPr id="1" name=""/>
+                    <pic:cNvPicPr/>
+                  </pic:nvPicPr>
+                  <pic:blipFill rotWithShape="1">
+                    <a:blip r:embed="rId10">
+                      <a:extLst>
+                        <a:ext uri="{BEBA8EAE-BF5A-486C-A8C5-ECC9F3942E4B}">
+                          <a14:imgProps xmlns:a14="http://schemas.microsoft.com/office/drawing/2010/main">
+                            <a14:imgLayer r:embed="rId11">
+                              <a14:imgEffect>
+                                <a14:sharpenSoften amount="25000"/>
+                              </a14:imgEffect>
+                            </a14:imgLayer>
+                          </a14:imgProps>
+                        </a:ext>
+                      </a:extLst>
+                    </a:blip>
+                    <a:srcRect b="9967"/>
+                    <a:stretch/>
+                  </pic:blipFill>
+                  <pic:spPr bwMode="auto">
+                    <a:xfrm>
+                      <a:off x="0" y="0"/>
+                      <a:ext cx="5975579" cy="2683102"/>
+                    </a:xfrm>
+                    <a:prstGeom prst="rect">
+                      <a:avLst/>
+                    </a:prstGeom>
+                    <a:ln>
+                      <a:noFill/>
+                    </a:ln>
+                    <a:effectLst>
+                      <a:outerShdw blurRad="190500" algn="tl" rotWithShape="0">
+                        <a:srgbClr val="000000">
+                          <a:alpha val="70000"/>
+                        </a:srgbClr>
+                      </a:outerShdw>
+                    </a:effectLst>
+                    <a:extLst>
+                      <a:ext uri="{53640926-AAD7-44D8-BBD7-CCE9431645EC}">
+                        <a14:shadowObscured xmlns:a14="http://schemas.microsoft.com/office/drawing/2010/main"/>
+                      </a:ext>
+                    </a:extLst>
+                  </pic:spPr>
+                </pic:pic>
+              </a:graphicData>
+            </a:graphic>
+          </wp:inline>
+        </w:drawing>
+      </w:r>
+      <w:bookmarkEnd w:id="0"/>
+    </w:p>
     <w:sectPr>
       <w:pgSz w:w="12240" w:h="15840"/>
       <w:pgMar w:top="1134" w:right="1440" w:bottom="851" w:left="1440" w:header="680" w:footer="567" w:gutter="0"/>
@@ -2440,7 +2584,7 @@
           <w:rPr>
             <w:noProof/>
           </w:rPr>
-          <w:t>3</w:t>
+          <w:t>4</w:t>
         </w:r>
         <w:r>
           <w:rPr>
@@ -3721,7 +3865,7 @@
 </file>
 
 <file path=customXml/itemProps1.xml><?xml version="1.0" encoding="utf-8"?>
-<ds:datastoreItem xmlns:ds="http://schemas.openxmlformats.org/officeDocument/2006/customXml" ds:itemID="{1A05D25C-0A4E-438B-A9B8-FD50311BBEB0}">
+<ds:datastoreItem xmlns:ds="http://schemas.openxmlformats.org/officeDocument/2006/customXml" ds:itemID="{0AB2C0E3-0DD0-4B01-8378-F3424E5E0805}">
   <ds:schemaRefs>
     <ds:schemaRef ds:uri="http://schemas.openxmlformats.org/officeDocument/2006/bibliography"/>
   </ds:schemaRefs>

</xml_diff>

<commit_message>
Added descriptions of pacemaker() methods.
</commit_message>
<xml_diff>
--- a/docs/UML_Class_Diagrams.docx
+++ b/docs/UML_Class_Diagrams.docx
@@ -425,13 +425,8 @@
             </w:r>
             <w:proofErr w:type="spellEnd"/>
             <w:r>
-              <w:t xml:space="preserve">: private </w:t>
-            </w:r>
-            <w:proofErr w:type="spellStart"/>
-            <w:r>
-              <w:t>float</w:t>
-            </w:r>
-            <w:proofErr w:type="spellEnd"/>
+              <w:t>: private float</w:t>
+            </w:r>
           </w:p>
           <w:p>
             <w:proofErr w:type="spellStart"/>
@@ -454,6 +449,16 @@
             <w:proofErr w:type="spellEnd"/>
             <w:r>
               <w:t>: protected float</w:t>
+            </w:r>
+          </w:p>
+          <w:p>
+            <w:proofErr w:type="spellStart"/>
+            <w:r>
+              <w:t>leadImpedanceThreshold</w:t>
+            </w:r>
+            <w:proofErr w:type="spellEnd"/>
+            <w:r>
+              <w:t>: private float</w:t>
             </w:r>
           </w:p>
           <w:p>
@@ -1403,17 +1408,11 @@
           <w:p>
             <w:proofErr w:type="spellStart"/>
             <w:r>
-              <w:t>get</w:t>
-            </w:r>
-            <w:r>
-              <w:t>MaxHeartRate</w:t>
-            </w:r>
-            <w:proofErr w:type="spellEnd"/>
-            <w:r>
-              <w:t xml:space="preserve">(): protected </w:t>
-            </w:r>
-            <w:r>
-              <w:t>u</w:t>
+              <w:t>getMaxHeartRate</w:t>
+            </w:r>
+            <w:proofErr w:type="spellEnd"/>
+            <w:r>
+              <w:t>(): protected u</w:t>
             </w:r>
             <w:r>
               <w:t>int8_t</w:t>
@@ -1422,13 +1421,7 @@
           <w:p>
             <w:proofErr w:type="spellStart"/>
             <w:r>
-              <w:t>set</w:t>
-            </w:r>
-            <w:r>
-              <w:t>Base</w:t>
-            </w:r>
-            <w:r>
-              <w:t>HeartRate</w:t>
+              <w:t>setBaseHeartRate</w:t>
             </w:r>
             <w:proofErr w:type="spellEnd"/>
             <w:r>
@@ -1438,17 +1431,11 @@
           <w:p>
             <w:proofErr w:type="spellStart"/>
             <w:r>
-              <w:t>get</w:t>
-            </w:r>
-            <w:r>
-              <w:t>MaxHeartRate</w:t>
-            </w:r>
-            <w:proofErr w:type="spellEnd"/>
-            <w:r>
-              <w:t xml:space="preserve">(): protected </w:t>
-            </w:r>
-            <w:r>
-              <w:t>uint8_t</w:t>
+              <w:t>getMaxHeartRate</w:t>
+            </w:r>
+            <w:proofErr w:type="spellEnd"/>
+            <w:r>
+              <w:t>(): protected uint8_t</w:t>
             </w:r>
           </w:p>
           <w:p/>
@@ -1562,327 +1549,7 @@
         <w:rPr>
           <w:sz w:val="20"/>
         </w:rPr>
-        <w:fldChar w:fldCharType="begin"/>
-      </w:r>
-      <w:r>
-        <w:rPr>
-          <w:sz w:val="20"/>
-        </w:rPr>
-        <w:instrText xml:space="preserve"> SEQ Class \* ARABIC </w:instrText>
-      </w:r>
-      <w:r>
-        <w:rPr>
-          <w:sz w:val="20"/>
-        </w:rPr>
-        <w:fldChar w:fldCharType="separate"/>
-      </w:r>
-      <w:r>
-        <w:rPr>
-          <w:noProof/>
-          <w:sz w:val="20"/>
-        </w:rPr>
         <w:t>1</w:t>
-      </w:r>
-      <w:r>
-        <w:rPr>
-          <w:sz w:val="20"/>
-        </w:rPr>
-        <w:fldChar w:fldCharType="end"/>
-      </w:r>
-      <w:r>
-        <w:rPr>
-          <w:sz w:val="20"/>
-        </w:rPr>
-        <w:t xml:space="preserve">: </w:t>
-      </w:r>
-      <w:r>
-        <w:rPr>
-          <w:sz w:val="20"/>
-        </w:rPr>
-        <w:t>main()</w:t>
-      </w:r>
-    </w:p>
-    <w:tbl>
-      <w:tblPr>
-        <w:tblStyle w:val="TableGrid"/>
-        <w:tblW w:w="10348" w:type="dxa"/>
-        <w:tblInd w:w="-501" w:type="dxa"/>
-        <w:tblLook w:val="04A0" w:firstRow="1" w:lastRow="0" w:firstColumn="1" w:lastColumn="0" w:noHBand="0" w:noVBand="1"/>
-      </w:tblPr>
-      <w:tblGrid>
-        <w:gridCol w:w="2971"/>
-        <w:gridCol w:w="2112"/>
-        <w:gridCol w:w="2430"/>
-        <w:gridCol w:w="2835"/>
-      </w:tblGrid>
-      <w:tr>
-        <w:trPr>
-          <w:trHeight w:val="227"/>
-        </w:trPr>
-        <w:tc>
-          <w:tcPr>
-            <w:tcW w:w="2971" w:type="dxa"/>
-            <w:shd w:val="clear" w:color="auto" w:fill="D9D9D9" w:themeFill="background1" w:themeFillShade="D9"/>
-            <w:vAlign w:val="center"/>
-          </w:tcPr>
-          <w:p>
-            <w:pPr>
-              <w:jc w:val="center"/>
-              <w:rPr>
-                <w:b/>
-              </w:rPr>
-            </w:pPr>
-            <w:r>
-              <w:rPr>
-                <w:b/>
-              </w:rPr>
-              <w:t>Method Name</w:t>
-            </w:r>
-          </w:p>
-        </w:tc>
-        <w:tc>
-          <w:tcPr>
-            <w:tcW w:w="2112" w:type="dxa"/>
-            <w:shd w:val="clear" w:color="auto" w:fill="D9D9D9" w:themeFill="background1" w:themeFillShade="D9"/>
-            <w:vAlign w:val="center"/>
-          </w:tcPr>
-          <w:p>
-            <w:pPr>
-              <w:jc w:val="center"/>
-              <w:rPr>
-                <w:b/>
-              </w:rPr>
-            </w:pPr>
-            <w:r>
-              <w:rPr>
-                <w:b/>
-              </w:rPr>
-              <w:t>Return</w:t>
-            </w:r>
-            <w:r>
-              <w:rPr>
-                <w:b/>
-              </w:rPr>
-              <w:t xml:space="preserve"> Type</w:t>
-            </w:r>
-          </w:p>
-        </w:tc>
-        <w:tc>
-          <w:tcPr>
-            <w:tcW w:w="2430" w:type="dxa"/>
-            <w:shd w:val="clear" w:color="auto" w:fill="D9D9D9" w:themeFill="background1" w:themeFillShade="D9"/>
-            <w:vAlign w:val="center"/>
-          </w:tcPr>
-          <w:p>
-            <w:pPr>
-              <w:jc w:val="center"/>
-              <w:rPr>
-                <w:b/>
-              </w:rPr>
-            </w:pPr>
-            <w:r>
-              <w:rPr>
-                <w:b/>
-              </w:rPr>
-              <w:t>Description</w:t>
-            </w:r>
-          </w:p>
-        </w:tc>
-        <w:tc>
-          <w:tcPr>
-            <w:tcW w:w="2835" w:type="dxa"/>
-            <w:shd w:val="clear" w:color="auto" w:fill="D9D9D9" w:themeFill="background1" w:themeFillShade="D9"/>
-            <w:vAlign w:val="center"/>
-          </w:tcPr>
-          <w:p>
-            <w:pPr>
-              <w:jc w:val="center"/>
-              <w:rPr>
-                <w:b/>
-              </w:rPr>
-            </w:pPr>
-            <w:r>
-              <w:rPr>
-                <w:b/>
-              </w:rPr>
-              <w:t>Next Action (If action event triggered)</w:t>
-            </w:r>
-          </w:p>
-        </w:tc>
-      </w:tr>
-      <w:tr>
-        <w:trPr>
-          <w:trHeight w:val="413"/>
-        </w:trPr>
-        <w:tc>
-          <w:tcPr>
-            <w:tcW w:w="2971" w:type="dxa"/>
-          </w:tcPr>
-          <w:p/>
-        </w:tc>
-        <w:tc>
-          <w:tcPr>
-            <w:tcW w:w="2112" w:type="dxa"/>
-          </w:tcPr>
-          <w:p/>
-        </w:tc>
-        <w:tc>
-          <w:tcPr>
-            <w:tcW w:w="2430" w:type="dxa"/>
-          </w:tcPr>
-          <w:p/>
-        </w:tc>
-        <w:tc>
-          <w:tcPr>
-            <w:tcW w:w="2835" w:type="dxa"/>
-          </w:tcPr>
-          <w:p/>
-        </w:tc>
-      </w:tr>
-      <w:tr>
-        <w:trPr>
-          <w:trHeight w:val="20"/>
-        </w:trPr>
-        <w:tc>
-          <w:tcPr>
-            <w:tcW w:w="2971" w:type="dxa"/>
-          </w:tcPr>
-          <w:p/>
-        </w:tc>
-        <w:tc>
-          <w:tcPr>
-            <w:tcW w:w="2112" w:type="dxa"/>
-          </w:tcPr>
-          <w:p>
-            <w:pPr>
-              <w:rPr>
-                <w:strike/>
-              </w:rPr>
-            </w:pPr>
-          </w:p>
-        </w:tc>
-        <w:tc>
-          <w:tcPr>
-            <w:tcW w:w="2430" w:type="dxa"/>
-          </w:tcPr>
-          <w:p/>
-        </w:tc>
-        <w:tc>
-          <w:tcPr>
-            <w:tcW w:w="2835" w:type="dxa"/>
-          </w:tcPr>
-          <w:p/>
-        </w:tc>
-      </w:tr>
-      <w:tr>
-        <w:trPr>
-          <w:trHeight w:val="20"/>
-        </w:trPr>
-        <w:tc>
-          <w:tcPr>
-            <w:tcW w:w="2971" w:type="dxa"/>
-          </w:tcPr>
-          <w:p/>
-        </w:tc>
-        <w:tc>
-          <w:tcPr>
-            <w:tcW w:w="2112" w:type="dxa"/>
-          </w:tcPr>
-          <w:p/>
-        </w:tc>
-        <w:tc>
-          <w:tcPr>
-            <w:tcW w:w="2430" w:type="dxa"/>
-          </w:tcPr>
-          <w:p/>
-        </w:tc>
-        <w:tc>
-          <w:tcPr>
-            <w:tcW w:w="2835" w:type="dxa"/>
-          </w:tcPr>
-          <w:p/>
-        </w:tc>
-      </w:tr>
-      <w:tr>
-        <w:trPr>
-          <w:trHeight w:val="20"/>
-        </w:trPr>
-        <w:tc>
-          <w:tcPr>
-            <w:tcW w:w="2971" w:type="dxa"/>
-          </w:tcPr>
-          <w:p/>
-        </w:tc>
-        <w:tc>
-          <w:tcPr>
-            <w:tcW w:w="2112" w:type="dxa"/>
-          </w:tcPr>
-          <w:p/>
-        </w:tc>
-        <w:tc>
-          <w:tcPr>
-            <w:tcW w:w="2430" w:type="dxa"/>
-          </w:tcPr>
-          <w:p/>
-        </w:tc>
-        <w:tc>
-          <w:tcPr>
-            <w:tcW w:w="2835" w:type="dxa"/>
-          </w:tcPr>
-          <w:p/>
-        </w:tc>
-      </w:tr>
-    </w:tbl>
-    <w:p>
-      <w:pPr>
-        <w:spacing w:line="240" w:lineRule="auto"/>
-        <w:ind w:left="142" w:firstLine="284"/>
-      </w:pPr>
-    </w:p>
-    <w:p>
-      <w:pPr>
-        <w:pStyle w:val="Caption"/>
-        <w:keepNext/>
-        <w:rPr>
-          <w:sz w:val="20"/>
-        </w:rPr>
-      </w:pPr>
-      <w:r>
-        <w:rPr>
-          <w:sz w:val="20"/>
-        </w:rPr>
-        <w:t xml:space="preserve">Class </w:t>
-      </w:r>
-      <w:r>
-        <w:rPr>
-          <w:sz w:val="20"/>
-        </w:rPr>
-        <w:fldChar w:fldCharType="begin"/>
-      </w:r>
-      <w:r>
-        <w:rPr>
-          <w:sz w:val="20"/>
-        </w:rPr>
-        <w:instrText xml:space="preserve"> SEQ Class \* ARABIC </w:instrText>
-      </w:r>
-      <w:r>
-        <w:rPr>
-          <w:sz w:val="20"/>
-        </w:rPr>
-        <w:fldChar w:fldCharType="separate"/>
-      </w:r>
-      <w:r>
-        <w:rPr>
-          <w:noProof/>
-          <w:sz w:val="20"/>
-        </w:rPr>
-        <w:t>2</w:t>
-      </w:r>
-      <w:r>
-        <w:rPr>
-          <w:sz w:val="20"/>
-        </w:rPr>
-        <w:fldChar w:fldCharType="end"/>
       </w:r>
       <w:r>
         <w:rPr>
@@ -1907,10 +1574,10 @@
         <w:tblLook w:val="04A0" w:firstRow="1" w:lastRow="0" w:firstColumn="1" w:lastColumn="0" w:noHBand="0" w:noVBand="1"/>
       </w:tblPr>
       <w:tblGrid>
-        <w:gridCol w:w="2971"/>
-        <w:gridCol w:w="2112"/>
-        <w:gridCol w:w="2430"/>
-        <w:gridCol w:w="2835"/>
+        <w:gridCol w:w="2915"/>
+        <w:gridCol w:w="1990"/>
+        <w:gridCol w:w="2640"/>
+        <w:gridCol w:w="2803"/>
       </w:tblGrid>
       <w:tr>
         <w:trPr>
@@ -2015,25 +1682,70 @@
           <w:tcPr>
             <w:tcW w:w="2971" w:type="dxa"/>
           </w:tcPr>
-          <w:p/>
+          <w:p>
+            <w:proofErr w:type="spellStart"/>
+            <w:r>
+              <w:t>setLeadPins</w:t>
+            </w:r>
+            <w:proofErr w:type="spellEnd"/>
+            <w:r>
+              <w:t>([</w:t>
+            </w:r>
+            <w:proofErr w:type="spellStart"/>
+            <w:r>
+              <w:t>enum</w:t>
+            </w:r>
+            <w:proofErr w:type="spellEnd"/>
+            <w:r>
+              <w:t>])</w:t>
+            </w:r>
+          </w:p>
         </w:tc>
         <w:tc>
           <w:tcPr>
             <w:tcW w:w="2112" w:type="dxa"/>
           </w:tcPr>
-          <w:p/>
+          <w:p>
+            <w:r>
+              <w:t>void</w:t>
+            </w:r>
+          </w:p>
         </w:tc>
         <w:tc>
           <w:tcPr>
             <w:tcW w:w="2430" w:type="dxa"/>
           </w:tcPr>
-          <w:p/>
+          <w:p>
+            <w:r>
+              <w:t>Sets values for Lead(x)</w:t>
+            </w:r>
+            <w:proofErr w:type="spellStart"/>
+            <w:r>
+              <w:t>InPin,Lead</w:t>
+            </w:r>
+            <w:proofErr w:type="spellEnd"/>
+            <w:r>
+              <w:t>(x)</w:t>
+            </w:r>
+            <w:proofErr w:type="spellStart"/>
+            <w:r>
+              <w:t>OutPin</w:t>
+            </w:r>
+            <w:proofErr w:type="spellEnd"/>
+            <w:r>
+              <w:t xml:space="preserve"> based on hardware GPIO requirements</w:t>
+            </w:r>
+          </w:p>
         </w:tc>
         <w:tc>
           <w:tcPr>
             <w:tcW w:w="2835" w:type="dxa"/>
           </w:tcPr>
-          <w:p/>
+          <w:p>
+            <w:r>
+              <w:t>None</w:t>
+            </w:r>
+          </w:p>
         </w:tc>
       </w:tr>
       <w:tr>
@@ -2044,31 +1756,73 @@
           <w:tcPr>
             <w:tcW w:w="2971" w:type="dxa"/>
           </w:tcPr>
-          <w:p/>
+          <w:p>
+            <w:proofErr w:type="spellStart"/>
+            <w:r>
+              <w:t>getLeadPins</w:t>
+            </w:r>
+            <w:proofErr w:type="spellEnd"/>
+            <w:r>
+              <w:t>()</w:t>
+            </w:r>
+          </w:p>
         </w:tc>
         <w:tc>
           <w:tcPr>
             <w:tcW w:w="2112" w:type="dxa"/>
           </w:tcPr>
           <w:p>
-            <w:pPr>
-              <w:rPr>
-                <w:strike/>
-              </w:rPr>
-            </w:pPr>
+            <w:r>
+              <w:t>[</w:t>
+            </w:r>
+            <w:proofErr w:type="spellStart"/>
+            <w:r>
+              <w:t>enum</w:t>
+            </w:r>
+            <w:proofErr w:type="spellEnd"/>
+            <w:r>
+              <w:t>]</w:t>
+            </w:r>
           </w:p>
         </w:tc>
         <w:tc>
           <w:tcPr>
             <w:tcW w:w="2430" w:type="dxa"/>
           </w:tcPr>
-          <w:p/>
+          <w:p>
+            <w:r>
+              <w:t xml:space="preserve">Accesses values of </w:t>
+            </w:r>
+            <w:r>
+              <w:t>Lead(x)</w:t>
+            </w:r>
+            <w:proofErr w:type="spellStart"/>
+            <w:r>
+              <w:t>InPin,Lead</w:t>
+            </w:r>
+            <w:proofErr w:type="spellEnd"/>
+            <w:r>
+              <w:t>(x)</w:t>
+            </w:r>
+            <w:proofErr w:type="spellStart"/>
+            <w:r>
+              <w:t>OutPin</w:t>
+            </w:r>
+            <w:proofErr w:type="spellEnd"/>
+            <w:r>
+              <w:t xml:space="preserve"> </w:t>
+            </w:r>
+          </w:p>
         </w:tc>
         <w:tc>
           <w:tcPr>
             <w:tcW w:w="2835" w:type="dxa"/>
           </w:tcPr>
-          <w:p/>
+          <w:p>
+            <w:r>
+              <w:t>None</w:t>
+            </w:r>
+          </w:p>
         </w:tc>
       </w:tr>
       <w:tr>
@@ -2079,25 +1833,54 @@
           <w:tcPr>
             <w:tcW w:w="2971" w:type="dxa"/>
           </w:tcPr>
-          <w:p/>
+          <w:p>
+            <w:proofErr w:type="spellStart"/>
+            <w:r>
+              <w:t>setMaxVOut</w:t>
+            </w:r>
+            <w:proofErr w:type="spellEnd"/>
+            <w:r>
+              <w:t>(uint16_t)</w:t>
+            </w:r>
+          </w:p>
         </w:tc>
         <w:tc>
           <w:tcPr>
             <w:tcW w:w="2112" w:type="dxa"/>
           </w:tcPr>
-          <w:p/>
+          <w:p>
+            <w:r>
+              <w:t>void</w:t>
+            </w:r>
+          </w:p>
         </w:tc>
         <w:tc>
           <w:tcPr>
             <w:tcW w:w="2430" w:type="dxa"/>
           </w:tcPr>
-          <w:p/>
+          <w:p>
+            <w:r>
+              <w:t xml:space="preserve">Sets </w:t>
+            </w:r>
+            <w:proofErr w:type="spellStart"/>
+            <w:r>
+              <w:t>maxVOut</w:t>
+            </w:r>
+            <w:proofErr w:type="spellEnd"/>
+            <w:r>
+              <w:t xml:space="preserve"> variable to maximum safe pace amplitude based on battery capacity</w:t>
+            </w:r>
+          </w:p>
         </w:tc>
         <w:tc>
           <w:tcPr>
             <w:tcW w:w="2835" w:type="dxa"/>
           </w:tcPr>
-          <w:p/>
+          <w:p>
+            <w:r>
+              <w:t>None</w:t>
+            </w:r>
+          </w:p>
         </w:tc>
       </w:tr>
       <w:tr>
@@ -2108,25 +1891,584 @@
           <w:tcPr>
             <w:tcW w:w="2971" w:type="dxa"/>
           </w:tcPr>
-          <w:p/>
+          <w:p>
+            <w:proofErr w:type="spellStart"/>
+            <w:r>
+              <w:t>getMaxVOut</w:t>
+            </w:r>
+            <w:proofErr w:type="spellEnd"/>
+            <w:r>
+              <w:t>()</w:t>
+            </w:r>
+          </w:p>
         </w:tc>
         <w:tc>
           <w:tcPr>
             <w:tcW w:w="2112" w:type="dxa"/>
           </w:tcPr>
-          <w:p/>
+          <w:p>
+            <w:r>
+              <w:t>uint16_t</w:t>
+            </w:r>
+          </w:p>
         </w:tc>
         <w:tc>
           <w:tcPr>
             <w:tcW w:w="2430" w:type="dxa"/>
           </w:tcPr>
-          <w:p/>
+          <w:p>
+            <w:r>
+              <w:t xml:space="preserve">Gets vale of </w:t>
+            </w:r>
+            <w:proofErr w:type="spellStart"/>
+            <w:r>
+              <w:t>maxVOut</w:t>
+            </w:r>
+            <w:proofErr w:type="spellEnd"/>
+          </w:p>
         </w:tc>
         <w:tc>
           <w:tcPr>
             <w:tcW w:w="2835" w:type="dxa"/>
           </w:tcPr>
-          <w:p/>
+          <w:p>
+            <w:r>
+              <w:t>None</w:t>
+            </w:r>
+          </w:p>
+        </w:tc>
+      </w:tr>
+      <w:tr>
+        <w:trPr>
+          <w:trHeight w:val="20"/>
+        </w:trPr>
+        <w:tc>
+          <w:tcPr>
+            <w:tcW w:w="2971" w:type="dxa"/>
+          </w:tcPr>
+          <w:p>
+            <w:proofErr w:type="spellStart"/>
+            <w:r>
+              <w:t>setComPort</w:t>
+            </w:r>
+            <w:proofErr w:type="spellEnd"/>
+            <w:r>
+              <w:t>(uint8_t)</w:t>
+            </w:r>
+          </w:p>
+        </w:tc>
+        <w:tc>
+          <w:tcPr>
+            <w:tcW w:w="2112" w:type="dxa"/>
+          </w:tcPr>
+          <w:p>
+            <w:r>
+              <w:t>void</w:t>
+            </w:r>
+          </w:p>
+        </w:tc>
+        <w:tc>
+          <w:tcPr>
+            <w:tcW w:w="2430" w:type="dxa"/>
+          </w:tcPr>
+          <w:p>
+            <w:r>
+              <w:t xml:space="preserve">Sets variable </w:t>
+            </w:r>
+            <w:proofErr w:type="spellStart"/>
+            <w:r>
+              <w:t>comPort</w:t>
+            </w:r>
+            <w:proofErr w:type="spellEnd"/>
+            <w:r>
+              <w:t xml:space="preserve"> which stores com port for serial communication</w:t>
+            </w:r>
+          </w:p>
+        </w:tc>
+        <w:tc>
+          <w:tcPr>
+            <w:tcW w:w="2835" w:type="dxa"/>
+          </w:tcPr>
+          <w:p>
+            <w:r>
+              <w:t>None</w:t>
+            </w:r>
+          </w:p>
+        </w:tc>
+      </w:tr>
+      <w:tr>
+        <w:trPr>
+          <w:trHeight w:val="20"/>
+        </w:trPr>
+        <w:tc>
+          <w:tcPr>
+            <w:tcW w:w="2971" w:type="dxa"/>
+          </w:tcPr>
+          <w:p>
+            <w:proofErr w:type="spellStart"/>
+            <w:r>
+              <w:t>getComPort</w:t>
+            </w:r>
+            <w:proofErr w:type="spellEnd"/>
+            <w:r>
+              <w:t>()</w:t>
+            </w:r>
+          </w:p>
+        </w:tc>
+        <w:tc>
+          <w:tcPr>
+            <w:tcW w:w="2112" w:type="dxa"/>
+          </w:tcPr>
+          <w:p>
+            <w:r>
+              <w:t>uint8_t</w:t>
+            </w:r>
+          </w:p>
+        </w:tc>
+        <w:tc>
+          <w:tcPr>
+            <w:tcW w:w="2430" w:type="dxa"/>
+          </w:tcPr>
+          <w:p>
+            <w:r>
+              <w:t xml:space="preserve">Gets value of </w:t>
+            </w:r>
+            <w:proofErr w:type="spellStart"/>
+            <w:r>
+              <w:t>comPort</w:t>
+            </w:r>
+            <w:proofErr w:type="spellEnd"/>
+            <w:r>
+              <w:t xml:space="preserve"> variable</w:t>
+            </w:r>
+          </w:p>
+        </w:tc>
+        <w:tc>
+          <w:tcPr>
+            <w:tcW w:w="2835" w:type="dxa"/>
+          </w:tcPr>
+          <w:p>
+            <w:r>
+              <w:t>None</w:t>
+            </w:r>
+          </w:p>
+        </w:tc>
+      </w:tr>
+      <w:tr>
+        <w:trPr>
+          <w:trHeight w:val="20"/>
+        </w:trPr>
+        <w:tc>
+          <w:tcPr>
+            <w:tcW w:w="2971" w:type="dxa"/>
+          </w:tcPr>
+          <w:p>
+            <w:proofErr w:type="spellStart"/>
+            <w:r>
+              <w:t>setTxRxReg</w:t>
+            </w:r>
+            <w:proofErr w:type="spellEnd"/>
+            <w:r>
+              <w:t>([uint8_t])</w:t>
+            </w:r>
+          </w:p>
+        </w:tc>
+        <w:tc>
+          <w:tcPr>
+            <w:tcW w:w="2112" w:type="dxa"/>
+          </w:tcPr>
+          <w:p>
+            <w:r>
+              <w:t>void</w:t>
+            </w:r>
+          </w:p>
+        </w:tc>
+        <w:tc>
+          <w:tcPr>
+            <w:tcW w:w="2430" w:type="dxa"/>
+          </w:tcPr>
+          <w:p>
+            <w:r>
+              <w:t xml:space="preserve">Sets hex memory locations of </w:t>
+            </w:r>
+            <w:proofErr w:type="spellStart"/>
+            <w:r>
+              <w:t>Tx</w:t>
+            </w:r>
+            <w:proofErr w:type="spellEnd"/>
+            <w:r>
+              <w:t xml:space="preserve"> and Rx registers storing serial buffer</w:t>
+            </w:r>
+          </w:p>
+        </w:tc>
+        <w:tc>
+          <w:tcPr>
+            <w:tcW w:w="2835" w:type="dxa"/>
+          </w:tcPr>
+          <w:p>
+            <w:r>
+              <w:t>None</w:t>
+            </w:r>
+          </w:p>
+        </w:tc>
+      </w:tr>
+      <w:tr>
+        <w:trPr>
+          <w:trHeight w:val="20"/>
+        </w:trPr>
+        <w:tc>
+          <w:tcPr>
+            <w:tcW w:w="2971" w:type="dxa"/>
+          </w:tcPr>
+          <w:p>
+            <w:proofErr w:type="spellStart"/>
+            <w:r>
+              <w:t>getTxRxReg</w:t>
+            </w:r>
+            <w:proofErr w:type="spellEnd"/>
+            <w:r>
+              <w:t>()</w:t>
+            </w:r>
+          </w:p>
+        </w:tc>
+        <w:tc>
+          <w:tcPr>
+            <w:tcW w:w="2112" w:type="dxa"/>
+          </w:tcPr>
+          <w:p>
+            <w:r>
+              <w:t>[int8_t]</w:t>
+            </w:r>
+          </w:p>
+        </w:tc>
+        <w:tc>
+          <w:tcPr>
+            <w:tcW w:w="2430" w:type="dxa"/>
+          </w:tcPr>
+          <w:p>
+            <w:r>
+              <w:t xml:space="preserve">Gets array of </w:t>
+            </w:r>
+            <w:proofErr w:type="spellStart"/>
+            <w:r>
+              <w:t>Tx</w:t>
+            </w:r>
+            <w:proofErr w:type="spellEnd"/>
+            <w:r>
+              <w:t xml:space="preserve"> / Rx register locations</w:t>
+            </w:r>
+          </w:p>
+        </w:tc>
+        <w:tc>
+          <w:tcPr>
+            <w:tcW w:w="2835" w:type="dxa"/>
+          </w:tcPr>
+          <w:p>
+            <w:r>
+              <w:t>None</w:t>
+            </w:r>
+          </w:p>
+        </w:tc>
+      </w:tr>
+      <w:tr>
+        <w:trPr>
+          <w:trHeight w:val="20"/>
+        </w:trPr>
+        <w:tc>
+          <w:tcPr>
+            <w:tcW w:w="2971" w:type="dxa"/>
+          </w:tcPr>
+          <w:p>
+            <w:proofErr w:type="spellStart"/>
+            <w:r>
+              <w:t>voltageTest</w:t>
+            </w:r>
+            <w:proofErr w:type="spellEnd"/>
+            <w:r>
+              <w:t>(float)</w:t>
+            </w:r>
+          </w:p>
+        </w:tc>
+        <w:tc>
+          <w:tcPr>
+            <w:tcW w:w="2112" w:type="dxa"/>
+          </w:tcPr>
+          <w:p>
+            <w:r>
+              <w:t>float</w:t>
+            </w:r>
+          </w:p>
+        </w:tc>
+        <w:tc>
+          <w:tcPr>
+            <w:tcW w:w="2430" w:type="dxa"/>
+          </w:tcPr>
+          <w:p>
+            <w:r>
+              <w:t xml:space="preserve">Takes </w:t>
+            </w:r>
+            <w:proofErr w:type="spellStart"/>
+            <w:r>
+              <w:t>arg</w:t>
+            </w:r>
+            <w:proofErr w:type="spellEnd"/>
+            <w:r>
+              <w:t xml:space="preserve"> min pace amplitude and increases voltage until ERM registers P-QRS-T sequence. Returns this voltage.</w:t>
+            </w:r>
+          </w:p>
+        </w:tc>
+        <w:tc>
+          <w:tcPr>
+            <w:tcW w:w="2835" w:type="dxa"/>
+          </w:tcPr>
+          <w:p>
+            <w:r>
+              <w:t>None</w:t>
+            </w:r>
+          </w:p>
+        </w:tc>
+      </w:tr>
+      <w:tr>
+        <w:trPr>
+          <w:trHeight w:val="20"/>
+        </w:trPr>
+        <w:tc>
+          <w:tcPr>
+            <w:tcW w:w="2971" w:type="dxa"/>
+          </w:tcPr>
+          <w:p>
+            <w:proofErr w:type="spellStart"/>
+            <w:r>
+              <w:t>getCardiacEvents</w:t>
+            </w:r>
+            <w:proofErr w:type="spellEnd"/>
+            <w:r>
+              <w:t>()</w:t>
+            </w:r>
+          </w:p>
+        </w:tc>
+        <w:tc>
+          <w:tcPr>
+            <w:tcW w:w="2112" w:type="dxa"/>
+          </w:tcPr>
+          <w:p>
+            <w:r>
+              <w:t>Object</w:t>
+            </w:r>
+          </w:p>
+        </w:tc>
+        <w:tc>
+          <w:tcPr>
+            <w:tcW w:w="2430" w:type="dxa"/>
+          </w:tcPr>
+          <w:p>
+            <w:r>
+              <w:t xml:space="preserve">Return object containing all stored cardiac events in EEPROM </w:t>
+            </w:r>
+          </w:p>
+        </w:tc>
+        <w:tc>
+          <w:tcPr>
+            <w:tcW w:w="2835" w:type="dxa"/>
+          </w:tcPr>
+          <w:p>
+            <w:r>
+              <w:t>None</w:t>
+            </w:r>
+          </w:p>
+        </w:tc>
+      </w:tr>
+      <w:tr>
+        <w:trPr>
+          <w:trHeight w:val="20"/>
+        </w:trPr>
+        <w:tc>
+          <w:tcPr>
+            <w:tcW w:w="2971" w:type="dxa"/>
+          </w:tcPr>
+          <w:p>
+            <w:proofErr w:type="spellStart"/>
+            <w:r>
+              <w:t>clearCardiacEvents</w:t>
+            </w:r>
+            <w:proofErr w:type="spellEnd"/>
+            <w:r>
+              <w:t>()</w:t>
+            </w:r>
+          </w:p>
+        </w:tc>
+        <w:tc>
+          <w:tcPr>
+            <w:tcW w:w="2112" w:type="dxa"/>
+          </w:tcPr>
+          <w:p>
+            <w:r>
+              <w:t>void</w:t>
+            </w:r>
+          </w:p>
+        </w:tc>
+        <w:tc>
+          <w:tcPr>
+            <w:tcW w:w="2430" w:type="dxa"/>
+          </w:tcPr>
+          <w:p>
+            <w:r>
+              <w:t>Erases EEPROM containing stored cardiac event data</w:t>
+            </w:r>
+          </w:p>
+        </w:tc>
+        <w:tc>
+          <w:tcPr>
+            <w:tcW w:w="2835" w:type="dxa"/>
+          </w:tcPr>
+          <w:p>
+            <w:r>
+              <w:t>None</w:t>
+            </w:r>
+          </w:p>
+        </w:tc>
+      </w:tr>
+      <w:tr>
+        <w:trPr>
+          <w:trHeight w:val="20"/>
+        </w:trPr>
+        <w:tc>
+          <w:tcPr>
+            <w:tcW w:w="2971" w:type="dxa"/>
+          </w:tcPr>
+          <w:p>
+            <w:proofErr w:type="spellStart"/>
+            <w:r>
+              <w:t>setLeadImpedance</w:t>
+            </w:r>
+            <w:proofErr w:type="spellEnd"/>
+            <w:r>
+              <w:t>(float)</w:t>
+            </w:r>
+          </w:p>
+        </w:tc>
+        <w:tc>
+          <w:tcPr>
+            <w:tcW w:w="2112" w:type="dxa"/>
+          </w:tcPr>
+          <w:p>
+            <w:r>
+              <w:t>void</w:t>
+            </w:r>
+          </w:p>
+        </w:tc>
+        <w:tc>
+          <w:tcPr>
+            <w:tcW w:w="2430" w:type="dxa"/>
+          </w:tcPr>
+          <w:p>
+            <w:r>
+              <w:t xml:space="preserve">Used internally to </w:t>
+            </w:r>
+            <w:r>
+              <w:t xml:space="preserve">sense and </w:t>
+            </w:r>
+            <w:r>
+              <w:t xml:space="preserve">set value of variable </w:t>
+            </w:r>
+            <w:proofErr w:type="spellStart"/>
+            <w:r>
+              <w:t>leadImpedance</w:t>
+            </w:r>
+            <w:proofErr w:type="spellEnd"/>
+            <w:r>
+              <w:t xml:space="preserve"> following measurement.</w:t>
+            </w:r>
+          </w:p>
+        </w:tc>
+        <w:tc>
+          <w:tcPr>
+            <w:tcW w:w="2835" w:type="dxa"/>
+          </w:tcPr>
+          <w:p>
+            <w:r>
+              <w:t xml:space="preserve">If impedance measured greater than </w:t>
+            </w:r>
+            <w:proofErr w:type="spellStart"/>
+            <w:r>
+              <w:t>leadImpedanceThreshold</w:t>
+            </w:r>
+            <w:proofErr w:type="spellEnd"/>
+            <w:r>
+              <w:t xml:space="preserve">, set </w:t>
+            </w:r>
+            <w:proofErr w:type="spellStart"/>
+            <w:r>
+              <w:t>vPaceAmp</w:t>
+            </w:r>
+            <w:proofErr w:type="spellEnd"/>
+            <w:r>
+              <w:t xml:space="preserve"> in pace class to </w:t>
+            </w:r>
+            <w:proofErr w:type="spellStart"/>
+            <w:r>
+              <w:t>maxVOut</w:t>
+            </w:r>
+            <w:proofErr w:type="spellEnd"/>
+            <w:r>
+              <w:t>. Log event.</w:t>
+            </w:r>
+          </w:p>
+        </w:tc>
+      </w:tr>
+      <w:tr>
+        <w:trPr>
+          <w:trHeight w:val="20"/>
+        </w:trPr>
+        <w:tc>
+          <w:tcPr>
+            <w:tcW w:w="2971" w:type="dxa"/>
+          </w:tcPr>
+          <w:p>
+            <w:proofErr w:type="spellStart"/>
+            <w:r>
+              <w:t>getLeadImpedance</w:t>
+            </w:r>
+            <w:proofErr w:type="spellEnd"/>
+            <w:r>
+              <w:t>()</w:t>
+            </w:r>
+          </w:p>
+        </w:tc>
+        <w:tc>
+          <w:tcPr>
+            <w:tcW w:w="2112" w:type="dxa"/>
+          </w:tcPr>
+          <w:p>
+            <w:r>
+              <w:t>float</w:t>
+            </w:r>
+          </w:p>
+        </w:tc>
+        <w:tc>
+          <w:tcPr>
+            <w:tcW w:w="2430" w:type="dxa"/>
+          </w:tcPr>
+          <w:p>
+            <w:r>
+              <w:t xml:space="preserve">Gets value of </w:t>
+            </w:r>
+            <w:proofErr w:type="spellStart"/>
+            <w:r>
+              <w:t>leadImpedance</w:t>
+            </w:r>
+            <w:proofErr w:type="spellEnd"/>
+          </w:p>
+        </w:tc>
+        <w:tc>
+          <w:tcPr>
+            <w:tcW w:w="2835" w:type="dxa"/>
+          </w:tcPr>
+          <w:p>
+            <w:r>
+              <w:t>None</w:t>
+            </w:r>
+          </w:p>
         </w:tc>
       </w:tr>
     </w:tbl>
@@ -2148,53 +2490,29 @@
         <w:rPr>
           <w:sz w:val="20"/>
         </w:rPr>
+        <w:lastRenderedPageBreak/>
         <w:t xml:space="preserve">Class </w:t>
       </w:r>
       <w:r>
         <w:rPr>
           <w:sz w:val="20"/>
         </w:rPr>
-        <w:fldChar w:fldCharType="begin"/>
+        <w:t>2</w:t>
       </w:r>
-      <w:r>
-        <w:rPr>
-          <w:sz w:val="20"/>
-        </w:rPr>
-        <w:instrText xml:space="preserve"> SEQ Class \* ARABIC </w:instrText>
-      </w:r>
-      <w:r>
-        <w:rPr>
-          <w:sz w:val="20"/>
-        </w:rPr>
-        <w:fldChar w:fldCharType="separate"/>
-      </w:r>
-      <w:r>
-        <w:rPr>
-          <w:noProof/>
-          <w:sz w:val="20"/>
-        </w:rPr>
-        <w:t>3</w:t>
-      </w:r>
-      <w:r>
-        <w:rPr>
-          <w:sz w:val="20"/>
-        </w:rPr>
-        <w:fldChar w:fldCharType="end"/>
-      </w:r>
+      <w:bookmarkStart w:id="0" w:name="_GoBack"/>
+      <w:bookmarkEnd w:id="0"/>
       <w:r>
         <w:rPr>
           <w:sz w:val="20"/>
         </w:rPr>
         <w:t xml:space="preserve">: </w:t>
       </w:r>
-      <w:proofErr w:type="gramStart"/>
       <w:r>
         <w:rPr>
           <w:sz w:val="20"/>
         </w:rPr>
         <w:t>Sense()</w:t>
       </w:r>
-      <w:proofErr w:type="gramEnd"/>
     </w:p>
     <w:tbl>
       <w:tblPr>
@@ -2436,7 +2754,6 @@
       </w:r>
     </w:p>
     <w:p>
-      <w:bookmarkStart w:id="0" w:name="_GoBack"/>
       <w:r>
         <w:rPr>
           <w:noProof/>
@@ -2505,7 +2822,6 @@
           </wp:inline>
         </w:drawing>
       </w:r>
-      <w:bookmarkEnd w:id="0"/>
     </w:p>
     <w:sectPr>
       <w:pgSz w:w="12240" w:h="15840"/>
@@ -2584,7 +2900,7 @@
           <w:rPr>
             <w:noProof/>
           </w:rPr>
-          <w:t>4</w:t>
+          <w:t>3</w:t>
         </w:r>
         <w:r>
           <w:rPr>
@@ -3865,7 +4181,7 @@
 </file>
 
 <file path=customXml/itemProps1.xml><?xml version="1.0" encoding="utf-8"?>
-<ds:datastoreItem xmlns:ds="http://schemas.openxmlformats.org/officeDocument/2006/customXml" ds:itemID="{0AB2C0E3-0DD0-4B01-8378-F3424E5E0805}">
+<ds:datastoreItem xmlns:ds="http://schemas.openxmlformats.org/officeDocument/2006/customXml" ds:itemID="{7683E903-BEEA-44AA-B003-DF20913EF8DE}">
   <ds:schemaRefs>
     <ds:schemaRef ds:uri="http://schemas.openxmlformats.org/officeDocument/2006/bibliography"/>
   </ds:schemaRefs>

</xml_diff>

<commit_message>
Added descriptions for methods in Sense() class
</commit_message>
<xml_diff>
--- a/docs/UML_Class_Diagrams.docx
+++ b/docs/UML_Class_Diagrams.docx
@@ -2499,20 +2499,20 @@
         </w:rPr>
         <w:t>2</w:t>
       </w:r>
-      <w:bookmarkStart w:id="0" w:name="_GoBack"/>
-      <w:bookmarkEnd w:id="0"/>
       <w:r>
         <w:rPr>
           <w:sz w:val="20"/>
         </w:rPr>
         <w:t xml:space="preserve">: </w:t>
       </w:r>
+      <w:proofErr w:type="gramStart"/>
       <w:r>
         <w:rPr>
           <w:sz w:val="20"/>
         </w:rPr>
         <w:t>Sense()</w:t>
       </w:r>
+      <w:proofErr w:type="gramEnd"/>
     </w:p>
     <w:tbl>
       <w:tblPr>
@@ -2630,25 +2630,67 @@
           <w:tcPr>
             <w:tcW w:w="2971" w:type="dxa"/>
           </w:tcPr>
-          <w:p/>
+          <w:p>
+            <w:proofErr w:type="spellStart"/>
+            <w:r>
+              <w:t>setChambersSensed</w:t>
+            </w:r>
+            <w:proofErr w:type="spellEnd"/>
+            <w:r>
+              <w:t>(</w:t>
+            </w:r>
+            <w:proofErr w:type="spellStart"/>
+            <w:r>
+              <w:t>enum</w:t>
+            </w:r>
+            <w:proofErr w:type="spellEnd"/>
+            <w:r>
+              <w:t>)</w:t>
+            </w:r>
+          </w:p>
         </w:tc>
         <w:tc>
           <w:tcPr>
             <w:tcW w:w="2112" w:type="dxa"/>
           </w:tcPr>
-          <w:p/>
+          <w:p>
+            <w:r>
+              <w:t>void</w:t>
+            </w:r>
+          </w:p>
         </w:tc>
         <w:tc>
           <w:tcPr>
             <w:tcW w:w="2430" w:type="dxa"/>
           </w:tcPr>
-          <w:p/>
+          <w:p>
+            <w:r>
+              <w:t xml:space="preserve">Takes chambers sensed as </w:t>
+            </w:r>
+            <w:proofErr w:type="spellStart"/>
+            <w:r>
+              <w:t>enum</w:t>
+            </w:r>
+            <w:proofErr w:type="spellEnd"/>
+            <w:r>
+              <w:t xml:space="preserve"> type {NONE, ATRIUM, VENTRICLE, DUAL} and sets value of private variable </w:t>
+            </w:r>
+            <w:proofErr w:type="spellStart"/>
+            <w:r>
+              <w:t>chambersSensed</w:t>
+            </w:r>
+            <w:proofErr w:type="spellEnd"/>
+          </w:p>
         </w:tc>
         <w:tc>
           <w:tcPr>
             <w:tcW w:w="2835" w:type="dxa"/>
           </w:tcPr>
-          <w:p/>
+          <w:p>
+            <w:r>
+              <w:t>None</w:t>
+            </w:r>
+          </w:p>
         </w:tc>
       </w:tr>
       <w:tr>
@@ -2659,31 +2701,53 @@
           <w:tcPr>
             <w:tcW w:w="2971" w:type="dxa"/>
           </w:tcPr>
-          <w:p/>
+          <w:p>
+            <w:proofErr w:type="spellStart"/>
+            <w:r>
+              <w:t>getChambersSensed</w:t>
+            </w:r>
+            <w:proofErr w:type="spellEnd"/>
+            <w:r>
+              <w:t>()</w:t>
+            </w:r>
+          </w:p>
         </w:tc>
         <w:tc>
           <w:tcPr>
             <w:tcW w:w="2112" w:type="dxa"/>
           </w:tcPr>
           <w:p>
-            <w:pPr>
-              <w:rPr>
-                <w:strike/>
-              </w:rPr>
-            </w:pPr>
+            <w:proofErr w:type="spellStart"/>
+            <w:r>
+              <w:t>enum</w:t>
+            </w:r>
+            <w:proofErr w:type="spellEnd"/>
           </w:p>
         </w:tc>
         <w:tc>
           <w:tcPr>
             <w:tcW w:w="2430" w:type="dxa"/>
           </w:tcPr>
-          <w:p/>
+          <w:p>
+            <w:r>
+              <w:t xml:space="preserve">Returns current value of </w:t>
+            </w:r>
+            <w:proofErr w:type="spellStart"/>
+            <w:r>
+              <w:t>chambersSensed</w:t>
+            </w:r>
+            <w:proofErr w:type="spellEnd"/>
+          </w:p>
         </w:tc>
         <w:tc>
           <w:tcPr>
             <w:tcW w:w="2835" w:type="dxa"/>
           </w:tcPr>
-          <w:p/>
+          <w:p>
+            <w:r>
+              <w:t>None</w:t>
+            </w:r>
+          </w:p>
         </w:tc>
       </w:tr>
       <w:tr>
@@ -2694,25 +2758,67 @@
           <w:tcPr>
             <w:tcW w:w="2971" w:type="dxa"/>
           </w:tcPr>
-          <w:p/>
+          <w:p>
+            <w:proofErr w:type="spellStart"/>
+            <w:r>
+              <w:t>setActivityResponse</w:t>
+            </w:r>
+            <w:proofErr w:type="spellEnd"/>
+            <w:r>
+              <w:t>(</w:t>
+            </w:r>
+            <w:proofErr w:type="spellStart"/>
+            <w:r>
+              <w:t>enum</w:t>
+            </w:r>
+            <w:proofErr w:type="spellEnd"/>
+            <w:r>
+              <w:t>)</w:t>
+            </w:r>
+          </w:p>
         </w:tc>
         <w:tc>
           <w:tcPr>
             <w:tcW w:w="2112" w:type="dxa"/>
           </w:tcPr>
-          <w:p/>
+          <w:p>
+            <w:r>
+              <w:t>void</w:t>
+            </w:r>
+          </w:p>
         </w:tc>
         <w:tc>
           <w:tcPr>
             <w:tcW w:w="2430" w:type="dxa"/>
           </w:tcPr>
-          <w:p/>
+          <w:p>
+            <w:r>
+              <w:t xml:space="preserve">Takes activity response as </w:t>
+            </w:r>
+            <w:proofErr w:type="spellStart"/>
+            <w:r>
+              <w:t>enum</w:t>
+            </w:r>
+            <w:proofErr w:type="spellEnd"/>
+            <w:r>
+              <w:t xml:space="preserve"> type {NONE, TRIGGERED, INHIBITED, DUAL} and sets value of private variable </w:t>
+            </w:r>
+            <w:proofErr w:type="spellStart"/>
+            <w:r>
+              <w:t>activityResponse</w:t>
+            </w:r>
+            <w:proofErr w:type="spellEnd"/>
+          </w:p>
         </w:tc>
         <w:tc>
           <w:tcPr>
             <w:tcW w:w="2835" w:type="dxa"/>
           </w:tcPr>
-          <w:p/>
+          <w:p>
+            <w:r>
+              <w:t>None</w:t>
+            </w:r>
+          </w:p>
         </w:tc>
       </w:tr>
       <w:tr>
@@ -2723,19 +2829,40 @@
           <w:tcPr>
             <w:tcW w:w="2971" w:type="dxa"/>
           </w:tcPr>
-          <w:p/>
+          <w:p>
+            <w:proofErr w:type="spellStart"/>
+            <w:r>
+              <w:t>getActivityResponse</w:t>
+            </w:r>
+            <w:proofErr w:type="spellEnd"/>
+            <w:r>
+              <w:t>()</w:t>
+            </w:r>
+          </w:p>
         </w:tc>
         <w:tc>
           <w:tcPr>
             <w:tcW w:w="2112" w:type="dxa"/>
           </w:tcPr>
-          <w:p/>
+          <w:p>
+            <w:proofErr w:type="spellStart"/>
+            <w:r>
+              <w:t>enum</w:t>
+            </w:r>
+            <w:proofErr w:type="spellEnd"/>
+          </w:p>
         </w:tc>
         <w:tc>
           <w:tcPr>
             <w:tcW w:w="2430" w:type="dxa"/>
           </w:tcPr>
-          <w:p/>
+          <w:p>
+            <w:r>
+              <w:t>Returns current value of activityResponse</w:t>
+            </w:r>
+            <w:bookmarkStart w:id="0" w:name="_GoBack"/>
+            <w:bookmarkEnd w:id="0"/>
+          </w:p>
         </w:tc>
         <w:tc>
           <w:tcPr>
@@ -2900,7 +3027,7 @@
           <w:rPr>
             <w:noProof/>
           </w:rPr>
-          <w:t>3</w:t>
+          <w:t>5</w:t>
         </w:r>
         <w:r>
           <w:rPr>
@@ -4181,7 +4308,7 @@
 </file>
 
 <file path=customXml/itemProps1.xml><?xml version="1.0" encoding="utf-8"?>
-<ds:datastoreItem xmlns:ds="http://schemas.openxmlformats.org/officeDocument/2006/customXml" ds:itemID="{7683E903-BEEA-44AA-B003-DF20913EF8DE}">
+<ds:datastoreItem xmlns:ds="http://schemas.openxmlformats.org/officeDocument/2006/customXml" ds:itemID="{96B47CE3-C51E-4C61-B738-3CE2425A5CC0}">
   <ds:schemaRefs>
     <ds:schemaRef ds:uri="http://schemas.openxmlformats.org/officeDocument/2006/bibliography"/>
   </ds:schemaRefs>

</xml_diff>

<commit_message>
Added descriptions of *most methods in Pace() class.
</commit_message>
<xml_diff>
--- a/docs/UML_Class_Diagrams.docx
+++ b/docs/UML_Class_Diagrams.docx
@@ -185,7 +185,6 @@
                 <w:b/>
               </w:rPr>
             </w:pPr>
-            <w:proofErr w:type="spellStart"/>
             <w:r>
               <w:rPr>
                 <w:b/>
@@ -193,7 +192,6 @@
               </w:rPr>
               <w:t>class_name</w:t>
             </w:r>
-            <w:proofErr w:type="spellEnd"/>
           </w:p>
         </w:tc>
       </w:tr>
@@ -281,43 +279,23 @@
             <w:tcW w:w="4106" w:type="dxa"/>
           </w:tcPr>
           <w:p>
-            <w:proofErr w:type="spellStart"/>
-            <w:r>
-              <w:t>patientFirstName</w:t>
-            </w:r>
-            <w:proofErr w:type="spellEnd"/>
-            <w:r>
-              <w:t>: private string</w:t>
-            </w:r>
-          </w:p>
-          <w:p>
-            <w:proofErr w:type="spellStart"/>
-            <w:r>
-              <w:t>patientLastName</w:t>
-            </w:r>
-            <w:proofErr w:type="spellEnd"/>
-            <w:r>
-              <w:t>: private string</w:t>
-            </w:r>
-          </w:p>
-          <w:p>
-            <w:proofErr w:type="spellStart"/>
-            <w:r>
-              <w:t>patientAge</w:t>
-            </w:r>
-            <w:proofErr w:type="spellEnd"/>
-            <w:r>
-              <w:t>: private uint18_t</w:t>
-            </w:r>
-          </w:p>
-          <w:p>
-            <w:proofErr w:type="spellStart"/>
-            <w:r>
-              <w:t>doctorNotes</w:t>
-            </w:r>
-            <w:proofErr w:type="spellEnd"/>
-            <w:r>
-              <w:t>: private string</w:t>
+            <w:r>
+              <w:t>patientFirstName: private string</w:t>
+            </w:r>
+          </w:p>
+          <w:p>
+            <w:r>
+              <w:t>patientLastName: private string</w:t>
+            </w:r>
+          </w:p>
+          <w:p>
+            <w:r>
+              <w:t>patientAge: private uint18_t</w:t>
+            </w:r>
+          </w:p>
+          <w:p>
+            <w:r>
+              <w:t>doctorNotes: private string</w:t>
             </w:r>
           </w:p>
         </w:tc>
@@ -380,89 +358,45 @@
             <w:tcW w:w="4106" w:type="dxa"/>
           </w:tcPr>
           <w:p>
-            <w:proofErr w:type="spellStart"/>
-            <w:r>
-              <w:t>deviceID</w:t>
-            </w:r>
-            <w:proofErr w:type="spellEnd"/>
-            <w:r>
-              <w:t>: private</w:t>
-            </w:r>
-            <w:r>
-              <w:t xml:space="preserve"> </w:t>
-            </w:r>
-            <w:proofErr w:type="spellStart"/>
-            <w:r>
-              <w:t>const</w:t>
-            </w:r>
-            <w:proofErr w:type="spellEnd"/>
+            <w:r>
+              <w:t>deviceID: private</w:t>
+            </w:r>
+            <w:r>
+              <w:t xml:space="preserve"> const</w:t>
+            </w:r>
             <w:r>
               <w:t xml:space="preserve"> uint32_t</w:t>
             </w:r>
           </w:p>
           <w:p>
-            <w:proofErr w:type="spellStart"/>
-            <w:r>
-              <w:t>replaceBattVoltage</w:t>
-            </w:r>
-            <w:proofErr w:type="spellEnd"/>
-            <w:r>
-              <w:t xml:space="preserve">: private </w:t>
-            </w:r>
-            <w:proofErr w:type="spellStart"/>
-            <w:r>
-              <w:t>const</w:t>
-            </w:r>
-            <w:proofErr w:type="spellEnd"/>
-            <w:r>
-              <w:t xml:space="preserve"> float</w:t>
-            </w:r>
-          </w:p>
-          <w:p>
-            <w:proofErr w:type="spellStart"/>
-            <w:r>
-              <w:t>batteryVoltage</w:t>
-            </w:r>
-            <w:proofErr w:type="spellEnd"/>
-            <w:r>
-              <w:t>: private float</w:t>
-            </w:r>
-          </w:p>
-          <w:p>
-            <w:proofErr w:type="spellStart"/>
-            <w:r>
-              <w:t>cardiacEvents</w:t>
-            </w:r>
-            <w:proofErr w:type="spellEnd"/>
-            <w:r>
-              <w:t>: protected [Object]</w:t>
-            </w:r>
-          </w:p>
-          <w:p>
-            <w:proofErr w:type="spellStart"/>
+            <w:r>
+              <w:t>replaceBattVoltage: private const float</w:t>
+            </w:r>
+          </w:p>
+          <w:p>
+            <w:r>
+              <w:t>batteryVoltage: private float</w:t>
+            </w:r>
+          </w:p>
+          <w:p>
+            <w:r>
+              <w:t>cardiacEvents: protected [Object]</w:t>
+            </w:r>
+          </w:p>
+          <w:p>
             <w:r>
               <w:t>lead</w:t>
             </w:r>
             <w:r>
-              <w:t>Impedance</w:t>
-            </w:r>
-            <w:proofErr w:type="spellEnd"/>
-            <w:r>
-              <w:t>: protected float</w:t>
-            </w:r>
-          </w:p>
-          <w:p>
-            <w:proofErr w:type="spellStart"/>
-            <w:r>
-              <w:t>leadImpedanceThreshold</w:t>
-            </w:r>
-            <w:proofErr w:type="spellEnd"/>
-            <w:r>
-              <w:t>: private float</w:t>
-            </w:r>
-          </w:p>
-          <w:p>
-            <w:proofErr w:type="spellStart"/>
+              <w:t>Impedance: protected float</w:t>
+            </w:r>
+          </w:p>
+          <w:p>
+            <w:r>
+              <w:t>leadImpedanceThreshold: private float</w:t>
+            </w:r>
+          </w:p>
+          <w:p>
             <w:r>
               <w:t>leadOne</w:t>
             </w:r>
@@ -470,23 +404,16 @@
               <w:t>In</w:t>
             </w:r>
             <w:r>
-              <w:t>Pin</w:t>
-            </w:r>
-            <w:proofErr w:type="spellEnd"/>
-            <w:r>
-              <w:t xml:space="preserve">: </w:t>
+              <w:t xml:space="preserve">Pin: </w:t>
             </w:r>
             <w:r>
               <w:t xml:space="preserve">private </w:t>
             </w:r>
-            <w:proofErr w:type="spellStart"/>
             <w:r>
               <w:t>enum</w:t>
             </w:r>
-            <w:proofErr w:type="spellEnd"/>
-          </w:p>
-          <w:p>
-            <w:proofErr w:type="spellStart"/>
+          </w:p>
+          <w:p>
             <w:r>
               <w:t>leadTwo</w:t>
             </w:r>
@@ -494,65 +421,40 @@
               <w:t>In</w:t>
             </w:r>
             <w:r>
-              <w:t>Pin</w:t>
-            </w:r>
-            <w:proofErr w:type="spellEnd"/>
-            <w:r>
-              <w:t xml:space="preserve">: </w:t>
+              <w:t xml:space="preserve">Pin: </w:t>
             </w:r>
             <w:r>
               <w:t xml:space="preserve">private </w:t>
             </w:r>
-            <w:proofErr w:type="spellStart"/>
             <w:r>
               <w:t>enum</w:t>
             </w:r>
-            <w:proofErr w:type="spellEnd"/>
-          </w:p>
-          <w:p>
-            <w:proofErr w:type="spellStart"/>
-            <w:r>
-              <w:t>leadOneOutPin</w:t>
-            </w:r>
-            <w:proofErr w:type="spellEnd"/>
-            <w:r>
-              <w:t xml:space="preserve">: </w:t>
+          </w:p>
+          <w:p>
+            <w:r>
+              <w:t xml:space="preserve">leadOneOutPin: </w:t>
             </w:r>
             <w:r>
               <w:t xml:space="preserve">private </w:t>
             </w:r>
-            <w:proofErr w:type="spellStart"/>
             <w:r>
               <w:t>enum</w:t>
             </w:r>
-            <w:proofErr w:type="spellEnd"/>
-          </w:p>
-          <w:p>
-            <w:proofErr w:type="spellStart"/>
-            <w:r>
-              <w:t>leadTwoOutPin</w:t>
-            </w:r>
-            <w:proofErr w:type="spellEnd"/>
-            <w:r>
-              <w:t xml:space="preserve">: </w:t>
+          </w:p>
+          <w:p>
+            <w:r>
+              <w:t xml:space="preserve">leadTwoOutPin: </w:t>
             </w:r>
             <w:r>
               <w:t xml:space="preserve">private </w:t>
             </w:r>
-            <w:proofErr w:type="spellStart"/>
             <w:r>
               <w:t>enum</w:t>
             </w:r>
-            <w:proofErr w:type="spellEnd"/>
-          </w:p>
-          <w:p>
-            <w:proofErr w:type="spellStart"/>
-            <w:r>
-              <w:t>maxVOut</w:t>
-            </w:r>
-            <w:proofErr w:type="spellEnd"/>
-            <w:r>
-              <w:t xml:space="preserve">: </w:t>
+          </w:p>
+          <w:p>
+            <w:r>
+              <w:t xml:space="preserve">maxVOut: </w:t>
             </w:r>
             <w:r>
               <w:t xml:space="preserve">private </w:t>
@@ -562,13 +464,8 @@
             </w:r>
           </w:p>
           <w:p>
-            <w:proofErr w:type="spellStart"/>
-            <w:r>
-              <w:t>comPort</w:t>
-            </w:r>
-            <w:proofErr w:type="spellEnd"/>
-            <w:r>
-              <w:t xml:space="preserve">: </w:t>
+            <w:r>
+              <w:t xml:space="preserve">comPort: </w:t>
             </w:r>
             <w:r>
               <w:t xml:space="preserve">private </w:t>
@@ -578,13 +475,8 @@
             </w:r>
           </w:p>
           <w:p>
-            <w:proofErr w:type="spellStart"/>
-            <w:r>
-              <w:t>txRegister</w:t>
-            </w:r>
-            <w:proofErr w:type="spellEnd"/>
-            <w:r>
-              <w:t xml:space="preserve">: </w:t>
+            <w:r>
+              <w:t xml:space="preserve">txRegister: </w:t>
             </w:r>
             <w:r>
               <w:t xml:space="preserve">private </w:t>
@@ -594,13 +486,8 @@
             </w:r>
           </w:p>
           <w:p>
-            <w:proofErr w:type="spellStart"/>
-            <w:r>
-              <w:t>rxRegister</w:t>
-            </w:r>
-            <w:proofErr w:type="spellEnd"/>
-            <w:r>
-              <w:t xml:space="preserve">: </w:t>
+            <w:r>
+              <w:t xml:space="preserve">rxRegister: </w:t>
             </w:r>
             <w:r>
               <w:t xml:space="preserve"> private </w:t>
@@ -617,21 +504,8 @@
             <w:tcW w:w="4106" w:type="dxa"/>
           </w:tcPr>
           <w:p>
-            <w:proofErr w:type="spellStart"/>
-            <w:r>
-              <w:t>setLeadPins</w:t>
-            </w:r>
-            <w:proofErr w:type="spellEnd"/>
-            <w:r>
-              <w:t>([</w:t>
-            </w:r>
-            <w:proofErr w:type="spellStart"/>
-            <w:r>
-              <w:t>enum</w:t>
-            </w:r>
-            <w:proofErr w:type="spellEnd"/>
-            <w:r>
-              <w:t xml:space="preserve">]): </w:t>
+            <w:r>
+              <w:t xml:space="preserve">setLeadPins([enum]): </w:t>
             </w:r>
             <w:r>
               <w:t>protected</w:t>
@@ -641,60 +515,32 @@
             </w:r>
           </w:p>
           <w:p>
-            <w:proofErr w:type="spellStart"/>
-            <w:r>
-              <w:t>getLeadPins</w:t>
-            </w:r>
-            <w:proofErr w:type="spellEnd"/>
-            <w:r>
-              <w:t>(</w:t>
+            <w:r>
+              <w:t>getLeadPins(</w:t>
             </w:r>
             <w:r>
               <w:t>): protected</w:t>
             </w:r>
             <w:r>
-              <w:t xml:space="preserve"> [</w:t>
-            </w:r>
-            <w:proofErr w:type="spellStart"/>
-            <w:r>
-              <w:t>enum</w:t>
-            </w:r>
-            <w:proofErr w:type="spellEnd"/>
-            <w:r>
-              <w:t>]</w:t>
-            </w:r>
-          </w:p>
-          <w:p>
-            <w:proofErr w:type="spellStart"/>
-            <w:r>
-              <w:t>setMaxVOut</w:t>
-            </w:r>
-            <w:proofErr w:type="spellEnd"/>
-            <w:r>
-              <w:t>(uint16_t): protected void</w:t>
-            </w:r>
-          </w:p>
-          <w:p>
-            <w:proofErr w:type="spellStart"/>
-            <w:r>
-              <w:t>getMaxVOut</w:t>
-            </w:r>
-            <w:proofErr w:type="spellEnd"/>
-            <w:r>
-              <w:t xml:space="preserve">(): protected uint16_t </w:t>
-            </w:r>
-          </w:p>
-          <w:p>
-            <w:proofErr w:type="spellStart"/>
+              <w:t xml:space="preserve"> [enum]</w:t>
+            </w:r>
+          </w:p>
+          <w:p>
+            <w:r>
+              <w:t>setMaxVOut(uint16_t): protected void</w:t>
+            </w:r>
+          </w:p>
+          <w:p>
+            <w:r>
+              <w:t xml:space="preserve">getMaxVOut(): protected uint16_t </w:t>
+            </w:r>
+          </w:p>
+          <w:p>
             <w:r>
               <w:t>setC</w:t>
             </w:r>
             <w:r>
-              <w:t>omPort</w:t>
-            </w:r>
-            <w:proofErr w:type="spellEnd"/>
-            <w:r>
-              <w:t xml:space="preserve">(uint8_t): </w:t>
+              <w:t xml:space="preserve">omPort(uint8_t): </w:t>
             </w:r>
             <w:r>
               <w:t>protected</w:t>
@@ -704,83 +550,43 @@
             </w:r>
           </w:p>
           <w:p>
-            <w:proofErr w:type="spellStart"/>
-            <w:r>
-              <w:t>getComPort</w:t>
-            </w:r>
-            <w:proofErr w:type="spellEnd"/>
-            <w:r>
-              <w:t>(): protected uint8_t</w:t>
-            </w:r>
-          </w:p>
-          <w:p>
-            <w:proofErr w:type="spellStart"/>
-            <w:r>
-              <w:t>setTxRxReg</w:t>
-            </w:r>
-            <w:proofErr w:type="spellEnd"/>
-            <w:r>
-              <w:t>([uint8_t]): protected void</w:t>
-            </w:r>
-          </w:p>
-          <w:p>
-            <w:proofErr w:type="spellStart"/>
-            <w:r>
-              <w:t>getTxRxReg</w:t>
-            </w:r>
-            <w:proofErr w:type="spellEnd"/>
-            <w:r>
-              <w:t>(): protected [uint8_t]</w:t>
-            </w:r>
-          </w:p>
-          <w:p>
-            <w:proofErr w:type="spellStart"/>
-            <w:r>
-              <w:t>voltageTest</w:t>
-            </w:r>
-            <w:proofErr w:type="spellEnd"/>
-            <w:r>
-              <w:t>(float): protected float</w:t>
-            </w:r>
-          </w:p>
-          <w:p>
-            <w:proofErr w:type="spellStart"/>
-            <w:r>
-              <w:t>getCardiacEvents</w:t>
-            </w:r>
-            <w:proofErr w:type="spellEnd"/>
-            <w:r>
-              <w:t>(): public Object</w:t>
-            </w:r>
-          </w:p>
-          <w:p>
-            <w:proofErr w:type="spellStart"/>
-            <w:r>
-              <w:t>clearCardiacEvents</w:t>
-            </w:r>
-            <w:proofErr w:type="spellEnd"/>
-            <w:r>
-              <w:t>(): private void</w:t>
-            </w:r>
-          </w:p>
-          <w:p>
-            <w:proofErr w:type="spellStart"/>
-            <w:r>
-              <w:t>setLeadImpedance</w:t>
-            </w:r>
-            <w:proofErr w:type="spellEnd"/>
-            <w:r>
-              <w:t>(float): protected void</w:t>
-            </w:r>
-          </w:p>
-          <w:p>
-            <w:proofErr w:type="spellStart"/>
-            <w:r>
-              <w:t>getLeadImpedance</w:t>
-            </w:r>
-            <w:proofErr w:type="spellEnd"/>
-            <w:r>
-              <w:t>(): protected float</w:t>
+            <w:r>
+              <w:t>getComPort(): protected uint8_t</w:t>
+            </w:r>
+          </w:p>
+          <w:p>
+            <w:r>
+              <w:t>setTxRxReg([uint8_t]): protected void</w:t>
+            </w:r>
+          </w:p>
+          <w:p>
+            <w:r>
+              <w:t>getTxRxReg(): protected [uint8_t]</w:t>
+            </w:r>
+          </w:p>
+          <w:p>
+            <w:r>
+              <w:t>voltageTest(float): protected float</w:t>
+            </w:r>
+          </w:p>
+          <w:p>
+            <w:r>
+              <w:t>getCardiacEvents(): public Object</w:t>
+            </w:r>
+          </w:p>
+          <w:p>
+            <w:r>
+              <w:t>clearCardiacEvents(): private void</w:t>
+            </w:r>
+          </w:p>
+          <w:p>
+            <w:r>
+              <w:t>setLeadImpedance(float): protected void</w:t>
+            </w:r>
+          </w:p>
+          <w:p>
+            <w:r>
+              <w:t>getLeadImpedance(): protected float</w:t>
             </w:r>
           </w:p>
           <w:p/>
@@ -835,53 +641,28 @@
             <w:tcW w:w="4531" w:type="dxa"/>
           </w:tcPr>
           <w:p>
-            <w:proofErr w:type="spellStart"/>
-            <w:r>
-              <w:t>i_CommIn</w:t>
-            </w:r>
-            <w:proofErr w:type="spellEnd"/>
-            <w:r>
-              <w:t>: [16bytes]</w:t>
-            </w:r>
-          </w:p>
-          <w:p>
-            <w:proofErr w:type="spellStart"/>
-            <w:r>
-              <w:t>vraw</w:t>
-            </w:r>
-            <w:proofErr w:type="spellEnd"/>
-            <w:r>
-              <w:t>: uint16_t</w:t>
-            </w:r>
-          </w:p>
-          <w:p>
-            <w:proofErr w:type="spellStart"/>
-            <w:r>
-              <w:t>f_marker</w:t>
-            </w:r>
-            <w:proofErr w:type="spellEnd"/>
-            <w:r>
-              <w:t>: uint16_t</w:t>
-            </w:r>
-          </w:p>
-          <w:p>
-            <w:r>
-              <w:t xml:space="preserve">magnet: </w:t>
-            </w:r>
-            <w:proofErr w:type="spellStart"/>
-            <w:r>
-              <w:t>int</w:t>
-            </w:r>
-            <w:proofErr w:type="spellEnd"/>
-          </w:p>
-          <w:p>
-            <w:proofErr w:type="spellStart"/>
-            <w:r>
-              <w:t>o_CommOut</w:t>
-            </w:r>
-            <w:proofErr w:type="spellEnd"/>
-            <w:r>
-              <w:t>: uint8_t</w:t>
+            <w:r>
+              <w:t>i_CommIn: [16bytes]</w:t>
+            </w:r>
+          </w:p>
+          <w:p>
+            <w:r>
+              <w:t>vraw: uint16_t</w:t>
+            </w:r>
+          </w:p>
+          <w:p>
+            <w:r>
+              <w:t>f_marker: uint16_t</w:t>
+            </w:r>
+          </w:p>
+          <w:p>
+            <w:r>
+              <w:t>magnet: int</w:t>
+            </w:r>
+          </w:p>
+          <w:p>
+            <w:r>
+              <w:t>o_CommOut: uint8_t</w:t>
             </w:r>
           </w:p>
         </w:tc>
@@ -892,28 +673,13 @@
             <w:tcW w:w="4531" w:type="dxa"/>
           </w:tcPr>
           <w:p>
-            <w:proofErr w:type="spellStart"/>
-            <w:r>
-              <w:t>sendEGM</w:t>
-            </w:r>
-            <w:proofErr w:type="spellEnd"/>
-            <w:r>
-              <w:t xml:space="preserve">(): private </w:t>
-            </w:r>
-            <w:proofErr w:type="spellStart"/>
-            <w:r>
-              <w:t>int</w:t>
-            </w:r>
-            <w:proofErr w:type="spellEnd"/>
-          </w:p>
-          <w:p>
-            <w:proofErr w:type="spellStart"/>
-            <w:r>
-              <w:t>initEGM</w:t>
-            </w:r>
-            <w:proofErr w:type="spellEnd"/>
-            <w:r>
-              <w:t>(): public void</w:t>
+            <w:r>
+              <w:t>sendEGM(): private int</w:t>
+            </w:r>
+          </w:p>
+          <w:p>
+            <w:r>
+              <w:t>initEGM(): public void</w:t>
             </w:r>
           </w:p>
           <w:p>
@@ -967,34 +733,14 @@
             <w:tcW w:w="4531" w:type="dxa"/>
           </w:tcPr>
           <w:p>
-            <w:proofErr w:type="spellStart"/>
-            <w:r>
-              <w:t>chambersSensed</w:t>
-            </w:r>
-            <w:proofErr w:type="spellEnd"/>
-            <w:r>
-              <w:t xml:space="preserve">: private </w:t>
-            </w:r>
-            <w:proofErr w:type="spellStart"/>
-            <w:r>
-              <w:t>enum</w:t>
-            </w:r>
-            <w:proofErr w:type="spellEnd"/>
-          </w:p>
-          <w:p>
-            <w:proofErr w:type="spellStart"/>
-            <w:r>
-              <w:t>activityResponse</w:t>
-            </w:r>
-            <w:proofErr w:type="spellEnd"/>
-            <w:r>
-              <w:t xml:space="preserve">: private </w:t>
-            </w:r>
-            <w:proofErr w:type="spellStart"/>
-            <w:r>
-              <w:t>enum</w:t>
-            </w:r>
-            <w:proofErr w:type="spellEnd"/>
+            <w:r>
+              <w:t>chambersSensed: private enum</w:t>
+            </w:r>
+          </w:p>
+          <w:p>
+            <w:r>
+              <w:t>activityResponse: private enum</w:t>
+            </w:r>
           </w:p>
         </w:tc>
       </w:tr>
@@ -1004,70 +750,24 @@
             <w:tcW w:w="4531" w:type="dxa"/>
           </w:tcPr>
           <w:p>
-            <w:proofErr w:type="spellStart"/>
-            <w:r>
-              <w:t>setChambersSensed</w:t>
-            </w:r>
-            <w:proofErr w:type="spellEnd"/>
-            <w:r>
-              <w:t>(</w:t>
-            </w:r>
-            <w:proofErr w:type="spellStart"/>
-            <w:r>
-              <w:t>enum</w:t>
-            </w:r>
-            <w:proofErr w:type="spellEnd"/>
-            <w:r>
-              <w:t>): protected void</w:t>
-            </w:r>
-          </w:p>
-          <w:p>
-            <w:proofErr w:type="spellStart"/>
-            <w:r>
-              <w:t>getChambersSensed</w:t>
-            </w:r>
-            <w:proofErr w:type="spellEnd"/>
-            <w:r>
-              <w:t xml:space="preserve">(): public </w:t>
-            </w:r>
-            <w:proofErr w:type="spellStart"/>
-            <w:r>
-              <w:t>enum</w:t>
-            </w:r>
-            <w:proofErr w:type="spellEnd"/>
-          </w:p>
-          <w:p>
-            <w:proofErr w:type="spellStart"/>
-            <w:r>
-              <w:t>setActivityResponse</w:t>
-            </w:r>
-            <w:proofErr w:type="spellEnd"/>
-            <w:r>
-              <w:t>(</w:t>
-            </w:r>
-            <w:proofErr w:type="spellStart"/>
-            <w:r>
-              <w:t>enum</w:t>
-            </w:r>
-            <w:proofErr w:type="spellEnd"/>
-            <w:r>
-              <w:t>): protected void</w:t>
-            </w:r>
-          </w:p>
-          <w:p>
-            <w:proofErr w:type="spellStart"/>
-            <w:r>
-              <w:t>getActivityResponse</w:t>
-            </w:r>
-            <w:proofErr w:type="spellEnd"/>
-            <w:r>
-              <w:t xml:space="preserve">(): public </w:t>
-            </w:r>
-            <w:proofErr w:type="spellStart"/>
-            <w:r>
-              <w:t>enum</w:t>
-            </w:r>
-            <w:proofErr w:type="spellEnd"/>
+            <w:r>
+              <w:t>setChambersSensed(enum): protected void</w:t>
+            </w:r>
+          </w:p>
+          <w:p>
+            <w:r>
+              <w:t>getChambersSensed(): public enum</w:t>
+            </w:r>
+          </w:p>
+          <w:p>
+            <w:r>
+              <w:t>setActivityResponse(enum): protected void</w:t>
+            </w:r>
+          </w:p>
+          <w:p>
+            <w:r>
+              <w:t>getActivityResponse(): public enum</w:t>
+            </w:r>
           </w:p>
         </w:tc>
       </w:tr>
@@ -1117,34 +817,14 @@
             <w:tcW w:w="4531" w:type="dxa"/>
           </w:tcPr>
           <w:p>
-            <w:proofErr w:type="spellStart"/>
-            <w:r>
-              <w:t>pacingState</w:t>
-            </w:r>
-            <w:proofErr w:type="spellEnd"/>
-            <w:r>
-              <w:t xml:space="preserve">: private </w:t>
-            </w:r>
-            <w:proofErr w:type="spellStart"/>
-            <w:r>
-              <w:t>enum</w:t>
-            </w:r>
-            <w:proofErr w:type="spellEnd"/>
-          </w:p>
-          <w:p>
-            <w:proofErr w:type="spellStart"/>
-            <w:r>
-              <w:t>pacingMode</w:t>
-            </w:r>
-            <w:proofErr w:type="spellEnd"/>
-            <w:r>
-              <w:t xml:space="preserve">: private </w:t>
-            </w:r>
-            <w:proofErr w:type="spellStart"/>
-            <w:r>
-              <w:t>enum</w:t>
-            </w:r>
-            <w:proofErr w:type="spellEnd"/>
+            <w:r>
+              <w:t>pacingState: private enum</w:t>
+            </w:r>
+          </w:p>
+          <w:p>
+            <w:r>
+              <w:t>pacingMode: private enum</w:t>
+            </w:r>
           </w:p>
           <w:p>
             <w:r>
@@ -1152,43 +832,23 @@
             </w:r>
           </w:p>
           <w:p>
-            <w:proofErr w:type="spellStart"/>
-            <w:r>
-              <w:t>hysteresisInterval</w:t>
-            </w:r>
-            <w:proofErr w:type="spellEnd"/>
-            <w:r>
-              <w:t>: private uint16_t</w:t>
-            </w:r>
-          </w:p>
-          <w:p>
-            <w:proofErr w:type="spellStart"/>
-            <w:r>
-              <w:t>lowrateInterval</w:t>
-            </w:r>
-            <w:proofErr w:type="spellEnd"/>
-            <w:r>
-              <w:t>: private uint16_t</w:t>
-            </w:r>
-          </w:p>
-          <w:p>
-            <w:proofErr w:type="spellStart"/>
-            <w:r>
-              <w:t>vPaceAmp</w:t>
-            </w:r>
-            <w:proofErr w:type="spellEnd"/>
-            <w:r>
-              <w:t>: private uint16_t</w:t>
-            </w:r>
-          </w:p>
-          <w:p>
-            <w:proofErr w:type="spellStart"/>
-            <w:r>
-              <w:t>vPaceWidth</w:t>
-            </w:r>
-            <w:proofErr w:type="spellEnd"/>
-            <w:r>
-              <w:t>: private uint16_t</w:t>
+            <w:r>
+              <w:t>hysteresisInterval: private uint16_t</w:t>
+            </w:r>
+          </w:p>
+          <w:p>
+            <w:r>
+              <w:t>lowrateInterval: private uint16_t</w:t>
+            </w:r>
+          </w:p>
+          <w:p>
+            <w:r>
+              <w:t>vPaceAmp: private uint16_t</w:t>
+            </w:r>
+          </w:p>
+          <w:p>
+            <w:r>
+              <w:t>vPaceWidth: private uint16_t</w:t>
             </w:r>
           </w:p>
           <w:p>
@@ -1197,23 +857,13 @@
             </w:r>
           </w:p>
           <w:p>
-            <w:proofErr w:type="spellStart"/>
-            <w:r>
-              <w:t>maxHeartRate</w:t>
-            </w:r>
-            <w:proofErr w:type="spellEnd"/>
-            <w:r>
-              <w:t>: private uint8_t</w:t>
-            </w:r>
-          </w:p>
-          <w:p>
-            <w:proofErr w:type="spellStart"/>
-            <w:r>
-              <w:t>baseHeartRate</w:t>
-            </w:r>
-            <w:proofErr w:type="spellEnd"/>
-            <w:r>
-              <w:t>: private uint8_t</w:t>
+            <w:r>
+              <w:t>maxHeartRate: private uint8_t</w:t>
+            </w:r>
+          </w:p>
+          <w:p>
+            <w:r>
+              <w:t>baseHeartRate: private uint8_t</w:t>
             </w:r>
           </w:p>
         </w:tc>
@@ -1227,215 +877,102 @@
             <w:tcW w:w="4531" w:type="dxa"/>
           </w:tcPr>
           <w:p>
-            <w:proofErr w:type="spellStart"/>
-            <w:r>
-              <w:t>setPaceMode</w:t>
-            </w:r>
-            <w:proofErr w:type="spellEnd"/>
-            <w:r>
-              <w:t>(</w:t>
-            </w:r>
-            <w:proofErr w:type="spellStart"/>
-            <w:r>
-              <w:t>enum</w:t>
-            </w:r>
-            <w:proofErr w:type="spellEnd"/>
-            <w:r>
-              <w:t>): protected void</w:t>
-            </w:r>
-          </w:p>
-          <w:p>
-            <w:proofErr w:type="spellStart"/>
-            <w:r>
-              <w:t>getPaceMode</w:t>
-            </w:r>
-            <w:proofErr w:type="spellEnd"/>
-            <w:r>
-              <w:t xml:space="preserve">(): public </w:t>
-            </w:r>
-            <w:proofErr w:type="spellStart"/>
-            <w:r>
-              <w:t>enum</w:t>
-            </w:r>
-            <w:proofErr w:type="spellEnd"/>
-          </w:p>
-          <w:p>
-            <w:proofErr w:type="spellStart"/>
-            <w:r>
-              <w:t>setPaceState</w:t>
-            </w:r>
-            <w:proofErr w:type="spellEnd"/>
-            <w:r>
-              <w:t>(</w:t>
-            </w:r>
-            <w:proofErr w:type="spellStart"/>
-            <w:r>
-              <w:t>enum</w:t>
-            </w:r>
-            <w:proofErr w:type="spellEnd"/>
-            <w:r>
-              <w:t>): protected void</w:t>
-            </w:r>
-          </w:p>
-          <w:p>
-            <w:proofErr w:type="spellStart"/>
-            <w:r>
-              <w:t>getPaceState</w:t>
-            </w:r>
-            <w:proofErr w:type="spellEnd"/>
-            <w:r>
-              <w:t xml:space="preserve">(): public </w:t>
-            </w:r>
-            <w:proofErr w:type="spellStart"/>
-            <w:r>
-              <w:t>enum</w:t>
-            </w:r>
-            <w:proofErr w:type="spellEnd"/>
-          </w:p>
-          <w:p>
-            <w:proofErr w:type="spellStart"/>
-            <w:r>
-              <w:t>setHysteresisInterval</w:t>
-            </w:r>
-            <w:proofErr w:type="spellEnd"/>
-            <w:r>
-              <w:t>(uint16_t): protected void</w:t>
-            </w:r>
-          </w:p>
-          <w:p>
-            <w:proofErr w:type="spellStart"/>
-            <w:r>
-              <w:t>getHysteresisInterval</w:t>
-            </w:r>
-            <w:proofErr w:type="spellEnd"/>
-            <w:r>
-              <w:t>(): public uint16_t</w:t>
-            </w:r>
-          </w:p>
-          <w:p>
-            <w:proofErr w:type="spellStart"/>
-            <w:r>
-              <w:t>setLowRateInterval</w:t>
-            </w:r>
-            <w:proofErr w:type="spellEnd"/>
-            <w:r>
-              <w:t>(uint16_t): protected void</w:t>
-            </w:r>
-          </w:p>
-          <w:p>
-            <w:proofErr w:type="spellStart"/>
-            <w:r>
-              <w:t>getLowRateInterval</w:t>
-            </w:r>
-            <w:proofErr w:type="spellEnd"/>
-            <w:r>
-              <w:t>(): public  uint16_t</w:t>
-            </w:r>
-          </w:p>
-          <w:p>
-            <w:proofErr w:type="spellStart"/>
-            <w:r>
-              <w:t>setvPaceAmp</w:t>
-            </w:r>
-            <w:proofErr w:type="spellEnd"/>
-            <w:r>
-              <w:t>(uint16_t): protected void</w:t>
-            </w:r>
-          </w:p>
-          <w:p>
-            <w:proofErr w:type="spellStart"/>
-            <w:r>
-              <w:t>getvPaceAmp</w:t>
-            </w:r>
-            <w:proofErr w:type="spellEnd"/>
-            <w:r>
-              <w:t xml:space="preserve">():  public uint16_t  </w:t>
-            </w:r>
-          </w:p>
-          <w:p>
-            <w:proofErr w:type="spellStart"/>
-            <w:r>
-              <w:t>setvPaceWidth</w:t>
-            </w:r>
-            <w:proofErr w:type="spellEnd"/>
-            <w:r>
-              <w:t>(uint16_t): protected void</w:t>
-            </w:r>
-          </w:p>
-          <w:p>
-            <w:proofErr w:type="spellStart"/>
-            <w:r>
-              <w:t>getvPaceWidth</w:t>
-            </w:r>
-            <w:proofErr w:type="spellEnd"/>
-            <w:r>
-              <w:t>():  public uint16_t</w:t>
-            </w:r>
-          </w:p>
-          <w:p>
-            <w:proofErr w:type="spellStart"/>
-            <w:r>
-              <w:t>setVRP</w:t>
-            </w:r>
-            <w:proofErr w:type="spellEnd"/>
-            <w:r>
-              <w:t>(uint16_t): protected void</w:t>
-            </w:r>
-          </w:p>
-          <w:p>
-            <w:proofErr w:type="spellStart"/>
-            <w:r>
-              <w:t>getVRP</w:t>
-            </w:r>
-            <w:proofErr w:type="spellEnd"/>
-            <w:r>
-              <w:t>(): public uint16_t</w:t>
-            </w:r>
-          </w:p>
-          <w:p>
-            <w:proofErr w:type="spellStart"/>
-            <w:r>
-              <w:t>setMaxHeartRate</w:t>
-            </w:r>
-            <w:proofErr w:type="spellEnd"/>
-            <w:r>
-              <w:t>(uint8_t)</w:t>
+            <w:r>
+              <w:t>setPaceMode(enum): protected void</w:t>
+            </w:r>
+          </w:p>
+          <w:p>
+            <w:r>
+              <w:t>getPaceMode(): public enum</w:t>
+            </w:r>
+          </w:p>
+          <w:p>
+            <w:r>
+              <w:t>setPaceState(enum): protected void</w:t>
+            </w:r>
+          </w:p>
+          <w:p>
+            <w:r>
+              <w:t>getPaceState(): public enum</w:t>
+            </w:r>
+          </w:p>
+          <w:p>
+            <w:r>
+              <w:t>setHysteresisInterval(uint16_t): protected void</w:t>
+            </w:r>
+          </w:p>
+          <w:p>
+            <w:r>
+              <w:t>getHysteresisInterval(): public uint16_t</w:t>
+            </w:r>
+          </w:p>
+          <w:p>
+            <w:r>
+              <w:t>setLowRateInterval(uint16_t): protected void</w:t>
+            </w:r>
+          </w:p>
+          <w:p>
+            <w:r>
+              <w:t>getLowRateInterval(): public  uint16_t</w:t>
+            </w:r>
+          </w:p>
+          <w:p>
+            <w:r>
+              <w:t>setvPaceAmp(uint16_t): protected void</w:t>
+            </w:r>
+          </w:p>
+          <w:p>
+            <w:r>
+              <w:t xml:space="preserve">getvPaceAmp():  public uint16_t  </w:t>
+            </w:r>
+          </w:p>
+          <w:p>
+            <w:r>
+              <w:t>setvPaceWidth(uint16_t): protected void</w:t>
+            </w:r>
+          </w:p>
+          <w:p>
+            <w:r>
+              <w:t>getvPaceWidth():  public uint16_t</w:t>
+            </w:r>
+          </w:p>
+          <w:p>
+            <w:r>
+              <w:t>setVRP(uint16_t): protected void</w:t>
+            </w:r>
+          </w:p>
+          <w:p>
+            <w:r>
+              <w:t>getVRP(): public uint16_t</w:t>
+            </w:r>
+          </w:p>
+          <w:p>
+            <w:r>
+              <w:t>setMaxHeartRate(uint8_t)</w:t>
             </w:r>
             <w:r>
               <w:t>: protected void</w:t>
             </w:r>
           </w:p>
           <w:p>
-            <w:proofErr w:type="spellStart"/>
-            <w:r>
-              <w:t>getMaxHeartRate</w:t>
-            </w:r>
-            <w:proofErr w:type="spellEnd"/>
-            <w:r>
-              <w:t>(): protected u</w:t>
+            <w:r>
+              <w:t>getMaxHeartRate(): protected u</w:t>
             </w:r>
             <w:r>
               <w:t>int8_t</w:t>
             </w:r>
           </w:p>
           <w:p>
-            <w:proofErr w:type="spellStart"/>
-            <w:r>
-              <w:t>setBaseHeartRate</w:t>
-            </w:r>
-            <w:proofErr w:type="spellEnd"/>
-            <w:r>
-              <w:t>(uint8_t): protected void</w:t>
-            </w:r>
-          </w:p>
-          <w:p>
-            <w:proofErr w:type="spellStart"/>
-            <w:r>
-              <w:t>getMaxHeartRate</w:t>
-            </w:r>
-            <w:proofErr w:type="spellEnd"/>
-            <w:r>
-              <w:t>(): protected uint8_t</w:t>
+            <w:r>
+              <w:t>setBaseHeartRate(uint8_t): protected void</w:t>
+            </w:r>
+          </w:p>
+          <w:p>
+            <w:r>
+              <w:t>getBase</w:t>
+            </w:r>
+            <w:r>
+              <w:t>HeartRate(): protected uint8_t</w:t>
             </w:r>
           </w:p>
           <w:p/>
@@ -1557,14 +1094,12 @@
         </w:rPr>
         <w:t xml:space="preserve">: </w:t>
       </w:r>
-      <w:proofErr w:type="gramStart"/>
       <w:r>
         <w:rPr>
           <w:sz w:val="20"/>
         </w:rPr>
         <w:t>Pacemaker()</w:t>
       </w:r>
-      <w:proofErr w:type="gramEnd"/>
     </w:p>
     <w:tbl>
       <w:tblPr>
@@ -1683,21 +1218,8 @@
             <w:tcW w:w="2971" w:type="dxa"/>
           </w:tcPr>
           <w:p>
-            <w:proofErr w:type="spellStart"/>
-            <w:r>
-              <w:t>setLeadPins</w:t>
-            </w:r>
-            <w:proofErr w:type="spellEnd"/>
-            <w:r>
-              <w:t>([</w:t>
-            </w:r>
-            <w:proofErr w:type="spellStart"/>
-            <w:r>
-              <w:t>enum</w:t>
-            </w:r>
-            <w:proofErr w:type="spellEnd"/>
-            <w:r>
-              <w:t>])</w:t>
+            <w:r>
+              <w:t>setLeadPins([enum])</w:t>
             </w:r>
           </w:p>
         </w:tc>
@@ -1717,23 +1239,7 @@
           </w:tcPr>
           <w:p>
             <w:r>
-              <w:t>Sets values for Lead(x)</w:t>
-            </w:r>
-            <w:proofErr w:type="spellStart"/>
-            <w:r>
-              <w:t>InPin,Lead</w:t>
-            </w:r>
-            <w:proofErr w:type="spellEnd"/>
-            <w:r>
-              <w:t>(x)</w:t>
-            </w:r>
-            <w:proofErr w:type="spellStart"/>
-            <w:r>
-              <w:t>OutPin</w:t>
-            </w:r>
-            <w:proofErr w:type="spellEnd"/>
-            <w:r>
-              <w:t xml:space="preserve"> based on hardware GPIO requirements</w:t>
+              <w:t>Sets values for Lead(x)InPin,Lead(x)OutPin based on hardware GPIO requirements</w:t>
             </w:r>
           </w:p>
         </w:tc>
@@ -1757,13 +1263,8 @@
             <w:tcW w:w="2971" w:type="dxa"/>
           </w:tcPr>
           <w:p>
-            <w:proofErr w:type="spellStart"/>
-            <w:r>
-              <w:t>getLeadPins</w:t>
-            </w:r>
-            <w:proofErr w:type="spellEnd"/>
-            <w:r>
-              <w:t>()</w:t>
+            <w:r>
+              <w:t>getLeadPins()</w:t>
             </w:r>
           </w:p>
         </w:tc>
@@ -1773,15 +1274,7 @@
           </w:tcPr>
           <w:p>
             <w:r>
-              <w:t>[</w:t>
-            </w:r>
-            <w:proofErr w:type="spellStart"/>
-            <w:r>
-              <w:t>enum</w:t>
-            </w:r>
-            <w:proofErr w:type="spellEnd"/>
-            <w:r>
-              <w:t>]</w:t>
+              <w:t>[enum]</w:t>
             </w:r>
           </w:p>
         </w:tc>
@@ -1791,26 +1284,7 @@
           </w:tcPr>
           <w:p>
             <w:r>
-              <w:t xml:space="preserve">Accesses values of </w:t>
-            </w:r>
-            <w:r>
-              <w:t>Lead(x)</w:t>
-            </w:r>
-            <w:proofErr w:type="spellStart"/>
-            <w:r>
-              <w:t>InPin,Lead</w:t>
-            </w:r>
-            <w:proofErr w:type="spellEnd"/>
-            <w:r>
-              <w:t>(x)</w:t>
-            </w:r>
-            <w:proofErr w:type="spellStart"/>
-            <w:r>
-              <w:t>OutPin</w:t>
-            </w:r>
-            <w:proofErr w:type="spellEnd"/>
-            <w:r>
-              <w:t xml:space="preserve"> </w:t>
+              <w:t xml:space="preserve">Accesses values of Lead(x)InPin,Lead(x)OutPin </w:t>
             </w:r>
           </w:p>
         </w:tc>
@@ -1834,13 +1308,8 @@
             <w:tcW w:w="2971" w:type="dxa"/>
           </w:tcPr>
           <w:p>
-            <w:proofErr w:type="spellStart"/>
-            <w:r>
-              <w:t>setMaxVOut</w:t>
-            </w:r>
-            <w:proofErr w:type="spellEnd"/>
-            <w:r>
-              <w:t>(uint16_t)</w:t>
+            <w:r>
+              <w:t>setMaxVOut(uint16_t)</w:t>
             </w:r>
           </w:p>
         </w:tc>
@@ -1860,15 +1329,7 @@
           </w:tcPr>
           <w:p>
             <w:r>
-              <w:t xml:space="preserve">Sets </w:t>
-            </w:r>
-            <w:proofErr w:type="spellStart"/>
-            <w:r>
-              <w:t>maxVOut</w:t>
-            </w:r>
-            <w:proofErr w:type="spellEnd"/>
-            <w:r>
-              <w:t xml:space="preserve"> variable to maximum safe pace amplitude based on battery capacity</w:t>
+              <w:t>Sets maxVOut variable to maximum safe pace amplitude based on battery capacity</w:t>
             </w:r>
           </w:p>
         </w:tc>
@@ -1892,13 +1353,8 @@
             <w:tcW w:w="2971" w:type="dxa"/>
           </w:tcPr>
           <w:p>
-            <w:proofErr w:type="spellStart"/>
-            <w:r>
-              <w:t>getMaxVOut</w:t>
-            </w:r>
-            <w:proofErr w:type="spellEnd"/>
-            <w:r>
-              <w:t>()</w:t>
+            <w:r>
+              <w:t>getMaxVOut()</w:t>
             </w:r>
           </w:p>
         </w:tc>
@@ -1918,13 +1374,8 @@
           </w:tcPr>
           <w:p>
             <w:r>
-              <w:t xml:space="preserve">Gets vale of </w:t>
-            </w:r>
-            <w:proofErr w:type="spellStart"/>
-            <w:r>
-              <w:t>maxVOut</w:t>
-            </w:r>
-            <w:proofErr w:type="spellEnd"/>
+              <w:t>Gets vale of maxVOut</w:t>
+            </w:r>
           </w:p>
         </w:tc>
         <w:tc>
@@ -1947,13 +1398,8 @@
             <w:tcW w:w="2971" w:type="dxa"/>
           </w:tcPr>
           <w:p>
-            <w:proofErr w:type="spellStart"/>
-            <w:r>
-              <w:t>setComPort</w:t>
-            </w:r>
-            <w:proofErr w:type="spellEnd"/>
-            <w:r>
-              <w:t>(uint8_t)</w:t>
+            <w:r>
+              <w:t>setComPort(uint8_t)</w:t>
             </w:r>
           </w:p>
         </w:tc>
@@ -1973,15 +1419,7 @@
           </w:tcPr>
           <w:p>
             <w:r>
-              <w:t xml:space="preserve">Sets variable </w:t>
-            </w:r>
-            <w:proofErr w:type="spellStart"/>
-            <w:r>
-              <w:t>comPort</w:t>
-            </w:r>
-            <w:proofErr w:type="spellEnd"/>
-            <w:r>
-              <w:t xml:space="preserve"> which stores com port for serial communication</w:t>
+              <w:t>Sets variable comPort which stores com port for serial communication</w:t>
             </w:r>
           </w:p>
         </w:tc>
@@ -2005,13 +1443,8 @@
             <w:tcW w:w="2971" w:type="dxa"/>
           </w:tcPr>
           <w:p>
-            <w:proofErr w:type="spellStart"/>
-            <w:r>
-              <w:t>getComPort</w:t>
-            </w:r>
-            <w:proofErr w:type="spellEnd"/>
-            <w:r>
-              <w:t>()</w:t>
+            <w:r>
+              <w:t>getComPort()</w:t>
             </w:r>
           </w:p>
         </w:tc>
@@ -2031,15 +1464,7 @@
           </w:tcPr>
           <w:p>
             <w:r>
-              <w:t xml:space="preserve">Gets value of </w:t>
-            </w:r>
-            <w:proofErr w:type="spellStart"/>
-            <w:r>
-              <w:t>comPort</w:t>
-            </w:r>
-            <w:proofErr w:type="spellEnd"/>
-            <w:r>
-              <w:t xml:space="preserve"> variable</w:t>
+              <w:t>Gets value of comPort variable</w:t>
             </w:r>
           </w:p>
         </w:tc>
@@ -2063,13 +1488,8 @@
             <w:tcW w:w="2971" w:type="dxa"/>
           </w:tcPr>
           <w:p>
-            <w:proofErr w:type="spellStart"/>
-            <w:r>
-              <w:t>setTxRxReg</w:t>
-            </w:r>
-            <w:proofErr w:type="spellEnd"/>
-            <w:r>
-              <w:t>([uint8_t])</w:t>
+            <w:r>
+              <w:t>setTxRxReg([uint8_t])</w:t>
             </w:r>
           </w:p>
         </w:tc>
@@ -2089,15 +1509,7 @@
           </w:tcPr>
           <w:p>
             <w:r>
-              <w:t xml:space="preserve">Sets hex memory locations of </w:t>
-            </w:r>
-            <w:proofErr w:type="spellStart"/>
-            <w:r>
-              <w:t>Tx</w:t>
-            </w:r>
-            <w:proofErr w:type="spellEnd"/>
-            <w:r>
-              <w:t xml:space="preserve"> and Rx registers storing serial buffer</w:t>
+              <w:t>Sets hex memory locations of Tx and Rx registers storing serial buffer</w:t>
             </w:r>
           </w:p>
         </w:tc>
@@ -2121,13 +1533,8 @@
             <w:tcW w:w="2971" w:type="dxa"/>
           </w:tcPr>
           <w:p>
-            <w:proofErr w:type="spellStart"/>
-            <w:r>
-              <w:t>getTxRxReg</w:t>
-            </w:r>
-            <w:proofErr w:type="spellEnd"/>
-            <w:r>
-              <w:t>()</w:t>
+            <w:r>
+              <w:t>getTxRxReg()</w:t>
             </w:r>
           </w:p>
         </w:tc>
@@ -2147,15 +1554,7 @@
           </w:tcPr>
           <w:p>
             <w:r>
-              <w:t xml:space="preserve">Gets array of </w:t>
-            </w:r>
-            <w:proofErr w:type="spellStart"/>
-            <w:r>
-              <w:t>Tx</w:t>
-            </w:r>
-            <w:proofErr w:type="spellEnd"/>
-            <w:r>
-              <w:t xml:space="preserve"> / Rx register locations</w:t>
+              <w:t>Gets array of Tx / Rx register locations</w:t>
             </w:r>
           </w:p>
         </w:tc>
@@ -2179,13 +1578,8 @@
             <w:tcW w:w="2971" w:type="dxa"/>
           </w:tcPr>
           <w:p>
-            <w:proofErr w:type="spellStart"/>
-            <w:r>
-              <w:t>voltageTest</w:t>
-            </w:r>
-            <w:proofErr w:type="spellEnd"/>
-            <w:r>
-              <w:t>(float)</w:t>
+            <w:r>
+              <w:t>voltageTest(float)</w:t>
             </w:r>
           </w:p>
         </w:tc>
@@ -2205,15 +1599,7 @@
           </w:tcPr>
           <w:p>
             <w:r>
-              <w:t xml:space="preserve">Takes </w:t>
-            </w:r>
-            <w:proofErr w:type="spellStart"/>
-            <w:r>
-              <w:t>arg</w:t>
-            </w:r>
-            <w:proofErr w:type="spellEnd"/>
-            <w:r>
-              <w:t xml:space="preserve"> min pace amplitude and increases voltage until ERM registers P-QRS-T sequence. Returns this voltage.</w:t>
+              <w:t>Takes arg min pace amplitude and increases voltage until ERM registers P-QRS-T sequence. Returns this voltage.</w:t>
             </w:r>
           </w:p>
         </w:tc>
@@ -2237,13 +1623,8 @@
             <w:tcW w:w="2971" w:type="dxa"/>
           </w:tcPr>
           <w:p>
-            <w:proofErr w:type="spellStart"/>
-            <w:r>
-              <w:t>getCardiacEvents</w:t>
-            </w:r>
-            <w:proofErr w:type="spellEnd"/>
-            <w:r>
-              <w:t>()</w:t>
+            <w:r>
+              <w:t>getCardiacEvents()</w:t>
             </w:r>
           </w:p>
         </w:tc>
@@ -2287,13 +1668,8 @@
             <w:tcW w:w="2971" w:type="dxa"/>
           </w:tcPr>
           <w:p>
-            <w:proofErr w:type="spellStart"/>
-            <w:r>
-              <w:t>clearCardiacEvents</w:t>
-            </w:r>
-            <w:proofErr w:type="spellEnd"/>
-            <w:r>
-              <w:t>()</w:t>
+            <w:r>
+              <w:t>clearCardiacEvents()</w:t>
             </w:r>
           </w:p>
         </w:tc>
@@ -2337,13 +1713,8 @@
             <w:tcW w:w="2971" w:type="dxa"/>
           </w:tcPr>
           <w:p>
-            <w:proofErr w:type="spellStart"/>
-            <w:r>
-              <w:t>setLeadImpedance</w:t>
-            </w:r>
-            <w:proofErr w:type="spellEnd"/>
-            <w:r>
-              <w:t>(float)</w:t>
+            <w:r>
+              <w:t>setLeadImpedance(float)</w:t>
             </w:r>
           </w:p>
         </w:tc>
@@ -2369,15 +1740,7 @@
               <w:t xml:space="preserve">sense and </w:t>
             </w:r>
             <w:r>
-              <w:t xml:space="preserve">set value of variable </w:t>
-            </w:r>
-            <w:proofErr w:type="spellStart"/>
-            <w:r>
-              <w:t>leadImpedance</w:t>
-            </w:r>
-            <w:proofErr w:type="spellEnd"/>
-            <w:r>
-              <w:t xml:space="preserve"> following measurement.</w:t>
+              <w:t>set value of variable leadImpedance following measurement.</w:t>
             </w:r>
           </w:p>
         </w:tc>
@@ -2387,31 +1750,7 @@
           </w:tcPr>
           <w:p>
             <w:r>
-              <w:t xml:space="preserve">If impedance measured greater than </w:t>
-            </w:r>
-            <w:proofErr w:type="spellStart"/>
-            <w:r>
-              <w:t>leadImpedanceThreshold</w:t>
-            </w:r>
-            <w:proofErr w:type="spellEnd"/>
-            <w:r>
-              <w:t xml:space="preserve">, set </w:t>
-            </w:r>
-            <w:proofErr w:type="spellStart"/>
-            <w:r>
-              <w:t>vPaceAmp</w:t>
-            </w:r>
-            <w:proofErr w:type="spellEnd"/>
-            <w:r>
-              <w:t xml:space="preserve"> in pace class to </w:t>
-            </w:r>
-            <w:proofErr w:type="spellStart"/>
-            <w:r>
-              <w:t>maxVOut</w:t>
-            </w:r>
-            <w:proofErr w:type="spellEnd"/>
-            <w:r>
-              <w:t>. Log event.</w:t>
+              <w:t>If impedance measured greater than leadImpedanceThreshold, set vPaceAmp in pace class to maxVOut. Log event.</w:t>
             </w:r>
           </w:p>
         </w:tc>
@@ -2425,13 +1764,8 @@
             <w:tcW w:w="2971" w:type="dxa"/>
           </w:tcPr>
           <w:p>
-            <w:proofErr w:type="spellStart"/>
-            <w:r>
-              <w:t>getLeadImpedance</w:t>
-            </w:r>
-            <w:proofErr w:type="spellEnd"/>
-            <w:r>
-              <w:t>()</w:t>
+            <w:r>
+              <w:t>getLeadImpedance()</w:t>
             </w:r>
           </w:p>
         </w:tc>
@@ -2451,13 +1785,8 @@
           </w:tcPr>
           <w:p>
             <w:r>
-              <w:t xml:space="preserve">Gets value of </w:t>
-            </w:r>
-            <w:proofErr w:type="spellStart"/>
-            <w:r>
-              <w:t>leadImpedance</w:t>
-            </w:r>
-            <w:proofErr w:type="spellEnd"/>
+              <w:t>Gets value of leadImpedance</w:t>
+            </w:r>
           </w:p>
         </w:tc>
         <w:tc>
@@ -2505,14 +1834,12 @@
         </w:rPr>
         <w:t xml:space="preserve">: </w:t>
       </w:r>
-      <w:proofErr w:type="gramStart"/>
       <w:r>
         <w:rPr>
           <w:sz w:val="20"/>
         </w:rPr>
         <w:t>Sense()</w:t>
       </w:r>
-      <w:proofErr w:type="gramEnd"/>
     </w:p>
     <w:tbl>
       <w:tblPr>
@@ -2631,21 +1958,98 @@
             <w:tcW w:w="2971" w:type="dxa"/>
           </w:tcPr>
           <w:p>
-            <w:proofErr w:type="spellStart"/>
-            <w:r>
-              <w:t>setChambersSensed</w:t>
-            </w:r>
-            <w:proofErr w:type="spellEnd"/>
-            <w:r>
-              <w:t>(</w:t>
-            </w:r>
-            <w:proofErr w:type="spellStart"/>
+            <w:r>
+              <w:t>setChambersSensed(enum)</w:t>
+            </w:r>
+          </w:p>
+        </w:tc>
+        <w:tc>
+          <w:tcPr>
+            <w:tcW w:w="2112" w:type="dxa"/>
+          </w:tcPr>
+          <w:p>
+            <w:r>
+              <w:t>void</w:t>
+            </w:r>
+          </w:p>
+        </w:tc>
+        <w:tc>
+          <w:tcPr>
+            <w:tcW w:w="2430" w:type="dxa"/>
+          </w:tcPr>
+          <w:p>
+            <w:r>
+              <w:t>Takes chambers sensed as enum type {NONE, ATRIUM, VENTRICLE, DUAL} and sets value of private variable chambersSensed</w:t>
+            </w:r>
+          </w:p>
+        </w:tc>
+        <w:tc>
+          <w:tcPr>
+            <w:tcW w:w="2835" w:type="dxa"/>
+          </w:tcPr>
+          <w:p>
+            <w:r>
+              <w:t>None</w:t>
+            </w:r>
+          </w:p>
+        </w:tc>
+      </w:tr>
+      <w:tr>
+        <w:trPr>
+          <w:trHeight w:val="20"/>
+        </w:trPr>
+        <w:tc>
+          <w:tcPr>
+            <w:tcW w:w="2971" w:type="dxa"/>
+          </w:tcPr>
+          <w:p>
+            <w:r>
+              <w:t>getChambersSensed()</w:t>
+            </w:r>
+          </w:p>
+        </w:tc>
+        <w:tc>
+          <w:tcPr>
+            <w:tcW w:w="2112" w:type="dxa"/>
+          </w:tcPr>
+          <w:p>
             <w:r>
               <w:t>enum</w:t>
             </w:r>
-            <w:proofErr w:type="spellEnd"/>
-            <w:r>
-              <w:t>)</w:t>
+          </w:p>
+        </w:tc>
+        <w:tc>
+          <w:tcPr>
+            <w:tcW w:w="2430" w:type="dxa"/>
+          </w:tcPr>
+          <w:p>
+            <w:r>
+              <w:t>Returns current value of chambersSensed</w:t>
+            </w:r>
+          </w:p>
+        </w:tc>
+        <w:tc>
+          <w:tcPr>
+            <w:tcW w:w="2835" w:type="dxa"/>
+          </w:tcPr>
+          <w:p>
+            <w:r>
+              <w:t>None</w:t>
+            </w:r>
+          </w:p>
+        </w:tc>
+      </w:tr>
+      <w:tr>
+        <w:trPr>
+          <w:trHeight w:val="20"/>
+        </w:trPr>
+        <w:tc>
+          <w:tcPr>
+            <w:tcW w:w="2971" w:type="dxa"/>
+          </w:tcPr>
+          <w:p>
+            <w:r>
+              <w:t>setActivityResponse(enum)</w:t>
             </w:r>
           </w:p>
         </w:tc>
@@ -2665,27 +2069,554 @@
           </w:tcPr>
           <w:p>
             <w:r>
-              <w:t xml:space="preserve">Takes chambers sensed as </w:t>
-            </w:r>
-            <w:proofErr w:type="spellStart"/>
+              <w:t xml:space="preserve">Takes activity response as enum type {NONE, TRIGGERED, INHIBITED, DUAL} and sets value of private variable </w:t>
+            </w:r>
+            <w:r>
+              <w:t>activityResponse</w:t>
+            </w:r>
+          </w:p>
+        </w:tc>
+        <w:tc>
+          <w:tcPr>
+            <w:tcW w:w="2835" w:type="dxa"/>
+          </w:tcPr>
+          <w:p>
+            <w:r>
+              <w:t>None</w:t>
+            </w:r>
+          </w:p>
+        </w:tc>
+      </w:tr>
+      <w:tr>
+        <w:trPr>
+          <w:trHeight w:val="20"/>
+        </w:trPr>
+        <w:tc>
+          <w:tcPr>
+            <w:tcW w:w="2971" w:type="dxa"/>
+          </w:tcPr>
+          <w:p>
+            <w:r>
+              <w:t>getActivityResponse()</w:t>
+            </w:r>
+          </w:p>
+        </w:tc>
+        <w:tc>
+          <w:tcPr>
+            <w:tcW w:w="2112" w:type="dxa"/>
+          </w:tcPr>
+          <w:p>
             <w:r>
               <w:t>enum</w:t>
             </w:r>
-            <w:proofErr w:type="spellEnd"/>
-            <w:r>
-              <w:t xml:space="preserve"> type {NONE, ATRIUM, VENTRICLE, DUAL} and sets value of private variable </w:t>
-            </w:r>
-            <w:proofErr w:type="spellStart"/>
-            <w:r>
-              <w:t>chambersSensed</w:t>
-            </w:r>
-            <w:proofErr w:type="spellEnd"/>
+          </w:p>
+        </w:tc>
+        <w:tc>
+          <w:tcPr>
+            <w:tcW w:w="2430" w:type="dxa"/>
+          </w:tcPr>
+          <w:p>
+            <w:r>
+              <w:t>Returns current value of activityResponse</w:t>
+            </w:r>
           </w:p>
         </w:tc>
         <w:tc>
           <w:tcPr>
             <w:tcW w:w="2835" w:type="dxa"/>
           </w:tcPr>
+          <w:p/>
+        </w:tc>
+      </w:tr>
+    </w:tbl>
+    <w:p/>
+    <w:p>
+      <w:pPr>
+        <w:pStyle w:val="Caption"/>
+        <w:keepNext/>
+        <w:rPr>
+          <w:sz w:val="20"/>
+        </w:rPr>
+      </w:pPr>
+      <w:r>
+        <w:rPr>
+          <w:sz w:val="20"/>
+        </w:rPr>
+        <w:t xml:space="preserve">Class </w:t>
+      </w:r>
+      <w:r>
+        <w:rPr>
+          <w:sz w:val="20"/>
+        </w:rPr>
+        <w:t>3</w:t>
+      </w:r>
+      <w:r>
+        <w:rPr>
+          <w:sz w:val="20"/>
+        </w:rPr>
+        <w:t xml:space="preserve">: </w:t>
+      </w:r>
+      <w:r>
+        <w:rPr>
+          <w:sz w:val="20"/>
+        </w:rPr>
+        <w:t>Communications</w:t>
+      </w:r>
+      <w:r>
+        <w:rPr>
+          <w:sz w:val="20"/>
+        </w:rPr>
+        <w:t>()</w:t>
+      </w:r>
+    </w:p>
+    <w:tbl>
+      <w:tblPr>
+        <w:tblStyle w:val="TableGrid"/>
+        <w:tblW w:w="10348" w:type="dxa"/>
+        <w:tblInd w:w="-501" w:type="dxa"/>
+        <w:tblLook w:val="04A0" w:firstRow="1" w:lastRow="0" w:firstColumn="1" w:lastColumn="0" w:noHBand="0" w:noVBand="1"/>
+      </w:tblPr>
+      <w:tblGrid>
+        <w:gridCol w:w="2971"/>
+        <w:gridCol w:w="2112"/>
+        <w:gridCol w:w="2430"/>
+        <w:gridCol w:w="2835"/>
+      </w:tblGrid>
+      <w:tr>
+        <w:trPr>
+          <w:trHeight w:val="227"/>
+        </w:trPr>
+        <w:tc>
+          <w:tcPr>
+            <w:tcW w:w="2971" w:type="dxa"/>
+            <w:shd w:val="clear" w:color="auto" w:fill="D9D9D9" w:themeFill="background1" w:themeFillShade="D9"/>
+            <w:vAlign w:val="center"/>
+          </w:tcPr>
+          <w:p>
+            <w:pPr>
+              <w:jc w:val="center"/>
+              <w:rPr>
+                <w:b/>
+              </w:rPr>
+            </w:pPr>
+            <w:r>
+              <w:rPr>
+                <w:b/>
+              </w:rPr>
+              <w:t>Method Name</w:t>
+            </w:r>
+          </w:p>
+        </w:tc>
+        <w:tc>
+          <w:tcPr>
+            <w:tcW w:w="2112" w:type="dxa"/>
+            <w:shd w:val="clear" w:color="auto" w:fill="D9D9D9" w:themeFill="background1" w:themeFillShade="D9"/>
+            <w:vAlign w:val="center"/>
+          </w:tcPr>
+          <w:p>
+            <w:pPr>
+              <w:jc w:val="center"/>
+              <w:rPr>
+                <w:b/>
+              </w:rPr>
+            </w:pPr>
+            <w:r>
+              <w:rPr>
+                <w:b/>
+              </w:rPr>
+              <w:t>Return</w:t>
+            </w:r>
+            <w:r>
+              <w:rPr>
+                <w:b/>
+              </w:rPr>
+              <w:t xml:space="preserve"> Type</w:t>
+            </w:r>
+          </w:p>
+        </w:tc>
+        <w:tc>
+          <w:tcPr>
+            <w:tcW w:w="2430" w:type="dxa"/>
+            <w:shd w:val="clear" w:color="auto" w:fill="D9D9D9" w:themeFill="background1" w:themeFillShade="D9"/>
+            <w:vAlign w:val="center"/>
+          </w:tcPr>
+          <w:p>
+            <w:pPr>
+              <w:jc w:val="center"/>
+              <w:rPr>
+                <w:b/>
+              </w:rPr>
+            </w:pPr>
+            <w:r>
+              <w:rPr>
+                <w:b/>
+              </w:rPr>
+              <w:t>Description</w:t>
+            </w:r>
+          </w:p>
+        </w:tc>
+        <w:tc>
+          <w:tcPr>
+            <w:tcW w:w="2835" w:type="dxa"/>
+            <w:shd w:val="clear" w:color="auto" w:fill="D9D9D9" w:themeFill="background1" w:themeFillShade="D9"/>
+            <w:vAlign w:val="center"/>
+          </w:tcPr>
+          <w:p>
+            <w:pPr>
+              <w:jc w:val="center"/>
+              <w:rPr>
+                <w:b/>
+              </w:rPr>
+            </w:pPr>
+            <w:r>
+              <w:rPr>
+                <w:b/>
+              </w:rPr>
+              <w:t>Next Action (If action event triggered)</w:t>
+            </w:r>
+          </w:p>
+        </w:tc>
+      </w:tr>
+      <w:tr>
+        <w:trPr>
+          <w:trHeight w:val="413"/>
+        </w:trPr>
+        <w:tc>
+          <w:tcPr>
+            <w:tcW w:w="2971" w:type="dxa"/>
+          </w:tcPr>
+          <w:p/>
+        </w:tc>
+        <w:tc>
+          <w:tcPr>
+            <w:tcW w:w="2112" w:type="dxa"/>
+          </w:tcPr>
+          <w:p/>
+        </w:tc>
+        <w:tc>
+          <w:tcPr>
+            <w:tcW w:w="2430" w:type="dxa"/>
+          </w:tcPr>
+          <w:p/>
+        </w:tc>
+        <w:tc>
+          <w:tcPr>
+            <w:tcW w:w="2835" w:type="dxa"/>
+          </w:tcPr>
+          <w:p/>
+        </w:tc>
+      </w:tr>
+      <w:tr>
+        <w:trPr>
+          <w:trHeight w:val="20"/>
+        </w:trPr>
+        <w:tc>
+          <w:tcPr>
+            <w:tcW w:w="2971" w:type="dxa"/>
+          </w:tcPr>
+          <w:p/>
+        </w:tc>
+        <w:tc>
+          <w:tcPr>
+            <w:tcW w:w="2112" w:type="dxa"/>
+          </w:tcPr>
+          <w:p/>
+        </w:tc>
+        <w:tc>
+          <w:tcPr>
+            <w:tcW w:w="2430" w:type="dxa"/>
+          </w:tcPr>
+          <w:p/>
+        </w:tc>
+        <w:tc>
+          <w:tcPr>
+            <w:tcW w:w="2835" w:type="dxa"/>
+          </w:tcPr>
+          <w:p/>
+        </w:tc>
+      </w:tr>
+      <w:tr>
+        <w:trPr>
+          <w:trHeight w:val="20"/>
+        </w:trPr>
+        <w:tc>
+          <w:tcPr>
+            <w:tcW w:w="2971" w:type="dxa"/>
+          </w:tcPr>
+          <w:p/>
+        </w:tc>
+        <w:tc>
+          <w:tcPr>
+            <w:tcW w:w="2112" w:type="dxa"/>
+          </w:tcPr>
+          <w:p/>
+        </w:tc>
+        <w:tc>
+          <w:tcPr>
+            <w:tcW w:w="2430" w:type="dxa"/>
+          </w:tcPr>
+          <w:p/>
+        </w:tc>
+        <w:tc>
+          <w:tcPr>
+            <w:tcW w:w="2835" w:type="dxa"/>
+          </w:tcPr>
+          <w:p/>
+        </w:tc>
+      </w:tr>
+      <w:tr>
+        <w:trPr>
+          <w:trHeight w:val="58"/>
+        </w:trPr>
+        <w:tc>
+          <w:tcPr>
+            <w:tcW w:w="2971" w:type="dxa"/>
+          </w:tcPr>
+          <w:p/>
+        </w:tc>
+        <w:tc>
+          <w:tcPr>
+            <w:tcW w:w="2112" w:type="dxa"/>
+          </w:tcPr>
+          <w:p/>
+        </w:tc>
+        <w:tc>
+          <w:tcPr>
+            <w:tcW w:w="2430" w:type="dxa"/>
+          </w:tcPr>
+          <w:p/>
+        </w:tc>
+        <w:tc>
+          <w:tcPr>
+            <w:tcW w:w="2835" w:type="dxa"/>
+          </w:tcPr>
+          <w:p/>
+        </w:tc>
+      </w:tr>
+    </w:tbl>
+    <w:p/>
+    <w:p>
+      <w:pPr>
+        <w:pStyle w:val="Caption"/>
+        <w:keepNext/>
+        <w:rPr>
+          <w:sz w:val="20"/>
+        </w:rPr>
+      </w:pPr>
+      <w:r>
+        <w:rPr>
+          <w:sz w:val="20"/>
+        </w:rPr>
+        <w:t xml:space="preserve">Class </w:t>
+      </w:r>
+      <w:r>
+        <w:rPr>
+          <w:sz w:val="20"/>
+        </w:rPr>
+        <w:t>4</w:t>
+      </w:r>
+      <w:r>
+        <w:rPr>
+          <w:sz w:val="20"/>
+        </w:rPr>
+        <w:t xml:space="preserve">: </w:t>
+      </w:r>
+      <w:r>
+        <w:rPr>
+          <w:sz w:val="20"/>
+        </w:rPr>
+        <w:t>Pace</w:t>
+      </w:r>
+      <w:r>
+        <w:rPr>
+          <w:sz w:val="20"/>
+        </w:rPr>
+        <w:t>()</w:t>
+      </w:r>
+    </w:p>
+    <w:tbl>
+      <w:tblPr>
+        <w:tblStyle w:val="TableGrid"/>
+        <w:tblW w:w="10348" w:type="dxa"/>
+        <w:tblInd w:w="-501" w:type="dxa"/>
+        <w:tblLook w:val="04A0" w:firstRow="1" w:lastRow="0" w:firstColumn="1" w:lastColumn="0" w:noHBand="0" w:noVBand="1"/>
+      </w:tblPr>
+      <w:tblGrid>
+        <w:gridCol w:w="2981"/>
+        <w:gridCol w:w="2109"/>
+        <w:gridCol w:w="2428"/>
+        <w:gridCol w:w="2830"/>
+      </w:tblGrid>
+      <w:tr>
+        <w:trPr>
+          <w:trHeight w:val="227"/>
+        </w:trPr>
+        <w:tc>
+          <w:tcPr>
+            <w:tcW w:w="2971" w:type="dxa"/>
+            <w:shd w:val="clear" w:color="auto" w:fill="D9D9D9" w:themeFill="background1" w:themeFillShade="D9"/>
+            <w:vAlign w:val="center"/>
+          </w:tcPr>
+          <w:p>
+            <w:pPr>
+              <w:jc w:val="center"/>
+              <w:rPr>
+                <w:b/>
+              </w:rPr>
+            </w:pPr>
+            <w:r>
+              <w:rPr>
+                <w:b/>
+              </w:rPr>
+              <w:t>Method Name</w:t>
+            </w:r>
+          </w:p>
+        </w:tc>
+        <w:tc>
+          <w:tcPr>
+            <w:tcW w:w="2112" w:type="dxa"/>
+            <w:shd w:val="clear" w:color="auto" w:fill="D9D9D9" w:themeFill="background1" w:themeFillShade="D9"/>
+            <w:vAlign w:val="center"/>
+          </w:tcPr>
+          <w:p>
+            <w:pPr>
+              <w:jc w:val="center"/>
+              <w:rPr>
+                <w:b/>
+              </w:rPr>
+            </w:pPr>
+            <w:r>
+              <w:rPr>
+                <w:b/>
+              </w:rPr>
+              <w:t>Return</w:t>
+            </w:r>
+            <w:r>
+              <w:rPr>
+                <w:b/>
+              </w:rPr>
+              <w:t xml:space="preserve"> Type</w:t>
+            </w:r>
+          </w:p>
+        </w:tc>
+        <w:tc>
+          <w:tcPr>
+            <w:tcW w:w="2430" w:type="dxa"/>
+            <w:shd w:val="clear" w:color="auto" w:fill="D9D9D9" w:themeFill="background1" w:themeFillShade="D9"/>
+            <w:vAlign w:val="center"/>
+          </w:tcPr>
+          <w:p>
+            <w:pPr>
+              <w:jc w:val="center"/>
+              <w:rPr>
+                <w:b/>
+              </w:rPr>
+            </w:pPr>
+            <w:r>
+              <w:rPr>
+                <w:b/>
+              </w:rPr>
+              <w:t>Description</w:t>
+            </w:r>
+          </w:p>
+        </w:tc>
+        <w:tc>
+          <w:tcPr>
+            <w:tcW w:w="2835" w:type="dxa"/>
+            <w:shd w:val="clear" w:color="auto" w:fill="D9D9D9" w:themeFill="background1" w:themeFillShade="D9"/>
+            <w:vAlign w:val="center"/>
+          </w:tcPr>
+          <w:p>
+            <w:pPr>
+              <w:jc w:val="center"/>
+              <w:rPr>
+                <w:b/>
+              </w:rPr>
+            </w:pPr>
+            <w:r>
+              <w:rPr>
+                <w:b/>
+              </w:rPr>
+              <w:t>Next Action (If action event triggered)</w:t>
+            </w:r>
+          </w:p>
+        </w:tc>
+      </w:tr>
+      <w:tr>
+        <w:trPr>
+          <w:trHeight w:val="413"/>
+        </w:trPr>
+        <w:tc>
+          <w:tcPr>
+            <w:tcW w:w="2971" w:type="dxa"/>
+          </w:tcPr>
+          <w:p>
+            <w:r>
+              <w:t>setPaceMode(enum)</w:t>
+            </w:r>
+          </w:p>
+        </w:tc>
+        <w:tc>
+          <w:tcPr>
+            <w:tcW w:w="2112" w:type="dxa"/>
+          </w:tcPr>
+          <w:p>
+            <w:r>
+              <w:t>void</w:t>
+            </w:r>
+          </w:p>
+        </w:tc>
+        <w:tc>
+          <w:tcPr>
+            <w:tcW w:w="2430" w:type="dxa"/>
+          </w:tcPr>
+          <w:p/>
+        </w:tc>
+        <w:tc>
+          <w:tcPr>
+            <w:tcW w:w="2835" w:type="dxa"/>
+          </w:tcPr>
+          <w:p/>
+        </w:tc>
+      </w:tr>
+      <w:tr>
+        <w:trPr>
+          <w:trHeight w:val="20"/>
+        </w:trPr>
+        <w:tc>
+          <w:tcPr>
+            <w:tcW w:w="2971" w:type="dxa"/>
+          </w:tcPr>
+          <w:p>
+            <w:r>
+              <w:t>getPaceMode()</w:t>
+            </w:r>
+          </w:p>
+        </w:tc>
+        <w:tc>
+          <w:tcPr>
+            <w:tcW w:w="2112" w:type="dxa"/>
+          </w:tcPr>
+          <w:p>
+            <w:r>
+              <w:t>enum</w:t>
+            </w:r>
+          </w:p>
+        </w:tc>
+        <w:tc>
+          <w:tcPr>
+            <w:tcW w:w="2430" w:type="dxa"/>
+          </w:tcPr>
+          <w:p>
+            <w:r>
+              <w:t xml:space="preserve">Returns current value of pacingMode </w:t>
+            </w:r>
+          </w:p>
+        </w:tc>
+        <w:tc>
+          <w:tcPr>
+            <w:tcW w:w="2835" w:type="dxa"/>
+          </w:tcPr>
           <w:p>
             <w:r>
               <w:t>None</w:t>
@@ -2702,13 +2633,8 @@
             <w:tcW w:w="2971" w:type="dxa"/>
           </w:tcPr>
           <w:p>
-            <w:proofErr w:type="spellStart"/>
-            <w:r>
-              <w:t>getChambersSensed</w:t>
-            </w:r>
-            <w:proofErr w:type="spellEnd"/>
-            <w:r>
-              <w:t>()</w:t>
+            <w:r>
+              <w:t>setPaceState(enum)</w:t>
             </w:r>
           </w:p>
         </w:tc>
@@ -2716,12 +2642,43 @@
           <w:tcPr>
             <w:tcW w:w="2112" w:type="dxa"/>
           </w:tcPr>
-          <w:p>
-            <w:proofErr w:type="spellStart"/>
+          <w:p/>
+        </w:tc>
+        <w:tc>
+          <w:tcPr>
+            <w:tcW w:w="2430" w:type="dxa"/>
+          </w:tcPr>
+          <w:p/>
+        </w:tc>
+        <w:tc>
+          <w:tcPr>
+            <w:tcW w:w="2835" w:type="dxa"/>
+          </w:tcPr>
+          <w:p/>
+        </w:tc>
+      </w:tr>
+      <w:tr>
+        <w:trPr>
+          <w:trHeight w:val="58"/>
+        </w:trPr>
+        <w:tc>
+          <w:tcPr>
+            <w:tcW w:w="2971" w:type="dxa"/>
+          </w:tcPr>
+          <w:p>
+            <w:r>
+              <w:t>getPaceState()</w:t>
+            </w:r>
+          </w:p>
+        </w:tc>
+        <w:tc>
+          <w:tcPr>
+            <w:tcW w:w="2112" w:type="dxa"/>
+          </w:tcPr>
+          <w:p>
             <w:r>
               <w:t>enum</w:t>
             </w:r>
-            <w:proofErr w:type="spellEnd"/>
           </w:p>
         </w:tc>
         <w:tc>
@@ -2730,13 +2687,8 @@
           </w:tcPr>
           <w:p>
             <w:r>
-              <w:t xml:space="preserve">Returns current value of </w:t>
-            </w:r>
-            <w:proofErr w:type="spellStart"/>
-            <w:r>
-              <w:t>chambersSensed</w:t>
-            </w:r>
-            <w:proofErr w:type="spellEnd"/>
+              <w:t>Returns current value of pacingState</w:t>
+            </w:r>
           </w:p>
         </w:tc>
         <w:tc>
@@ -2752,28 +2704,15 @@
       </w:tr>
       <w:tr>
         <w:trPr>
-          <w:trHeight w:val="20"/>
+          <w:trHeight w:val="58"/>
         </w:trPr>
         <w:tc>
           <w:tcPr>
             <w:tcW w:w="2971" w:type="dxa"/>
           </w:tcPr>
           <w:p>
-            <w:proofErr w:type="spellStart"/>
-            <w:r>
-              <w:t>setActivityResponse</w:t>
-            </w:r>
-            <w:proofErr w:type="spellEnd"/>
-            <w:r>
-              <w:t>(</w:t>
-            </w:r>
-            <w:proofErr w:type="spellStart"/>
-            <w:r>
-              <w:t>enum</w:t>
-            </w:r>
-            <w:proofErr w:type="spellEnd"/>
-            <w:r>
-              <w:t>)</w:t>
+            <w:r>
+              <w:t>setHysteresisInterval(uint16_t)</w:t>
             </w:r>
           </w:p>
         </w:tc>
@@ -2791,29 +2730,53 @@
           <w:tcPr>
             <w:tcW w:w="2430" w:type="dxa"/>
           </w:tcPr>
-          <w:p>
-            <w:r>
-              <w:t xml:space="preserve">Takes activity response as </w:t>
-            </w:r>
-            <w:proofErr w:type="spellStart"/>
-            <w:r>
-              <w:t>enum</w:t>
-            </w:r>
-            <w:proofErr w:type="spellEnd"/>
-            <w:r>
-              <w:t xml:space="preserve"> type {NONE, TRIGGERED, INHIBITED, DUAL} and sets value of private variable </w:t>
-            </w:r>
-            <w:proofErr w:type="spellStart"/>
-            <w:r>
-              <w:t>activityResponse</w:t>
-            </w:r>
-            <w:proofErr w:type="spellEnd"/>
-          </w:p>
+          <w:p/>
         </w:tc>
         <w:tc>
           <w:tcPr>
             <w:tcW w:w="2835" w:type="dxa"/>
           </w:tcPr>
+          <w:p/>
+        </w:tc>
+      </w:tr>
+      <w:tr>
+        <w:trPr>
+          <w:trHeight w:val="58"/>
+        </w:trPr>
+        <w:tc>
+          <w:tcPr>
+            <w:tcW w:w="2971" w:type="dxa"/>
+          </w:tcPr>
+          <w:p>
+            <w:r>
+              <w:t>getHysteresisInterval()</w:t>
+            </w:r>
+          </w:p>
+        </w:tc>
+        <w:tc>
+          <w:tcPr>
+            <w:tcW w:w="2112" w:type="dxa"/>
+          </w:tcPr>
+          <w:p>
+            <w:r>
+              <w:t>uint16_t</w:t>
+            </w:r>
+          </w:p>
+        </w:tc>
+        <w:tc>
+          <w:tcPr>
+            <w:tcW w:w="2430" w:type="dxa"/>
+          </w:tcPr>
+          <w:p>
+            <w:r>
+              <w:t>Returns current value of hysteresisInterval</w:t>
+            </w:r>
+          </w:p>
+        </w:tc>
+        <w:tc>
+          <w:tcPr>
+            <w:tcW w:w="2835" w:type="dxa"/>
+          </w:tcPr>
           <w:p>
             <w:r>
               <w:t>None</w:t>
@@ -2823,20 +2786,15 @@
       </w:tr>
       <w:tr>
         <w:trPr>
-          <w:trHeight w:val="20"/>
+          <w:trHeight w:val="58"/>
         </w:trPr>
         <w:tc>
           <w:tcPr>
             <w:tcW w:w="2971" w:type="dxa"/>
           </w:tcPr>
           <w:p>
-            <w:proofErr w:type="spellStart"/>
-            <w:r>
-              <w:t>getActivityResponse</w:t>
-            </w:r>
-            <w:proofErr w:type="spellEnd"/>
-            <w:r>
-              <w:t>()</w:t>
+            <w:r>
+              <w:t>setLowRateInterval(uint16_t)</w:t>
             </w:r>
           </w:p>
         </w:tc>
@@ -2845,30 +2803,521 @@
             <w:tcW w:w="2112" w:type="dxa"/>
           </w:tcPr>
           <w:p>
-            <w:proofErr w:type="spellStart"/>
-            <w:r>
-              <w:t>enum</w:t>
-            </w:r>
-            <w:proofErr w:type="spellEnd"/>
+            <w:r>
+              <w:t>void</w:t>
+            </w:r>
           </w:p>
         </w:tc>
         <w:tc>
           <w:tcPr>
             <w:tcW w:w="2430" w:type="dxa"/>
           </w:tcPr>
-          <w:p>
-            <w:r>
-              <w:t>Returns current value of activityResponse</w:t>
+          <w:p/>
+        </w:tc>
+        <w:tc>
+          <w:tcPr>
+            <w:tcW w:w="2835" w:type="dxa"/>
+          </w:tcPr>
+          <w:p/>
+        </w:tc>
+      </w:tr>
+      <w:tr>
+        <w:trPr>
+          <w:trHeight w:val="58"/>
+        </w:trPr>
+        <w:tc>
+          <w:tcPr>
+            <w:tcW w:w="2971" w:type="dxa"/>
+          </w:tcPr>
+          <w:p>
+            <w:r>
+              <w:t>getLowRateInterval()</w:t>
+            </w:r>
+          </w:p>
+        </w:tc>
+        <w:tc>
+          <w:tcPr>
+            <w:tcW w:w="2112" w:type="dxa"/>
+          </w:tcPr>
+          <w:p>
+            <w:r>
+              <w:t>uint16_t</w:t>
+            </w:r>
+          </w:p>
+        </w:tc>
+        <w:tc>
+          <w:tcPr>
+            <w:tcW w:w="2430" w:type="dxa"/>
+          </w:tcPr>
+          <w:p>
+            <w:r>
+              <w:t>Returns current value of lowrateInterval</w:t>
+            </w:r>
+          </w:p>
+        </w:tc>
+        <w:tc>
+          <w:tcPr>
+            <w:tcW w:w="2835" w:type="dxa"/>
+          </w:tcPr>
+          <w:p>
+            <w:r>
+              <w:t>None</w:t>
+            </w:r>
+          </w:p>
+        </w:tc>
+      </w:tr>
+      <w:tr>
+        <w:trPr>
+          <w:trHeight w:val="58"/>
+        </w:trPr>
+        <w:tc>
+          <w:tcPr>
+            <w:tcW w:w="2971" w:type="dxa"/>
+          </w:tcPr>
+          <w:p>
+            <w:r>
+              <w:t>setvPaceAmp(uint16_t)</w:t>
+            </w:r>
+          </w:p>
+        </w:tc>
+        <w:tc>
+          <w:tcPr>
+            <w:tcW w:w="2112" w:type="dxa"/>
+          </w:tcPr>
+          <w:p>
+            <w:r>
+              <w:t>void</w:t>
+            </w:r>
+          </w:p>
+        </w:tc>
+        <w:tc>
+          <w:tcPr>
+            <w:tcW w:w="2430" w:type="dxa"/>
+          </w:tcPr>
+          <w:p>
+            <w:r>
+              <w:t xml:space="preserve">Sets value of vPaceAmp variable representing </w:t>
+            </w:r>
+            <w:r>
+              <w:lastRenderedPageBreak/>
+              <w:t>current amplitude of pacing output voltage</w:t>
+            </w:r>
+          </w:p>
+        </w:tc>
+        <w:tc>
+          <w:tcPr>
+            <w:tcW w:w="2835" w:type="dxa"/>
+          </w:tcPr>
+          <w:p>
+            <w:r>
+              <w:lastRenderedPageBreak/>
+              <w:t>None</w:t>
+            </w:r>
+          </w:p>
+        </w:tc>
+      </w:tr>
+      <w:tr>
+        <w:trPr>
+          <w:trHeight w:val="58"/>
+        </w:trPr>
+        <w:tc>
+          <w:tcPr>
+            <w:tcW w:w="2971" w:type="dxa"/>
+          </w:tcPr>
+          <w:p>
+            <w:r>
+              <w:lastRenderedPageBreak/>
+              <w:t>getvPaceAmp()</w:t>
+            </w:r>
+          </w:p>
+        </w:tc>
+        <w:tc>
+          <w:tcPr>
+            <w:tcW w:w="2112" w:type="dxa"/>
+          </w:tcPr>
+          <w:p>
+            <w:r>
+              <w:t>uint16_t</w:t>
+            </w:r>
+          </w:p>
+        </w:tc>
+        <w:tc>
+          <w:tcPr>
+            <w:tcW w:w="2430" w:type="dxa"/>
+          </w:tcPr>
+          <w:p>
+            <w:r>
+              <w:t>Returns current value of vPaceAmp variable</w:t>
+            </w:r>
+          </w:p>
+        </w:tc>
+        <w:tc>
+          <w:tcPr>
+            <w:tcW w:w="2835" w:type="dxa"/>
+          </w:tcPr>
+          <w:p/>
+        </w:tc>
+      </w:tr>
+      <w:tr>
+        <w:trPr>
+          <w:trHeight w:val="58"/>
+        </w:trPr>
+        <w:tc>
+          <w:tcPr>
+            <w:tcW w:w="2971" w:type="dxa"/>
+          </w:tcPr>
+          <w:p>
+            <w:r>
+              <w:t>setvPaceWidth(uint16_t)</w:t>
+            </w:r>
+          </w:p>
+        </w:tc>
+        <w:tc>
+          <w:tcPr>
+            <w:tcW w:w="2112" w:type="dxa"/>
+          </w:tcPr>
+          <w:p>
+            <w:r>
+              <w:t>void</w:t>
+            </w:r>
+          </w:p>
+        </w:tc>
+        <w:tc>
+          <w:tcPr>
+            <w:tcW w:w="2430" w:type="dxa"/>
+          </w:tcPr>
+          <w:p>
+            <w:r>
+              <w:t xml:space="preserve">Sets value of </w:t>
+            </w:r>
+            <w:r>
+              <w:t>vPaceWidth private variable representing current width of pace signal (ms)</w:t>
+            </w:r>
+          </w:p>
+        </w:tc>
+        <w:tc>
+          <w:tcPr>
+            <w:tcW w:w="2835" w:type="dxa"/>
+          </w:tcPr>
+          <w:p>
+            <w:r>
+              <w:t>None</w:t>
+            </w:r>
+          </w:p>
+        </w:tc>
+      </w:tr>
+      <w:tr>
+        <w:trPr>
+          <w:trHeight w:val="58"/>
+        </w:trPr>
+        <w:tc>
+          <w:tcPr>
+            <w:tcW w:w="2971" w:type="dxa"/>
+          </w:tcPr>
+          <w:p>
+            <w:r>
+              <w:t>getvPaceWidth()</w:t>
+            </w:r>
+          </w:p>
+        </w:tc>
+        <w:tc>
+          <w:tcPr>
+            <w:tcW w:w="2112" w:type="dxa"/>
+          </w:tcPr>
+          <w:p>
+            <w:r>
+              <w:t>uint16_t</w:t>
+            </w:r>
+          </w:p>
+        </w:tc>
+        <w:tc>
+          <w:tcPr>
+            <w:tcW w:w="2430" w:type="dxa"/>
+          </w:tcPr>
+          <w:p>
+            <w:r>
+              <w:t>Returns current value of vPaceWidth</w:t>
+            </w:r>
+          </w:p>
+        </w:tc>
+        <w:tc>
+          <w:tcPr>
+            <w:tcW w:w="2835" w:type="dxa"/>
+          </w:tcPr>
+          <w:p/>
+        </w:tc>
+      </w:tr>
+      <w:tr>
+        <w:trPr>
+          <w:trHeight w:val="58"/>
+        </w:trPr>
+        <w:tc>
+          <w:tcPr>
+            <w:tcW w:w="2971" w:type="dxa"/>
+          </w:tcPr>
+          <w:p>
+            <w:r>
+              <w:t>setVRP(uint16_t)</w:t>
+            </w:r>
+          </w:p>
+        </w:tc>
+        <w:tc>
+          <w:tcPr>
+            <w:tcW w:w="2112" w:type="dxa"/>
+          </w:tcPr>
+          <w:p>
+            <w:r>
+              <w:t>void</w:t>
+            </w:r>
+          </w:p>
+        </w:tc>
+        <w:tc>
+          <w:tcPr>
+            <w:tcW w:w="2430" w:type="dxa"/>
+          </w:tcPr>
+          <w:p/>
+        </w:tc>
+        <w:tc>
+          <w:tcPr>
+            <w:tcW w:w="2835" w:type="dxa"/>
+          </w:tcPr>
+          <w:p/>
+        </w:tc>
+      </w:tr>
+      <w:tr>
+        <w:trPr>
+          <w:trHeight w:val="58"/>
+        </w:trPr>
+        <w:tc>
+          <w:tcPr>
+            <w:tcW w:w="2971" w:type="dxa"/>
+          </w:tcPr>
+          <w:p>
+            <w:r>
+              <w:t>getVRP()</w:t>
+            </w:r>
+          </w:p>
+        </w:tc>
+        <w:tc>
+          <w:tcPr>
+            <w:tcW w:w="2112" w:type="dxa"/>
+          </w:tcPr>
+          <w:p>
+            <w:r>
+              <w:t>uint16_t</w:t>
+            </w:r>
+          </w:p>
+        </w:tc>
+        <w:tc>
+          <w:tcPr>
+            <w:tcW w:w="2430" w:type="dxa"/>
+          </w:tcPr>
+          <w:p>
+            <w:r>
+              <w:t>Returns current value of VRP variable</w:t>
+            </w:r>
+          </w:p>
+        </w:tc>
+        <w:tc>
+          <w:tcPr>
+            <w:tcW w:w="2835" w:type="dxa"/>
+          </w:tcPr>
+          <w:p>
+            <w:r>
+              <w:t>None</w:t>
+            </w:r>
+          </w:p>
+        </w:tc>
+      </w:tr>
+      <w:tr>
+        <w:trPr>
+          <w:trHeight w:val="58"/>
+        </w:trPr>
+        <w:tc>
+          <w:tcPr>
+            <w:tcW w:w="2971" w:type="dxa"/>
+          </w:tcPr>
+          <w:p>
+            <w:r>
+              <w:t>setMaxHeartRate(uint8_t)</w:t>
+            </w:r>
+          </w:p>
+        </w:tc>
+        <w:tc>
+          <w:tcPr>
+            <w:tcW w:w="2112" w:type="dxa"/>
+          </w:tcPr>
+          <w:p>
+            <w:r>
+              <w:t>void</w:t>
+            </w:r>
+          </w:p>
+        </w:tc>
+        <w:tc>
+          <w:tcPr>
+            <w:tcW w:w="2430" w:type="dxa"/>
+          </w:tcPr>
+          <w:p>
+            <w:r>
+              <w:t>Sets the value of maxHeartRate later used to set upper frequency of pacing</w:t>
+            </w:r>
+          </w:p>
+        </w:tc>
+        <w:tc>
+          <w:tcPr>
+            <w:tcW w:w="2835" w:type="dxa"/>
+          </w:tcPr>
+          <w:p>
+            <w:r>
+              <w:t>None</w:t>
+            </w:r>
+          </w:p>
+        </w:tc>
+      </w:tr>
+      <w:tr>
+        <w:trPr>
+          <w:trHeight w:val="58"/>
+        </w:trPr>
+        <w:tc>
+          <w:tcPr>
+            <w:tcW w:w="2971" w:type="dxa"/>
+          </w:tcPr>
+          <w:p>
+            <w:r>
+              <w:t>getMaxHeartRate()</w:t>
+            </w:r>
+          </w:p>
+        </w:tc>
+        <w:tc>
+          <w:tcPr>
+            <w:tcW w:w="2112" w:type="dxa"/>
+          </w:tcPr>
+          <w:p>
+            <w:r>
+              <w:t>uint8_t</w:t>
+            </w:r>
+          </w:p>
+        </w:tc>
+        <w:tc>
+          <w:tcPr>
+            <w:tcW w:w="2430" w:type="dxa"/>
+          </w:tcPr>
+          <w:p>
+            <w:r>
+              <w:t>Returns current value of maxHeartRate</w:t>
+            </w:r>
+          </w:p>
+        </w:tc>
+        <w:tc>
+          <w:tcPr>
+            <w:tcW w:w="2835" w:type="dxa"/>
+          </w:tcPr>
+          <w:p>
+            <w:r>
+              <w:t>None</w:t>
+            </w:r>
+          </w:p>
+        </w:tc>
+      </w:tr>
+      <w:tr>
+        <w:trPr>
+          <w:trHeight w:val="58"/>
+        </w:trPr>
+        <w:tc>
+          <w:tcPr>
+            <w:tcW w:w="2971" w:type="dxa"/>
+          </w:tcPr>
+          <w:p>
+            <w:r>
+              <w:t>setBaseHeartRate(uint8_t)</w:t>
+            </w:r>
+          </w:p>
+        </w:tc>
+        <w:tc>
+          <w:tcPr>
+            <w:tcW w:w="2112" w:type="dxa"/>
+          </w:tcPr>
+          <w:p>
+            <w:r>
+              <w:t>void</w:t>
+            </w:r>
+          </w:p>
+        </w:tc>
+        <w:tc>
+          <w:tcPr>
+            <w:tcW w:w="2430" w:type="dxa"/>
+          </w:tcPr>
+          <w:p>
+            <w:r>
+              <w:t xml:space="preserve">Sets value of baseHeartRate later set to set minimum </w:t>
+            </w:r>
+            <w:r>
+              <w:t xml:space="preserve">safe </w:t>
+            </w:r>
+            <w:r>
+              <w:t>frequency of pacing</w:t>
+            </w:r>
+            <w:r>
+              <w:t xml:space="preserve"> for particular patient</w:t>
+            </w:r>
+          </w:p>
+        </w:tc>
+        <w:tc>
+          <w:tcPr>
+            <w:tcW w:w="2835" w:type="dxa"/>
+          </w:tcPr>
+          <w:p>
+            <w:r>
+              <w:t>None</w:t>
+            </w:r>
+          </w:p>
+        </w:tc>
+      </w:tr>
+      <w:tr>
+        <w:trPr>
+          <w:trHeight w:val="58"/>
+        </w:trPr>
+        <w:tc>
+          <w:tcPr>
+            <w:tcW w:w="2971" w:type="dxa"/>
+          </w:tcPr>
+          <w:p>
+            <w:r>
+              <w:t>getBaseHeartRate()</w:t>
+            </w:r>
+          </w:p>
+        </w:tc>
+        <w:tc>
+          <w:tcPr>
+            <w:tcW w:w="2112" w:type="dxa"/>
+          </w:tcPr>
+          <w:p>
+            <w:r>
+              <w:t>uint8_t</w:t>
+            </w:r>
+          </w:p>
+        </w:tc>
+        <w:tc>
+          <w:tcPr>
+            <w:tcW w:w="2430" w:type="dxa"/>
+          </w:tcPr>
+          <w:p>
+            <w:r>
+              <w:t>Returns current value of baseHeartRate</w:t>
+            </w:r>
+          </w:p>
+        </w:tc>
+        <w:tc>
+          <w:tcPr>
+            <w:tcW w:w="2835" w:type="dxa"/>
+          </w:tcPr>
+          <w:p>
+            <w:r>
+              <w:t>None</w:t>
             </w:r>
             <w:bookmarkStart w:id="0" w:name="_GoBack"/>
             <w:bookmarkEnd w:id="0"/>
           </w:p>
-        </w:tc>
-        <w:tc>
-          <w:tcPr>
-            <w:tcW w:w="2835" w:type="dxa"/>
-          </w:tcPr>
-          <w:p/>
         </w:tc>
       </w:tr>
     </w:tbl>
@@ -3027,7 +3476,7 @@
           <w:rPr>
             <w:noProof/>
           </w:rPr>
-          <w:t>5</w:t>
+          <w:t>6</w:t>
         </w:r>
         <w:r>
           <w:rPr>
@@ -4308,7 +4757,7 @@
 </file>
 
 <file path=customXml/itemProps1.xml><?xml version="1.0" encoding="utf-8"?>
-<ds:datastoreItem xmlns:ds="http://schemas.openxmlformats.org/officeDocument/2006/customXml" ds:itemID="{96B47CE3-C51E-4C61-B738-3CE2425A5CC0}">
+<ds:datastoreItem xmlns:ds="http://schemas.openxmlformats.org/officeDocument/2006/customXml" ds:itemID="{B1486254-72B5-40F1-87A0-6B0AD095DD25}">
   <ds:schemaRefs>
     <ds:schemaRef ds:uri="http://schemas.openxmlformats.org/officeDocument/2006/bibliography"/>
   </ds:schemaRefs>

</xml_diff>

<commit_message>
Finished descriptions of Pace() class methods.
</commit_message>
<xml_diff>
--- a/docs/UML_Class_Diagrams.docx
+++ b/docs/UML_Class_Diagrams.docx
@@ -865,16 +865,6 @@
             </w:r>
           </w:p>
           <w:p>
-            <w:r>
-              <w:t xml:space="preserve">magnet: </w:t>
-            </w:r>
-            <w:proofErr w:type="spellStart"/>
-            <w:r>
-              <w:t>int</w:t>
-            </w:r>
-            <w:proofErr w:type="spellEnd"/>
-          </w:p>
-          <w:p>
             <w:proofErr w:type="spellStart"/>
             <w:r>
               <w:t>o_CommOut</w:t>
@@ -996,6 +986,21 @@
             </w:r>
             <w:proofErr w:type="spellEnd"/>
           </w:p>
+          <w:p>
+            <w:proofErr w:type="spellStart"/>
+            <w:r>
+              <w:t>magnetInPlace</w:t>
+            </w:r>
+            <w:proofErr w:type="spellEnd"/>
+            <w:r>
+              <w:t xml:space="preserve">: private </w:t>
+            </w:r>
+            <w:proofErr w:type="spellStart"/>
+            <w:r>
+              <w:t>bool</w:t>
+            </w:r>
+            <w:proofErr w:type="spellEnd"/>
+          </w:p>
         </w:tc>
       </w:tr>
       <w:tr>
@@ -1068,6 +1073,34 @@
               <w:t>enum</w:t>
             </w:r>
             <w:proofErr w:type="spellEnd"/>
+          </w:p>
+          <w:p>
+            <w:proofErr w:type="spellStart"/>
+            <w:r>
+              <w:t>setMagnetInPlace</w:t>
+            </w:r>
+            <w:proofErr w:type="spellEnd"/>
+            <w:r>
+              <w:t>(</w:t>
+            </w:r>
+            <w:proofErr w:type="spellStart"/>
+            <w:r>
+              <w:t>bool</w:t>
+            </w:r>
+            <w:proofErr w:type="spellEnd"/>
+            <w:r>
+              <w:t>): protected void</w:t>
+            </w:r>
+          </w:p>
+          <w:p>
+            <w:proofErr w:type="spellStart"/>
+            <w:r>
+              <w:t>getMagnetInPlace</w:t>
+            </w:r>
+            <w:proofErr w:type="spellEnd"/>
+            <w:r>
+              <w:t>(): public void</w:t>
+            </w:r>
           </w:p>
         </w:tc>
       </w:tr>
@@ -2871,6 +2904,153 @@
           <w:tcPr>
             <w:tcW w:w="2835" w:type="dxa"/>
           </w:tcPr>
+          <w:p>
+            <w:r>
+              <w:t>None</w:t>
+            </w:r>
+          </w:p>
+        </w:tc>
+      </w:tr>
+      <w:tr>
+        <w:trPr>
+          <w:trHeight w:val="20"/>
+        </w:trPr>
+        <w:tc>
+          <w:tcPr>
+            <w:tcW w:w="2971" w:type="dxa"/>
+          </w:tcPr>
+          <w:p>
+            <w:proofErr w:type="spellStart"/>
+            <w:r>
+              <w:t>setMagnetInPlace</w:t>
+            </w:r>
+            <w:proofErr w:type="spellEnd"/>
+            <w:r>
+              <w:t>(</w:t>
+            </w:r>
+            <w:proofErr w:type="spellStart"/>
+            <w:r>
+              <w:t>bool</w:t>
+            </w:r>
+            <w:proofErr w:type="spellEnd"/>
+            <w:r>
+              <w:t>)</w:t>
+            </w:r>
+          </w:p>
+        </w:tc>
+        <w:tc>
+          <w:tcPr>
+            <w:tcW w:w="2112" w:type="dxa"/>
+          </w:tcPr>
+          <w:p>
+            <w:r>
+              <w:t>void</w:t>
+            </w:r>
+          </w:p>
+        </w:tc>
+        <w:tc>
+          <w:tcPr>
+            <w:tcW w:w="2430" w:type="dxa"/>
+          </w:tcPr>
+          <w:p>
+            <w:r>
+              <w:t xml:space="preserve">Sets value of </w:t>
+            </w:r>
+            <w:proofErr w:type="spellStart"/>
+            <w:r>
+              <w:t>boolean</w:t>
+            </w:r>
+            <w:proofErr w:type="spellEnd"/>
+            <w:r>
+              <w:t xml:space="preserve"> </w:t>
+            </w:r>
+            <w:proofErr w:type="spellStart"/>
+            <w:r>
+              <w:t>var</w:t>
+            </w:r>
+            <w:proofErr w:type="spellEnd"/>
+            <w:r>
+              <w:t xml:space="preserve"> </w:t>
+            </w:r>
+            <w:proofErr w:type="spellStart"/>
+            <w:r>
+              <w:t>magnetInPlace</w:t>
+            </w:r>
+            <w:proofErr w:type="spellEnd"/>
+            <w:r>
+              <w:t>.</w:t>
+            </w:r>
+          </w:p>
+        </w:tc>
+        <w:tc>
+          <w:tcPr>
+            <w:tcW w:w="2835" w:type="dxa"/>
+          </w:tcPr>
+          <w:p>
+            <w:r>
+              <w:t>None</w:t>
+            </w:r>
+          </w:p>
+        </w:tc>
+      </w:tr>
+      <w:tr>
+        <w:trPr>
+          <w:trHeight w:val="20"/>
+        </w:trPr>
+        <w:tc>
+          <w:tcPr>
+            <w:tcW w:w="2971" w:type="dxa"/>
+          </w:tcPr>
+          <w:p>
+            <w:proofErr w:type="spellStart"/>
+            <w:r>
+              <w:t>getMagnetInPlace</w:t>
+            </w:r>
+            <w:proofErr w:type="spellEnd"/>
+            <w:r>
+              <w:t>()</w:t>
+            </w:r>
+          </w:p>
+        </w:tc>
+        <w:tc>
+          <w:tcPr>
+            <w:tcW w:w="2112" w:type="dxa"/>
+          </w:tcPr>
+          <w:p>
+            <w:pPr>
+              <w:tabs>
+                <w:tab w:val="right" w:pos="1896"/>
+              </w:tabs>
+            </w:pPr>
+            <w:proofErr w:type="spellStart"/>
+            <w:r>
+              <w:t>bool</w:t>
+            </w:r>
+            <w:proofErr w:type="spellEnd"/>
+          </w:p>
+        </w:tc>
+        <w:tc>
+          <w:tcPr>
+            <w:tcW w:w="2430" w:type="dxa"/>
+          </w:tcPr>
+          <w:p>
+            <w:r>
+              <w:t xml:space="preserve">Returns value of </w:t>
+            </w:r>
+            <w:proofErr w:type="spellStart"/>
+            <w:r>
+              <w:t>magnetInPlace</w:t>
+            </w:r>
+            <w:proofErr w:type="spellEnd"/>
+            <w:r>
+              <w:t xml:space="preserve"> that can be used to determine if diagnostic magnetism source in place</w:t>
+            </w:r>
+          </w:p>
+        </w:tc>
+        <w:tc>
+          <w:tcPr>
+            <w:tcW w:w="2835" w:type="dxa"/>
+          </w:tcPr>
           <w:p/>
         </w:tc>
       </w:tr>
@@ -3181,9 +3361,9 @@
       </w:tblPr>
       <w:tblGrid>
         <w:gridCol w:w="2981"/>
-        <w:gridCol w:w="2109"/>
+        <w:gridCol w:w="2105"/>
         <w:gridCol w:w="2428"/>
-        <w:gridCol w:w="2830"/>
+        <w:gridCol w:w="2834"/>
       </w:tblGrid>
       <w:tr>
         <w:trPr>
@@ -3321,13 +3501,77 @@
           <w:tcPr>
             <w:tcW w:w="2430" w:type="dxa"/>
           </w:tcPr>
-          <w:p/>
+          <w:p>
+            <w:r>
+              <w:t xml:space="preserve">Takes desired pace mode as </w:t>
+            </w:r>
+            <w:proofErr w:type="spellStart"/>
+            <w:r>
+              <w:t>enum</w:t>
+            </w:r>
+            <w:proofErr w:type="spellEnd"/>
+            <w:r>
+              <w:t xml:space="preserve">  per Generic NBG code {VVI,</w:t>
+            </w:r>
+            <w:r>
+              <w:t xml:space="preserve"> VOO, AOO, DDDR, </w:t>
+            </w:r>
+            <w:proofErr w:type="spellStart"/>
+            <w:r>
+              <w:t>etc</w:t>
+            </w:r>
+            <w:proofErr w:type="spellEnd"/>
+            <w:r>
+              <w:t>}</w:t>
+            </w:r>
+            <w:r>
+              <w:t xml:space="preserve"> </w:t>
+            </w:r>
+          </w:p>
         </w:tc>
         <w:tc>
           <w:tcPr>
             <w:tcW w:w="2835" w:type="dxa"/>
           </w:tcPr>
-          <w:p/>
+          <w:p>
+            <w:r>
+              <w:t xml:space="preserve">Calls </w:t>
+            </w:r>
+            <w:proofErr w:type="spellStart"/>
+            <w:proofErr w:type="gramStart"/>
+            <w:r>
+              <w:t>setChambersSensed</w:t>
+            </w:r>
+            <w:proofErr w:type="spellEnd"/>
+            <w:r>
+              <w:t>(</w:t>
+            </w:r>
+            <w:proofErr w:type="spellStart"/>
+            <w:proofErr w:type="gramEnd"/>
+            <w:r>
+              <w:t>enum</w:t>
+            </w:r>
+            <w:proofErr w:type="spellEnd"/>
+            <w:r>
+              <w:t xml:space="preserve">) and </w:t>
+            </w:r>
+            <w:proofErr w:type="spellStart"/>
+            <w:r>
+              <w:t>setActivityResponse</w:t>
+            </w:r>
+            <w:proofErr w:type="spellEnd"/>
+            <w:r>
+              <w:t>(</w:t>
+            </w:r>
+            <w:proofErr w:type="spellStart"/>
+            <w:r>
+              <w:t>enum</w:t>
+            </w:r>
+            <w:proofErr w:type="spellEnd"/>
+            <w:r>
+              <w:t>) from Sense() class.</w:t>
+            </w:r>
+          </w:p>
         </w:tc>
       </w:tr>
       <w:tr>
@@ -3401,6 +3645,7 @@
           <w:p>
             <w:proofErr w:type="spellStart"/>
             <w:r>
+              <w:lastRenderedPageBreak/>
               <w:t>setPaceState</w:t>
             </w:r>
             <w:proofErr w:type="spellEnd"/>
@@ -3421,19 +3666,44 @@
           <w:tcPr>
             <w:tcW w:w="2112" w:type="dxa"/>
           </w:tcPr>
-          <w:p/>
+          <w:p>
+            <w:r>
+              <w:t>void</w:t>
+            </w:r>
+          </w:p>
         </w:tc>
         <w:tc>
           <w:tcPr>
             <w:tcW w:w="2430" w:type="dxa"/>
           </w:tcPr>
-          <w:p/>
+          <w:p>
+            <w:r>
+              <w:t xml:space="preserve">Takes pace state as </w:t>
+            </w:r>
+            <w:proofErr w:type="spellStart"/>
+            <w:r>
+              <w:t>enum</w:t>
+            </w:r>
+            <w:proofErr w:type="spellEnd"/>
+            <w:r>
+              <w:t xml:space="preserve"> type {PERMANENT, TEMPORARY, PACE_NOW, MAGNET, POWER_ON_RESET}, sets value of </w:t>
+            </w:r>
+            <w:proofErr w:type="spellStart"/>
+            <w:r>
+              <w:t>pacingState</w:t>
+            </w:r>
+            <w:proofErr w:type="spellEnd"/>
+          </w:p>
         </w:tc>
         <w:tc>
           <w:tcPr>
             <w:tcW w:w="2835" w:type="dxa"/>
           </w:tcPr>
-          <w:p/>
+          <w:p>
+            <w:r>
+              <w:t>Triggers appropriate methods in Pace() and Pacemaker() classes</w:t>
+            </w:r>
+          </w:p>
         </w:tc>
       </w:tr>
       <w:tr>
@@ -3526,7 +3796,19 @@
           <w:tcPr>
             <w:tcW w:w="2430" w:type="dxa"/>
           </w:tcPr>
-          <w:p/>
+          <w:p>
+            <w:r>
+              <w:t xml:space="preserve">Sets vale of </w:t>
+            </w:r>
+            <w:proofErr w:type="spellStart"/>
+            <w:r>
+              <w:t>hysteresisInterval</w:t>
+            </w:r>
+            <w:proofErr w:type="spellEnd"/>
+            <w:r>
+              <w:t xml:space="preserve"> which defines an additional delay interval used when value of hysteresis is True</w:t>
+            </w:r>
+          </w:p>
         </w:tc>
         <w:tc>
           <w:tcPr>
@@ -3623,13 +3905,31 @@
           <w:tcPr>
             <w:tcW w:w="2430" w:type="dxa"/>
           </w:tcPr>
-          <w:p/>
+          <w:p>
+            <w:r>
+              <w:t xml:space="preserve">Sets value of </w:t>
+            </w:r>
+            <w:proofErr w:type="spellStart"/>
+            <w:r>
+              <w:t>lowrateInterval</w:t>
+            </w:r>
+            <w:proofErr w:type="spellEnd"/>
+            <w:r>
+              <w:t xml:space="preserve"> that specifies maximum delay after a ventricle pace without a spontaneous sense or another pace</w:t>
+            </w:r>
+          </w:p>
         </w:tc>
         <w:tc>
           <w:tcPr>
             <w:tcW w:w="2835" w:type="dxa"/>
           </w:tcPr>
-          <w:p/>
+          <w:p>
+            <w:r>
+              <w:t>None</w:t>
+            </w:r>
+            <w:bookmarkStart w:id="0" w:name="_GoBack"/>
+            <w:bookmarkEnd w:id="0"/>
+          </w:p>
         </w:tc>
       </w:tr>
       <w:tr>
@@ -3730,11 +4030,13 @@
             </w:r>
             <w:proofErr w:type="spellEnd"/>
             <w:r>
-              <w:t xml:space="preserve"> variable representing </w:t>
-            </w:r>
-            <w:r>
-              <w:lastRenderedPageBreak/>
-              <w:t>current amplitude of pacing output voltage</w:t>
+              <w:t xml:space="preserve"> variable representing current amplitude of </w:t>
+            </w:r>
+            <w:r>
+              <w:t xml:space="preserve">ventricle </w:t>
+            </w:r>
+            <w:r>
+              <w:t>pacing output voltage</w:t>
             </w:r>
           </w:p>
         </w:tc>
@@ -3744,7 +4046,6 @@
           </w:tcPr>
           <w:p>
             <w:r>
-              <w:lastRenderedPageBreak/>
               <w:t>None</w:t>
             </w:r>
           </w:p>
@@ -3761,7 +4062,6 @@
           <w:p>
             <w:proofErr w:type="spellStart"/>
             <w:r>
-              <w:lastRenderedPageBreak/>
               <w:t>getvPaceAmp</w:t>
             </w:r>
             <w:proofErr w:type="spellEnd"/>
@@ -3802,7 +4102,11 @@
           <w:tcPr>
             <w:tcW w:w="2835" w:type="dxa"/>
           </w:tcPr>
-          <w:p/>
+          <w:p>
+            <w:r>
+              <w:t>None</w:t>
+            </w:r>
+          </w:p>
         </w:tc>
       </w:tr>
       <w:tr>
@@ -3848,7 +4152,18 @@
             </w:r>
             <w:proofErr w:type="spellEnd"/>
             <w:r>
-              <w:t xml:space="preserve"> private variable representing current width of pace signal (</w:t>
+              <w:t xml:space="preserve"> private variable representing current width of</w:t>
+            </w:r>
+            <w:r>
+              <w:t xml:space="preserve"> </w:t>
+            </w:r>
+            <w:proofErr w:type="spellStart"/>
+            <w:r>
+              <w:t>ventrical</w:t>
+            </w:r>
+            <w:proofErr w:type="spellEnd"/>
+            <w:r>
+              <w:t xml:space="preserve"> pace signal (</w:t>
             </w:r>
             <w:proofErr w:type="spellStart"/>
             <w:r>
@@ -3919,7 +4234,11 @@
           <w:tcPr>
             <w:tcW w:w="2835" w:type="dxa"/>
           </w:tcPr>
-          <w:p/>
+          <w:p>
+            <w:r>
+              <w:t>None</w:t>
+            </w:r>
+          </w:p>
         </w:tc>
       </w:tr>
       <w:tr>
@@ -3955,13 +4274,21 @@
           <w:tcPr>
             <w:tcW w:w="2430" w:type="dxa"/>
           </w:tcPr>
-          <w:p/>
+          <w:p>
+            <w:r>
+              <w:t>Sets the value of variable VRP, duration of ventricular refractory period</w:t>
+            </w:r>
+          </w:p>
         </w:tc>
         <w:tc>
           <w:tcPr>
             <w:tcW w:w="2835" w:type="dxa"/>
           </w:tcPr>
-          <w:p/>
+          <w:p>
+            <w:r>
+              <w:t>None</w:t>
+            </w:r>
+          </w:p>
         </w:tc>
       </w:tr>
       <w:tr>
@@ -4057,7 +4384,11 @@
             </w:r>
             <w:proofErr w:type="spellEnd"/>
             <w:r>
-              <w:t xml:space="preserve"> later used to set upper frequency of pacing</w:t>
+              <w:t xml:space="preserve"> later </w:t>
+            </w:r>
+            <w:r>
+              <w:lastRenderedPageBreak/>
+              <w:t>used to set upper frequency of pacing</w:t>
             </w:r>
           </w:p>
         </w:tc>
@@ -4067,6 +4398,7 @@
           </w:tcPr>
           <w:p>
             <w:r>
+              <w:lastRenderedPageBreak/>
               <w:t>None</w:t>
             </w:r>
           </w:p>
@@ -4083,6 +4415,7 @@
           <w:p>
             <w:proofErr w:type="spellStart"/>
             <w:r>
+              <w:lastRenderedPageBreak/>
               <w:t>getMaxHeartRate</w:t>
             </w:r>
             <w:proofErr w:type="spellEnd"/>
@@ -4258,8 +4591,6 @@
       </w:r>
     </w:p>
     <w:p>
-      <w:bookmarkStart w:id="0" w:name="_GoBack"/>
-      <w:bookmarkEnd w:id="0"/>
       <w:r>
         <w:lastRenderedPageBreak/>
         <w:br w:type="page"/>
@@ -4412,7 +4743,7 @@
           <w:rPr>
             <w:noProof/>
           </w:rPr>
-          <w:t>6</w:t>
+          <w:t>8</w:t>
         </w:r>
         <w:r>
           <w:rPr>
@@ -5693,7 +6024,7 @@
 </file>
 
 <file path=customXml/itemProps1.xml><?xml version="1.0" encoding="utf-8"?>
-<ds:datastoreItem xmlns:ds="http://schemas.openxmlformats.org/officeDocument/2006/customXml" ds:itemID="{7C80AA46-E43C-45F5-B3BF-354C47C326B9}">
+<ds:datastoreItem xmlns:ds="http://schemas.openxmlformats.org/officeDocument/2006/customXml" ds:itemID="{6CD54C81-316B-4619-B1F0-EB2458763086}">
   <ds:schemaRefs>
     <ds:schemaRef ds:uri="http://schemas.openxmlformats.org/officeDocument/2006/bibliography"/>
   </ds:schemaRefs>

</xml_diff>

<commit_message>
Added table for UI method descritions
</commit_message>
<xml_diff>
--- a/docs/UML_Class_Diagrams.docx
+++ b/docs/UML_Class_Diagrams.docx
@@ -792,11 +792,10 @@
     <w:p/>
     <w:p/>
     <w:p/>
-    <w:p/>
     <w:tbl>
       <w:tblPr>
         <w:tblStyle w:val="TableGrid"/>
-        <w:tblpPr w:leftFromText="180" w:rightFromText="180" w:vertAnchor="text" w:horzAnchor="margin" w:tblpXSpec="right" w:tblpY="-17"/>
+        <w:tblpPr w:leftFromText="180" w:rightFromText="180" w:vertAnchor="text" w:horzAnchor="margin" w:tblpXSpec="right" w:tblpY="-13"/>
         <w:tblW w:w="4531" w:type="dxa"/>
         <w:tblLook w:val="04A0" w:firstRow="1" w:lastRow="0" w:firstColumn="1" w:lastColumn="0" w:noHBand="0" w:noVBand="1"/>
       </w:tblPr>
@@ -914,6 +913,7 @@
         </w:tc>
       </w:tr>
     </w:tbl>
+    <w:p/>
     <w:p/>
     <w:tbl>
       <w:tblPr>
@@ -1516,7 +1516,13 @@
         <w:ind w:left="142" w:firstLine="284"/>
       </w:pPr>
       <w:r>
-        <w:t>The following tables outline the public, private and protected methods making up each class defined above in section 3.1.</w:t>
+        <w:t>The following tables outline</w:t>
+      </w:r>
+      <w:r>
+        <w:t>s</w:t>
+      </w:r>
+      <w:r>
+        <w:t xml:space="preserve"> the public, private and protected methods making up each class defined above in section 3.1.</w:t>
       </w:r>
       <w:r>
         <w:t xml:space="preserve"> Note that the </w:t>
@@ -3927,8 +3933,6 @@
             <w:r>
               <w:t>None</w:t>
             </w:r>
-            <w:bookmarkStart w:id="0" w:name="_GoBack"/>
-            <w:bookmarkEnd w:id="0"/>
           </w:p>
         </w:tc>
       </w:tr>
@@ -4585,6 +4589,265 @@
     </w:tbl>
     <w:p/>
     <w:p/>
+    <w:p>
+      <w:pPr>
+        <w:pStyle w:val="Subtitle"/>
+        <w:numPr>
+          <w:ilvl w:val="1"/>
+          <w:numId w:val="1"/>
+        </w:numPr>
+        <w:spacing w:line="240" w:lineRule="auto"/>
+        <w:ind w:left="426"/>
+      </w:pPr>
+      <w:r>
+        <w:t>UI Class Methods</w:t>
+      </w:r>
+    </w:p>
+    <w:p>
+      <w:pPr>
+        <w:spacing w:line="240" w:lineRule="auto"/>
+        <w:ind w:left="142" w:firstLine="284"/>
+      </w:pPr>
+      <w:r>
+        <w:t xml:space="preserve">The </w:t>
+      </w:r>
+      <w:r>
+        <w:t>following table</w:t>
+      </w:r>
+      <w:r>
+        <w:t xml:space="preserve"> outline the methods making up </w:t>
+      </w:r>
+      <w:r>
+        <w:t>the Java classes driving the User Interface.</w:t>
+      </w:r>
+      <w:bookmarkStart w:id="0" w:name="_GoBack"/>
+      <w:bookmarkEnd w:id="0"/>
+    </w:p>
+    <w:tbl>
+      <w:tblPr>
+        <w:tblStyle w:val="TableGrid"/>
+        <w:tblW w:w="10348" w:type="dxa"/>
+        <w:tblInd w:w="-501" w:type="dxa"/>
+        <w:tblLook w:val="04A0" w:firstRow="1" w:lastRow="0" w:firstColumn="1" w:lastColumn="0" w:noHBand="0" w:noVBand="1"/>
+      </w:tblPr>
+      <w:tblGrid>
+        <w:gridCol w:w="2971"/>
+        <w:gridCol w:w="2112"/>
+        <w:gridCol w:w="2430"/>
+        <w:gridCol w:w="2835"/>
+      </w:tblGrid>
+      <w:tr>
+        <w:trPr>
+          <w:trHeight w:val="227"/>
+        </w:trPr>
+        <w:tc>
+          <w:tcPr>
+            <w:tcW w:w="2971" w:type="dxa"/>
+            <w:shd w:val="clear" w:color="auto" w:fill="D9D9D9" w:themeFill="background1" w:themeFillShade="D9"/>
+            <w:vAlign w:val="center"/>
+          </w:tcPr>
+          <w:p>
+            <w:pPr>
+              <w:jc w:val="center"/>
+              <w:rPr>
+                <w:b/>
+              </w:rPr>
+            </w:pPr>
+            <w:r>
+              <w:rPr>
+                <w:b/>
+              </w:rPr>
+              <w:t>Method Name</w:t>
+            </w:r>
+          </w:p>
+        </w:tc>
+        <w:tc>
+          <w:tcPr>
+            <w:tcW w:w="2112" w:type="dxa"/>
+            <w:shd w:val="clear" w:color="auto" w:fill="D9D9D9" w:themeFill="background1" w:themeFillShade="D9"/>
+            <w:vAlign w:val="center"/>
+          </w:tcPr>
+          <w:p>
+            <w:pPr>
+              <w:jc w:val="center"/>
+              <w:rPr>
+                <w:b/>
+              </w:rPr>
+            </w:pPr>
+            <w:r>
+              <w:rPr>
+                <w:b/>
+              </w:rPr>
+              <w:t>Return</w:t>
+            </w:r>
+            <w:r>
+              <w:rPr>
+                <w:b/>
+              </w:rPr>
+              <w:t xml:space="preserve"> Type</w:t>
+            </w:r>
+          </w:p>
+        </w:tc>
+        <w:tc>
+          <w:tcPr>
+            <w:tcW w:w="2430" w:type="dxa"/>
+            <w:shd w:val="clear" w:color="auto" w:fill="D9D9D9" w:themeFill="background1" w:themeFillShade="D9"/>
+            <w:vAlign w:val="center"/>
+          </w:tcPr>
+          <w:p>
+            <w:pPr>
+              <w:jc w:val="center"/>
+              <w:rPr>
+                <w:b/>
+              </w:rPr>
+            </w:pPr>
+            <w:r>
+              <w:rPr>
+                <w:b/>
+              </w:rPr>
+              <w:t>Description</w:t>
+            </w:r>
+          </w:p>
+        </w:tc>
+        <w:tc>
+          <w:tcPr>
+            <w:tcW w:w="2835" w:type="dxa"/>
+            <w:shd w:val="clear" w:color="auto" w:fill="D9D9D9" w:themeFill="background1" w:themeFillShade="D9"/>
+            <w:vAlign w:val="center"/>
+          </w:tcPr>
+          <w:p>
+            <w:pPr>
+              <w:jc w:val="center"/>
+              <w:rPr>
+                <w:b/>
+              </w:rPr>
+            </w:pPr>
+            <w:r>
+              <w:rPr>
+                <w:b/>
+              </w:rPr>
+              <w:t>Next Action (If action event triggered)</w:t>
+            </w:r>
+          </w:p>
+        </w:tc>
+      </w:tr>
+      <w:tr>
+        <w:trPr>
+          <w:trHeight w:val="413"/>
+        </w:trPr>
+        <w:tc>
+          <w:tcPr>
+            <w:tcW w:w="2971" w:type="dxa"/>
+          </w:tcPr>
+          <w:p/>
+        </w:tc>
+        <w:tc>
+          <w:tcPr>
+            <w:tcW w:w="2112" w:type="dxa"/>
+          </w:tcPr>
+          <w:p/>
+        </w:tc>
+        <w:tc>
+          <w:tcPr>
+            <w:tcW w:w="2430" w:type="dxa"/>
+          </w:tcPr>
+          <w:p/>
+        </w:tc>
+        <w:tc>
+          <w:tcPr>
+            <w:tcW w:w="2835" w:type="dxa"/>
+          </w:tcPr>
+          <w:p/>
+        </w:tc>
+      </w:tr>
+      <w:tr>
+        <w:trPr>
+          <w:trHeight w:val="20"/>
+        </w:trPr>
+        <w:tc>
+          <w:tcPr>
+            <w:tcW w:w="2971" w:type="dxa"/>
+          </w:tcPr>
+          <w:p/>
+        </w:tc>
+        <w:tc>
+          <w:tcPr>
+            <w:tcW w:w="2112" w:type="dxa"/>
+          </w:tcPr>
+          <w:p/>
+        </w:tc>
+        <w:tc>
+          <w:tcPr>
+            <w:tcW w:w="2430" w:type="dxa"/>
+          </w:tcPr>
+          <w:p/>
+        </w:tc>
+        <w:tc>
+          <w:tcPr>
+            <w:tcW w:w="2835" w:type="dxa"/>
+          </w:tcPr>
+          <w:p/>
+        </w:tc>
+      </w:tr>
+      <w:tr>
+        <w:trPr>
+          <w:trHeight w:val="20"/>
+        </w:trPr>
+        <w:tc>
+          <w:tcPr>
+            <w:tcW w:w="2971" w:type="dxa"/>
+          </w:tcPr>
+          <w:p/>
+        </w:tc>
+        <w:tc>
+          <w:tcPr>
+            <w:tcW w:w="2112" w:type="dxa"/>
+          </w:tcPr>
+          <w:p/>
+        </w:tc>
+        <w:tc>
+          <w:tcPr>
+            <w:tcW w:w="2430" w:type="dxa"/>
+          </w:tcPr>
+          <w:p/>
+        </w:tc>
+        <w:tc>
+          <w:tcPr>
+            <w:tcW w:w="2835" w:type="dxa"/>
+          </w:tcPr>
+          <w:p/>
+        </w:tc>
+      </w:tr>
+      <w:tr>
+        <w:trPr>
+          <w:trHeight w:val="58"/>
+        </w:trPr>
+        <w:tc>
+          <w:tcPr>
+            <w:tcW w:w="2971" w:type="dxa"/>
+          </w:tcPr>
+          <w:p/>
+        </w:tc>
+        <w:tc>
+          <w:tcPr>
+            <w:tcW w:w="2112" w:type="dxa"/>
+          </w:tcPr>
+          <w:p/>
+        </w:tc>
+        <w:tc>
+          <w:tcPr>
+            <w:tcW w:w="2430" w:type="dxa"/>
+          </w:tcPr>
+          <w:p/>
+        </w:tc>
+        <w:tc>
+          <w:tcPr>
+            <w:tcW w:w="2835" w:type="dxa"/>
+          </w:tcPr>
+          <w:p/>
+        </w:tc>
+      </w:tr>
+    </w:tbl>
     <w:p>
       <w:r>
         <w:br w:type="page"/>
@@ -4743,7 +5006,7 @@
           <w:rPr>
             <w:noProof/>
           </w:rPr>
-          <w:t>8</w:t>
+          <w:t>1</w:t>
         </w:r>
         <w:r>
           <w:rPr>
@@ -4962,6 +5225,127 @@
     </w:lvl>
   </w:abstractNum>
   <w:abstractNum w:abstractNumId="1">
+    <w:nsid w:val="41EF288E"/>
+    <w:multiLevelType w:val="multilevel"/>
+    <w:tmpl w:val="981CE3F6"/>
+    <w:lvl w:ilvl="0">
+      <w:start w:val="3"/>
+      <w:numFmt w:val="decimal"/>
+      <w:lvlText w:val="%1."/>
+      <w:lvlJc w:val="left"/>
+      <w:pPr>
+        <w:ind w:left="720" w:hanging="360"/>
+      </w:pPr>
+      <w:rPr>
+        <w:rFonts w:hint="default"/>
+      </w:rPr>
+    </w:lvl>
+    <w:lvl w:ilvl="1">
+      <w:start w:val="1"/>
+      <w:numFmt w:val="decimal"/>
+      <w:isLgl/>
+      <w:lvlText w:val="%1.%2"/>
+      <w:lvlJc w:val="left"/>
+      <w:pPr>
+        <w:ind w:left="720" w:hanging="360"/>
+      </w:pPr>
+      <w:rPr>
+        <w:rFonts w:hint="default"/>
+      </w:rPr>
+    </w:lvl>
+    <w:lvl w:ilvl="2">
+      <w:start w:val="1"/>
+      <w:numFmt w:val="decimal"/>
+      <w:isLgl/>
+      <w:lvlText w:val="%1.%2.%3"/>
+      <w:lvlJc w:val="left"/>
+      <w:pPr>
+        <w:ind w:left="1080" w:hanging="720"/>
+      </w:pPr>
+      <w:rPr>
+        <w:rFonts w:hint="default"/>
+      </w:rPr>
+    </w:lvl>
+    <w:lvl w:ilvl="3">
+      <w:start w:val="1"/>
+      <w:numFmt w:val="decimal"/>
+      <w:isLgl/>
+      <w:lvlText w:val="%1.%2.%3.%4"/>
+      <w:lvlJc w:val="left"/>
+      <w:pPr>
+        <w:ind w:left="1080" w:hanging="720"/>
+      </w:pPr>
+      <w:rPr>
+        <w:rFonts w:hint="default"/>
+      </w:rPr>
+    </w:lvl>
+    <w:lvl w:ilvl="4">
+      <w:start w:val="1"/>
+      <w:numFmt w:val="decimal"/>
+      <w:isLgl/>
+      <w:lvlText w:val="%1.%2.%3.%4.%5"/>
+      <w:lvlJc w:val="left"/>
+      <w:pPr>
+        <w:ind w:left="1440" w:hanging="1080"/>
+      </w:pPr>
+      <w:rPr>
+        <w:rFonts w:hint="default"/>
+      </w:rPr>
+    </w:lvl>
+    <w:lvl w:ilvl="5">
+      <w:start w:val="1"/>
+      <w:numFmt w:val="decimal"/>
+      <w:isLgl/>
+      <w:lvlText w:val="%1.%2.%3.%4.%5.%6"/>
+      <w:lvlJc w:val="left"/>
+      <w:pPr>
+        <w:ind w:left="1440" w:hanging="1080"/>
+      </w:pPr>
+      <w:rPr>
+        <w:rFonts w:hint="default"/>
+      </w:rPr>
+    </w:lvl>
+    <w:lvl w:ilvl="6">
+      <w:start w:val="1"/>
+      <w:numFmt w:val="decimal"/>
+      <w:isLgl/>
+      <w:lvlText w:val="%1.%2.%3.%4.%5.%6.%7"/>
+      <w:lvlJc w:val="left"/>
+      <w:pPr>
+        <w:ind w:left="1440" w:hanging="1080"/>
+      </w:pPr>
+      <w:rPr>
+        <w:rFonts w:hint="default"/>
+      </w:rPr>
+    </w:lvl>
+    <w:lvl w:ilvl="7">
+      <w:start w:val="1"/>
+      <w:numFmt w:val="decimal"/>
+      <w:isLgl/>
+      <w:lvlText w:val="%1.%2.%3.%4.%5.%6.%7.%8"/>
+      <w:lvlJc w:val="left"/>
+      <w:pPr>
+        <w:ind w:left="1800" w:hanging="1440"/>
+      </w:pPr>
+      <w:rPr>
+        <w:rFonts w:hint="default"/>
+      </w:rPr>
+    </w:lvl>
+    <w:lvl w:ilvl="8">
+      <w:start w:val="1"/>
+      <w:numFmt w:val="decimal"/>
+      <w:isLgl/>
+      <w:lvlText w:val="%1.%2.%3.%4.%5.%6.%7.%8.%9"/>
+      <w:lvlJc w:val="left"/>
+      <w:pPr>
+        <w:ind w:left="1800" w:hanging="1440"/>
+      </w:pPr>
+      <w:rPr>
+        <w:rFonts w:hint="default"/>
+      </w:rPr>
+    </w:lvl>
+  </w:abstractNum>
+  <w:abstractNum w:abstractNumId="2">
     <w:nsid w:val="56D02244"/>
     <w:multiLevelType w:val="multilevel"/>
     <w:tmpl w:val="981CE3F6"/>
@@ -5083,10 +5467,13 @@
     </w:lvl>
   </w:abstractNum>
   <w:num w:numId="1">
-    <w:abstractNumId w:val="1"/>
+    <w:abstractNumId w:val="2"/>
   </w:num>
   <w:num w:numId="2">
     <w:abstractNumId w:val="0"/>
+  </w:num>
+  <w:num w:numId="3">
+    <w:abstractNumId w:val="1"/>
   </w:num>
 </w:numbering>
 </file>
@@ -6024,7 +6411,7 @@
 </file>
 
 <file path=customXml/itemProps1.xml><?xml version="1.0" encoding="utf-8"?>
-<ds:datastoreItem xmlns:ds="http://schemas.openxmlformats.org/officeDocument/2006/customXml" ds:itemID="{6CD54C81-316B-4619-B1F0-EB2458763086}">
+<ds:datastoreItem xmlns:ds="http://schemas.openxmlformats.org/officeDocument/2006/customXml" ds:itemID="{D791E86A-47A5-45FC-914A-3E79B4EBF55C}">
   <ds:schemaRefs>
     <ds:schemaRef ds:uri="http://schemas.openxmlformats.org/officeDocument/2006/bibliography"/>
   </ds:schemaRefs>

</xml_diff>

<commit_message>
added sections for design and requirements likely to change. Can resave this doc as our design report pdf when complete.
</commit_message>
<xml_diff>
--- a/docs/UML_Class_Diagrams.docx
+++ b/docs/UML_Class_Diagrams.docx
@@ -3207,13 +3207,16 @@
       </w:tr>
       <w:tr>
         <w:trPr>
-          <w:trHeight w:val="413"/>
+          <w:trHeight w:val="282"/>
         </w:trPr>
         <w:tc>
           <w:tcPr>
             <w:tcW w:w="2971" w:type="dxa"/>
           </w:tcPr>
-          <w:p/>
+          <w:p>
+            <w:bookmarkStart w:id="0" w:name="_GoBack"/>
+            <w:bookmarkEnd w:id="0"/>
+          </w:p>
         </w:tc>
         <w:tc>
           <w:tcPr>
@@ -4620,8 +4623,6 @@
       <w:r>
         <w:t>the Java classes driving the User Interface.</w:t>
       </w:r>
-      <w:bookmarkStart w:id="0" w:name="_GoBack"/>
-      <w:bookmarkEnd w:id="0"/>
     </w:p>
     <w:tbl>
       <w:tblPr>
@@ -4848,14 +4849,254 @@
         </w:tc>
       </w:tr>
     </w:tbl>
+    <w:p/>
+    <w:p>
+      <w:pPr>
+        <w:pStyle w:val="Subtitle"/>
+        <w:numPr>
+          <w:ilvl w:val="1"/>
+          <w:numId w:val="1"/>
+        </w:numPr>
+        <w:spacing w:line="240" w:lineRule="auto"/>
+        <w:ind w:left="426"/>
+      </w:pPr>
+      <w:r>
+        <w:t>Design Requirements Likely to Change</w:t>
+      </w:r>
+    </w:p>
+    <w:tbl>
+      <w:tblPr>
+        <w:tblStyle w:val="TableGrid"/>
+        <w:tblW w:w="10207" w:type="dxa"/>
+        <w:tblInd w:w="-431" w:type="dxa"/>
+        <w:tblLook w:val="04A0" w:firstRow="1" w:lastRow="0" w:firstColumn="1" w:lastColumn="0" w:noHBand="0" w:noVBand="1"/>
+      </w:tblPr>
+      <w:tblGrid>
+        <w:gridCol w:w="5104"/>
+        <w:gridCol w:w="5103"/>
+      </w:tblGrid>
+      <w:tr>
+        <w:tc>
+          <w:tcPr>
+            <w:tcW w:w="5104" w:type="dxa"/>
+            <w:shd w:val="clear" w:color="auto" w:fill="D9D9D9" w:themeFill="background1" w:themeFillShade="D9"/>
+          </w:tcPr>
+          <w:p>
+            <w:pPr>
+              <w:rPr>
+                <w:b/>
+              </w:rPr>
+            </w:pPr>
+            <w:r>
+              <w:rPr>
+                <w:b/>
+              </w:rPr>
+              <w:t>Requirement</w:t>
+            </w:r>
+          </w:p>
+        </w:tc>
+        <w:tc>
+          <w:tcPr>
+            <w:tcW w:w="5103" w:type="dxa"/>
+            <w:shd w:val="clear" w:color="auto" w:fill="D9D9D9" w:themeFill="background1" w:themeFillShade="D9"/>
+          </w:tcPr>
+          <w:p>
+            <w:pPr>
+              <w:rPr>
+                <w:b/>
+              </w:rPr>
+            </w:pPr>
+            <w:r>
+              <w:rPr>
+                <w:b/>
+              </w:rPr>
+              <w:t xml:space="preserve">Reason for </w:t>
+            </w:r>
+            <w:r>
+              <w:rPr>
+                <w:b/>
+              </w:rPr>
+              <w:t xml:space="preserve">Potential </w:t>
+            </w:r>
+            <w:r>
+              <w:rPr>
+                <w:b/>
+              </w:rPr>
+              <w:t>Change</w:t>
+            </w:r>
+          </w:p>
+        </w:tc>
+      </w:tr>
+      <w:tr>
+        <w:tc>
+          <w:tcPr>
+            <w:tcW w:w="5104" w:type="dxa"/>
+          </w:tcPr>
+          <w:p/>
+        </w:tc>
+        <w:tc>
+          <w:tcPr>
+            <w:tcW w:w="5103" w:type="dxa"/>
+          </w:tcPr>
+          <w:p/>
+        </w:tc>
+      </w:tr>
+      <w:tr>
+        <w:tc>
+          <w:tcPr>
+            <w:tcW w:w="5104" w:type="dxa"/>
+          </w:tcPr>
+          <w:p/>
+        </w:tc>
+        <w:tc>
+          <w:tcPr>
+            <w:tcW w:w="5103" w:type="dxa"/>
+          </w:tcPr>
+          <w:p/>
+        </w:tc>
+      </w:tr>
+      <w:tr>
+        <w:tc>
+          <w:tcPr>
+            <w:tcW w:w="5104" w:type="dxa"/>
+          </w:tcPr>
+          <w:p/>
+        </w:tc>
+        <w:tc>
+          <w:tcPr>
+            <w:tcW w:w="5103" w:type="dxa"/>
+          </w:tcPr>
+          <w:p/>
+        </w:tc>
+      </w:tr>
+    </w:tbl>
+    <w:p/>
+    <w:p>
+      <w:pPr>
+        <w:pStyle w:val="Subtitle"/>
+        <w:numPr>
+          <w:ilvl w:val="1"/>
+          <w:numId w:val="1"/>
+        </w:numPr>
+        <w:spacing w:line="240" w:lineRule="auto"/>
+        <w:ind w:left="426"/>
+      </w:pPr>
+      <w:r>
+        <w:t xml:space="preserve">Design </w:t>
+      </w:r>
+      <w:r>
+        <w:t>Decisions Likely to Change</w:t>
+      </w:r>
+    </w:p>
+    <w:tbl>
+      <w:tblPr>
+        <w:tblStyle w:val="TableGrid"/>
+        <w:tblW w:w="10207" w:type="dxa"/>
+        <w:tblInd w:w="-431" w:type="dxa"/>
+        <w:tblLook w:val="04A0" w:firstRow="1" w:lastRow="0" w:firstColumn="1" w:lastColumn="0" w:noHBand="0" w:noVBand="1"/>
+      </w:tblPr>
+      <w:tblGrid>
+        <w:gridCol w:w="5104"/>
+        <w:gridCol w:w="5103"/>
+      </w:tblGrid>
+      <w:tr>
+        <w:tc>
+          <w:tcPr>
+            <w:tcW w:w="5104" w:type="dxa"/>
+            <w:shd w:val="clear" w:color="auto" w:fill="D9D9D9" w:themeFill="background1" w:themeFillShade="D9"/>
+          </w:tcPr>
+          <w:p>
+            <w:pPr>
+              <w:rPr>
+                <w:b/>
+              </w:rPr>
+            </w:pPr>
+            <w:r>
+              <w:rPr>
+                <w:b/>
+              </w:rPr>
+              <w:t>Design Decision</w:t>
+            </w:r>
+          </w:p>
+        </w:tc>
+        <w:tc>
+          <w:tcPr>
+            <w:tcW w:w="5103" w:type="dxa"/>
+            <w:shd w:val="clear" w:color="auto" w:fill="D9D9D9" w:themeFill="background1" w:themeFillShade="D9"/>
+          </w:tcPr>
+          <w:p>
+            <w:pPr>
+              <w:rPr>
+                <w:b/>
+              </w:rPr>
+            </w:pPr>
+            <w:r>
+              <w:rPr>
+                <w:b/>
+              </w:rPr>
+              <w:t xml:space="preserve">Reason for </w:t>
+            </w:r>
+            <w:r>
+              <w:rPr>
+                <w:b/>
+              </w:rPr>
+              <w:t xml:space="preserve">Potential </w:t>
+            </w:r>
+            <w:r>
+              <w:rPr>
+                <w:b/>
+              </w:rPr>
+              <w:t>Change</w:t>
+            </w:r>
+          </w:p>
+        </w:tc>
+      </w:tr>
+      <w:tr>
+        <w:tc>
+          <w:tcPr>
+            <w:tcW w:w="5104" w:type="dxa"/>
+          </w:tcPr>
+          <w:p/>
+        </w:tc>
+        <w:tc>
+          <w:tcPr>
+            <w:tcW w:w="5103" w:type="dxa"/>
+          </w:tcPr>
+          <w:p/>
+        </w:tc>
+      </w:tr>
+      <w:tr>
+        <w:tc>
+          <w:tcPr>
+            <w:tcW w:w="5104" w:type="dxa"/>
+          </w:tcPr>
+          <w:p/>
+        </w:tc>
+        <w:tc>
+          <w:tcPr>
+            <w:tcW w:w="5103" w:type="dxa"/>
+          </w:tcPr>
+          <w:p/>
+        </w:tc>
+      </w:tr>
+      <w:tr>
+        <w:tc>
+          <w:tcPr>
+            <w:tcW w:w="5104" w:type="dxa"/>
+          </w:tcPr>
+          <w:p/>
+        </w:tc>
+        <w:tc>
+          <w:tcPr>
+            <w:tcW w:w="5103" w:type="dxa"/>
+          </w:tcPr>
+          <w:p/>
+        </w:tc>
+      </w:tr>
+    </w:tbl>
+    <w:p/>
     <w:p>
       <w:r>
-        <w:br w:type="page"/>
-      </w:r>
-    </w:p>
-    <w:p>
-      <w:r>
-        <w:lastRenderedPageBreak/>
         <w:br w:type="page"/>
       </w:r>
     </w:p>
@@ -5104,6 +5345,248 @@
 <file path=word/numbering.xml><?xml version="1.0" encoding="utf-8"?>
 <w:numbering xmlns:wpc="http://schemas.microsoft.com/office/word/2010/wordprocessingCanvas" xmlns:mc="http://schemas.openxmlformats.org/markup-compatibility/2006" xmlns:o="urn:schemas-microsoft-com:office:office" xmlns:r="http://schemas.openxmlformats.org/officeDocument/2006/relationships" xmlns:m="http://schemas.openxmlformats.org/officeDocument/2006/math" xmlns:v="urn:schemas-microsoft-com:vml" xmlns:wp14="http://schemas.microsoft.com/office/word/2010/wordprocessingDrawing" xmlns:wp="http://schemas.openxmlformats.org/drawingml/2006/wordprocessingDrawing" xmlns:w10="urn:schemas-microsoft-com:office:word" xmlns:w="http://schemas.openxmlformats.org/wordprocessingml/2006/main" xmlns:w14="http://schemas.microsoft.com/office/word/2010/wordml" xmlns:w15="http://schemas.microsoft.com/office/word/2012/wordml" xmlns:wpg="http://schemas.microsoft.com/office/word/2010/wordprocessingGroup" xmlns:wpi="http://schemas.microsoft.com/office/word/2010/wordprocessingInk" xmlns:wne="http://schemas.microsoft.com/office/word/2006/wordml" xmlns:wps="http://schemas.microsoft.com/office/word/2010/wordprocessingShape" mc:Ignorable="w14 w15 wp14">
   <w:abstractNum w:abstractNumId="0">
+    <w:nsid w:val="16C23E88"/>
+    <w:multiLevelType w:val="multilevel"/>
+    <w:tmpl w:val="981CE3F6"/>
+    <w:lvl w:ilvl="0">
+      <w:start w:val="3"/>
+      <w:numFmt w:val="decimal"/>
+      <w:lvlText w:val="%1."/>
+      <w:lvlJc w:val="left"/>
+      <w:pPr>
+        <w:ind w:left="720" w:hanging="360"/>
+      </w:pPr>
+      <w:rPr>
+        <w:rFonts w:hint="default"/>
+      </w:rPr>
+    </w:lvl>
+    <w:lvl w:ilvl="1">
+      <w:start w:val="1"/>
+      <w:numFmt w:val="decimal"/>
+      <w:isLgl/>
+      <w:lvlText w:val="%1.%2"/>
+      <w:lvlJc w:val="left"/>
+      <w:pPr>
+        <w:ind w:left="720" w:hanging="360"/>
+      </w:pPr>
+      <w:rPr>
+        <w:rFonts w:hint="default"/>
+      </w:rPr>
+    </w:lvl>
+    <w:lvl w:ilvl="2">
+      <w:start w:val="1"/>
+      <w:numFmt w:val="decimal"/>
+      <w:isLgl/>
+      <w:lvlText w:val="%1.%2.%3"/>
+      <w:lvlJc w:val="left"/>
+      <w:pPr>
+        <w:ind w:left="1080" w:hanging="720"/>
+      </w:pPr>
+      <w:rPr>
+        <w:rFonts w:hint="default"/>
+      </w:rPr>
+    </w:lvl>
+    <w:lvl w:ilvl="3">
+      <w:start w:val="1"/>
+      <w:numFmt w:val="decimal"/>
+      <w:isLgl/>
+      <w:lvlText w:val="%1.%2.%3.%4"/>
+      <w:lvlJc w:val="left"/>
+      <w:pPr>
+        <w:ind w:left="1080" w:hanging="720"/>
+      </w:pPr>
+      <w:rPr>
+        <w:rFonts w:hint="default"/>
+      </w:rPr>
+    </w:lvl>
+    <w:lvl w:ilvl="4">
+      <w:start w:val="1"/>
+      <w:numFmt w:val="decimal"/>
+      <w:isLgl/>
+      <w:lvlText w:val="%1.%2.%3.%4.%5"/>
+      <w:lvlJc w:val="left"/>
+      <w:pPr>
+        <w:ind w:left="1440" w:hanging="1080"/>
+      </w:pPr>
+      <w:rPr>
+        <w:rFonts w:hint="default"/>
+      </w:rPr>
+    </w:lvl>
+    <w:lvl w:ilvl="5">
+      <w:start w:val="1"/>
+      <w:numFmt w:val="decimal"/>
+      <w:isLgl/>
+      <w:lvlText w:val="%1.%2.%3.%4.%5.%6"/>
+      <w:lvlJc w:val="left"/>
+      <w:pPr>
+        <w:ind w:left="1440" w:hanging="1080"/>
+      </w:pPr>
+      <w:rPr>
+        <w:rFonts w:hint="default"/>
+      </w:rPr>
+    </w:lvl>
+    <w:lvl w:ilvl="6">
+      <w:start w:val="1"/>
+      <w:numFmt w:val="decimal"/>
+      <w:isLgl/>
+      <w:lvlText w:val="%1.%2.%3.%4.%5.%6.%7"/>
+      <w:lvlJc w:val="left"/>
+      <w:pPr>
+        <w:ind w:left="1440" w:hanging="1080"/>
+      </w:pPr>
+      <w:rPr>
+        <w:rFonts w:hint="default"/>
+      </w:rPr>
+    </w:lvl>
+    <w:lvl w:ilvl="7">
+      <w:start w:val="1"/>
+      <w:numFmt w:val="decimal"/>
+      <w:isLgl/>
+      <w:lvlText w:val="%1.%2.%3.%4.%5.%6.%7.%8"/>
+      <w:lvlJc w:val="left"/>
+      <w:pPr>
+        <w:ind w:left="1800" w:hanging="1440"/>
+      </w:pPr>
+      <w:rPr>
+        <w:rFonts w:hint="default"/>
+      </w:rPr>
+    </w:lvl>
+    <w:lvl w:ilvl="8">
+      <w:start w:val="1"/>
+      <w:numFmt w:val="decimal"/>
+      <w:isLgl/>
+      <w:lvlText w:val="%1.%2.%3.%4.%5.%6.%7.%8.%9"/>
+      <w:lvlJc w:val="left"/>
+      <w:pPr>
+        <w:ind w:left="1800" w:hanging="1440"/>
+      </w:pPr>
+      <w:rPr>
+        <w:rFonts w:hint="default"/>
+      </w:rPr>
+    </w:lvl>
+  </w:abstractNum>
+  <w:abstractNum w:abstractNumId="1">
+    <w:nsid w:val="30513D19"/>
+    <w:multiLevelType w:val="multilevel"/>
+    <w:tmpl w:val="981CE3F6"/>
+    <w:lvl w:ilvl="0">
+      <w:start w:val="3"/>
+      <w:numFmt w:val="decimal"/>
+      <w:lvlText w:val="%1."/>
+      <w:lvlJc w:val="left"/>
+      <w:pPr>
+        <w:ind w:left="720" w:hanging="360"/>
+      </w:pPr>
+      <w:rPr>
+        <w:rFonts w:hint="default"/>
+      </w:rPr>
+    </w:lvl>
+    <w:lvl w:ilvl="1">
+      <w:start w:val="1"/>
+      <w:numFmt w:val="decimal"/>
+      <w:isLgl/>
+      <w:lvlText w:val="%1.%2"/>
+      <w:lvlJc w:val="left"/>
+      <w:pPr>
+        <w:ind w:left="720" w:hanging="360"/>
+      </w:pPr>
+      <w:rPr>
+        <w:rFonts w:hint="default"/>
+      </w:rPr>
+    </w:lvl>
+    <w:lvl w:ilvl="2">
+      <w:start w:val="1"/>
+      <w:numFmt w:val="decimal"/>
+      <w:isLgl/>
+      <w:lvlText w:val="%1.%2.%3"/>
+      <w:lvlJc w:val="left"/>
+      <w:pPr>
+        <w:ind w:left="1080" w:hanging="720"/>
+      </w:pPr>
+      <w:rPr>
+        <w:rFonts w:hint="default"/>
+      </w:rPr>
+    </w:lvl>
+    <w:lvl w:ilvl="3">
+      <w:start w:val="1"/>
+      <w:numFmt w:val="decimal"/>
+      <w:isLgl/>
+      <w:lvlText w:val="%1.%2.%3.%4"/>
+      <w:lvlJc w:val="left"/>
+      <w:pPr>
+        <w:ind w:left="1080" w:hanging="720"/>
+      </w:pPr>
+      <w:rPr>
+        <w:rFonts w:hint="default"/>
+      </w:rPr>
+    </w:lvl>
+    <w:lvl w:ilvl="4">
+      <w:start w:val="1"/>
+      <w:numFmt w:val="decimal"/>
+      <w:isLgl/>
+      <w:lvlText w:val="%1.%2.%3.%4.%5"/>
+      <w:lvlJc w:val="left"/>
+      <w:pPr>
+        <w:ind w:left="1440" w:hanging="1080"/>
+      </w:pPr>
+      <w:rPr>
+        <w:rFonts w:hint="default"/>
+      </w:rPr>
+    </w:lvl>
+    <w:lvl w:ilvl="5">
+      <w:start w:val="1"/>
+      <w:numFmt w:val="decimal"/>
+      <w:isLgl/>
+      <w:lvlText w:val="%1.%2.%3.%4.%5.%6"/>
+      <w:lvlJc w:val="left"/>
+      <w:pPr>
+        <w:ind w:left="1440" w:hanging="1080"/>
+      </w:pPr>
+      <w:rPr>
+        <w:rFonts w:hint="default"/>
+      </w:rPr>
+    </w:lvl>
+    <w:lvl w:ilvl="6">
+      <w:start w:val="1"/>
+      <w:numFmt w:val="decimal"/>
+      <w:isLgl/>
+      <w:lvlText w:val="%1.%2.%3.%4.%5.%6.%7"/>
+      <w:lvlJc w:val="left"/>
+      <w:pPr>
+        <w:ind w:left="1440" w:hanging="1080"/>
+      </w:pPr>
+      <w:rPr>
+        <w:rFonts w:hint="default"/>
+      </w:rPr>
+    </w:lvl>
+    <w:lvl w:ilvl="7">
+      <w:start w:val="1"/>
+      <w:numFmt w:val="decimal"/>
+      <w:isLgl/>
+      <w:lvlText w:val="%1.%2.%3.%4.%5.%6.%7.%8"/>
+      <w:lvlJc w:val="left"/>
+      <w:pPr>
+        <w:ind w:left="1800" w:hanging="1440"/>
+      </w:pPr>
+      <w:rPr>
+        <w:rFonts w:hint="default"/>
+      </w:rPr>
+    </w:lvl>
+    <w:lvl w:ilvl="8">
+      <w:start w:val="1"/>
+      <w:numFmt w:val="decimal"/>
+      <w:isLgl/>
+      <w:lvlText w:val="%1.%2.%3.%4.%5.%6.%7.%8.%9"/>
+      <w:lvlJc w:val="left"/>
+      <w:pPr>
+        <w:ind w:left="1800" w:hanging="1440"/>
+      </w:pPr>
+      <w:rPr>
+        <w:rFonts w:hint="default"/>
+      </w:rPr>
+    </w:lvl>
+  </w:abstractNum>
+  <w:abstractNum w:abstractNumId="2">
     <w:nsid w:val="406A6A52"/>
     <w:multiLevelType w:val="multilevel"/>
     <w:tmpl w:val="981CE3F6"/>
@@ -5224,7 +5707,7 @@
       </w:rPr>
     </w:lvl>
   </w:abstractNum>
-  <w:abstractNum w:abstractNumId="1">
+  <w:abstractNum w:abstractNumId="3">
     <w:nsid w:val="41EF288E"/>
     <w:multiLevelType w:val="multilevel"/>
     <w:tmpl w:val="981CE3F6"/>
@@ -5345,7 +5828,7 @@
       </w:rPr>
     </w:lvl>
   </w:abstractNum>
-  <w:abstractNum w:abstractNumId="2">
+  <w:abstractNum w:abstractNumId="4">
     <w:nsid w:val="56D02244"/>
     <w:multiLevelType w:val="multilevel"/>
     <w:tmpl w:val="981CE3F6"/>
@@ -5467,12 +5950,18 @@
     </w:lvl>
   </w:abstractNum>
   <w:num w:numId="1">
+    <w:abstractNumId w:val="4"/>
+  </w:num>
+  <w:num w:numId="2">
     <w:abstractNumId w:val="2"/>
   </w:num>
-  <w:num w:numId="2">
+  <w:num w:numId="3">
+    <w:abstractNumId w:val="3"/>
+  </w:num>
+  <w:num w:numId="4">
     <w:abstractNumId w:val="0"/>
   </w:num>
-  <w:num w:numId="3">
+  <w:num w:numId="5">
     <w:abstractNumId w:val="1"/>
   </w:num>
 </w:numbering>
@@ -6411,7 +6900,7 @@
 </file>
 
 <file path=customXml/itemProps1.xml><?xml version="1.0" encoding="utf-8"?>
-<ds:datastoreItem xmlns:ds="http://schemas.openxmlformats.org/officeDocument/2006/customXml" ds:itemID="{D791E86A-47A5-45FC-914A-3E79B4EBF55C}">
+<ds:datastoreItem xmlns:ds="http://schemas.openxmlformats.org/officeDocument/2006/customXml" ds:itemID="{45BF511F-02F3-4F71-9ADC-CB4BDECA672E}">
   <ds:schemaRefs>
     <ds:schemaRef ds:uri="http://schemas.openxmlformats.org/officeDocument/2006/bibliography"/>
   </ds:schemaRefs>

</xml_diff>

<commit_message>
Misc Changes & additions
</commit_message>
<xml_diff>
--- a/docs/UML_Class_Diagrams.docx
+++ b/docs/UML_Class_Diagrams.docx
@@ -185,7 +185,6 @@
                 <w:b/>
               </w:rPr>
             </w:pPr>
-            <w:proofErr w:type="spellStart"/>
             <w:r>
               <w:rPr>
                 <w:b/>
@@ -193,7 +192,6 @@
               </w:rPr>
               <w:t>class_name</w:t>
             </w:r>
-            <w:proofErr w:type="spellEnd"/>
           </w:p>
         </w:tc>
       </w:tr>
@@ -281,43 +279,23 @@
             <w:tcW w:w="4106" w:type="dxa"/>
           </w:tcPr>
           <w:p>
-            <w:proofErr w:type="spellStart"/>
-            <w:r>
-              <w:t>patientFirstName</w:t>
-            </w:r>
-            <w:proofErr w:type="spellEnd"/>
-            <w:r>
-              <w:t>: private string</w:t>
-            </w:r>
-          </w:p>
-          <w:p>
-            <w:proofErr w:type="spellStart"/>
-            <w:r>
-              <w:t>patientLastName</w:t>
-            </w:r>
-            <w:proofErr w:type="spellEnd"/>
-            <w:r>
-              <w:t>: private string</w:t>
-            </w:r>
-          </w:p>
-          <w:p>
-            <w:proofErr w:type="spellStart"/>
-            <w:r>
-              <w:t>patientAge</w:t>
-            </w:r>
-            <w:proofErr w:type="spellEnd"/>
-            <w:r>
-              <w:t>: private uint18_t</w:t>
-            </w:r>
-          </w:p>
-          <w:p>
-            <w:proofErr w:type="spellStart"/>
-            <w:r>
-              <w:t>doctorNotes</w:t>
-            </w:r>
-            <w:proofErr w:type="spellEnd"/>
-            <w:r>
-              <w:t>: private string</w:t>
+            <w:r>
+              <w:t>patientFirstName: private string</w:t>
+            </w:r>
+          </w:p>
+          <w:p>
+            <w:r>
+              <w:t>patientLastName: private string</w:t>
+            </w:r>
+          </w:p>
+          <w:p>
+            <w:r>
+              <w:t>patientAge: private uint18_t</w:t>
+            </w:r>
+          </w:p>
+          <w:p>
+            <w:r>
+              <w:t>doctorNotes: private string</w:t>
             </w:r>
           </w:p>
         </w:tc>
@@ -380,89 +358,45 @@
             <w:tcW w:w="4106" w:type="dxa"/>
           </w:tcPr>
           <w:p>
-            <w:proofErr w:type="spellStart"/>
-            <w:r>
-              <w:t>deviceID</w:t>
-            </w:r>
-            <w:proofErr w:type="spellEnd"/>
-            <w:r>
-              <w:t>: private</w:t>
-            </w:r>
-            <w:r>
-              <w:t xml:space="preserve"> </w:t>
-            </w:r>
-            <w:proofErr w:type="spellStart"/>
-            <w:r>
-              <w:t>const</w:t>
-            </w:r>
-            <w:proofErr w:type="spellEnd"/>
+            <w:r>
+              <w:t>deviceID: private</w:t>
+            </w:r>
+            <w:r>
+              <w:t xml:space="preserve"> const</w:t>
+            </w:r>
             <w:r>
               <w:t xml:space="preserve"> uint32_t</w:t>
             </w:r>
           </w:p>
           <w:p>
-            <w:proofErr w:type="spellStart"/>
-            <w:r>
-              <w:t>replaceBattVoltage</w:t>
-            </w:r>
-            <w:proofErr w:type="spellEnd"/>
-            <w:r>
-              <w:t xml:space="preserve">: private </w:t>
-            </w:r>
-            <w:proofErr w:type="spellStart"/>
-            <w:r>
-              <w:t>const</w:t>
-            </w:r>
-            <w:proofErr w:type="spellEnd"/>
-            <w:r>
-              <w:t xml:space="preserve"> float</w:t>
-            </w:r>
-          </w:p>
-          <w:p>
-            <w:proofErr w:type="spellStart"/>
-            <w:r>
-              <w:t>batteryVoltage</w:t>
-            </w:r>
-            <w:proofErr w:type="spellEnd"/>
-            <w:r>
-              <w:t>: private float</w:t>
-            </w:r>
-          </w:p>
-          <w:p>
-            <w:proofErr w:type="spellStart"/>
-            <w:r>
-              <w:t>cardiacEvents</w:t>
-            </w:r>
-            <w:proofErr w:type="spellEnd"/>
-            <w:r>
-              <w:t>: protected [Object]</w:t>
-            </w:r>
-          </w:p>
-          <w:p>
-            <w:proofErr w:type="spellStart"/>
+            <w:r>
+              <w:t>replaceBattVoltage: private const float</w:t>
+            </w:r>
+          </w:p>
+          <w:p>
+            <w:r>
+              <w:t>batteryVoltage: private float</w:t>
+            </w:r>
+          </w:p>
+          <w:p>
+            <w:r>
+              <w:t>cardiacEvents: protected [Object]</w:t>
+            </w:r>
+          </w:p>
+          <w:p>
             <w:r>
               <w:t>lead</w:t>
             </w:r>
             <w:r>
-              <w:t>Impedance</w:t>
-            </w:r>
-            <w:proofErr w:type="spellEnd"/>
-            <w:r>
-              <w:t>: protected float</w:t>
-            </w:r>
-          </w:p>
-          <w:p>
-            <w:proofErr w:type="spellStart"/>
-            <w:r>
-              <w:t>leadImpedanceThreshold</w:t>
-            </w:r>
-            <w:proofErr w:type="spellEnd"/>
-            <w:r>
-              <w:t>: private float</w:t>
-            </w:r>
-          </w:p>
-          <w:p>
-            <w:proofErr w:type="spellStart"/>
+              <w:t>Impedance: protected float</w:t>
+            </w:r>
+          </w:p>
+          <w:p>
+            <w:r>
+              <w:t>leadImpedanceThreshold: private float</w:t>
+            </w:r>
+          </w:p>
+          <w:p>
             <w:r>
               <w:t>leadOne</w:t>
             </w:r>
@@ -470,23 +404,16 @@
               <w:t>In</w:t>
             </w:r>
             <w:r>
-              <w:t>Pin</w:t>
-            </w:r>
-            <w:proofErr w:type="spellEnd"/>
-            <w:r>
-              <w:t xml:space="preserve">: </w:t>
+              <w:t xml:space="preserve">Pin: </w:t>
             </w:r>
             <w:r>
               <w:t xml:space="preserve">private </w:t>
             </w:r>
-            <w:proofErr w:type="spellStart"/>
             <w:r>
               <w:t>enum</w:t>
             </w:r>
-            <w:proofErr w:type="spellEnd"/>
-          </w:p>
-          <w:p>
-            <w:proofErr w:type="spellStart"/>
+          </w:p>
+          <w:p>
             <w:r>
               <w:t>leadTwo</w:t>
             </w:r>
@@ -494,65 +421,40 @@
               <w:t>In</w:t>
             </w:r>
             <w:r>
-              <w:t>Pin</w:t>
-            </w:r>
-            <w:proofErr w:type="spellEnd"/>
-            <w:r>
-              <w:t xml:space="preserve">: </w:t>
+              <w:t xml:space="preserve">Pin: </w:t>
             </w:r>
             <w:r>
               <w:t xml:space="preserve">private </w:t>
             </w:r>
-            <w:proofErr w:type="spellStart"/>
             <w:r>
               <w:t>enum</w:t>
             </w:r>
-            <w:proofErr w:type="spellEnd"/>
-          </w:p>
-          <w:p>
-            <w:proofErr w:type="spellStart"/>
-            <w:r>
-              <w:t>leadOneOutPin</w:t>
-            </w:r>
-            <w:proofErr w:type="spellEnd"/>
-            <w:r>
-              <w:t xml:space="preserve">: </w:t>
+          </w:p>
+          <w:p>
+            <w:r>
+              <w:t xml:space="preserve">leadOneOutPin: </w:t>
             </w:r>
             <w:r>
               <w:t xml:space="preserve">private </w:t>
             </w:r>
-            <w:proofErr w:type="spellStart"/>
             <w:r>
               <w:t>enum</w:t>
             </w:r>
-            <w:proofErr w:type="spellEnd"/>
-          </w:p>
-          <w:p>
-            <w:proofErr w:type="spellStart"/>
-            <w:r>
-              <w:t>leadTwoOutPin</w:t>
-            </w:r>
-            <w:proofErr w:type="spellEnd"/>
-            <w:r>
-              <w:t xml:space="preserve">: </w:t>
+          </w:p>
+          <w:p>
+            <w:r>
+              <w:t xml:space="preserve">leadTwoOutPin: </w:t>
             </w:r>
             <w:r>
               <w:t xml:space="preserve">private </w:t>
             </w:r>
-            <w:proofErr w:type="spellStart"/>
             <w:r>
               <w:t>enum</w:t>
             </w:r>
-            <w:proofErr w:type="spellEnd"/>
-          </w:p>
-          <w:p>
-            <w:proofErr w:type="spellStart"/>
-            <w:r>
-              <w:t>maxVOut</w:t>
-            </w:r>
-            <w:proofErr w:type="spellEnd"/>
-            <w:r>
-              <w:t xml:space="preserve">: </w:t>
+          </w:p>
+          <w:p>
+            <w:r>
+              <w:t xml:space="preserve">maxVOut: </w:t>
             </w:r>
             <w:r>
               <w:t xml:space="preserve">private </w:t>
@@ -562,13 +464,8 @@
             </w:r>
           </w:p>
           <w:p>
-            <w:proofErr w:type="spellStart"/>
-            <w:r>
-              <w:t>comPort</w:t>
-            </w:r>
-            <w:proofErr w:type="spellEnd"/>
-            <w:r>
-              <w:t xml:space="preserve">: </w:t>
+            <w:r>
+              <w:t xml:space="preserve">comPort: </w:t>
             </w:r>
             <w:r>
               <w:t xml:space="preserve">private </w:t>
@@ -578,13 +475,8 @@
             </w:r>
           </w:p>
           <w:p>
-            <w:proofErr w:type="spellStart"/>
-            <w:r>
-              <w:t>txRegister</w:t>
-            </w:r>
-            <w:proofErr w:type="spellEnd"/>
-            <w:r>
-              <w:t xml:space="preserve">: </w:t>
+            <w:r>
+              <w:t xml:space="preserve">txRegister: </w:t>
             </w:r>
             <w:r>
               <w:t xml:space="preserve">private </w:t>
@@ -594,13 +486,8 @@
             </w:r>
           </w:p>
           <w:p>
-            <w:proofErr w:type="spellStart"/>
-            <w:r>
-              <w:t>rxRegister</w:t>
-            </w:r>
-            <w:proofErr w:type="spellEnd"/>
-            <w:r>
-              <w:t xml:space="preserve">: </w:t>
+            <w:r>
+              <w:t xml:space="preserve">rxRegister: </w:t>
             </w:r>
             <w:r>
               <w:t xml:space="preserve"> private </w:t>
@@ -617,21 +504,8 @@
             <w:tcW w:w="4106" w:type="dxa"/>
           </w:tcPr>
           <w:p>
-            <w:proofErr w:type="spellStart"/>
-            <w:r>
-              <w:t>setLeadPins</w:t>
-            </w:r>
-            <w:proofErr w:type="spellEnd"/>
-            <w:r>
-              <w:t>([</w:t>
-            </w:r>
-            <w:proofErr w:type="spellStart"/>
-            <w:r>
-              <w:t>enum</w:t>
-            </w:r>
-            <w:proofErr w:type="spellEnd"/>
-            <w:r>
-              <w:t xml:space="preserve">]): </w:t>
+            <w:r>
+              <w:t xml:space="preserve">setLeadPins([enum]): </w:t>
             </w:r>
             <w:r>
               <w:t>protected</w:t>
@@ -641,60 +515,32 @@
             </w:r>
           </w:p>
           <w:p>
-            <w:proofErr w:type="spellStart"/>
-            <w:r>
-              <w:t>getLeadPins</w:t>
-            </w:r>
-            <w:proofErr w:type="spellEnd"/>
-            <w:r>
-              <w:t>(</w:t>
+            <w:r>
+              <w:t>getLeadPins(</w:t>
             </w:r>
             <w:r>
               <w:t>): protected</w:t>
             </w:r>
             <w:r>
-              <w:t xml:space="preserve"> [</w:t>
-            </w:r>
-            <w:proofErr w:type="spellStart"/>
-            <w:r>
-              <w:t>enum</w:t>
-            </w:r>
-            <w:proofErr w:type="spellEnd"/>
-            <w:r>
-              <w:t>]</w:t>
-            </w:r>
-          </w:p>
-          <w:p>
-            <w:proofErr w:type="spellStart"/>
-            <w:r>
-              <w:t>setMaxVOut</w:t>
-            </w:r>
-            <w:proofErr w:type="spellEnd"/>
-            <w:r>
-              <w:t>(uint16_t): protected void</w:t>
-            </w:r>
-          </w:p>
-          <w:p>
-            <w:proofErr w:type="spellStart"/>
-            <w:r>
-              <w:t>getMaxVOut</w:t>
-            </w:r>
-            <w:proofErr w:type="spellEnd"/>
-            <w:r>
-              <w:t xml:space="preserve">(): protected uint16_t </w:t>
-            </w:r>
-          </w:p>
-          <w:p>
-            <w:proofErr w:type="spellStart"/>
+              <w:t xml:space="preserve"> [enum]</w:t>
+            </w:r>
+          </w:p>
+          <w:p>
+            <w:r>
+              <w:t>setMaxVOut(uint16_t): protected void</w:t>
+            </w:r>
+          </w:p>
+          <w:p>
+            <w:r>
+              <w:t xml:space="preserve">getMaxVOut(): protected uint16_t </w:t>
+            </w:r>
+          </w:p>
+          <w:p>
             <w:r>
               <w:t>setC</w:t>
             </w:r>
             <w:r>
-              <w:t>omPort</w:t>
-            </w:r>
-            <w:proofErr w:type="spellEnd"/>
-            <w:r>
-              <w:t xml:space="preserve">(uint8_t): </w:t>
+              <w:t xml:space="preserve">omPort(uint8_t): </w:t>
             </w:r>
             <w:r>
               <w:t>protected</w:t>
@@ -704,83 +550,43 @@
             </w:r>
           </w:p>
           <w:p>
-            <w:proofErr w:type="spellStart"/>
-            <w:r>
-              <w:t>getComPort</w:t>
-            </w:r>
-            <w:proofErr w:type="spellEnd"/>
-            <w:r>
-              <w:t>(): protected uint8_t</w:t>
-            </w:r>
-          </w:p>
-          <w:p>
-            <w:proofErr w:type="spellStart"/>
-            <w:r>
-              <w:t>setTxRxReg</w:t>
-            </w:r>
-            <w:proofErr w:type="spellEnd"/>
-            <w:r>
-              <w:t>([uint8_t]): protected void</w:t>
-            </w:r>
-          </w:p>
-          <w:p>
-            <w:proofErr w:type="spellStart"/>
-            <w:r>
-              <w:t>getTxRxReg</w:t>
-            </w:r>
-            <w:proofErr w:type="spellEnd"/>
-            <w:r>
-              <w:t>(): protected [uint8_t]</w:t>
-            </w:r>
-          </w:p>
-          <w:p>
-            <w:proofErr w:type="spellStart"/>
-            <w:r>
-              <w:t>voltageTest</w:t>
-            </w:r>
-            <w:proofErr w:type="spellEnd"/>
-            <w:r>
-              <w:t>(float): protected float</w:t>
-            </w:r>
-          </w:p>
-          <w:p>
-            <w:proofErr w:type="spellStart"/>
-            <w:r>
-              <w:t>getCardiacEvents</w:t>
-            </w:r>
-            <w:proofErr w:type="spellEnd"/>
-            <w:r>
-              <w:t>(): public Object</w:t>
-            </w:r>
-          </w:p>
-          <w:p>
-            <w:proofErr w:type="spellStart"/>
-            <w:r>
-              <w:t>clearCardiacEvents</w:t>
-            </w:r>
-            <w:proofErr w:type="spellEnd"/>
-            <w:r>
-              <w:t>(): private void</w:t>
-            </w:r>
-          </w:p>
-          <w:p>
-            <w:proofErr w:type="spellStart"/>
-            <w:r>
-              <w:t>setLeadImpedance</w:t>
-            </w:r>
-            <w:proofErr w:type="spellEnd"/>
-            <w:r>
-              <w:t>(float): protected void</w:t>
-            </w:r>
-          </w:p>
-          <w:p>
-            <w:proofErr w:type="spellStart"/>
-            <w:r>
-              <w:t>getLeadImpedance</w:t>
-            </w:r>
-            <w:proofErr w:type="spellEnd"/>
-            <w:r>
-              <w:t>(): protected float</w:t>
+            <w:r>
+              <w:t>getComPort(): protected uint8_t</w:t>
+            </w:r>
+          </w:p>
+          <w:p>
+            <w:r>
+              <w:t>setTxRxReg([uint8_t]): protected void</w:t>
+            </w:r>
+          </w:p>
+          <w:p>
+            <w:r>
+              <w:t>getTxRxReg(): protected [uint8_t]</w:t>
+            </w:r>
+          </w:p>
+          <w:p>
+            <w:r>
+              <w:t>voltageTest(float): protected float</w:t>
+            </w:r>
+          </w:p>
+          <w:p>
+            <w:r>
+              <w:t>getCardiacEvents(): public Object</w:t>
+            </w:r>
+          </w:p>
+          <w:p>
+            <w:r>
+              <w:t>clearCardiacEvents(): private void</w:t>
+            </w:r>
+          </w:p>
+          <w:p>
+            <w:r>
+              <w:t>setLeadImpedance(float): protected void</w:t>
+            </w:r>
+          </w:p>
+          <w:p>
+            <w:r>
+              <w:t>getLeadImpedance(): protected float</w:t>
             </w:r>
           </w:p>
           <w:p/>
@@ -834,44 +640,31 @@
             <w:tcW w:w="4531" w:type="dxa"/>
           </w:tcPr>
           <w:p>
-            <w:proofErr w:type="spellStart"/>
-            <w:r>
-              <w:t>i_CommIn</w:t>
-            </w:r>
-            <w:proofErr w:type="spellEnd"/>
-            <w:r>
-              <w:t>: [16bytes]</w:t>
-            </w:r>
-          </w:p>
-          <w:p>
-            <w:proofErr w:type="spellStart"/>
-            <w:r>
-              <w:t>vraw</w:t>
-            </w:r>
-            <w:proofErr w:type="spellEnd"/>
-            <w:r>
-              <w:t>: uint16_t</w:t>
-            </w:r>
-          </w:p>
-          <w:p>
-            <w:proofErr w:type="spellStart"/>
-            <w:r>
-              <w:t>f_marker</w:t>
-            </w:r>
-            <w:proofErr w:type="spellEnd"/>
-            <w:r>
-              <w:t>: uint16_t</w:t>
-            </w:r>
-          </w:p>
-          <w:p>
-            <w:proofErr w:type="spellStart"/>
-            <w:r>
-              <w:t>o_CommOut</w:t>
-            </w:r>
-            <w:proofErr w:type="spellEnd"/>
-            <w:r>
-              <w:t>: uint8_t</w:t>
-            </w:r>
+            <w:r>
+              <w:t>i_CommIn: [16bytes]</w:t>
+            </w:r>
+          </w:p>
+          <w:p>
+            <w:r>
+              <w:t>vraw: uint16_t</w:t>
+            </w:r>
+          </w:p>
+          <w:p>
+            <w:r>
+              <w:t>f_marker: uint16_t</w:t>
+            </w:r>
+          </w:p>
+          <w:p>
+            <w:r>
+              <w:t>o_CommOut: uint8_t</w:t>
+            </w:r>
+          </w:p>
+          <w:p>
+            <w:r>
+              <w:t>baudRate: int</w:t>
+            </w:r>
+            <w:bookmarkStart w:id="0" w:name="_GoBack"/>
+            <w:bookmarkEnd w:id="0"/>
           </w:p>
         </w:tc>
       </w:tr>
@@ -881,28 +674,13 @@
             <w:tcW w:w="4531" w:type="dxa"/>
           </w:tcPr>
           <w:p>
-            <w:proofErr w:type="spellStart"/>
-            <w:r>
-              <w:t>sendEGM</w:t>
-            </w:r>
-            <w:proofErr w:type="spellEnd"/>
-            <w:r>
-              <w:t xml:space="preserve">(): private </w:t>
-            </w:r>
-            <w:proofErr w:type="spellStart"/>
-            <w:r>
-              <w:t>int</w:t>
-            </w:r>
-            <w:proofErr w:type="spellEnd"/>
-          </w:p>
-          <w:p>
-            <w:proofErr w:type="spellStart"/>
-            <w:r>
-              <w:t>initEGM</w:t>
-            </w:r>
-            <w:proofErr w:type="spellEnd"/>
-            <w:r>
-              <w:t>(): public void</w:t>
+            <w:r>
+              <w:t>sendEGM(): private int</w:t>
+            </w:r>
+          </w:p>
+          <w:p>
+            <w:r>
+              <w:t>initEGM(): public void</w:t>
             </w:r>
           </w:p>
           <w:p>
@@ -957,49 +735,19 @@
             <w:tcW w:w="4531" w:type="dxa"/>
           </w:tcPr>
           <w:p>
-            <w:proofErr w:type="spellStart"/>
-            <w:r>
-              <w:t>chambersSensed</w:t>
-            </w:r>
-            <w:proofErr w:type="spellEnd"/>
-            <w:r>
-              <w:t xml:space="preserve">: private </w:t>
-            </w:r>
-            <w:proofErr w:type="spellStart"/>
-            <w:r>
-              <w:t>enum</w:t>
-            </w:r>
-            <w:proofErr w:type="spellEnd"/>
-          </w:p>
-          <w:p>
-            <w:proofErr w:type="spellStart"/>
-            <w:r>
-              <w:t>activityResponse</w:t>
-            </w:r>
-            <w:proofErr w:type="spellEnd"/>
-            <w:r>
-              <w:t xml:space="preserve">: private </w:t>
-            </w:r>
-            <w:proofErr w:type="spellStart"/>
-            <w:r>
-              <w:t>enum</w:t>
-            </w:r>
-            <w:proofErr w:type="spellEnd"/>
-          </w:p>
-          <w:p>
-            <w:proofErr w:type="spellStart"/>
-            <w:r>
-              <w:t>magnetInPlace</w:t>
-            </w:r>
-            <w:proofErr w:type="spellEnd"/>
-            <w:r>
-              <w:t xml:space="preserve">: private </w:t>
-            </w:r>
-            <w:proofErr w:type="spellStart"/>
-            <w:r>
-              <w:t>bool</w:t>
-            </w:r>
-            <w:proofErr w:type="spellEnd"/>
+            <w:r>
+              <w:t>chambersSensed: private enum</w:t>
+            </w:r>
+          </w:p>
+          <w:p>
+            <w:r>
+              <w:t>activityResponse: private enum</w:t>
+            </w:r>
+          </w:p>
+          <w:p>
+            <w:r>
+              <w:t>magnetInPlace: private bool</w:t>
+            </w:r>
           </w:p>
         </w:tc>
       </w:tr>
@@ -1009,97 +757,33 @@
             <w:tcW w:w="4531" w:type="dxa"/>
           </w:tcPr>
           <w:p>
-            <w:proofErr w:type="spellStart"/>
-            <w:r>
-              <w:t>setChambersSensed</w:t>
-            </w:r>
-            <w:proofErr w:type="spellEnd"/>
-            <w:r>
-              <w:t>(</w:t>
-            </w:r>
-            <w:proofErr w:type="spellStart"/>
-            <w:r>
-              <w:t>enum</w:t>
-            </w:r>
-            <w:proofErr w:type="spellEnd"/>
-            <w:r>
-              <w:t>): protected void</w:t>
-            </w:r>
-          </w:p>
-          <w:p>
-            <w:proofErr w:type="spellStart"/>
-            <w:r>
-              <w:t>getChambersSensed</w:t>
-            </w:r>
-            <w:proofErr w:type="spellEnd"/>
-            <w:r>
-              <w:t xml:space="preserve">(): public </w:t>
-            </w:r>
-            <w:proofErr w:type="spellStart"/>
-            <w:r>
-              <w:t>enum</w:t>
-            </w:r>
-            <w:proofErr w:type="spellEnd"/>
-          </w:p>
-          <w:p>
-            <w:proofErr w:type="spellStart"/>
-            <w:r>
-              <w:t>setActivityResponse</w:t>
-            </w:r>
-            <w:proofErr w:type="spellEnd"/>
-            <w:r>
-              <w:t>(</w:t>
-            </w:r>
-            <w:proofErr w:type="spellStart"/>
-            <w:r>
-              <w:t>enum</w:t>
-            </w:r>
-            <w:proofErr w:type="spellEnd"/>
-            <w:r>
-              <w:t>): protected void</w:t>
-            </w:r>
-          </w:p>
-          <w:p>
-            <w:proofErr w:type="spellStart"/>
-            <w:r>
-              <w:t>getActivityResponse</w:t>
-            </w:r>
-            <w:proofErr w:type="spellEnd"/>
-            <w:r>
-              <w:t xml:space="preserve">(): public </w:t>
-            </w:r>
-            <w:proofErr w:type="spellStart"/>
-            <w:r>
-              <w:t>enum</w:t>
-            </w:r>
-            <w:proofErr w:type="spellEnd"/>
-          </w:p>
-          <w:p>
-            <w:proofErr w:type="spellStart"/>
-            <w:r>
-              <w:t>setMagnetInPlace</w:t>
-            </w:r>
-            <w:proofErr w:type="spellEnd"/>
-            <w:r>
-              <w:t>(</w:t>
-            </w:r>
-            <w:proofErr w:type="spellStart"/>
-            <w:r>
-              <w:t>bool</w:t>
-            </w:r>
-            <w:proofErr w:type="spellEnd"/>
-            <w:r>
-              <w:t>): protected void</w:t>
-            </w:r>
-          </w:p>
-          <w:p>
-            <w:proofErr w:type="spellStart"/>
-            <w:r>
-              <w:t>getMagnetInPlace</w:t>
-            </w:r>
-            <w:proofErr w:type="spellEnd"/>
-            <w:r>
-              <w:t>(): public void</w:t>
+            <w:r>
+              <w:t>setChambersSensed(enum): protected void</w:t>
+            </w:r>
+          </w:p>
+          <w:p>
+            <w:r>
+              <w:t>getChambersSensed(): public enum</w:t>
+            </w:r>
+          </w:p>
+          <w:p>
+            <w:r>
+              <w:t>setActivityResponse(enum): protected void</w:t>
+            </w:r>
+          </w:p>
+          <w:p>
+            <w:r>
+              <w:t>getActivityResponse(): public enum</w:t>
+            </w:r>
+          </w:p>
+          <w:p>
+            <w:r>
+              <w:t>setMagnetInPlace(bool): protected void</w:t>
+            </w:r>
+          </w:p>
+          <w:p>
+            <w:r>
+              <w:t>getMagnetInPlace(): public void</w:t>
             </w:r>
           </w:p>
         </w:tc>
@@ -1150,34 +834,14 @@
             <w:tcW w:w="4531" w:type="dxa"/>
           </w:tcPr>
           <w:p>
-            <w:proofErr w:type="spellStart"/>
-            <w:r>
-              <w:t>pacingState</w:t>
-            </w:r>
-            <w:proofErr w:type="spellEnd"/>
-            <w:r>
-              <w:t xml:space="preserve">: private </w:t>
-            </w:r>
-            <w:proofErr w:type="spellStart"/>
-            <w:r>
-              <w:t>enum</w:t>
-            </w:r>
-            <w:proofErr w:type="spellEnd"/>
-          </w:p>
-          <w:p>
-            <w:proofErr w:type="spellStart"/>
-            <w:r>
-              <w:t>pacingMode</w:t>
-            </w:r>
-            <w:proofErr w:type="spellEnd"/>
-            <w:r>
-              <w:t xml:space="preserve">: private </w:t>
-            </w:r>
-            <w:proofErr w:type="spellStart"/>
-            <w:r>
-              <w:t>enum</w:t>
-            </w:r>
-            <w:proofErr w:type="spellEnd"/>
+            <w:r>
+              <w:t>pacingState: private enum</w:t>
+            </w:r>
+          </w:p>
+          <w:p>
+            <w:r>
+              <w:t>pacingMode: private enum</w:t>
+            </w:r>
           </w:p>
           <w:p>
             <w:r>
@@ -1185,43 +849,23 @@
             </w:r>
           </w:p>
           <w:p>
-            <w:proofErr w:type="spellStart"/>
-            <w:r>
-              <w:t>hysteresisInterval</w:t>
-            </w:r>
-            <w:proofErr w:type="spellEnd"/>
-            <w:r>
-              <w:t>: private uint16_t</w:t>
-            </w:r>
-          </w:p>
-          <w:p>
-            <w:proofErr w:type="spellStart"/>
-            <w:r>
-              <w:t>lowrateInterval</w:t>
-            </w:r>
-            <w:proofErr w:type="spellEnd"/>
-            <w:r>
-              <w:t>: private uint16_t</w:t>
-            </w:r>
-          </w:p>
-          <w:p>
-            <w:proofErr w:type="spellStart"/>
-            <w:r>
-              <w:t>vPaceAmp</w:t>
-            </w:r>
-            <w:proofErr w:type="spellEnd"/>
-            <w:r>
-              <w:t>: private uint16_t</w:t>
-            </w:r>
-          </w:p>
-          <w:p>
-            <w:proofErr w:type="spellStart"/>
-            <w:r>
-              <w:t>vPaceWidth</w:t>
-            </w:r>
-            <w:proofErr w:type="spellEnd"/>
-            <w:r>
-              <w:t>: private uint16_t</w:t>
+            <w:r>
+              <w:t>hysteresisInterval: private uint16_t</w:t>
+            </w:r>
+          </w:p>
+          <w:p>
+            <w:r>
+              <w:t>lowrateInterval: private uint16_t</w:t>
+            </w:r>
+          </w:p>
+          <w:p>
+            <w:r>
+              <w:t>vPaceAmp: private uint16_t</w:t>
+            </w:r>
+          </w:p>
+          <w:p>
+            <w:r>
+              <w:t>vPaceWidth: private uint16_t</w:t>
             </w:r>
           </w:p>
           <w:p>
@@ -1230,23 +874,13 @@
             </w:r>
           </w:p>
           <w:p>
-            <w:proofErr w:type="spellStart"/>
-            <w:r>
-              <w:t>maxHeartRate</w:t>
-            </w:r>
-            <w:proofErr w:type="spellEnd"/>
-            <w:r>
-              <w:t>: private uint8_t</w:t>
-            </w:r>
-          </w:p>
-          <w:p>
-            <w:proofErr w:type="spellStart"/>
-            <w:r>
-              <w:t>baseHeartRate</w:t>
-            </w:r>
-            <w:proofErr w:type="spellEnd"/>
-            <w:r>
-              <w:t>: private uint8_t</w:t>
+            <w:r>
+              <w:t>maxHeartRate: private uint8_t</w:t>
+            </w:r>
+          </w:p>
+          <w:p>
+            <w:r>
+              <w:t>baseHeartRate: private uint8_t</w:t>
             </w:r>
           </w:p>
         </w:tc>
@@ -1260,218 +894,102 @@
             <w:tcW w:w="4531" w:type="dxa"/>
           </w:tcPr>
           <w:p>
-            <w:proofErr w:type="spellStart"/>
-            <w:r>
-              <w:t>setPaceMode</w:t>
-            </w:r>
-            <w:proofErr w:type="spellEnd"/>
-            <w:r>
-              <w:t>(</w:t>
-            </w:r>
-            <w:proofErr w:type="spellStart"/>
-            <w:r>
-              <w:t>enum</w:t>
-            </w:r>
-            <w:proofErr w:type="spellEnd"/>
-            <w:r>
-              <w:t>): protected void</w:t>
-            </w:r>
-          </w:p>
-          <w:p>
-            <w:proofErr w:type="spellStart"/>
-            <w:r>
-              <w:t>getPaceMode</w:t>
-            </w:r>
-            <w:proofErr w:type="spellEnd"/>
-            <w:r>
-              <w:t xml:space="preserve">(): public </w:t>
-            </w:r>
-            <w:proofErr w:type="spellStart"/>
-            <w:r>
-              <w:t>enum</w:t>
-            </w:r>
-            <w:proofErr w:type="spellEnd"/>
-          </w:p>
-          <w:p>
-            <w:proofErr w:type="spellStart"/>
-            <w:r>
-              <w:t>setPaceState</w:t>
-            </w:r>
-            <w:proofErr w:type="spellEnd"/>
-            <w:r>
-              <w:t>(</w:t>
-            </w:r>
-            <w:proofErr w:type="spellStart"/>
-            <w:r>
-              <w:t>enum</w:t>
-            </w:r>
-            <w:proofErr w:type="spellEnd"/>
-            <w:r>
-              <w:t>): protected void</w:t>
-            </w:r>
-          </w:p>
-          <w:p>
-            <w:proofErr w:type="spellStart"/>
-            <w:r>
-              <w:t>getPaceState</w:t>
-            </w:r>
-            <w:proofErr w:type="spellEnd"/>
-            <w:r>
-              <w:t xml:space="preserve">(): public </w:t>
-            </w:r>
-            <w:proofErr w:type="spellStart"/>
-            <w:r>
-              <w:t>enum</w:t>
-            </w:r>
-            <w:proofErr w:type="spellEnd"/>
-          </w:p>
-          <w:p>
-            <w:proofErr w:type="spellStart"/>
-            <w:r>
-              <w:t>setHysteresisInterval</w:t>
-            </w:r>
-            <w:proofErr w:type="spellEnd"/>
-            <w:r>
-              <w:t>(uint16_t): protected void</w:t>
-            </w:r>
-          </w:p>
-          <w:p>
-            <w:proofErr w:type="spellStart"/>
-            <w:r>
-              <w:t>getHysteresisInterval</w:t>
-            </w:r>
-            <w:proofErr w:type="spellEnd"/>
-            <w:r>
-              <w:t>(): public uint16_t</w:t>
-            </w:r>
-          </w:p>
-          <w:p>
-            <w:proofErr w:type="spellStart"/>
-            <w:r>
-              <w:t>setLowRateInterval</w:t>
-            </w:r>
-            <w:proofErr w:type="spellEnd"/>
-            <w:r>
-              <w:t>(uint16_t): protected void</w:t>
-            </w:r>
-          </w:p>
-          <w:p>
-            <w:proofErr w:type="spellStart"/>
-            <w:r>
-              <w:t>getLowRateInterval</w:t>
-            </w:r>
-            <w:proofErr w:type="spellEnd"/>
-            <w:r>
-              <w:t>(): public  uint16_t</w:t>
-            </w:r>
-          </w:p>
-          <w:p>
-            <w:proofErr w:type="spellStart"/>
-            <w:r>
-              <w:t>setvPaceAmp</w:t>
-            </w:r>
-            <w:proofErr w:type="spellEnd"/>
-            <w:r>
-              <w:t>(uint16_t): protected void</w:t>
-            </w:r>
-          </w:p>
-          <w:p>
-            <w:proofErr w:type="spellStart"/>
-            <w:r>
-              <w:t>getvPaceAmp</w:t>
-            </w:r>
-            <w:proofErr w:type="spellEnd"/>
-            <w:r>
-              <w:t xml:space="preserve">():  public uint16_t  </w:t>
-            </w:r>
-          </w:p>
-          <w:p>
-            <w:proofErr w:type="spellStart"/>
-            <w:r>
-              <w:t>setvPaceWidth</w:t>
-            </w:r>
-            <w:proofErr w:type="spellEnd"/>
-            <w:r>
-              <w:t>(uint16_t): protected void</w:t>
-            </w:r>
-          </w:p>
-          <w:p>
-            <w:proofErr w:type="spellStart"/>
-            <w:r>
-              <w:t>getvPaceWidth</w:t>
-            </w:r>
-            <w:proofErr w:type="spellEnd"/>
-            <w:r>
-              <w:t>():  public uint16_t</w:t>
-            </w:r>
-          </w:p>
-          <w:p>
-            <w:proofErr w:type="spellStart"/>
-            <w:r>
-              <w:t>setVRP</w:t>
-            </w:r>
-            <w:proofErr w:type="spellEnd"/>
-            <w:r>
-              <w:t>(uint16_t): protected void</w:t>
-            </w:r>
-          </w:p>
-          <w:p>
-            <w:proofErr w:type="spellStart"/>
-            <w:r>
-              <w:t>getVRP</w:t>
-            </w:r>
-            <w:proofErr w:type="spellEnd"/>
-            <w:r>
-              <w:t>(): public uint16_t</w:t>
-            </w:r>
-          </w:p>
-          <w:p>
-            <w:proofErr w:type="spellStart"/>
-            <w:r>
-              <w:t>setMaxHeartRate</w:t>
-            </w:r>
-            <w:proofErr w:type="spellEnd"/>
-            <w:r>
-              <w:t>(uint8_t)</w:t>
+            <w:r>
+              <w:t>setPaceMode(enum): protected void</w:t>
+            </w:r>
+          </w:p>
+          <w:p>
+            <w:r>
+              <w:t>getPaceMode(): public enum</w:t>
+            </w:r>
+          </w:p>
+          <w:p>
+            <w:r>
+              <w:t>setPaceState(enum): protected void</w:t>
+            </w:r>
+          </w:p>
+          <w:p>
+            <w:r>
+              <w:t>getPaceState(): public enum</w:t>
+            </w:r>
+          </w:p>
+          <w:p>
+            <w:r>
+              <w:t>setHysteresisInterval(uint16_t): protected void</w:t>
+            </w:r>
+          </w:p>
+          <w:p>
+            <w:r>
+              <w:t>getHysteresisInterval(): public uint16_t</w:t>
+            </w:r>
+          </w:p>
+          <w:p>
+            <w:r>
+              <w:t>setLowRateInterval(uint16_t): protected void</w:t>
+            </w:r>
+          </w:p>
+          <w:p>
+            <w:r>
+              <w:t>getLowRateInterval(): public  uint16_t</w:t>
+            </w:r>
+          </w:p>
+          <w:p>
+            <w:r>
+              <w:t>setvPaceAmp(uint16_t): protected void</w:t>
+            </w:r>
+          </w:p>
+          <w:p>
+            <w:r>
+              <w:t xml:space="preserve">getvPaceAmp():  public uint16_t  </w:t>
+            </w:r>
+          </w:p>
+          <w:p>
+            <w:r>
+              <w:t>setvPaceWidth(uint16_t): protected void</w:t>
+            </w:r>
+          </w:p>
+          <w:p>
+            <w:r>
+              <w:t>getvPaceWidth():  public uint16_t</w:t>
+            </w:r>
+          </w:p>
+          <w:p>
+            <w:r>
+              <w:t>setVRP(uint16_t): protected void</w:t>
+            </w:r>
+          </w:p>
+          <w:p>
+            <w:r>
+              <w:t>getVRP(): public uint16_t</w:t>
+            </w:r>
+          </w:p>
+          <w:p>
+            <w:r>
+              <w:t>setMaxHeartRate(uint8_t)</w:t>
             </w:r>
             <w:r>
               <w:t>: protected void</w:t>
             </w:r>
           </w:p>
           <w:p>
-            <w:proofErr w:type="spellStart"/>
-            <w:r>
-              <w:t>getMaxHeartRate</w:t>
-            </w:r>
-            <w:proofErr w:type="spellEnd"/>
-            <w:r>
-              <w:t>(): protected u</w:t>
+            <w:r>
+              <w:t>getMaxHeartRate(): protected u</w:t>
             </w:r>
             <w:r>
               <w:t>int8_t</w:t>
             </w:r>
           </w:p>
           <w:p>
-            <w:proofErr w:type="spellStart"/>
-            <w:r>
-              <w:t>setBaseHeartRate</w:t>
-            </w:r>
-            <w:proofErr w:type="spellEnd"/>
-            <w:r>
-              <w:t>(uint8_t): protected void</w:t>
-            </w:r>
-          </w:p>
-          <w:p>
-            <w:proofErr w:type="spellStart"/>
+            <w:r>
+              <w:t>setBaseHeartRate(uint8_t): protected void</w:t>
+            </w:r>
+          </w:p>
+          <w:p>
             <w:r>
               <w:t>getBase</w:t>
             </w:r>
             <w:r>
-              <w:t>HeartRate</w:t>
-            </w:r>
-            <w:proofErr w:type="spellEnd"/>
-            <w:r>
-              <w:t>(): protected uint8_t</w:t>
+              <w:t>HeartRate(): protected uint8_t</w:t>
             </w:r>
           </w:p>
           <w:p/>
@@ -1599,14 +1117,12 @@
         </w:rPr>
         <w:t xml:space="preserve">: </w:t>
       </w:r>
-      <w:proofErr w:type="gramStart"/>
       <w:r>
         <w:rPr>
           <w:sz w:val="20"/>
         </w:rPr>
         <w:t>Pacemaker()</w:t>
       </w:r>
-      <w:proofErr w:type="gramEnd"/>
     </w:p>
     <w:tbl>
       <w:tblPr>
@@ -1725,21 +1241,8 @@
             <w:tcW w:w="2971" w:type="dxa"/>
           </w:tcPr>
           <w:p>
-            <w:proofErr w:type="spellStart"/>
-            <w:r>
-              <w:t>setLeadPins</w:t>
-            </w:r>
-            <w:proofErr w:type="spellEnd"/>
-            <w:r>
-              <w:t>([</w:t>
-            </w:r>
-            <w:proofErr w:type="spellStart"/>
-            <w:r>
-              <w:t>enum</w:t>
-            </w:r>
-            <w:proofErr w:type="spellEnd"/>
-            <w:r>
-              <w:t>])</w:t>
+            <w:r>
+              <w:t>setLeadPins([enum])</w:t>
             </w:r>
           </w:p>
         </w:tc>
@@ -1759,23 +1262,7 @@
           </w:tcPr>
           <w:p>
             <w:r>
-              <w:t>Sets values for Lead(x)</w:t>
-            </w:r>
-            <w:proofErr w:type="spellStart"/>
-            <w:r>
-              <w:t>InPin,Lead</w:t>
-            </w:r>
-            <w:proofErr w:type="spellEnd"/>
-            <w:r>
-              <w:t>(x)</w:t>
-            </w:r>
-            <w:proofErr w:type="spellStart"/>
-            <w:r>
-              <w:t>OutPin</w:t>
-            </w:r>
-            <w:proofErr w:type="spellEnd"/>
-            <w:r>
-              <w:t xml:space="preserve"> based on hardware GPIO requirements</w:t>
+              <w:t>Sets values for Lead(x)InPin,Lead(x)OutPin based on hardware GPIO requirements</w:t>
             </w:r>
           </w:p>
         </w:tc>
@@ -1799,13 +1286,8 @@
             <w:tcW w:w="2971" w:type="dxa"/>
           </w:tcPr>
           <w:p>
-            <w:proofErr w:type="spellStart"/>
-            <w:r>
-              <w:t>getLeadPins</w:t>
-            </w:r>
-            <w:proofErr w:type="spellEnd"/>
-            <w:r>
-              <w:t>()</w:t>
+            <w:r>
+              <w:t>getLeadPins()</w:t>
             </w:r>
           </w:p>
         </w:tc>
@@ -1815,15 +1297,7 @@
           </w:tcPr>
           <w:p>
             <w:r>
-              <w:t>[</w:t>
-            </w:r>
-            <w:proofErr w:type="spellStart"/>
-            <w:r>
-              <w:t>enum</w:t>
-            </w:r>
-            <w:proofErr w:type="spellEnd"/>
-            <w:r>
-              <w:t>]</w:t>
+              <w:t>[enum]</w:t>
             </w:r>
           </w:p>
         </w:tc>
@@ -1833,23 +1307,7 @@
           </w:tcPr>
           <w:p>
             <w:r>
-              <w:t>Accesses values of Lead(x)</w:t>
-            </w:r>
-            <w:proofErr w:type="spellStart"/>
-            <w:r>
-              <w:t>InPin,Lead</w:t>
-            </w:r>
-            <w:proofErr w:type="spellEnd"/>
-            <w:r>
-              <w:t>(x)</w:t>
-            </w:r>
-            <w:proofErr w:type="spellStart"/>
-            <w:r>
-              <w:t>OutPin</w:t>
-            </w:r>
-            <w:proofErr w:type="spellEnd"/>
-            <w:r>
-              <w:t xml:space="preserve"> </w:t>
+              <w:t xml:space="preserve">Accesses values of Lead(x)InPin,Lead(x)OutPin </w:t>
             </w:r>
           </w:p>
         </w:tc>
@@ -1873,13 +1331,8 @@
             <w:tcW w:w="2971" w:type="dxa"/>
           </w:tcPr>
           <w:p>
-            <w:proofErr w:type="spellStart"/>
-            <w:r>
-              <w:t>setMaxVOut</w:t>
-            </w:r>
-            <w:proofErr w:type="spellEnd"/>
-            <w:r>
-              <w:t>(uint16_t)</w:t>
+            <w:r>
+              <w:t>setMaxVOut(uint16_t)</w:t>
             </w:r>
           </w:p>
         </w:tc>
@@ -1899,15 +1352,7 @@
           </w:tcPr>
           <w:p>
             <w:r>
-              <w:t xml:space="preserve">Sets </w:t>
-            </w:r>
-            <w:proofErr w:type="spellStart"/>
-            <w:r>
-              <w:t>maxVOut</w:t>
-            </w:r>
-            <w:proofErr w:type="spellEnd"/>
-            <w:r>
-              <w:t xml:space="preserve"> variable to maximum safe pace amplitude based on battery capacity</w:t>
+              <w:t>Sets maxVOut variable to maximum safe pace amplitude based on battery capacity</w:t>
             </w:r>
           </w:p>
         </w:tc>
@@ -1931,13 +1376,8 @@
             <w:tcW w:w="2971" w:type="dxa"/>
           </w:tcPr>
           <w:p>
-            <w:proofErr w:type="spellStart"/>
-            <w:r>
-              <w:t>getMaxVOut</w:t>
-            </w:r>
-            <w:proofErr w:type="spellEnd"/>
-            <w:r>
-              <w:t>()</w:t>
+            <w:r>
+              <w:t>getMaxVOut()</w:t>
             </w:r>
           </w:p>
         </w:tc>
@@ -1957,13 +1397,8 @@
           </w:tcPr>
           <w:p>
             <w:r>
-              <w:t xml:space="preserve">Gets vale of </w:t>
-            </w:r>
-            <w:proofErr w:type="spellStart"/>
-            <w:r>
-              <w:t>maxVOut</w:t>
-            </w:r>
-            <w:proofErr w:type="spellEnd"/>
+              <w:t>Gets vale of maxVOut</w:t>
+            </w:r>
           </w:p>
         </w:tc>
         <w:tc>
@@ -1986,13 +1421,8 @@
             <w:tcW w:w="2971" w:type="dxa"/>
           </w:tcPr>
           <w:p>
-            <w:proofErr w:type="spellStart"/>
-            <w:r>
-              <w:t>setComPort</w:t>
-            </w:r>
-            <w:proofErr w:type="spellEnd"/>
-            <w:r>
-              <w:t>(uint8_t)</w:t>
+            <w:r>
+              <w:t>setComPort(uint8_t)</w:t>
             </w:r>
           </w:p>
         </w:tc>
@@ -2012,15 +1442,7 @@
           </w:tcPr>
           <w:p>
             <w:r>
-              <w:t xml:space="preserve">Sets variable </w:t>
-            </w:r>
-            <w:proofErr w:type="spellStart"/>
-            <w:r>
-              <w:t>comPort</w:t>
-            </w:r>
-            <w:proofErr w:type="spellEnd"/>
-            <w:r>
-              <w:t xml:space="preserve"> which stores com port for serial communication</w:t>
+              <w:t>Sets variable comPort which stores com port for serial communication</w:t>
             </w:r>
           </w:p>
         </w:tc>
@@ -2044,13 +1466,8 @@
             <w:tcW w:w="2971" w:type="dxa"/>
           </w:tcPr>
           <w:p>
-            <w:proofErr w:type="spellStart"/>
-            <w:r>
-              <w:t>getComPort</w:t>
-            </w:r>
-            <w:proofErr w:type="spellEnd"/>
-            <w:r>
-              <w:t>()</w:t>
+            <w:r>
+              <w:t>getComPort()</w:t>
             </w:r>
           </w:p>
         </w:tc>
@@ -2070,15 +1487,7 @@
           </w:tcPr>
           <w:p>
             <w:r>
-              <w:t xml:space="preserve">Gets value of </w:t>
-            </w:r>
-            <w:proofErr w:type="spellStart"/>
-            <w:r>
-              <w:t>comPort</w:t>
-            </w:r>
-            <w:proofErr w:type="spellEnd"/>
-            <w:r>
-              <w:t xml:space="preserve"> variable</w:t>
+              <w:t>Gets value of comPort variable</w:t>
             </w:r>
           </w:p>
         </w:tc>
@@ -2102,13 +1511,8 @@
             <w:tcW w:w="2971" w:type="dxa"/>
           </w:tcPr>
           <w:p>
-            <w:proofErr w:type="spellStart"/>
-            <w:r>
-              <w:t>setTxRxReg</w:t>
-            </w:r>
-            <w:proofErr w:type="spellEnd"/>
-            <w:r>
-              <w:t>([uint8_t])</w:t>
+            <w:r>
+              <w:t>setTxRxReg([uint8_t])</w:t>
             </w:r>
           </w:p>
         </w:tc>
@@ -2128,15 +1532,7 @@
           </w:tcPr>
           <w:p>
             <w:r>
-              <w:t xml:space="preserve">Sets hex memory locations of </w:t>
-            </w:r>
-            <w:proofErr w:type="spellStart"/>
-            <w:r>
-              <w:t>Tx</w:t>
-            </w:r>
-            <w:proofErr w:type="spellEnd"/>
-            <w:r>
-              <w:t xml:space="preserve"> and Rx registers storing serial buffer</w:t>
+              <w:t>Sets hex memory locations of Tx and Rx registers storing serial buffer</w:t>
             </w:r>
           </w:p>
         </w:tc>
@@ -2160,13 +1556,8 @@
             <w:tcW w:w="2971" w:type="dxa"/>
           </w:tcPr>
           <w:p>
-            <w:proofErr w:type="spellStart"/>
-            <w:r>
-              <w:t>getTxRxReg</w:t>
-            </w:r>
-            <w:proofErr w:type="spellEnd"/>
-            <w:r>
-              <w:t>()</w:t>
+            <w:r>
+              <w:t>getTxRxReg()</w:t>
             </w:r>
           </w:p>
         </w:tc>
@@ -2186,15 +1577,7 @@
           </w:tcPr>
           <w:p>
             <w:r>
-              <w:t xml:space="preserve">Gets array of </w:t>
-            </w:r>
-            <w:proofErr w:type="spellStart"/>
-            <w:r>
-              <w:t>Tx</w:t>
-            </w:r>
-            <w:proofErr w:type="spellEnd"/>
-            <w:r>
-              <w:t xml:space="preserve"> / Rx register locations</w:t>
+              <w:t>Gets array of Tx / Rx register locations</w:t>
             </w:r>
           </w:p>
         </w:tc>
@@ -2218,13 +1601,8 @@
             <w:tcW w:w="2971" w:type="dxa"/>
           </w:tcPr>
           <w:p>
-            <w:proofErr w:type="spellStart"/>
-            <w:r>
-              <w:t>voltageTest</w:t>
-            </w:r>
-            <w:proofErr w:type="spellEnd"/>
-            <w:r>
-              <w:t>(float)</w:t>
+            <w:r>
+              <w:t>voltageTest(float)</w:t>
             </w:r>
           </w:p>
         </w:tc>
@@ -2244,15 +1622,7 @@
           </w:tcPr>
           <w:p>
             <w:r>
-              <w:t xml:space="preserve">Takes </w:t>
-            </w:r>
-            <w:proofErr w:type="spellStart"/>
-            <w:r>
-              <w:t>arg</w:t>
-            </w:r>
-            <w:proofErr w:type="spellEnd"/>
-            <w:r>
-              <w:t xml:space="preserve"> min pace amplitude and increases voltage until ERM registers P-QRS-T sequence. Returns this voltage.</w:t>
+              <w:t>Takes arg min pace amplitude and increases voltage until ERM registers P-QRS-T sequence. Returns this voltage.</w:t>
             </w:r>
           </w:p>
         </w:tc>
@@ -2276,13 +1646,8 @@
             <w:tcW w:w="2971" w:type="dxa"/>
           </w:tcPr>
           <w:p>
-            <w:proofErr w:type="spellStart"/>
-            <w:r>
-              <w:t>getCardiacEvents</w:t>
-            </w:r>
-            <w:proofErr w:type="spellEnd"/>
-            <w:r>
-              <w:t>()</w:t>
+            <w:r>
+              <w:t>getCardiacEvents()</w:t>
             </w:r>
           </w:p>
         </w:tc>
@@ -2326,13 +1691,8 @@
             <w:tcW w:w="2971" w:type="dxa"/>
           </w:tcPr>
           <w:p>
-            <w:proofErr w:type="spellStart"/>
-            <w:r>
-              <w:t>clearCardiacEvents</w:t>
-            </w:r>
-            <w:proofErr w:type="spellEnd"/>
-            <w:r>
-              <w:t>()</w:t>
+            <w:r>
+              <w:t>clearCardiacEvents()</w:t>
             </w:r>
           </w:p>
         </w:tc>
@@ -2376,13 +1736,8 @@
             <w:tcW w:w="2971" w:type="dxa"/>
           </w:tcPr>
           <w:p>
-            <w:proofErr w:type="spellStart"/>
-            <w:r>
-              <w:t>setLeadImpedance</w:t>
-            </w:r>
-            <w:proofErr w:type="spellEnd"/>
-            <w:r>
-              <w:t>(float)</w:t>
+            <w:r>
+              <w:t>setLeadImpedance(float)</w:t>
             </w:r>
           </w:p>
         </w:tc>
@@ -2408,15 +1763,7 @@
               <w:t xml:space="preserve">sense and </w:t>
             </w:r>
             <w:r>
-              <w:t xml:space="preserve">set value of variable </w:t>
-            </w:r>
-            <w:proofErr w:type="spellStart"/>
-            <w:r>
-              <w:t>leadImpedance</w:t>
-            </w:r>
-            <w:proofErr w:type="spellEnd"/>
-            <w:r>
-              <w:t xml:space="preserve"> following measurement.</w:t>
+              <w:t>set value of variable leadImpedance following measurement.</w:t>
             </w:r>
           </w:p>
         </w:tc>
@@ -2426,31 +1773,7 @@
           </w:tcPr>
           <w:p>
             <w:r>
-              <w:t xml:space="preserve">If impedance measured greater than </w:t>
-            </w:r>
-            <w:proofErr w:type="spellStart"/>
-            <w:r>
-              <w:t>leadImpedanceThreshold</w:t>
-            </w:r>
-            <w:proofErr w:type="spellEnd"/>
-            <w:r>
-              <w:t xml:space="preserve">, set </w:t>
-            </w:r>
-            <w:proofErr w:type="spellStart"/>
-            <w:r>
-              <w:t>vPaceAmp</w:t>
-            </w:r>
-            <w:proofErr w:type="spellEnd"/>
-            <w:r>
-              <w:t xml:space="preserve"> in pace class to </w:t>
-            </w:r>
-            <w:proofErr w:type="spellStart"/>
-            <w:r>
-              <w:t>maxVOut</w:t>
-            </w:r>
-            <w:proofErr w:type="spellEnd"/>
-            <w:r>
-              <w:t>. Log event.</w:t>
+              <w:t>If impedance measured greater than leadImpedanceThreshold, set vPaceAmp in pace class to maxVOut. Log event.</w:t>
             </w:r>
           </w:p>
         </w:tc>
@@ -2464,13 +1787,8 @@
             <w:tcW w:w="2971" w:type="dxa"/>
           </w:tcPr>
           <w:p>
-            <w:proofErr w:type="spellStart"/>
-            <w:r>
-              <w:t>getLeadImpedance</w:t>
-            </w:r>
-            <w:proofErr w:type="spellEnd"/>
-            <w:r>
-              <w:t>()</w:t>
+            <w:r>
+              <w:t>getLeadImpedance()</w:t>
             </w:r>
           </w:p>
         </w:tc>
@@ -2490,13 +1808,8 @@
           </w:tcPr>
           <w:p>
             <w:r>
-              <w:t xml:space="preserve">Gets value of </w:t>
-            </w:r>
-            <w:proofErr w:type="spellStart"/>
-            <w:r>
-              <w:t>leadImpedance</w:t>
-            </w:r>
-            <w:proofErr w:type="spellEnd"/>
+              <w:t>Gets value of leadImpedance</w:t>
+            </w:r>
           </w:p>
         </w:tc>
         <w:tc>
@@ -2544,14 +1857,12 @@
         </w:rPr>
         <w:t xml:space="preserve">: </w:t>
       </w:r>
-      <w:proofErr w:type="gramStart"/>
       <w:r>
         <w:rPr>
           <w:sz w:val="20"/>
         </w:rPr>
         <w:t>Sense()</w:t>
       </w:r>
-      <w:proofErr w:type="gramEnd"/>
     </w:p>
     <w:tbl>
       <w:tblPr>
@@ -2670,21 +1981,8 @@
             <w:tcW w:w="2971" w:type="dxa"/>
           </w:tcPr>
           <w:p>
-            <w:proofErr w:type="spellStart"/>
-            <w:r>
-              <w:t>setChambersSensed</w:t>
-            </w:r>
-            <w:proofErr w:type="spellEnd"/>
-            <w:r>
-              <w:t>(</w:t>
-            </w:r>
-            <w:proofErr w:type="spellStart"/>
-            <w:r>
-              <w:t>enum</w:t>
-            </w:r>
-            <w:proofErr w:type="spellEnd"/>
-            <w:r>
-              <w:t>)</w:t>
+            <w:r>
+              <w:t>setChambersSensed(enum)</w:t>
             </w:r>
           </w:p>
         </w:tc>
@@ -2704,21 +2002,8 @@
           </w:tcPr>
           <w:p>
             <w:r>
-              <w:t xml:space="preserve">Takes chambers sensed as </w:t>
-            </w:r>
-            <w:proofErr w:type="spellStart"/>
-            <w:r>
-              <w:t>enum</w:t>
-            </w:r>
-            <w:proofErr w:type="spellEnd"/>
-            <w:r>
-              <w:t xml:space="preserve"> type {NONE, ATRIUM, VENTRICLE, DUAL} and sets value of private variable </w:t>
-            </w:r>
-            <w:proofErr w:type="spellStart"/>
-            <w:r>
-              <w:t>chambersSensed</w:t>
-            </w:r>
-            <w:proofErr w:type="spellEnd"/>
+              <w:t>Takes chambers sensed as enum type {NONE, ATRIUM, VENTRICLE, DUAL} and sets value of private variable chambersSensed</w:t>
+            </w:r>
           </w:p>
         </w:tc>
         <w:tc>
@@ -2741,13 +2026,8 @@
             <w:tcW w:w="2971" w:type="dxa"/>
           </w:tcPr>
           <w:p>
-            <w:proofErr w:type="spellStart"/>
-            <w:r>
-              <w:t>getChambersSensed</w:t>
-            </w:r>
-            <w:proofErr w:type="spellEnd"/>
-            <w:r>
-              <w:t>()</w:t>
+            <w:r>
+              <w:t>getChambersSensed()</w:t>
             </w:r>
           </w:p>
         </w:tc>
@@ -2756,11 +2036,9 @@
             <w:tcW w:w="2112" w:type="dxa"/>
           </w:tcPr>
           <w:p>
-            <w:proofErr w:type="spellStart"/>
             <w:r>
               <w:t>enum</w:t>
             </w:r>
-            <w:proofErr w:type="spellEnd"/>
           </w:p>
         </w:tc>
         <w:tc>
@@ -2769,13 +2047,8 @@
           </w:tcPr>
           <w:p>
             <w:r>
-              <w:t xml:space="preserve">Returns current value of </w:t>
-            </w:r>
-            <w:proofErr w:type="spellStart"/>
-            <w:r>
-              <w:t>chambersSensed</w:t>
-            </w:r>
-            <w:proofErr w:type="spellEnd"/>
+              <w:t>Returns current value of chambersSensed</w:t>
+            </w:r>
           </w:p>
         </w:tc>
         <w:tc>
@@ -2798,21 +2071,8 @@
             <w:tcW w:w="2971" w:type="dxa"/>
           </w:tcPr>
           <w:p>
-            <w:proofErr w:type="spellStart"/>
-            <w:r>
-              <w:t>setActivityResponse</w:t>
-            </w:r>
-            <w:proofErr w:type="spellEnd"/>
-            <w:r>
-              <w:t>(</w:t>
-            </w:r>
-            <w:proofErr w:type="spellStart"/>
-            <w:r>
-              <w:t>enum</w:t>
-            </w:r>
-            <w:proofErr w:type="spellEnd"/>
-            <w:r>
-              <w:t>)</w:t>
+            <w:r>
+              <w:t>setActivityResponse(enum)</w:t>
             </w:r>
           </w:p>
         </w:tc>
@@ -2832,21 +2092,11 @@
           </w:tcPr>
           <w:p>
             <w:r>
-              <w:t xml:space="preserve">Takes activity response as </w:t>
-            </w:r>
-            <w:proofErr w:type="spellStart"/>
-            <w:r>
-              <w:t>enum</w:t>
-            </w:r>
-            <w:proofErr w:type="spellEnd"/>
-            <w:r>
-              <w:t xml:space="preserve"> type {NONE, TRIGGERED, INHIBITED, DUAL} and sets value of private variable </w:t>
-            </w:r>
-            <w:proofErr w:type="spellStart"/>
+              <w:t xml:space="preserve">Takes activity response as enum type {NONE, TRIGGERED, INHIBITED, DUAL} and sets value of private variable </w:t>
+            </w:r>
             <w:r>
               <w:t>activityResponse</w:t>
             </w:r>
-            <w:proofErr w:type="spellEnd"/>
           </w:p>
         </w:tc>
         <w:tc>
@@ -2869,13 +2119,8 @@
             <w:tcW w:w="2971" w:type="dxa"/>
           </w:tcPr>
           <w:p>
-            <w:proofErr w:type="spellStart"/>
-            <w:r>
-              <w:t>getActivityResponse</w:t>
-            </w:r>
-            <w:proofErr w:type="spellEnd"/>
-            <w:r>
-              <w:t>()</w:t>
+            <w:r>
+              <w:t>getActivityResponse()</w:t>
             </w:r>
           </w:p>
         </w:tc>
@@ -2884,11 +2129,9 @@
             <w:tcW w:w="2112" w:type="dxa"/>
           </w:tcPr>
           <w:p>
-            <w:proofErr w:type="spellStart"/>
             <w:r>
               <w:t>enum</w:t>
             </w:r>
-            <w:proofErr w:type="spellEnd"/>
           </w:p>
         </w:tc>
         <w:tc>
@@ -2897,13 +2140,8 @@
           </w:tcPr>
           <w:p>
             <w:r>
-              <w:t xml:space="preserve">Returns current value of </w:t>
-            </w:r>
-            <w:proofErr w:type="spellStart"/>
-            <w:r>
-              <w:t>activityResponse</w:t>
-            </w:r>
-            <w:proofErr w:type="spellEnd"/>
+              <w:t>Returns current value of activityResponse</w:t>
+            </w:r>
           </w:p>
         </w:tc>
         <w:tc>
@@ -2926,21 +2164,8 @@
             <w:tcW w:w="2971" w:type="dxa"/>
           </w:tcPr>
           <w:p>
-            <w:proofErr w:type="spellStart"/>
-            <w:r>
-              <w:t>setMagnetInPlace</w:t>
-            </w:r>
-            <w:proofErr w:type="spellEnd"/>
-            <w:r>
-              <w:t>(</w:t>
-            </w:r>
-            <w:proofErr w:type="spellStart"/>
-            <w:r>
-              <w:t>bool</w:t>
-            </w:r>
-            <w:proofErr w:type="spellEnd"/>
-            <w:r>
-              <w:t>)</w:t>
+            <w:r>
+              <w:t>setMagnetInPlace(bool)</w:t>
             </w:r>
           </w:p>
         </w:tc>
@@ -2960,31 +2185,7 @@
           </w:tcPr>
           <w:p>
             <w:r>
-              <w:t xml:space="preserve">Sets value of </w:t>
-            </w:r>
-            <w:proofErr w:type="spellStart"/>
-            <w:r>
-              <w:t>boolean</w:t>
-            </w:r>
-            <w:proofErr w:type="spellEnd"/>
-            <w:r>
-              <w:t xml:space="preserve"> </w:t>
-            </w:r>
-            <w:proofErr w:type="spellStart"/>
-            <w:r>
-              <w:t>var</w:t>
-            </w:r>
-            <w:proofErr w:type="spellEnd"/>
-            <w:r>
-              <w:t xml:space="preserve"> </w:t>
-            </w:r>
-            <w:proofErr w:type="spellStart"/>
-            <w:r>
-              <w:t>magnetInPlace</w:t>
-            </w:r>
-            <w:proofErr w:type="spellEnd"/>
-            <w:r>
-              <w:t>.</w:t>
+              <w:t>Sets value of boolean var magnetInPlace.</w:t>
             </w:r>
           </w:p>
         </w:tc>
@@ -3008,13 +2209,8 @@
             <w:tcW w:w="2971" w:type="dxa"/>
           </w:tcPr>
           <w:p>
-            <w:proofErr w:type="spellStart"/>
-            <w:r>
-              <w:t>getMagnetInPlace</w:t>
-            </w:r>
-            <w:proofErr w:type="spellEnd"/>
-            <w:r>
-              <w:t>()</w:t>
+            <w:r>
+              <w:t>getMagnetInPlace()</w:t>
             </w:r>
           </w:p>
         </w:tc>
@@ -3028,11 +2224,9 @@
                 <w:tab w:val="right" w:pos="1896"/>
               </w:tabs>
             </w:pPr>
-            <w:proofErr w:type="spellStart"/>
             <w:r>
               <w:t>bool</w:t>
             </w:r>
-            <w:proofErr w:type="spellEnd"/>
           </w:p>
         </w:tc>
         <w:tc>
@@ -3041,15 +2235,7 @@
           </w:tcPr>
           <w:p>
             <w:r>
-              <w:t xml:space="preserve">Returns value of </w:t>
-            </w:r>
-            <w:proofErr w:type="spellStart"/>
-            <w:r>
-              <w:t>magnetInPlace</w:t>
-            </w:r>
-            <w:proofErr w:type="spellEnd"/>
-            <w:r>
-              <w:t xml:space="preserve"> that can be used to determine if diagnostic magnetism source in place</w:t>
+              <w:t>Returns value of magnetInPlace that can be used to determine if diagnostic magnetism source in place</w:t>
             </w:r>
           </w:p>
         </w:tc>
@@ -3088,14 +2274,12 @@
         </w:rPr>
         <w:t xml:space="preserve">: </w:t>
       </w:r>
-      <w:proofErr w:type="gramStart"/>
       <w:r>
         <w:rPr>
           <w:sz w:val="20"/>
         </w:rPr>
         <w:t>Communications()</w:t>
       </w:r>
-      <w:proofErr w:type="gramEnd"/>
     </w:p>
     <w:tbl>
       <w:tblPr>
@@ -3213,10 +2397,7 @@
           <w:tcPr>
             <w:tcW w:w="2971" w:type="dxa"/>
           </w:tcPr>
-          <w:p>
-            <w:bookmarkStart w:id="0" w:name="_GoBack"/>
-            <w:bookmarkEnd w:id="0"/>
-          </w:p>
+          <w:p/>
         </w:tc>
         <w:tc>
           <w:tcPr>
@@ -3352,14 +2533,12 @@
         </w:rPr>
         <w:t xml:space="preserve">: </w:t>
       </w:r>
-      <w:proofErr w:type="gramStart"/>
       <w:r>
         <w:rPr>
           <w:sz w:val="20"/>
         </w:rPr>
         <w:t>Pace()</w:t>
       </w:r>
-      <w:proofErr w:type="gramEnd"/>
     </w:p>
     <w:tbl>
       <w:tblPr>
@@ -3478,21 +2657,8 @@
             <w:tcW w:w="2971" w:type="dxa"/>
           </w:tcPr>
           <w:p>
-            <w:proofErr w:type="spellStart"/>
-            <w:r>
-              <w:t>setPaceMode</w:t>
-            </w:r>
-            <w:proofErr w:type="spellEnd"/>
-            <w:r>
-              <w:t>(</w:t>
-            </w:r>
-            <w:proofErr w:type="spellStart"/>
-            <w:r>
-              <w:t>enum</w:t>
-            </w:r>
-            <w:proofErr w:type="spellEnd"/>
-            <w:r>
-              <w:t>)</w:t>
+            <w:r>
+              <w:t>setPaceMode(enum)</w:t>
             </w:r>
           </w:p>
         </w:tc>
@@ -3512,26 +2678,10 @@
           </w:tcPr>
           <w:p>
             <w:r>
-              <w:t xml:space="preserve">Takes desired pace mode as </w:t>
-            </w:r>
-            <w:proofErr w:type="spellStart"/>
-            <w:r>
-              <w:t>enum</w:t>
-            </w:r>
-            <w:proofErr w:type="spellEnd"/>
-            <w:r>
-              <w:t xml:space="preserve">  per Generic NBG code {VVI,</w:t>
-            </w:r>
-            <w:r>
-              <w:t xml:space="preserve"> VOO, AOO, DDDR, </w:t>
-            </w:r>
-            <w:proofErr w:type="spellStart"/>
-            <w:r>
-              <w:t>etc</w:t>
-            </w:r>
-            <w:proofErr w:type="spellEnd"/>
-            <w:r>
-              <w:t>}</w:t>
+              <w:t>Takes desired pace mode as enum  per Generic NBG code {VVI,</w:t>
+            </w:r>
+            <w:r>
+              <w:t xml:space="preserve"> VOO, AOO, DDDR, etc}</w:t>
             </w:r>
             <w:r>
               <w:t xml:space="preserve"> </w:t>
@@ -3544,41 +2694,7 @@
           </w:tcPr>
           <w:p>
             <w:r>
-              <w:t xml:space="preserve">Calls </w:t>
-            </w:r>
-            <w:proofErr w:type="spellStart"/>
-            <w:proofErr w:type="gramStart"/>
-            <w:r>
-              <w:t>setChambersSensed</w:t>
-            </w:r>
-            <w:proofErr w:type="spellEnd"/>
-            <w:r>
-              <w:t>(</w:t>
-            </w:r>
-            <w:proofErr w:type="spellStart"/>
-            <w:proofErr w:type="gramEnd"/>
-            <w:r>
-              <w:t>enum</w:t>
-            </w:r>
-            <w:proofErr w:type="spellEnd"/>
-            <w:r>
-              <w:t xml:space="preserve">) and </w:t>
-            </w:r>
-            <w:proofErr w:type="spellStart"/>
-            <w:r>
-              <w:t>setActivityResponse</w:t>
-            </w:r>
-            <w:proofErr w:type="spellEnd"/>
-            <w:r>
-              <w:t>(</w:t>
-            </w:r>
-            <w:proofErr w:type="spellStart"/>
-            <w:r>
-              <w:t>enum</w:t>
-            </w:r>
-            <w:proofErr w:type="spellEnd"/>
-            <w:r>
-              <w:t>) from Sense() class.</w:t>
+              <w:t>Calls setChambersSensed(enum) and setActivityResponse(enum) from Sense() class.</w:t>
             </w:r>
           </w:p>
         </w:tc>
@@ -3592,13 +2708,8 @@
             <w:tcW w:w="2971" w:type="dxa"/>
           </w:tcPr>
           <w:p>
-            <w:proofErr w:type="spellStart"/>
-            <w:r>
-              <w:t>getPaceMode</w:t>
-            </w:r>
-            <w:proofErr w:type="spellEnd"/>
-            <w:r>
-              <w:t>()</w:t>
+            <w:r>
+              <w:t>getPaceMode()</w:t>
             </w:r>
           </w:p>
         </w:tc>
@@ -3607,11 +2718,9 @@
             <w:tcW w:w="2112" w:type="dxa"/>
           </w:tcPr>
           <w:p>
-            <w:proofErr w:type="spellStart"/>
             <w:r>
               <w:t>enum</w:t>
             </w:r>
-            <w:proofErr w:type="spellEnd"/>
           </w:p>
         </w:tc>
         <w:tc>
@@ -3620,15 +2729,7 @@
           </w:tcPr>
           <w:p>
             <w:r>
-              <w:t xml:space="preserve">Returns current value of </w:t>
-            </w:r>
-            <w:proofErr w:type="spellStart"/>
-            <w:r>
-              <w:t>pacingMode</w:t>
-            </w:r>
-            <w:proofErr w:type="spellEnd"/>
-            <w:r>
-              <w:t xml:space="preserve"> </w:t>
+              <w:t xml:space="preserve">Returns current value of pacingMode </w:t>
             </w:r>
           </w:p>
         </w:tc>
@@ -3652,22 +2753,9 @@
             <w:tcW w:w="2971" w:type="dxa"/>
           </w:tcPr>
           <w:p>
-            <w:proofErr w:type="spellStart"/>
             <w:r>
               <w:lastRenderedPageBreak/>
-              <w:t>setPaceState</w:t>
-            </w:r>
-            <w:proofErr w:type="spellEnd"/>
-            <w:r>
-              <w:t>(</w:t>
-            </w:r>
-            <w:proofErr w:type="spellStart"/>
-            <w:r>
-              <w:t>enum</w:t>
-            </w:r>
-            <w:proofErr w:type="spellEnd"/>
-            <w:r>
-              <w:t>)</w:t>
+              <w:t>setPaceState(enum)</w:t>
             </w:r>
           </w:p>
         </w:tc>
@@ -3687,21 +2775,8 @@
           </w:tcPr>
           <w:p>
             <w:r>
-              <w:t xml:space="preserve">Takes pace state as </w:t>
-            </w:r>
-            <w:proofErr w:type="spellStart"/>
-            <w:r>
-              <w:t>enum</w:t>
-            </w:r>
-            <w:proofErr w:type="spellEnd"/>
-            <w:r>
-              <w:t xml:space="preserve"> type {PERMANENT, TEMPORARY, PACE_NOW, MAGNET, POWER_ON_RESET}, sets value of </w:t>
-            </w:r>
-            <w:proofErr w:type="spellStart"/>
-            <w:r>
-              <w:t>pacingState</w:t>
-            </w:r>
-            <w:proofErr w:type="spellEnd"/>
+              <w:t>Takes pace state as enum type {PERMANENT, TEMPORARY, PACE_NOW, MAGNET, POWER_ON_RESET}, sets value of pacingState</w:t>
+            </w:r>
           </w:p>
         </w:tc>
         <w:tc>
@@ -3724,13 +2799,8 @@
             <w:tcW w:w="2971" w:type="dxa"/>
           </w:tcPr>
           <w:p>
-            <w:proofErr w:type="spellStart"/>
-            <w:r>
-              <w:t>getPaceState</w:t>
-            </w:r>
-            <w:proofErr w:type="spellEnd"/>
-            <w:r>
-              <w:t>()</w:t>
+            <w:r>
+              <w:t>getPaceState()</w:t>
             </w:r>
           </w:p>
         </w:tc>
@@ -3739,11 +2809,9 @@
             <w:tcW w:w="2112" w:type="dxa"/>
           </w:tcPr>
           <w:p>
-            <w:proofErr w:type="spellStart"/>
             <w:r>
               <w:t>enum</w:t>
             </w:r>
-            <w:proofErr w:type="spellEnd"/>
           </w:p>
         </w:tc>
         <w:tc>
@@ -3752,13 +2820,8 @@
           </w:tcPr>
           <w:p>
             <w:r>
-              <w:t xml:space="preserve">Returns current value of </w:t>
-            </w:r>
-            <w:proofErr w:type="spellStart"/>
-            <w:r>
-              <w:t>pacingState</w:t>
-            </w:r>
-            <w:proofErr w:type="spellEnd"/>
+              <w:t>Returns current value of pacingState</w:t>
+            </w:r>
           </w:p>
         </w:tc>
         <w:tc>
@@ -3781,13 +2844,8 @@
             <w:tcW w:w="2971" w:type="dxa"/>
           </w:tcPr>
           <w:p>
-            <w:proofErr w:type="spellStart"/>
-            <w:r>
-              <w:t>setHysteresisInterval</w:t>
-            </w:r>
-            <w:proofErr w:type="spellEnd"/>
-            <w:r>
-              <w:t>(uint16_t)</w:t>
+            <w:r>
+              <w:t>setHysteresisInterval(uint16_t)</w:t>
             </w:r>
           </w:p>
         </w:tc>
@@ -3807,15 +2865,7 @@
           </w:tcPr>
           <w:p>
             <w:r>
-              <w:t xml:space="preserve">Sets vale of </w:t>
-            </w:r>
-            <w:proofErr w:type="spellStart"/>
-            <w:r>
-              <w:t>hysteresisInterval</w:t>
-            </w:r>
-            <w:proofErr w:type="spellEnd"/>
-            <w:r>
-              <w:t xml:space="preserve"> which defines an additional delay interval used when value of hysteresis is True</w:t>
+              <w:t>Sets vale of hysteresisInterval which defines an additional delay interval used when value of hysteresis is True</w:t>
             </w:r>
           </w:p>
         </w:tc>
@@ -3835,13 +2885,8 @@
             <w:tcW w:w="2971" w:type="dxa"/>
           </w:tcPr>
           <w:p>
-            <w:proofErr w:type="spellStart"/>
-            <w:r>
-              <w:t>getHysteresisInterval</w:t>
-            </w:r>
-            <w:proofErr w:type="spellEnd"/>
-            <w:r>
-              <w:t>()</w:t>
+            <w:r>
+              <w:t>getHysteresisInterval()</w:t>
             </w:r>
           </w:p>
         </w:tc>
@@ -3861,13 +2906,8 @@
           </w:tcPr>
           <w:p>
             <w:r>
-              <w:t xml:space="preserve">Returns current value of </w:t>
-            </w:r>
-            <w:proofErr w:type="spellStart"/>
-            <w:r>
-              <w:t>hysteresisInterval</w:t>
-            </w:r>
-            <w:proofErr w:type="spellEnd"/>
+              <w:t>Returns current value of hysteresisInterval</w:t>
+            </w:r>
           </w:p>
         </w:tc>
         <w:tc>
@@ -3890,13 +2930,8 @@
             <w:tcW w:w="2971" w:type="dxa"/>
           </w:tcPr>
           <w:p>
-            <w:proofErr w:type="spellStart"/>
-            <w:r>
-              <w:t>setLowRateInterval</w:t>
-            </w:r>
-            <w:proofErr w:type="spellEnd"/>
-            <w:r>
-              <w:t>(uint16_t)</w:t>
+            <w:r>
+              <w:t>setLowRateInterval(uint16_t)</w:t>
             </w:r>
           </w:p>
         </w:tc>
@@ -3916,15 +2951,7 @@
           </w:tcPr>
           <w:p>
             <w:r>
-              <w:t xml:space="preserve">Sets value of </w:t>
-            </w:r>
-            <w:proofErr w:type="spellStart"/>
-            <w:r>
-              <w:t>lowrateInterval</w:t>
-            </w:r>
-            <w:proofErr w:type="spellEnd"/>
-            <w:r>
-              <w:t xml:space="preserve"> that specifies maximum delay after a ventricle pace without a spontaneous sense or another pace</w:t>
+              <w:t>Sets value of lowrateInterval that specifies maximum delay after a ventricle pace without a spontaneous sense or another pace</w:t>
             </w:r>
           </w:p>
         </w:tc>
@@ -3948,13 +2975,8 @@
             <w:tcW w:w="2971" w:type="dxa"/>
           </w:tcPr>
           <w:p>
-            <w:proofErr w:type="spellStart"/>
-            <w:r>
-              <w:t>getLowRateInterval</w:t>
-            </w:r>
-            <w:proofErr w:type="spellEnd"/>
-            <w:r>
-              <w:t>()</w:t>
+            <w:r>
+              <w:t>getLowRateInterval()</w:t>
             </w:r>
           </w:p>
         </w:tc>
@@ -3974,13 +2996,8 @@
           </w:tcPr>
           <w:p>
             <w:r>
-              <w:t xml:space="preserve">Returns current value of </w:t>
-            </w:r>
-            <w:proofErr w:type="spellStart"/>
-            <w:r>
-              <w:t>lowrateInterval</w:t>
-            </w:r>
-            <w:proofErr w:type="spellEnd"/>
+              <w:t>Returns current value of lowrateInterval</w:t>
+            </w:r>
           </w:p>
         </w:tc>
         <w:tc>
@@ -4003,13 +3020,8 @@
             <w:tcW w:w="2971" w:type="dxa"/>
           </w:tcPr>
           <w:p>
-            <w:proofErr w:type="spellStart"/>
-            <w:r>
-              <w:t>setvPaceAmp</w:t>
-            </w:r>
-            <w:proofErr w:type="spellEnd"/>
-            <w:r>
-              <w:t>(uint16_t)</w:t>
+            <w:r>
+              <w:t>setvPaceAmp(uint16_t)</w:t>
             </w:r>
           </w:p>
         </w:tc>
@@ -4029,15 +3041,7 @@
           </w:tcPr>
           <w:p>
             <w:r>
-              <w:t xml:space="preserve">Sets value of </w:t>
-            </w:r>
-            <w:proofErr w:type="spellStart"/>
-            <w:r>
-              <w:t>vPaceAmp</w:t>
-            </w:r>
-            <w:proofErr w:type="spellEnd"/>
-            <w:r>
-              <w:t xml:space="preserve"> variable representing current amplitude of </w:t>
+              <w:t xml:space="preserve">Sets value of vPaceAmp variable representing current amplitude of </w:t>
             </w:r>
             <w:r>
               <w:t xml:space="preserve">ventricle </w:t>
@@ -4067,13 +3071,8 @@
             <w:tcW w:w="2971" w:type="dxa"/>
           </w:tcPr>
           <w:p>
-            <w:proofErr w:type="spellStart"/>
-            <w:r>
-              <w:t>getvPaceAmp</w:t>
-            </w:r>
-            <w:proofErr w:type="spellEnd"/>
-            <w:r>
-              <w:t>()</w:t>
+            <w:r>
+              <w:t>getvPaceAmp()</w:t>
             </w:r>
           </w:p>
         </w:tc>
@@ -4093,15 +3092,7 @@
           </w:tcPr>
           <w:p>
             <w:r>
-              <w:t xml:space="preserve">Returns current value of </w:t>
-            </w:r>
-            <w:proofErr w:type="spellStart"/>
-            <w:r>
-              <w:t>vPaceAmp</w:t>
-            </w:r>
-            <w:proofErr w:type="spellEnd"/>
-            <w:r>
-              <w:t xml:space="preserve"> variable</w:t>
+              <w:t>Returns current value of vPaceAmp variable</w:t>
             </w:r>
           </w:p>
         </w:tc>
@@ -4125,13 +3116,8 @@
             <w:tcW w:w="2971" w:type="dxa"/>
           </w:tcPr>
           <w:p>
-            <w:proofErr w:type="spellStart"/>
-            <w:r>
-              <w:t>setvPaceWidth</w:t>
-            </w:r>
-            <w:proofErr w:type="spellEnd"/>
-            <w:r>
-              <w:t>(uint16_t)</w:t>
+            <w:r>
+              <w:t>setvPaceWidth(uint16_t)</w:t>
             </w:r>
           </w:p>
         </w:tc>
@@ -4153,32 +3139,14 @@
             <w:r>
               <w:t xml:space="preserve">Sets value of </w:t>
             </w:r>
-            <w:proofErr w:type="spellStart"/>
-            <w:r>
-              <w:t>vPaceWidth</w:t>
-            </w:r>
-            <w:proofErr w:type="spellEnd"/>
-            <w:r>
-              <w:t xml:space="preserve"> private variable representing current width of</w:t>
-            </w:r>
-            <w:r>
-              <w:t xml:space="preserve"> </w:t>
-            </w:r>
-            <w:proofErr w:type="spellStart"/>
-            <w:r>
-              <w:t>ventrical</w:t>
-            </w:r>
-            <w:proofErr w:type="spellEnd"/>
-            <w:r>
-              <w:t xml:space="preserve"> pace signal (</w:t>
-            </w:r>
-            <w:proofErr w:type="spellStart"/>
-            <w:r>
-              <w:t>ms</w:t>
-            </w:r>
-            <w:proofErr w:type="spellEnd"/>
-            <w:r>
-              <w:t>)</w:t>
+            <w:r>
+              <w:t>vPaceWidth private variable representing current width of</w:t>
+            </w:r>
+            <w:r>
+              <w:t xml:space="preserve"> ventrical</w:t>
+            </w:r>
+            <w:r>
+              <w:t xml:space="preserve"> pace signal (ms)</w:t>
             </w:r>
           </w:p>
         </w:tc>
@@ -4202,13 +3170,8 @@
             <w:tcW w:w="2971" w:type="dxa"/>
           </w:tcPr>
           <w:p>
-            <w:proofErr w:type="spellStart"/>
-            <w:r>
-              <w:t>getvPaceWidth</w:t>
-            </w:r>
-            <w:proofErr w:type="spellEnd"/>
-            <w:r>
-              <w:t>()</w:t>
+            <w:r>
+              <w:t>getvPaceWidth()</w:t>
             </w:r>
           </w:p>
         </w:tc>
@@ -4228,13 +3191,8 @@
           </w:tcPr>
           <w:p>
             <w:r>
-              <w:t xml:space="preserve">Returns current value of </w:t>
-            </w:r>
-            <w:proofErr w:type="spellStart"/>
-            <w:r>
-              <w:t>vPaceWidth</w:t>
-            </w:r>
-            <w:proofErr w:type="spellEnd"/>
+              <w:t>Returns current value of vPaceWidth</w:t>
+            </w:r>
           </w:p>
         </w:tc>
         <w:tc>
@@ -4257,13 +3215,8 @@
             <w:tcW w:w="2971" w:type="dxa"/>
           </w:tcPr>
           <w:p>
-            <w:proofErr w:type="spellStart"/>
-            <w:r>
-              <w:t>setVRP</w:t>
-            </w:r>
-            <w:proofErr w:type="spellEnd"/>
-            <w:r>
-              <w:t>(uint16_t)</w:t>
+            <w:r>
+              <w:t>setVRP(uint16_t)</w:t>
             </w:r>
           </w:p>
         </w:tc>
@@ -4307,13 +3260,8 @@
             <w:tcW w:w="2971" w:type="dxa"/>
           </w:tcPr>
           <w:p>
-            <w:proofErr w:type="spellStart"/>
-            <w:r>
-              <w:t>getVRP</w:t>
-            </w:r>
-            <w:proofErr w:type="spellEnd"/>
-            <w:r>
-              <w:t>()</w:t>
+            <w:r>
+              <w:t>getVRP()</w:t>
             </w:r>
           </w:p>
         </w:tc>
@@ -4357,13 +3305,8 @@
             <w:tcW w:w="2971" w:type="dxa"/>
           </w:tcPr>
           <w:p>
-            <w:proofErr w:type="spellStart"/>
-            <w:r>
-              <w:t>setMaxHeartRate</w:t>
-            </w:r>
-            <w:proofErr w:type="spellEnd"/>
-            <w:r>
-              <w:t>(uint8_t)</w:t>
+            <w:r>
+              <w:t>setMaxHeartRate(uint8_t)</w:t>
             </w:r>
           </w:p>
         </w:tc>
@@ -4383,15 +3326,7 @@
           </w:tcPr>
           <w:p>
             <w:r>
-              <w:t xml:space="preserve">Sets the value of </w:t>
-            </w:r>
-            <w:proofErr w:type="spellStart"/>
-            <w:r>
-              <w:t>maxHeartRate</w:t>
-            </w:r>
-            <w:proofErr w:type="spellEnd"/>
-            <w:r>
-              <w:t xml:space="preserve"> later </w:t>
+              <w:t xml:space="preserve">Sets the value of maxHeartRate later </w:t>
             </w:r>
             <w:r>
               <w:lastRenderedPageBreak/>
@@ -4420,14 +3355,9 @@
             <w:tcW w:w="2971" w:type="dxa"/>
           </w:tcPr>
           <w:p>
-            <w:proofErr w:type="spellStart"/>
             <w:r>
               <w:lastRenderedPageBreak/>
-              <w:t>getMaxHeartRate</w:t>
-            </w:r>
-            <w:proofErr w:type="spellEnd"/>
-            <w:r>
-              <w:t>()</w:t>
+              <w:t>getMaxHeartRate()</w:t>
             </w:r>
           </w:p>
         </w:tc>
@@ -4447,13 +3377,8 @@
           </w:tcPr>
           <w:p>
             <w:r>
-              <w:t xml:space="preserve">Returns current value of </w:t>
-            </w:r>
-            <w:proofErr w:type="spellStart"/>
-            <w:r>
-              <w:t>maxHeartRate</w:t>
-            </w:r>
-            <w:proofErr w:type="spellEnd"/>
+              <w:t>Returns current value of maxHeartRate</w:t>
+            </w:r>
           </w:p>
         </w:tc>
         <w:tc>
@@ -4476,13 +3401,8 @@
             <w:tcW w:w="2971" w:type="dxa"/>
           </w:tcPr>
           <w:p>
-            <w:proofErr w:type="spellStart"/>
-            <w:r>
-              <w:t>setBaseHeartRate</w:t>
-            </w:r>
-            <w:proofErr w:type="spellEnd"/>
-            <w:r>
-              <w:t>(uint8_t)</w:t>
+            <w:r>
+              <w:t>setBaseHeartRate(uint8_t)</w:t>
             </w:r>
           </w:p>
         </w:tc>
@@ -4502,15 +3422,7 @@
           </w:tcPr>
           <w:p>
             <w:r>
-              <w:t xml:space="preserve">Sets value of </w:t>
-            </w:r>
-            <w:proofErr w:type="spellStart"/>
-            <w:r>
-              <w:t>baseHeartRate</w:t>
-            </w:r>
-            <w:proofErr w:type="spellEnd"/>
-            <w:r>
-              <w:t xml:space="preserve"> later set to set minimum </w:t>
+              <w:t xml:space="preserve">Sets value of baseHeartRate later set to set minimum </w:t>
             </w:r>
             <w:r>
               <w:t xml:space="preserve">safe </w:t>
@@ -4543,13 +3455,8 @@
             <w:tcW w:w="2971" w:type="dxa"/>
           </w:tcPr>
           <w:p>
-            <w:proofErr w:type="spellStart"/>
-            <w:r>
-              <w:t>getBaseHeartRate</w:t>
-            </w:r>
-            <w:proofErr w:type="spellEnd"/>
-            <w:r>
-              <w:t>()</w:t>
+            <w:r>
+              <w:t>getBaseHeartRate()</w:t>
             </w:r>
           </w:p>
         </w:tc>
@@ -4569,13 +3476,8 @@
           </w:tcPr>
           <w:p>
             <w:r>
-              <w:t xml:space="preserve">Returns current value of </w:t>
-            </w:r>
-            <w:proofErr w:type="spellStart"/>
-            <w:r>
-              <w:t>baseHeartRate</w:t>
-            </w:r>
-            <w:proofErr w:type="spellEnd"/>
+              <w:t>Returns current value of baseHeartRate</w:t>
+            </w:r>
           </w:p>
         </w:tc>
         <w:tc>
@@ -5056,13 +3958,21 @@
           <w:tcPr>
             <w:tcW w:w="5104" w:type="dxa"/>
           </w:tcPr>
-          <w:p/>
+          <w:p>
+            <w:r>
+              <w:t>Appearance and features offered on the User Interface</w:t>
+            </w:r>
+          </w:p>
         </w:tc>
         <w:tc>
           <w:tcPr>
             <w:tcW w:w="5103" w:type="dxa"/>
           </w:tcPr>
-          <w:p/>
+          <w:p>
+            <w:r>
+              <w:t>In the future, because of the relative ease with which software can be changed, features may need to be added or removed from the UI.</w:t>
+            </w:r>
+          </w:p>
         </w:tc>
       </w:tr>
       <w:tr>
@@ -5247,7 +4157,7 @@
           <w:rPr>
             <w:noProof/>
           </w:rPr>
-          <w:t>1</w:t>
+          <w:t>7</w:t>
         </w:r>
         <w:r>
           <w:rPr>
@@ -6900,7 +5810,7 @@
 </file>
 
 <file path=customXml/itemProps1.xml><?xml version="1.0" encoding="utf-8"?>
-<ds:datastoreItem xmlns:ds="http://schemas.openxmlformats.org/officeDocument/2006/customXml" ds:itemID="{45BF511F-02F3-4F71-9ADC-CB4BDECA672E}">
+<ds:datastoreItem xmlns:ds="http://schemas.openxmlformats.org/officeDocument/2006/customXml" ds:itemID="{E2B9377A-6C6D-476E-AC87-373B15E7D4A1}">
   <ds:schemaRefs>
     <ds:schemaRef ds:uri="http://schemas.openxmlformats.org/officeDocument/2006/bibliography"/>
   </ds:schemaRefs>

</xml_diff>

<commit_message>
UML Changes, added variables & methods from UMLs to appropriate class files. Tested, compiles ok.
</commit_message>
<xml_diff>
--- a/docs/UML_Class_Diagrams.docx
+++ b/docs/UML_Class_Diagrams.docx
@@ -185,6 +185,7 @@
                 <w:b/>
               </w:rPr>
             </w:pPr>
+            <w:proofErr w:type="spellStart"/>
             <w:r>
               <w:rPr>
                 <w:b/>
@@ -192,6 +193,7 @@
               </w:rPr>
               <w:t>class_name</w:t>
             </w:r>
+            <w:proofErr w:type="spellEnd"/>
           </w:p>
         </w:tc>
       </w:tr>
@@ -279,23 +281,43 @@
             <w:tcW w:w="4106" w:type="dxa"/>
           </w:tcPr>
           <w:p>
-            <w:r>
-              <w:t>patientFirstName: private string</w:t>
-            </w:r>
-          </w:p>
-          <w:p>
-            <w:r>
-              <w:t>patientLastName: private string</w:t>
-            </w:r>
-          </w:p>
-          <w:p>
-            <w:r>
-              <w:t>patientAge: private uint18_t</w:t>
-            </w:r>
-          </w:p>
-          <w:p>
-            <w:r>
-              <w:t>doctorNotes: private string</w:t>
+            <w:proofErr w:type="spellStart"/>
+            <w:r>
+              <w:t>patientFirstName</w:t>
+            </w:r>
+            <w:proofErr w:type="spellEnd"/>
+            <w:r>
+              <w:t>: private string</w:t>
+            </w:r>
+          </w:p>
+          <w:p>
+            <w:proofErr w:type="spellStart"/>
+            <w:r>
+              <w:t>patientLastName</w:t>
+            </w:r>
+            <w:proofErr w:type="spellEnd"/>
+            <w:r>
+              <w:t>: private string</w:t>
+            </w:r>
+          </w:p>
+          <w:p>
+            <w:proofErr w:type="spellStart"/>
+            <w:r>
+              <w:t>patientAge</w:t>
+            </w:r>
+            <w:proofErr w:type="spellEnd"/>
+            <w:r>
+              <w:t>: private uint18_t</w:t>
+            </w:r>
+          </w:p>
+          <w:p>
+            <w:proofErr w:type="spellStart"/>
+            <w:r>
+              <w:t>doctorNotes</w:t>
+            </w:r>
+            <w:proofErr w:type="spellEnd"/>
+            <w:r>
+              <w:t>: private string</w:t>
             </w:r>
           </w:p>
         </w:tc>
@@ -358,45 +380,89 @@
             <w:tcW w:w="4106" w:type="dxa"/>
           </w:tcPr>
           <w:p>
-            <w:r>
-              <w:t>deviceID: private</w:t>
-            </w:r>
-            <w:r>
-              <w:t xml:space="preserve"> const</w:t>
-            </w:r>
+            <w:proofErr w:type="spellStart"/>
+            <w:r>
+              <w:t>deviceID</w:t>
+            </w:r>
+            <w:proofErr w:type="spellEnd"/>
+            <w:r>
+              <w:t>: private</w:t>
+            </w:r>
+            <w:r>
+              <w:t xml:space="preserve"> </w:t>
+            </w:r>
+            <w:proofErr w:type="spellStart"/>
+            <w:r>
+              <w:t>const</w:t>
+            </w:r>
+            <w:proofErr w:type="spellEnd"/>
             <w:r>
               <w:t xml:space="preserve"> uint32_t</w:t>
             </w:r>
           </w:p>
           <w:p>
-            <w:r>
-              <w:t>replaceBattVoltage: private const float</w:t>
-            </w:r>
-          </w:p>
-          <w:p>
-            <w:r>
-              <w:t>batteryVoltage: private float</w:t>
-            </w:r>
-          </w:p>
-          <w:p>
-            <w:r>
-              <w:t>cardiacEvents: protected [Object]</w:t>
-            </w:r>
-          </w:p>
-          <w:p>
+            <w:proofErr w:type="spellStart"/>
+            <w:r>
+              <w:t>replaceBattVoltage</w:t>
+            </w:r>
+            <w:proofErr w:type="spellEnd"/>
+            <w:r>
+              <w:t xml:space="preserve">: private </w:t>
+            </w:r>
+            <w:proofErr w:type="spellStart"/>
+            <w:r>
+              <w:t>const</w:t>
+            </w:r>
+            <w:proofErr w:type="spellEnd"/>
+            <w:r>
+              <w:t xml:space="preserve"> float</w:t>
+            </w:r>
+          </w:p>
+          <w:p>
+            <w:proofErr w:type="spellStart"/>
+            <w:r>
+              <w:t>batteryVoltage</w:t>
+            </w:r>
+            <w:proofErr w:type="spellEnd"/>
+            <w:r>
+              <w:t>: private float</w:t>
+            </w:r>
+          </w:p>
+          <w:p>
+            <w:proofErr w:type="spellStart"/>
+            <w:r>
+              <w:t>cardiacEvents</w:t>
+            </w:r>
+            <w:proofErr w:type="spellEnd"/>
+            <w:r>
+              <w:t>: protected [Object]</w:t>
+            </w:r>
+          </w:p>
+          <w:p>
+            <w:proofErr w:type="spellStart"/>
             <w:r>
               <w:t>lead</w:t>
             </w:r>
             <w:r>
-              <w:t>Impedance: protected float</w:t>
-            </w:r>
-          </w:p>
-          <w:p>
-            <w:r>
-              <w:t>leadImpedanceThreshold: private float</w:t>
-            </w:r>
-          </w:p>
-          <w:p>
+              <w:t>Impedance</w:t>
+            </w:r>
+            <w:proofErr w:type="spellEnd"/>
+            <w:r>
+              <w:t>: protected float</w:t>
+            </w:r>
+          </w:p>
+          <w:p>
+            <w:proofErr w:type="spellStart"/>
+            <w:r>
+              <w:t>leadImpedanceThreshold</w:t>
+            </w:r>
+            <w:proofErr w:type="spellEnd"/>
+            <w:r>
+              <w:t>: private float</w:t>
+            </w:r>
+          </w:p>
+          <w:p>
+            <w:proofErr w:type="spellStart"/>
             <w:r>
               <w:t>leadOne</w:t>
             </w:r>
@@ -404,16 +470,23 @@
               <w:t>In</w:t>
             </w:r>
             <w:r>
-              <w:t xml:space="preserve">Pin: </w:t>
+              <w:t>Pin</w:t>
+            </w:r>
+            <w:proofErr w:type="spellEnd"/>
+            <w:r>
+              <w:t xml:space="preserve">: </w:t>
             </w:r>
             <w:r>
               <w:t xml:space="preserve">private </w:t>
             </w:r>
+            <w:proofErr w:type="spellStart"/>
             <w:r>
               <w:t>enum</w:t>
             </w:r>
-          </w:p>
-          <w:p>
+            <w:proofErr w:type="spellEnd"/>
+          </w:p>
+          <w:p>
+            <w:proofErr w:type="spellStart"/>
             <w:r>
               <w:t>leadTwo</w:t>
             </w:r>
@@ -421,40 +494,65 @@
               <w:t>In</w:t>
             </w:r>
             <w:r>
-              <w:t xml:space="preserve">Pin: </w:t>
+              <w:t>Pin</w:t>
+            </w:r>
+            <w:proofErr w:type="spellEnd"/>
+            <w:r>
+              <w:t xml:space="preserve">: </w:t>
             </w:r>
             <w:r>
               <w:t xml:space="preserve">private </w:t>
             </w:r>
+            <w:proofErr w:type="spellStart"/>
             <w:r>
               <w:t>enum</w:t>
             </w:r>
-          </w:p>
-          <w:p>
-            <w:r>
-              <w:t xml:space="preserve">leadOneOutPin: </w:t>
+            <w:proofErr w:type="spellEnd"/>
+          </w:p>
+          <w:p>
+            <w:proofErr w:type="spellStart"/>
+            <w:r>
+              <w:t>leadOneOutPin</w:t>
+            </w:r>
+            <w:proofErr w:type="spellEnd"/>
+            <w:r>
+              <w:t xml:space="preserve">: </w:t>
             </w:r>
             <w:r>
               <w:t xml:space="preserve">private </w:t>
             </w:r>
+            <w:proofErr w:type="spellStart"/>
             <w:r>
               <w:t>enum</w:t>
             </w:r>
-          </w:p>
-          <w:p>
-            <w:r>
-              <w:t xml:space="preserve">leadTwoOutPin: </w:t>
+            <w:proofErr w:type="spellEnd"/>
+          </w:p>
+          <w:p>
+            <w:proofErr w:type="spellStart"/>
+            <w:r>
+              <w:t>leadTwoOutPin</w:t>
+            </w:r>
+            <w:proofErr w:type="spellEnd"/>
+            <w:r>
+              <w:t xml:space="preserve">: </w:t>
             </w:r>
             <w:r>
               <w:t xml:space="preserve">private </w:t>
             </w:r>
+            <w:proofErr w:type="spellStart"/>
             <w:r>
               <w:t>enum</w:t>
             </w:r>
-          </w:p>
-          <w:p>
-            <w:r>
-              <w:t xml:space="preserve">maxVOut: </w:t>
+            <w:proofErr w:type="spellEnd"/>
+          </w:p>
+          <w:p>
+            <w:proofErr w:type="spellStart"/>
+            <w:r>
+              <w:t>maxVOut</w:t>
+            </w:r>
+            <w:proofErr w:type="spellEnd"/>
+            <w:r>
+              <w:t xml:space="preserve">: </w:t>
             </w:r>
             <w:r>
               <w:t xml:space="preserve">private </w:t>
@@ -464,8 +562,13 @@
             </w:r>
           </w:p>
           <w:p>
-            <w:r>
-              <w:t xml:space="preserve">comPort: </w:t>
+            <w:proofErr w:type="spellStart"/>
+            <w:r>
+              <w:t>comPort</w:t>
+            </w:r>
+            <w:proofErr w:type="spellEnd"/>
+            <w:r>
+              <w:t xml:space="preserve">: </w:t>
             </w:r>
             <w:r>
               <w:t xml:space="preserve">private </w:t>
@@ -475,8 +578,13 @@
             </w:r>
           </w:p>
           <w:p>
-            <w:r>
-              <w:t xml:space="preserve">txRegister: </w:t>
+            <w:proofErr w:type="spellStart"/>
+            <w:r>
+              <w:t>txRegister</w:t>
+            </w:r>
+            <w:proofErr w:type="spellEnd"/>
+            <w:r>
+              <w:t xml:space="preserve">: </w:t>
             </w:r>
             <w:r>
               <w:t xml:space="preserve">private </w:t>
@@ -486,8 +594,13 @@
             </w:r>
           </w:p>
           <w:p>
-            <w:r>
-              <w:t xml:space="preserve">rxRegister: </w:t>
+            <w:proofErr w:type="spellStart"/>
+            <w:r>
+              <w:t>rxRegister</w:t>
+            </w:r>
+            <w:proofErr w:type="spellEnd"/>
+            <w:r>
+              <w:t xml:space="preserve">: </w:t>
             </w:r>
             <w:r>
               <w:t xml:space="preserve"> private </w:t>
@@ -504,8 +617,21 @@
             <w:tcW w:w="4106" w:type="dxa"/>
           </w:tcPr>
           <w:p>
-            <w:r>
-              <w:t xml:space="preserve">setLeadPins([enum]): </w:t>
+            <w:proofErr w:type="spellStart"/>
+            <w:r>
+              <w:t>setLeadPins</w:t>
+            </w:r>
+            <w:proofErr w:type="spellEnd"/>
+            <w:r>
+              <w:t>([</w:t>
+            </w:r>
+            <w:proofErr w:type="spellStart"/>
+            <w:r>
+              <w:t>enum</w:t>
+            </w:r>
+            <w:proofErr w:type="spellEnd"/>
+            <w:r>
+              <w:t xml:space="preserve">]): </w:t>
             </w:r>
             <w:r>
               <w:t>protected</w:t>
@@ -515,32 +641,60 @@
             </w:r>
           </w:p>
           <w:p>
-            <w:r>
-              <w:t>getLeadPins(</w:t>
+            <w:proofErr w:type="spellStart"/>
+            <w:r>
+              <w:t>getLeadPins</w:t>
+            </w:r>
+            <w:proofErr w:type="spellEnd"/>
+            <w:r>
+              <w:t>(</w:t>
             </w:r>
             <w:r>
               <w:t>): protected</w:t>
             </w:r>
             <w:r>
-              <w:t xml:space="preserve"> [enum]</w:t>
-            </w:r>
-          </w:p>
-          <w:p>
-            <w:r>
-              <w:t>setMaxVOut(uint16_t): protected void</w:t>
-            </w:r>
-          </w:p>
-          <w:p>
-            <w:r>
-              <w:t xml:space="preserve">getMaxVOut(): protected uint16_t </w:t>
-            </w:r>
-          </w:p>
-          <w:p>
+              <w:t xml:space="preserve"> [</w:t>
+            </w:r>
+            <w:proofErr w:type="spellStart"/>
+            <w:r>
+              <w:t>enum</w:t>
+            </w:r>
+            <w:proofErr w:type="spellEnd"/>
+            <w:r>
+              <w:t>]</w:t>
+            </w:r>
+          </w:p>
+          <w:p>
+            <w:proofErr w:type="spellStart"/>
+            <w:r>
+              <w:t>setMaxVOut</w:t>
+            </w:r>
+            <w:proofErr w:type="spellEnd"/>
+            <w:r>
+              <w:t>(uint16_t): protected void</w:t>
+            </w:r>
+          </w:p>
+          <w:p>
+            <w:proofErr w:type="spellStart"/>
+            <w:r>
+              <w:t>getMaxVOut</w:t>
+            </w:r>
+            <w:proofErr w:type="spellEnd"/>
+            <w:r>
+              <w:t xml:space="preserve">(): protected uint16_t </w:t>
+            </w:r>
+          </w:p>
+          <w:p>
+            <w:proofErr w:type="spellStart"/>
             <w:r>
               <w:t>setC</w:t>
             </w:r>
             <w:r>
-              <w:t xml:space="preserve">omPort(uint8_t): </w:t>
+              <w:t>omPort</w:t>
+            </w:r>
+            <w:proofErr w:type="spellEnd"/>
+            <w:r>
+              <w:t xml:space="preserve">(uint8_t): </w:t>
             </w:r>
             <w:r>
               <w:t>protected</w:t>
@@ -550,43 +704,83 @@
             </w:r>
           </w:p>
           <w:p>
-            <w:r>
-              <w:t>getComPort(): protected uint8_t</w:t>
-            </w:r>
-          </w:p>
-          <w:p>
-            <w:r>
-              <w:t>setTxRxReg([uint8_t]): protected void</w:t>
-            </w:r>
-          </w:p>
-          <w:p>
-            <w:r>
-              <w:t>getTxRxReg(): protected [uint8_t]</w:t>
-            </w:r>
-          </w:p>
-          <w:p>
-            <w:r>
-              <w:t>voltageTest(float): protected float</w:t>
-            </w:r>
-          </w:p>
-          <w:p>
-            <w:r>
-              <w:t>getCardiacEvents(): public Object</w:t>
-            </w:r>
-          </w:p>
-          <w:p>
-            <w:r>
-              <w:t>clearCardiacEvents(): private void</w:t>
-            </w:r>
-          </w:p>
-          <w:p>
-            <w:r>
-              <w:t>setLeadImpedance(float): protected void</w:t>
-            </w:r>
-          </w:p>
-          <w:p>
-            <w:r>
-              <w:t>getLeadImpedance(): protected float</w:t>
+            <w:proofErr w:type="spellStart"/>
+            <w:r>
+              <w:t>getComPort</w:t>
+            </w:r>
+            <w:proofErr w:type="spellEnd"/>
+            <w:r>
+              <w:t>(): protected uint8_t</w:t>
+            </w:r>
+          </w:p>
+          <w:p>
+            <w:proofErr w:type="spellStart"/>
+            <w:r>
+              <w:t>setTxRxReg</w:t>
+            </w:r>
+            <w:proofErr w:type="spellEnd"/>
+            <w:r>
+              <w:t>([uint8_t]): protected void</w:t>
+            </w:r>
+          </w:p>
+          <w:p>
+            <w:proofErr w:type="spellStart"/>
+            <w:r>
+              <w:t>getTxRxReg</w:t>
+            </w:r>
+            <w:proofErr w:type="spellEnd"/>
+            <w:r>
+              <w:t>(): protected [uint8_t]</w:t>
+            </w:r>
+          </w:p>
+          <w:p>
+            <w:proofErr w:type="spellStart"/>
+            <w:r>
+              <w:t>voltageTest</w:t>
+            </w:r>
+            <w:proofErr w:type="spellEnd"/>
+            <w:r>
+              <w:t>(float): protected float</w:t>
+            </w:r>
+          </w:p>
+          <w:p>
+            <w:proofErr w:type="spellStart"/>
+            <w:r>
+              <w:t>getCardiacEvents</w:t>
+            </w:r>
+            <w:proofErr w:type="spellEnd"/>
+            <w:r>
+              <w:t>(): public Object</w:t>
+            </w:r>
+          </w:p>
+          <w:p>
+            <w:proofErr w:type="spellStart"/>
+            <w:r>
+              <w:t>clearCardiacEvents</w:t>
+            </w:r>
+            <w:proofErr w:type="spellEnd"/>
+            <w:r>
+              <w:t>(): private void</w:t>
+            </w:r>
+          </w:p>
+          <w:p>
+            <w:proofErr w:type="spellStart"/>
+            <w:r>
+              <w:t>setLeadImpedance</w:t>
+            </w:r>
+            <w:proofErr w:type="spellEnd"/>
+            <w:r>
+              <w:t>(float): protected void</w:t>
+            </w:r>
+          </w:p>
+          <w:p>
+            <w:proofErr w:type="spellStart"/>
+            <w:r>
+              <w:t>getLeadImpedance</w:t>
+            </w:r>
+            <w:proofErr w:type="spellEnd"/>
+            <w:r>
+              <w:t>(): protected float</w:t>
             </w:r>
           </w:p>
           <w:p/>
@@ -640,31 +834,59 @@
             <w:tcW w:w="4531" w:type="dxa"/>
           </w:tcPr>
           <w:p>
-            <w:r>
-              <w:t>i_CommIn: [16bytes]</w:t>
-            </w:r>
-          </w:p>
-          <w:p>
-            <w:r>
-              <w:t>vraw: uint16_t</w:t>
-            </w:r>
-          </w:p>
-          <w:p>
-            <w:r>
-              <w:t>f_marker: uint16_t</w:t>
-            </w:r>
-          </w:p>
-          <w:p>
-            <w:r>
-              <w:t>o_CommOut: uint8_t</w:t>
-            </w:r>
-          </w:p>
-          <w:p>
-            <w:r>
-              <w:t>baudRate: int</w:t>
-            </w:r>
-            <w:bookmarkStart w:id="0" w:name="_GoBack"/>
-            <w:bookmarkEnd w:id="0"/>
+            <w:proofErr w:type="spellStart"/>
+            <w:r>
+              <w:t>i_CommIn</w:t>
+            </w:r>
+            <w:proofErr w:type="spellEnd"/>
+            <w:r>
+              <w:t>: [16bytes]</w:t>
+            </w:r>
+          </w:p>
+          <w:p>
+            <w:proofErr w:type="spellStart"/>
+            <w:r>
+              <w:t>vraw</w:t>
+            </w:r>
+            <w:proofErr w:type="spellEnd"/>
+            <w:r>
+              <w:t>: uint16_t</w:t>
+            </w:r>
+          </w:p>
+          <w:p>
+            <w:proofErr w:type="spellStart"/>
+            <w:r>
+              <w:t>f_marker</w:t>
+            </w:r>
+            <w:proofErr w:type="spellEnd"/>
+            <w:r>
+              <w:t>: uint16_t</w:t>
+            </w:r>
+          </w:p>
+          <w:p>
+            <w:proofErr w:type="spellStart"/>
+            <w:r>
+              <w:t>o_CommOut</w:t>
+            </w:r>
+            <w:proofErr w:type="spellEnd"/>
+            <w:r>
+              <w:t>: uint8_t</w:t>
+            </w:r>
+          </w:p>
+          <w:p>
+            <w:proofErr w:type="spellStart"/>
+            <w:r>
+              <w:t>baudRate</w:t>
+            </w:r>
+            <w:proofErr w:type="spellEnd"/>
+            <w:r>
+              <w:t xml:space="preserve">: </w:t>
+            </w:r>
+            <w:proofErr w:type="spellStart"/>
+            <w:r>
+              <w:t>int</w:t>
+            </w:r>
+            <w:proofErr w:type="spellEnd"/>
           </w:p>
         </w:tc>
       </w:tr>
@@ -674,13 +896,28 @@
             <w:tcW w:w="4531" w:type="dxa"/>
           </w:tcPr>
           <w:p>
-            <w:r>
-              <w:t>sendEGM(): private int</w:t>
-            </w:r>
-          </w:p>
-          <w:p>
-            <w:r>
-              <w:t>initEGM(): public void</w:t>
+            <w:proofErr w:type="spellStart"/>
+            <w:r>
+              <w:t>sendEGM</w:t>
+            </w:r>
+            <w:proofErr w:type="spellEnd"/>
+            <w:r>
+              <w:t xml:space="preserve">(): private </w:t>
+            </w:r>
+            <w:proofErr w:type="spellStart"/>
+            <w:r>
+              <w:t>int</w:t>
+            </w:r>
+            <w:proofErr w:type="spellEnd"/>
+          </w:p>
+          <w:p>
+            <w:proofErr w:type="spellStart"/>
+            <w:r>
+              <w:t>initEGM</w:t>
+            </w:r>
+            <w:proofErr w:type="spellEnd"/>
+            <w:r>
+              <w:t>(): public void</w:t>
             </w:r>
           </w:p>
           <w:p>
@@ -735,19 +972,49 @@
             <w:tcW w:w="4531" w:type="dxa"/>
           </w:tcPr>
           <w:p>
-            <w:r>
-              <w:t>chambersSensed: private enum</w:t>
-            </w:r>
-          </w:p>
-          <w:p>
-            <w:r>
-              <w:t>activityResponse: private enum</w:t>
-            </w:r>
-          </w:p>
-          <w:p>
-            <w:r>
-              <w:t>magnetInPlace: private bool</w:t>
-            </w:r>
+            <w:proofErr w:type="spellStart"/>
+            <w:r>
+              <w:t>chambersSensed</w:t>
+            </w:r>
+            <w:proofErr w:type="spellEnd"/>
+            <w:r>
+              <w:t xml:space="preserve">: private </w:t>
+            </w:r>
+            <w:proofErr w:type="spellStart"/>
+            <w:r>
+              <w:t>enum</w:t>
+            </w:r>
+            <w:proofErr w:type="spellEnd"/>
+          </w:p>
+          <w:p>
+            <w:proofErr w:type="spellStart"/>
+            <w:r>
+              <w:t>activityResponse</w:t>
+            </w:r>
+            <w:proofErr w:type="spellEnd"/>
+            <w:r>
+              <w:t xml:space="preserve">: private </w:t>
+            </w:r>
+            <w:proofErr w:type="spellStart"/>
+            <w:r>
+              <w:t>enum</w:t>
+            </w:r>
+            <w:proofErr w:type="spellEnd"/>
+          </w:p>
+          <w:p>
+            <w:proofErr w:type="spellStart"/>
+            <w:r>
+              <w:t>magnetInPlace</w:t>
+            </w:r>
+            <w:proofErr w:type="spellEnd"/>
+            <w:r>
+              <w:t xml:space="preserve">: private </w:t>
+            </w:r>
+            <w:proofErr w:type="spellStart"/>
+            <w:r>
+              <w:t>bool</w:t>
+            </w:r>
+            <w:proofErr w:type="spellEnd"/>
           </w:p>
         </w:tc>
       </w:tr>
@@ -757,40 +1024,112 @@
             <w:tcW w:w="4531" w:type="dxa"/>
           </w:tcPr>
           <w:p>
-            <w:r>
-              <w:t>setChambersSensed(enum): protected void</w:t>
-            </w:r>
-          </w:p>
-          <w:p>
-            <w:r>
-              <w:t>getChambersSensed(): public enum</w:t>
-            </w:r>
-          </w:p>
-          <w:p>
-            <w:r>
-              <w:t>setActivityResponse(enum): protected void</w:t>
-            </w:r>
-          </w:p>
-          <w:p>
-            <w:r>
-              <w:t>getActivityResponse(): public enum</w:t>
-            </w:r>
-          </w:p>
-          <w:p>
-            <w:r>
-              <w:t>setMagnetInPlace(bool): protected void</w:t>
-            </w:r>
-          </w:p>
-          <w:p>
-            <w:r>
-              <w:t>getMagnetInPlace(): public void</w:t>
-            </w:r>
+            <w:proofErr w:type="spellStart"/>
+            <w:r>
+              <w:t>setChambersSensed</w:t>
+            </w:r>
+            <w:proofErr w:type="spellEnd"/>
+            <w:r>
+              <w:t>(</w:t>
+            </w:r>
+            <w:proofErr w:type="spellStart"/>
+            <w:r>
+              <w:t>enum</w:t>
+            </w:r>
+            <w:proofErr w:type="spellEnd"/>
+            <w:r>
+              <w:t>): protected void</w:t>
+            </w:r>
+          </w:p>
+          <w:p>
+            <w:proofErr w:type="spellStart"/>
+            <w:r>
+              <w:t>getChambersSensed</w:t>
+            </w:r>
+            <w:proofErr w:type="spellEnd"/>
+            <w:r>
+              <w:t xml:space="preserve">(): public </w:t>
+            </w:r>
+            <w:proofErr w:type="spellStart"/>
+            <w:r>
+              <w:t>enum</w:t>
+            </w:r>
+            <w:proofErr w:type="spellEnd"/>
+          </w:p>
+          <w:p>
+            <w:proofErr w:type="spellStart"/>
+            <w:r>
+              <w:t>setActivityResponse</w:t>
+            </w:r>
+            <w:proofErr w:type="spellEnd"/>
+            <w:r>
+              <w:t>(</w:t>
+            </w:r>
+            <w:proofErr w:type="spellStart"/>
+            <w:r>
+              <w:t>enum</w:t>
+            </w:r>
+            <w:proofErr w:type="spellEnd"/>
+            <w:r>
+              <w:t>): protected void</w:t>
+            </w:r>
+          </w:p>
+          <w:p>
+            <w:proofErr w:type="spellStart"/>
+            <w:r>
+              <w:t>getActivityResponse</w:t>
+            </w:r>
+            <w:proofErr w:type="spellEnd"/>
+            <w:r>
+              <w:t xml:space="preserve">(): public </w:t>
+            </w:r>
+            <w:proofErr w:type="spellStart"/>
+            <w:r>
+              <w:t>enum</w:t>
+            </w:r>
+            <w:proofErr w:type="spellEnd"/>
+          </w:p>
+          <w:p>
+            <w:proofErr w:type="spellStart"/>
+            <w:r>
+              <w:t>setMagnetInPlace</w:t>
+            </w:r>
+            <w:proofErr w:type="spellEnd"/>
+            <w:r>
+              <w:t>(</w:t>
+            </w:r>
+            <w:proofErr w:type="spellStart"/>
+            <w:r>
+              <w:t>bool</w:t>
+            </w:r>
+            <w:proofErr w:type="spellEnd"/>
+            <w:r>
+              <w:t>): protected void</w:t>
+            </w:r>
+          </w:p>
+          <w:p>
+            <w:proofErr w:type="spellStart"/>
+            <w:r>
+              <w:t>getMagnetInPlace</w:t>
+            </w:r>
+            <w:proofErr w:type="spellEnd"/>
+            <w:r>
+              <w:t xml:space="preserve">(): public </w:t>
+            </w:r>
+            <w:proofErr w:type="spellStart"/>
+            <w:r>
+              <w:t>bool</w:t>
+            </w:r>
+            <w:proofErr w:type="spellEnd"/>
           </w:p>
         </w:tc>
       </w:tr>
     </w:tbl>
     <w:p/>
-    <w:p/>
+    <w:p>
+      <w:bookmarkStart w:id="0" w:name="_GoBack"/>
+      <w:bookmarkEnd w:id="0"/>
+    </w:p>
     <w:tbl>
       <w:tblPr>
         <w:tblStyle w:val="TableGrid"/>
@@ -834,14 +1173,34 @@
             <w:tcW w:w="4531" w:type="dxa"/>
           </w:tcPr>
           <w:p>
-            <w:r>
-              <w:t>pacingState: private enum</w:t>
-            </w:r>
-          </w:p>
-          <w:p>
-            <w:r>
-              <w:t>pacingMode: private enum</w:t>
-            </w:r>
+            <w:proofErr w:type="spellStart"/>
+            <w:r>
+              <w:t>pacingState</w:t>
+            </w:r>
+            <w:proofErr w:type="spellEnd"/>
+            <w:r>
+              <w:t xml:space="preserve">: private </w:t>
+            </w:r>
+            <w:proofErr w:type="spellStart"/>
+            <w:r>
+              <w:t>enum</w:t>
+            </w:r>
+            <w:proofErr w:type="spellEnd"/>
+          </w:p>
+          <w:p>
+            <w:proofErr w:type="spellStart"/>
+            <w:r>
+              <w:t>pacingMode</w:t>
+            </w:r>
+            <w:proofErr w:type="spellEnd"/>
+            <w:r>
+              <w:t xml:space="preserve">: private </w:t>
+            </w:r>
+            <w:proofErr w:type="spellStart"/>
+            <w:r>
+              <w:t>enum</w:t>
+            </w:r>
+            <w:proofErr w:type="spellEnd"/>
           </w:p>
           <w:p>
             <w:r>
@@ -849,23 +1208,43 @@
             </w:r>
           </w:p>
           <w:p>
-            <w:r>
-              <w:t>hysteresisInterval: private uint16_t</w:t>
-            </w:r>
-          </w:p>
-          <w:p>
-            <w:r>
-              <w:t>lowrateInterval: private uint16_t</w:t>
-            </w:r>
-          </w:p>
-          <w:p>
-            <w:r>
-              <w:t>vPaceAmp: private uint16_t</w:t>
-            </w:r>
-          </w:p>
-          <w:p>
-            <w:r>
-              <w:t>vPaceWidth: private uint16_t</w:t>
+            <w:proofErr w:type="spellStart"/>
+            <w:r>
+              <w:t>hysteresisInterval</w:t>
+            </w:r>
+            <w:proofErr w:type="spellEnd"/>
+            <w:r>
+              <w:t>: private uint16_t</w:t>
+            </w:r>
+          </w:p>
+          <w:p>
+            <w:proofErr w:type="spellStart"/>
+            <w:r>
+              <w:t>lowrateInterval</w:t>
+            </w:r>
+            <w:proofErr w:type="spellEnd"/>
+            <w:r>
+              <w:t>: private uint16_t</w:t>
+            </w:r>
+          </w:p>
+          <w:p>
+            <w:proofErr w:type="spellStart"/>
+            <w:r>
+              <w:t>vPaceAmp</w:t>
+            </w:r>
+            <w:proofErr w:type="spellEnd"/>
+            <w:r>
+              <w:t>: private uint16_t</w:t>
+            </w:r>
+          </w:p>
+          <w:p>
+            <w:proofErr w:type="spellStart"/>
+            <w:r>
+              <w:t>vPaceWidth</w:t>
+            </w:r>
+            <w:proofErr w:type="spellEnd"/>
+            <w:r>
+              <w:t>: private uint16_t</w:t>
             </w:r>
           </w:p>
           <w:p>
@@ -874,13 +1253,23 @@
             </w:r>
           </w:p>
           <w:p>
-            <w:r>
-              <w:t>maxHeartRate: private uint8_t</w:t>
-            </w:r>
-          </w:p>
-          <w:p>
-            <w:r>
-              <w:t>baseHeartRate: private uint8_t</w:t>
+            <w:proofErr w:type="spellStart"/>
+            <w:r>
+              <w:t>maxHeartRate</w:t>
+            </w:r>
+            <w:proofErr w:type="spellEnd"/>
+            <w:r>
+              <w:t>: private uint8_t</w:t>
+            </w:r>
+          </w:p>
+          <w:p>
+            <w:proofErr w:type="spellStart"/>
+            <w:r>
+              <w:t>baseHeartRate</w:t>
+            </w:r>
+            <w:proofErr w:type="spellEnd"/>
+            <w:r>
+              <w:t>: private uint8_t</w:t>
             </w:r>
           </w:p>
         </w:tc>
@@ -894,102 +1283,218 @@
             <w:tcW w:w="4531" w:type="dxa"/>
           </w:tcPr>
           <w:p>
-            <w:r>
-              <w:t>setPaceMode(enum): protected void</w:t>
-            </w:r>
-          </w:p>
-          <w:p>
-            <w:r>
-              <w:t>getPaceMode(): public enum</w:t>
-            </w:r>
-          </w:p>
-          <w:p>
-            <w:r>
-              <w:t>setPaceState(enum): protected void</w:t>
-            </w:r>
-          </w:p>
-          <w:p>
-            <w:r>
-              <w:t>getPaceState(): public enum</w:t>
-            </w:r>
-          </w:p>
-          <w:p>
-            <w:r>
-              <w:t>setHysteresisInterval(uint16_t): protected void</w:t>
-            </w:r>
-          </w:p>
-          <w:p>
-            <w:r>
-              <w:t>getHysteresisInterval(): public uint16_t</w:t>
-            </w:r>
-          </w:p>
-          <w:p>
-            <w:r>
-              <w:t>setLowRateInterval(uint16_t): protected void</w:t>
-            </w:r>
-          </w:p>
-          <w:p>
-            <w:r>
-              <w:t>getLowRateInterval(): public  uint16_t</w:t>
-            </w:r>
-          </w:p>
-          <w:p>
-            <w:r>
-              <w:t>setvPaceAmp(uint16_t): protected void</w:t>
-            </w:r>
-          </w:p>
-          <w:p>
-            <w:r>
-              <w:t xml:space="preserve">getvPaceAmp():  public uint16_t  </w:t>
-            </w:r>
-          </w:p>
-          <w:p>
-            <w:r>
-              <w:t>setvPaceWidth(uint16_t): protected void</w:t>
-            </w:r>
-          </w:p>
-          <w:p>
-            <w:r>
-              <w:t>getvPaceWidth():  public uint16_t</w:t>
-            </w:r>
-          </w:p>
-          <w:p>
-            <w:r>
-              <w:t>setVRP(uint16_t): protected void</w:t>
-            </w:r>
-          </w:p>
-          <w:p>
-            <w:r>
-              <w:t>getVRP(): public uint16_t</w:t>
-            </w:r>
-          </w:p>
-          <w:p>
-            <w:r>
-              <w:t>setMaxHeartRate(uint8_t)</w:t>
+            <w:proofErr w:type="spellStart"/>
+            <w:r>
+              <w:t>setPaceMode</w:t>
+            </w:r>
+            <w:proofErr w:type="spellEnd"/>
+            <w:r>
+              <w:t>(</w:t>
+            </w:r>
+            <w:proofErr w:type="spellStart"/>
+            <w:r>
+              <w:t>enum</w:t>
+            </w:r>
+            <w:proofErr w:type="spellEnd"/>
+            <w:r>
+              <w:t>): protected void</w:t>
+            </w:r>
+          </w:p>
+          <w:p>
+            <w:proofErr w:type="spellStart"/>
+            <w:r>
+              <w:t>getPaceMode</w:t>
+            </w:r>
+            <w:proofErr w:type="spellEnd"/>
+            <w:r>
+              <w:t xml:space="preserve">(): public </w:t>
+            </w:r>
+            <w:proofErr w:type="spellStart"/>
+            <w:r>
+              <w:t>enum</w:t>
+            </w:r>
+            <w:proofErr w:type="spellEnd"/>
+          </w:p>
+          <w:p>
+            <w:proofErr w:type="spellStart"/>
+            <w:r>
+              <w:t>setPaceState</w:t>
+            </w:r>
+            <w:proofErr w:type="spellEnd"/>
+            <w:r>
+              <w:t>(</w:t>
+            </w:r>
+            <w:proofErr w:type="spellStart"/>
+            <w:r>
+              <w:t>enum</w:t>
+            </w:r>
+            <w:proofErr w:type="spellEnd"/>
+            <w:r>
+              <w:t>): protected void</w:t>
+            </w:r>
+          </w:p>
+          <w:p>
+            <w:proofErr w:type="spellStart"/>
+            <w:r>
+              <w:t>getPaceState</w:t>
+            </w:r>
+            <w:proofErr w:type="spellEnd"/>
+            <w:r>
+              <w:t xml:space="preserve">(): public </w:t>
+            </w:r>
+            <w:proofErr w:type="spellStart"/>
+            <w:r>
+              <w:t>enum</w:t>
+            </w:r>
+            <w:proofErr w:type="spellEnd"/>
+          </w:p>
+          <w:p>
+            <w:proofErr w:type="spellStart"/>
+            <w:r>
+              <w:t>setHysteresisInterval</w:t>
+            </w:r>
+            <w:proofErr w:type="spellEnd"/>
+            <w:r>
+              <w:t>(uint16_t): protected void</w:t>
+            </w:r>
+          </w:p>
+          <w:p>
+            <w:proofErr w:type="spellStart"/>
+            <w:r>
+              <w:t>getHysteresisInterval</w:t>
+            </w:r>
+            <w:proofErr w:type="spellEnd"/>
+            <w:r>
+              <w:t>(): public uint16_t</w:t>
+            </w:r>
+          </w:p>
+          <w:p>
+            <w:proofErr w:type="spellStart"/>
+            <w:r>
+              <w:t>setLowRateInterval</w:t>
+            </w:r>
+            <w:proofErr w:type="spellEnd"/>
+            <w:r>
+              <w:t>(uint16_t): protected void</w:t>
+            </w:r>
+          </w:p>
+          <w:p>
+            <w:proofErr w:type="spellStart"/>
+            <w:r>
+              <w:t>getLowRateInterval</w:t>
+            </w:r>
+            <w:proofErr w:type="spellEnd"/>
+            <w:r>
+              <w:t>(): public  uint16_t</w:t>
+            </w:r>
+          </w:p>
+          <w:p>
+            <w:proofErr w:type="spellStart"/>
+            <w:r>
+              <w:t>setvPaceAmp</w:t>
+            </w:r>
+            <w:proofErr w:type="spellEnd"/>
+            <w:r>
+              <w:t>(uint16_t): protected void</w:t>
+            </w:r>
+          </w:p>
+          <w:p>
+            <w:proofErr w:type="spellStart"/>
+            <w:r>
+              <w:t>getvPaceAmp</w:t>
+            </w:r>
+            <w:proofErr w:type="spellEnd"/>
+            <w:r>
+              <w:t xml:space="preserve">():  public uint16_t  </w:t>
+            </w:r>
+          </w:p>
+          <w:p>
+            <w:proofErr w:type="spellStart"/>
+            <w:r>
+              <w:t>setvPaceWidth</w:t>
+            </w:r>
+            <w:proofErr w:type="spellEnd"/>
+            <w:r>
+              <w:t>(uint16_t): protected void</w:t>
+            </w:r>
+          </w:p>
+          <w:p>
+            <w:proofErr w:type="spellStart"/>
+            <w:r>
+              <w:t>getvPaceWidth</w:t>
+            </w:r>
+            <w:proofErr w:type="spellEnd"/>
+            <w:r>
+              <w:t>():  public uint16_t</w:t>
+            </w:r>
+          </w:p>
+          <w:p>
+            <w:proofErr w:type="spellStart"/>
+            <w:r>
+              <w:t>setVRP</w:t>
+            </w:r>
+            <w:proofErr w:type="spellEnd"/>
+            <w:r>
+              <w:t>(uint16_t): protected void</w:t>
+            </w:r>
+          </w:p>
+          <w:p>
+            <w:proofErr w:type="spellStart"/>
+            <w:r>
+              <w:t>getVRP</w:t>
+            </w:r>
+            <w:proofErr w:type="spellEnd"/>
+            <w:r>
+              <w:t>(): public uint16_t</w:t>
+            </w:r>
+          </w:p>
+          <w:p>
+            <w:proofErr w:type="spellStart"/>
+            <w:r>
+              <w:t>setMaxHeartRate</w:t>
+            </w:r>
+            <w:proofErr w:type="spellEnd"/>
+            <w:r>
+              <w:t>(uint8_t)</w:t>
             </w:r>
             <w:r>
               <w:t>: protected void</w:t>
             </w:r>
           </w:p>
           <w:p>
-            <w:r>
-              <w:t>getMaxHeartRate(): protected u</w:t>
+            <w:proofErr w:type="spellStart"/>
+            <w:r>
+              <w:t>getMaxHeartRate</w:t>
+            </w:r>
+            <w:proofErr w:type="spellEnd"/>
+            <w:r>
+              <w:t>(): protected u</w:t>
             </w:r>
             <w:r>
               <w:t>int8_t</w:t>
             </w:r>
           </w:p>
           <w:p>
-            <w:r>
-              <w:t>setBaseHeartRate(uint8_t): protected void</w:t>
-            </w:r>
-          </w:p>
-          <w:p>
+            <w:proofErr w:type="spellStart"/>
+            <w:r>
+              <w:t>setBaseHeartRate</w:t>
+            </w:r>
+            <w:proofErr w:type="spellEnd"/>
+            <w:r>
+              <w:t>(uint8_t): protected void</w:t>
+            </w:r>
+          </w:p>
+          <w:p>
+            <w:proofErr w:type="spellStart"/>
             <w:r>
               <w:t>getBase</w:t>
             </w:r>
             <w:r>
-              <w:t>HeartRate(): protected uint8_t</w:t>
+              <w:t>HeartRate</w:t>
+            </w:r>
+            <w:proofErr w:type="spellEnd"/>
+            <w:r>
+              <w:t>(): protected uint8_t</w:t>
             </w:r>
           </w:p>
           <w:p/>
@@ -1117,12 +1622,14 @@
         </w:rPr>
         <w:t xml:space="preserve">: </w:t>
       </w:r>
+      <w:proofErr w:type="gramStart"/>
       <w:r>
         <w:rPr>
           <w:sz w:val="20"/>
         </w:rPr>
         <w:t>Pacemaker()</w:t>
       </w:r>
+      <w:proofErr w:type="gramEnd"/>
     </w:p>
     <w:tbl>
       <w:tblPr>
@@ -1241,8 +1748,21 @@
             <w:tcW w:w="2971" w:type="dxa"/>
           </w:tcPr>
           <w:p>
-            <w:r>
-              <w:t>setLeadPins([enum])</w:t>
+            <w:proofErr w:type="spellStart"/>
+            <w:r>
+              <w:t>setLeadPins</w:t>
+            </w:r>
+            <w:proofErr w:type="spellEnd"/>
+            <w:r>
+              <w:t>([</w:t>
+            </w:r>
+            <w:proofErr w:type="spellStart"/>
+            <w:r>
+              <w:t>enum</w:t>
+            </w:r>
+            <w:proofErr w:type="spellEnd"/>
+            <w:r>
+              <w:t>])</w:t>
             </w:r>
           </w:p>
         </w:tc>
@@ -1262,7 +1782,23 @@
           </w:tcPr>
           <w:p>
             <w:r>
-              <w:t>Sets values for Lead(x)InPin,Lead(x)OutPin based on hardware GPIO requirements</w:t>
+              <w:t>Sets values for Lead(x)</w:t>
+            </w:r>
+            <w:proofErr w:type="spellStart"/>
+            <w:r>
+              <w:t>InPin,Lead</w:t>
+            </w:r>
+            <w:proofErr w:type="spellEnd"/>
+            <w:r>
+              <w:t>(x)</w:t>
+            </w:r>
+            <w:proofErr w:type="spellStart"/>
+            <w:r>
+              <w:t>OutPin</w:t>
+            </w:r>
+            <w:proofErr w:type="spellEnd"/>
+            <w:r>
+              <w:t xml:space="preserve"> based on hardware GPIO requirements</w:t>
             </w:r>
           </w:p>
         </w:tc>
@@ -1286,8 +1822,13 @@
             <w:tcW w:w="2971" w:type="dxa"/>
           </w:tcPr>
           <w:p>
-            <w:r>
-              <w:t>getLeadPins()</w:t>
+            <w:proofErr w:type="spellStart"/>
+            <w:r>
+              <w:t>getLeadPins</w:t>
+            </w:r>
+            <w:proofErr w:type="spellEnd"/>
+            <w:r>
+              <w:t>()</w:t>
             </w:r>
           </w:p>
         </w:tc>
@@ -1297,7 +1838,15 @@
           </w:tcPr>
           <w:p>
             <w:r>
-              <w:t>[enum]</w:t>
+              <w:t>[</w:t>
+            </w:r>
+            <w:proofErr w:type="spellStart"/>
+            <w:r>
+              <w:t>enum</w:t>
+            </w:r>
+            <w:proofErr w:type="spellEnd"/>
+            <w:r>
+              <w:t>]</w:t>
             </w:r>
           </w:p>
         </w:tc>
@@ -1307,7 +1856,23 @@
           </w:tcPr>
           <w:p>
             <w:r>
-              <w:t xml:space="preserve">Accesses values of Lead(x)InPin,Lead(x)OutPin </w:t>
+              <w:t>Accesses values of Lead(x)</w:t>
+            </w:r>
+            <w:proofErr w:type="spellStart"/>
+            <w:r>
+              <w:t>InPin,Lead</w:t>
+            </w:r>
+            <w:proofErr w:type="spellEnd"/>
+            <w:r>
+              <w:t>(x)</w:t>
+            </w:r>
+            <w:proofErr w:type="spellStart"/>
+            <w:r>
+              <w:t>OutPin</w:t>
+            </w:r>
+            <w:proofErr w:type="spellEnd"/>
+            <w:r>
+              <w:t xml:space="preserve"> </w:t>
             </w:r>
           </w:p>
         </w:tc>
@@ -1331,8 +1896,13 @@
             <w:tcW w:w="2971" w:type="dxa"/>
           </w:tcPr>
           <w:p>
-            <w:r>
-              <w:t>setMaxVOut(uint16_t)</w:t>
+            <w:proofErr w:type="spellStart"/>
+            <w:r>
+              <w:t>setMaxVOut</w:t>
+            </w:r>
+            <w:proofErr w:type="spellEnd"/>
+            <w:r>
+              <w:t>(uint16_t)</w:t>
             </w:r>
           </w:p>
         </w:tc>
@@ -1352,7 +1922,15 @@
           </w:tcPr>
           <w:p>
             <w:r>
-              <w:t>Sets maxVOut variable to maximum safe pace amplitude based on battery capacity</w:t>
+              <w:t xml:space="preserve">Sets </w:t>
+            </w:r>
+            <w:proofErr w:type="spellStart"/>
+            <w:r>
+              <w:t>maxVOut</w:t>
+            </w:r>
+            <w:proofErr w:type="spellEnd"/>
+            <w:r>
+              <w:t xml:space="preserve"> variable to maximum safe pace amplitude based on battery capacity</w:t>
             </w:r>
           </w:p>
         </w:tc>
@@ -1376,8 +1954,13 @@
             <w:tcW w:w="2971" w:type="dxa"/>
           </w:tcPr>
           <w:p>
-            <w:r>
-              <w:t>getMaxVOut()</w:t>
+            <w:proofErr w:type="spellStart"/>
+            <w:r>
+              <w:t>getMaxVOut</w:t>
+            </w:r>
+            <w:proofErr w:type="spellEnd"/>
+            <w:r>
+              <w:t>()</w:t>
             </w:r>
           </w:p>
         </w:tc>
@@ -1397,8 +1980,13 @@
           </w:tcPr>
           <w:p>
             <w:r>
-              <w:t>Gets vale of maxVOut</w:t>
-            </w:r>
+              <w:t xml:space="preserve">Gets vale of </w:t>
+            </w:r>
+            <w:proofErr w:type="spellStart"/>
+            <w:r>
+              <w:t>maxVOut</w:t>
+            </w:r>
+            <w:proofErr w:type="spellEnd"/>
           </w:p>
         </w:tc>
         <w:tc>
@@ -1421,8 +2009,13 @@
             <w:tcW w:w="2971" w:type="dxa"/>
           </w:tcPr>
           <w:p>
-            <w:r>
-              <w:t>setComPort(uint8_t)</w:t>
+            <w:proofErr w:type="spellStart"/>
+            <w:r>
+              <w:t>setComPort</w:t>
+            </w:r>
+            <w:proofErr w:type="spellEnd"/>
+            <w:r>
+              <w:t>(uint8_t)</w:t>
             </w:r>
           </w:p>
         </w:tc>
@@ -1442,7 +2035,15 @@
           </w:tcPr>
           <w:p>
             <w:r>
-              <w:t>Sets variable comPort which stores com port for serial communication</w:t>
+              <w:t xml:space="preserve">Sets variable </w:t>
+            </w:r>
+            <w:proofErr w:type="spellStart"/>
+            <w:r>
+              <w:t>comPort</w:t>
+            </w:r>
+            <w:proofErr w:type="spellEnd"/>
+            <w:r>
+              <w:t xml:space="preserve"> which stores com port for serial communication</w:t>
             </w:r>
           </w:p>
         </w:tc>
@@ -1466,8 +2067,13 @@
             <w:tcW w:w="2971" w:type="dxa"/>
           </w:tcPr>
           <w:p>
-            <w:r>
-              <w:t>getComPort()</w:t>
+            <w:proofErr w:type="spellStart"/>
+            <w:r>
+              <w:t>getComPort</w:t>
+            </w:r>
+            <w:proofErr w:type="spellEnd"/>
+            <w:r>
+              <w:t>()</w:t>
             </w:r>
           </w:p>
         </w:tc>
@@ -1487,7 +2093,15 @@
           </w:tcPr>
           <w:p>
             <w:r>
-              <w:t>Gets value of comPort variable</w:t>
+              <w:t xml:space="preserve">Gets value of </w:t>
+            </w:r>
+            <w:proofErr w:type="spellStart"/>
+            <w:r>
+              <w:t>comPort</w:t>
+            </w:r>
+            <w:proofErr w:type="spellEnd"/>
+            <w:r>
+              <w:t xml:space="preserve"> variable</w:t>
             </w:r>
           </w:p>
         </w:tc>
@@ -1511,8 +2125,13 @@
             <w:tcW w:w="2971" w:type="dxa"/>
           </w:tcPr>
           <w:p>
-            <w:r>
-              <w:t>setTxRxReg([uint8_t])</w:t>
+            <w:proofErr w:type="spellStart"/>
+            <w:r>
+              <w:t>setTxRxReg</w:t>
+            </w:r>
+            <w:proofErr w:type="spellEnd"/>
+            <w:r>
+              <w:t>([uint8_t])</w:t>
             </w:r>
           </w:p>
         </w:tc>
@@ -1532,7 +2151,15 @@
           </w:tcPr>
           <w:p>
             <w:r>
-              <w:t>Sets hex memory locations of Tx and Rx registers storing serial buffer</w:t>
+              <w:t xml:space="preserve">Sets hex memory locations of </w:t>
+            </w:r>
+            <w:proofErr w:type="spellStart"/>
+            <w:r>
+              <w:t>Tx</w:t>
+            </w:r>
+            <w:proofErr w:type="spellEnd"/>
+            <w:r>
+              <w:t xml:space="preserve"> and Rx registers storing serial buffer</w:t>
             </w:r>
           </w:p>
         </w:tc>
@@ -1556,8 +2183,13 @@
             <w:tcW w:w="2971" w:type="dxa"/>
           </w:tcPr>
           <w:p>
-            <w:r>
-              <w:t>getTxRxReg()</w:t>
+            <w:proofErr w:type="spellStart"/>
+            <w:r>
+              <w:t>getTxRxReg</w:t>
+            </w:r>
+            <w:proofErr w:type="spellEnd"/>
+            <w:r>
+              <w:t>()</w:t>
             </w:r>
           </w:p>
         </w:tc>
@@ -1577,7 +2209,15 @@
           </w:tcPr>
           <w:p>
             <w:r>
-              <w:t>Gets array of Tx / Rx register locations</w:t>
+              <w:t xml:space="preserve">Gets array of </w:t>
+            </w:r>
+            <w:proofErr w:type="spellStart"/>
+            <w:r>
+              <w:t>Tx</w:t>
+            </w:r>
+            <w:proofErr w:type="spellEnd"/>
+            <w:r>
+              <w:t xml:space="preserve"> / Rx register locations</w:t>
             </w:r>
           </w:p>
         </w:tc>
@@ -1601,8 +2241,13 @@
             <w:tcW w:w="2971" w:type="dxa"/>
           </w:tcPr>
           <w:p>
-            <w:r>
-              <w:t>voltageTest(float)</w:t>
+            <w:proofErr w:type="spellStart"/>
+            <w:r>
+              <w:t>voltageTest</w:t>
+            </w:r>
+            <w:proofErr w:type="spellEnd"/>
+            <w:r>
+              <w:t>(float)</w:t>
             </w:r>
           </w:p>
         </w:tc>
@@ -1622,7 +2267,15 @@
           </w:tcPr>
           <w:p>
             <w:r>
-              <w:t>Takes arg min pace amplitude and increases voltage until ERM registers P-QRS-T sequence. Returns this voltage.</w:t>
+              <w:t xml:space="preserve">Takes </w:t>
+            </w:r>
+            <w:proofErr w:type="spellStart"/>
+            <w:r>
+              <w:t>arg</w:t>
+            </w:r>
+            <w:proofErr w:type="spellEnd"/>
+            <w:r>
+              <w:t xml:space="preserve"> min pace amplitude and increases voltage until ERM registers P-QRS-T sequence. Returns this voltage.</w:t>
             </w:r>
           </w:p>
         </w:tc>
@@ -1646,8 +2299,13 @@
             <w:tcW w:w="2971" w:type="dxa"/>
           </w:tcPr>
           <w:p>
-            <w:r>
-              <w:t>getCardiacEvents()</w:t>
+            <w:proofErr w:type="spellStart"/>
+            <w:r>
+              <w:t>getCardiacEvents</w:t>
+            </w:r>
+            <w:proofErr w:type="spellEnd"/>
+            <w:r>
+              <w:t>()</w:t>
             </w:r>
           </w:p>
         </w:tc>
@@ -1691,8 +2349,13 @@
             <w:tcW w:w="2971" w:type="dxa"/>
           </w:tcPr>
           <w:p>
-            <w:r>
-              <w:t>clearCardiacEvents()</w:t>
+            <w:proofErr w:type="spellStart"/>
+            <w:r>
+              <w:t>clearCardiacEvents</w:t>
+            </w:r>
+            <w:proofErr w:type="spellEnd"/>
+            <w:r>
+              <w:t>()</w:t>
             </w:r>
           </w:p>
         </w:tc>
@@ -1736,8 +2399,13 @@
             <w:tcW w:w="2971" w:type="dxa"/>
           </w:tcPr>
           <w:p>
-            <w:r>
-              <w:t>setLeadImpedance(float)</w:t>
+            <w:proofErr w:type="spellStart"/>
+            <w:r>
+              <w:t>setLeadImpedance</w:t>
+            </w:r>
+            <w:proofErr w:type="spellEnd"/>
+            <w:r>
+              <w:t>(float)</w:t>
             </w:r>
           </w:p>
         </w:tc>
@@ -1763,7 +2431,15 @@
               <w:t xml:space="preserve">sense and </w:t>
             </w:r>
             <w:r>
-              <w:t>set value of variable leadImpedance following measurement.</w:t>
+              <w:t xml:space="preserve">set value of variable </w:t>
+            </w:r>
+            <w:proofErr w:type="spellStart"/>
+            <w:r>
+              <w:t>leadImpedance</w:t>
+            </w:r>
+            <w:proofErr w:type="spellEnd"/>
+            <w:r>
+              <w:t xml:space="preserve"> following measurement.</w:t>
             </w:r>
           </w:p>
         </w:tc>
@@ -1773,7 +2449,31 @@
           </w:tcPr>
           <w:p>
             <w:r>
-              <w:t>If impedance measured greater than leadImpedanceThreshold, set vPaceAmp in pace class to maxVOut. Log event.</w:t>
+              <w:t xml:space="preserve">If impedance measured greater than </w:t>
+            </w:r>
+            <w:proofErr w:type="spellStart"/>
+            <w:r>
+              <w:t>leadImpedanceThreshold</w:t>
+            </w:r>
+            <w:proofErr w:type="spellEnd"/>
+            <w:r>
+              <w:t xml:space="preserve">, set </w:t>
+            </w:r>
+            <w:proofErr w:type="spellStart"/>
+            <w:r>
+              <w:t>vPaceAmp</w:t>
+            </w:r>
+            <w:proofErr w:type="spellEnd"/>
+            <w:r>
+              <w:t xml:space="preserve"> in pace class to </w:t>
+            </w:r>
+            <w:proofErr w:type="spellStart"/>
+            <w:r>
+              <w:t>maxVOut</w:t>
+            </w:r>
+            <w:proofErr w:type="spellEnd"/>
+            <w:r>
+              <w:t>. Log event.</w:t>
             </w:r>
           </w:p>
         </w:tc>
@@ -1787,8 +2487,13 @@
             <w:tcW w:w="2971" w:type="dxa"/>
           </w:tcPr>
           <w:p>
-            <w:r>
-              <w:t>getLeadImpedance()</w:t>
+            <w:proofErr w:type="spellStart"/>
+            <w:r>
+              <w:t>getLeadImpedance</w:t>
+            </w:r>
+            <w:proofErr w:type="spellEnd"/>
+            <w:r>
+              <w:t>()</w:t>
             </w:r>
           </w:p>
         </w:tc>
@@ -1808,8 +2513,13 @@
           </w:tcPr>
           <w:p>
             <w:r>
-              <w:t>Gets value of leadImpedance</w:t>
-            </w:r>
+              <w:t xml:space="preserve">Gets value of </w:t>
+            </w:r>
+            <w:proofErr w:type="spellStart"/>
+            <w:r>
+              <w:t>leadImpedance</w:t>
+            </w:r>
+            <w:proofErr w:type="spellEnd"/>
           </w:p>
         </w:tc>
         <w:tc>
@@ -1857,12 +2567,14 @@
         </w:rPr>
         <w:t xml:space="preserve">: </w:t>
       </w:r>
+      <w:proofErr w:type="gramStart"/>
       <w:r>
         <w:rPr>
           <w:sz w:val="20"/>
         </w:rPr>
         <w:t>Sense()</w:t>
       </w:r>
+      <w:proofErr w:type="gramEnd"/>
     </w:p>
     <w:tbl>
       <w:tblPr>
@@ -1981,8 +2693,21 @@
             <w:tcW w:w="2971" w:type="dxa"/>
           </w:tcPr>
           <w:p>
-            <w:r>
-              <w:t>setChambersSensed(enum)</w:t>
+            <w:proofErr w:type="spellStart"/>
+            <w:r>
+              <w:t>setChambersSensed</w:t>
+            </w:r>
+            <w:proofErr w:type="spellEnd"/>
+            <w:r>
+              <w:t>(</w:t>
+            </w:r>
+            <w:proofErr w:type="spellStart"/>
+            <w:r>
+              <w:t>enum</w:t>
+            </w:r>
+            <w:proofErr w:type="spellEnd"/>
+            <w:r>
+              <w:t>)</w:t>
             </w:r>
           </w:p>
         </w:tc>
@@ -2002,8 +2727,21 @@
           </w:tcPr>
           <w:p>
             <w:r>
-              <w:t>Takes chambers sensed as enum type {NONE, ATRIUM, VENTRICLE, DUAL} and sets value of private variable chambersSensed</w:t>
-            </w:r>
+              <w:t xml:space="preserve">Takes chambers sensed as </w:t>
+            </w:r>
+            <w:proofErr w:type="spellStart"/>
+            <w:r>
+              <w:t>enum</w:t>
+            </w:r>
+            <w:proofErr w:type="spellEnd"/>
+            <w:r>
+              <w:t xml:space="preserve"> type {NONE, ATRIUM, VENTRICLE, DUAL} and sets value of private variable </w:t>
+            </w:r>
+            <w:proofErr w:type="spellStart"/>
+            <w:r>
+              <w:t>chambersSensed</w:t>
+            </w:r>
+            <w:proofErr w:type="spellEnd"/>
           </w:p>
         </w:tc>
         <w:tc>
@@ -2026,8 +2764,13 @@
             <w:tcW w:w="2971" w:type="dxa"/>
           </w:tcPr>
           <w:p>
-            <w:r>
-              <w:t>getChambersSensed()</w:t>
+            <w:proofErr w:type="spellStart"/>
+            <w:r>
+              <w:t>getChambersSensed</w:t>
+            </w:r>
+            <w:proofErr w:type="spellEnd"/>
+            <w:r>
+              <w:t>()</w:t>
             </w:r>
           </w:p>
         </w:tc>
@@ -2036,9 +2779,11 @@
             <w:tcW w:w="2112" w:type="dxa"/>
           </w:tcPr>
           <w:p>
+            <w:proofErr w:type="spellStart"/>
             <w:r>
               <w:t>enum</w:t>
             </w:r>
+            <w:proofErr w:type="spellEnd"/>
           </w:p>
         </w:tc>
         <w:tc>
@@ -2047,8 +2792,13 @@
           </w:tcPr>
           <w:p>
             <w:r>
-              <w:t>Returns current value of chambersSensed</w:t>
-            </w:r>
+              <w:t xml:space="preserve">Returns current value of </w:t>
+            </w:r>
+            <w:proofErr w:type="spellStart"/>
+            <w:r>
+              <w:t>chambersSensed</w:t>
+            </w:r>
+            <w:proofErr w:type="spellEnd"/>
           </w:p>
         </w:tc>
         <w:tc>
@@ -2071,8 +2821,21 @@
             <w:tcW w:w="2971" w:type="dxa"/>
           </w:tcPr>
           <w:p>
-            <w:r>
-              <w:t>setActivityResponse(enum)</w:t>
+            <w:proofErr w:type="spellStart"/>
+            <w:r>
+              <w:t>setActivityResponse</w:t>
+            </w:r>
+            <w:proofErr w:type="spellEnd"/>
+            <w:r>
+              <w:t>(</w:t>
+            </w:r>
+            <w:proofErr w:type="spellStart"/>
+            <w:r>
+              <w:t>enum</w:t>
+            </w:r>
+            <w:proofErr w:type="spellEnd"/>
+            <w:r>
+              <w:t>)</w:t>
             </w:r>
           </w:p>
         </w:tc>
@@ -2092,11 +2855,21 @@
           </w:tcPr>
           <w:p>
             <w:r>
-              <w:t xml:space="preserve">Takes activity response as enum type {NONE, TRIGGERED, INHIBITED, DUAL} and sets value of private variable </w:t>
-            </w:r>
+              <w:t xml:space="preserve">Takes activity response as </w:t>
+            </w:r>
+            <w:proofErr w:type="spellStart"/>
+            <w:r>
+              <w:t>enum</w:t>
+            </w:r>
+            <w:proofErr w:type="spellEnd"/>
+            <w:r>
+              <w:t xml:space="preserve"> type {NONE, TRIGGERED, INHIBITED, DUAL} and sets value of private variable </w:t>
+            </w:r>
+            <w:proofErr w:type="spellStart"/>
             <w:r>
               <w:t>activityResponse</w:t>
             </w:r>
+            <w:proofErr w:type="spellEnd"/>
           </w:p>
         </w:tc>
         <w:tc>
@@ -2119,8 +2892,13 @@
             <w:tcW w:w="2971" w:type="dxa"/>
           </w:tcPr>
           <w:p>
-            <w:r>
-              <w:t>getActivityResponse()</w:t>
+            <w:proofErr w:type="spellStart"/>
+            <w:r>
+              <w:t>getActivityResponse</w:t>
+            </w:r>
+            <w:proofErr w:type="spellEnd"/>
+            <w:r>
+              <w:t>()</w:t>
             </w:r>
           </w:p>
         </w:tc>
@@ -2129,9 +2907,11 @@
             <w:tcW w:w="2112" w:type="dxa"/>
           </w:tcPr>
           <w:p>
+            <w:proofErr w:type="spellStart"/>
             <w:r>
               <w:t>enum</w:t>
             </w:r>
+            <w:proofErr w:type="spellEnd"/>
           </w:p>
         </w:tc>
         <w:tc>
@@ -2140,8 +2920,13 @@
           </w:tcPr>
           <w:p>
             <w:r>
-              <w:t>Returns current value of activityResponse</w:t>
-            </w:r>
+              <w:t xml:space="preserve">Returns current value of </w:t>
+            </w:r>
+            <w:proofErr w:type="spellStart"/>
+            <w:r>
+              <w:t>activityResponse</w:t>
+            </w:r>
+            <w:proofErr w:type="spellEnd"/>
           </w:p>
         </w:tc>
         <w:tc>
@@ -2164,8 +2949,21 @@
             <w:tcW w:w="2971" w:type="dxa"/>
           </w:tcPr>
           <w:p>
-            <w:r>
-              <w:t>setMagnetInPlace(bool)</w:t>
+            <w:proofErr w:type="spellStart"/>
+            <w:r>
+              <w:t>setMagnetInPlace</w:t>
+            </w:r>
+            <w:proofErr w:type="spellEnd"/>
+            <w:r>
+              <w:t>(</w:t>
+            </w:r>
+            <w:proofErr w:type="spellStart"/>
+            <w:r>
+              <w:t>bool</w:t>
+            </w:r>
+            <w:proofErr w:type="spellEnd"/>
+            <w:r>
+              <w:t>)</w:t>
             </w:r>
           </w:p>
         </w:tc>
@@ -2185,7 +2983,31 @@
           </w:tcPr>
           <w:p>
             <w:r>
-              <w:t>Sets value of boolean var magnetInPlace.</w:t>
+              <w:t xml:space="preserve">Sets value of </w:t>
+            </w:r>
+            <w:proofErr w:type="spellStart"/>
+            <w:r>
+              <w:t>boolean</w:t>
+            </w:r>
+            <w:proofErr w:type="spellEnd"/>
+            <w:r>
+              <w:t xml:space="preserve"> </w:t>
+            </w:r>
+            <w:proofErr w:type="spellStart"/>
+            <w:r>
+              <w:t>var</w:t>
+            </w:r>
+            <w:proofErr w:type="spellEnd"/>
+            <w:r>
+              <w:t xml:space="preserve"> </w:t>
+            </w:r>
+            <w:proofErr w:type="spellStart"/>
+            <w:r>
+              <w:t>magnetInPlace</w:t>
+            </w:r>
+            <w:proofErr w:type="spellEnd"/>
+            <w:r>
+              <w:t>.</w:t>
             </w:r>
           </w:p>
         </w:tc>
@@ -2209,8 +3031,13 @@
             <w:tcW w:w="2971" w:type="dxa"/>
           </w:tcPr>
           <w:p>
-            <w:r>
-              <w:t>getMagnetInPlace()</w:t>
+            <w:proofErr w:type="spellStart"/>
+            <w:r>
+              <w:t>getMagnetInPlace</w:t>
+            </w:r>
+            <w:proofErr w:type="spellEnd"/>
+            <w:r>
+              <w:t>()</w:t>
             </w:r>
           </w:p>
         </w:tc>
@@ -2224,9 +3051,11 @@
                 <w:tab w:val="right" w:pos="1896"/>
               </w:tabs>
             </w:pPr>
+            <w:proofErr w:type="spellStart"/>
             <w:r>
               <w:t>bool</w:t>
             </w:r>
+            <w:proofErr w:type="spellEnd"/>
           </w:p>
         </w:tc>
         <w:tc>
@@ -2235,7 +3064,15 @@
           </w:tcPr>
           <w:p>
             <w:r>
-              <w:t>Returns value of magnetInPlace that can be used to determine if diagnostic magnetism source in place</w:t>
+              <w:t xml:space="preserve">Returns value of </w:t>
+            </w:r>
+            <w:proofErr w:type="spellStart"/>
+            <w:r>
+              <w:t>magnetInPlace</w:t>
+            </w:r>
+            <w:proofErr w:type="spellEnd"/>
+            <w:r>
+              <w:t xml:space="preserve"> that can be used to determine if diagnostic magnetism source in place</w:t>
             </w:r>
           </w:p>
         </w:tc>
@@ -2274,12 +3111,14 @@
         </w:rPr>
         <w:t xml:space="preserve">: </w:t>
       </w:r>
+      <w:proofErr w:type="gramStart"/>
       <w:r>
         <w:rPr>
           <w:sz w:val="20"/>
         </w:rPr>
         <w:t>Communications()</w:t>
       </w:r>
+      <w:proofErr w:type="gramEnd"/>
     </w:p>
     <w:tbl>
       <w:tblPr>
@@ -2533,12 +3372,14 @@
         </w:rPr>
         <w:t xml:space="preserve">: </w:t>
       </w:r>
+      <w:proofErr w:type="gramStart"/>
       <w:r>
         <w:rPr>
           <w:sz w:val="20"/>
         </w:rPr>
         <w:t>Pace()</w:t>
       </w:r>
+      <w:proofErr w:type="gramEnd"/>
     </w:p>
     <w:tbl>
       <w:tblPr>
@@ -2657,8 +3498,21 @@
             <w:tcW w:w="2971" w:type="dxa"/>
           </w:tcPr>
           <w:p>
-            <w:r>
-              <w:t>setPaceMode(enum)</w:t>
+            <w:proofErr w:type="spellStart"/>
+            <w:r>
+              <w:t>setPaceMode</w:t>
+            </w:r>
+            <w:proofErr w:type="spellEnd"/>
+            <w:r>
+              <w:t>(</w:t>
+            </w:r>
+            <w:proofErr w:type="spellStart"/>
+            <w:r>
+              <w:t>enum</w:t>
+            </w:r>
+            <w:proofErr w:type="spellEnd"/>
+            <w:r>
+              <w:t>)</w:t>
             </w:r>
           </w:p>
         </w:tc>
@@ -2678,10 +3532,26 @@
           </w:tcPr>
           <w:p>
             <w:r>
-              <w:t>Takes desired pace mode as enum  per Generic NBG code {VVI,</w:t>
-            </w:r>
-            <w:r>
-              <w:t xml:space="preserve"> VOO, AOO, DDDR, etc}</w:t>
+              <w:t xml:space="preserve">Takes desired pace mode as </w:t>
+            </w:r>
+            <w:proofErr w:type="spellStart"/>
+            <w:r>
+              <w:t>enum</w:t>
+            </w:r>
+            <w:proofErr w:type="spellEnd"/>
+            <w:r>
+              <w:t xml:space="preserve">  per Generic NBG code {VVI,</w:t>
+            </w:r>
+            <w:r>
+              <w:t xml:space="preserve"> VOO, AOO, DDDR, </w:t>
+            </w:r>
+            <w:proofErr w:type="spellStart"/>
+            <w:r>
+              <w:t>etc</w:t>
+            </w:r>
+            <w:proofErr w:type="spellEnd"/>
+            <w:r>
+              <w:t>}</w:t>
             </w:r>
             <w:r>
               <w:t xml:space="preserve"> </w:t>
@@ -2694,7 +3564,41 @@
           </w:tcPr>
           <w:p>
             <w:r>
-              <w:t>Calls setChambersSensed(enum) and setActivityResponse(enum) from Sense() class.</w:t>
+              <w:t xml:space="preserve">Calls </w:t>
+            </w:r>
+            <w:proofErr w:type="spellStart"/>
+            <w:proofErr w:type="gramStart"/>
+            <w:r>
+              <w:t>setChambersSensed</w:t>
+            </w:r>
+            <w:proofErr w:type="spellEnd"/>
+            <w:r>
+              <w:t>(</w:t>
+            </w:r>
+            <w:proofErr w:type="spellStart"/>
+            <w:proofErr w:type="gramEnd"/>
+            <w:r>
+              <w:t>enum</w:t>
+            </w:r>
+            <w:proofErr w:type="spellEnd"/>
+            <w:r>
+              <w:t xml:space="preserve">) and </w:t>
+            </w:r>
+            <w:proofErr w:type="spellStart"/>
+            <w:r>
+              <w:t>setActivityResponse</w:t>
+            </w:r>
+            <w:proofErr w:type="spellEnd"/>
+            <w:r>
+              <w:t>(</w:t>
+            </w:r>
+            <w:proofErr w:type="spellStart"/>
+            <w:r>
+              <w:t>enum</w:t>
+            </w:r>
+            <w:proofErr w:type="spellEnd"/>
+            <w:r>
+              <w:t>) from Sense() class.</w:t>
             </w:r>
           </w:p>
         </w:tc>
@@ -2708,8 +3612,13 @@
             <w:tcW w:w="2971" w:type="dxa"/>
           </w:tcPr>
           <w:p>
-            <w:r>
-              <w:t>getPaceMode()</w:t>
+            <w:proofErr w:type="spellStart"/>
+            <w:r>
+              <w:t>getPaceMode</w:t>
+            </w:r>
+            <w:proofErr w:type="spellEnd"/>
+            <w:r>
+              <w:t>()</w:t>
             </w:r>
           </w:p>
         </w:tc>
@@ -2718,9 +3627,11 @@
             <w:tcW w:w="2112" w:type="dxa"/>
           </w:tcPr>
           <w:p>
+            <w:proofErr w:type="spellStart"/>
             <w:r>
               <w:t>enum</w:t>
             </w:r>
+            <w:proofErr w:type="spellEnd"/>
           </w:p>
         </w:tc>
         <w:tc>
@@ -2729,7 +3640,15 @@
           </w:tcPr>
           <w:p>
             <w:r>
-              <w:t xml:space="preserve">Returns current value of pacingMode </w:t>
+              <w:t xml:space="preserve">Returns current value of </w:t>
+            </w:r>
+            <w:proofErr w:type="spellStart"/>
+            <w:r>
+              <w:t>pacingMode</w:t>
+            </w:r>
+            <w:proofErr w:type="spellEnd"/>
+            <w:r>
+              <w:t xml:space="preserve"> </w:t>
             </w:r>
           </w:p>
         </w:tc>
@@ -2753,9 +3672,22 @@
             <w:tcW w:w="2971" w:type="dxa"/>
           </w:tcPr>
           <w:p>
+            <w:proofErr w:type="spellStart"/>
             <w:r>
               <w:lastRenderedPageBreak/>
-              <w:t>setPaceState(enum)</w:t>
+              <w:t>setPaceState</w:t>
+            </w:r>
+            <w:proofErr w:type="spellEnd"/>
+            <w:r>
+              <w:t>(</w:t>
+            </w:r>
+            <w:proofErr w:type="spellStart"/>
+            <w:r>
+              <w:t>enum</w:t>
+            </w:r>
+            <w:proofErr w:type="spellEnd"/>
+            <w:r>
+              <w:t>)</w:t>
             </w:r>
           </w:p>
         </w:tc>
@@ -2775,8 +3707,21 @@
           </w:tcPr>
           <w:p>
             <w:r>
-              <w:t>Takes pace state as enum type {PERMANENT, TEMPORARY, PACE_NOW, MAGNET, POWER_ON_RESET}, sets value of pacingState</w:t>
-            </w:r>
+              <w:t xml:space="preserve">Takes pace state as </w:t>
+            </w:r>
+            <w:proofErr w:type="spellStart"/>
+            <w:r>
+              <w:t>enum</w:t>
+            </w:r>
+            <w:proofErr w:type="spellEnd"/>
+            <w:r>
+              <w:t xml:space="preserve"> type {PERMANENT, TEMPORARY, PACE_NOW, MAGNET, POWER_ON_RESET}, sets value of </w:t>
+            </w:r>
+            <w:proofErr w:type="spellStart"/>
+            <w:r>
+              <w:t>pacingState</w:t>
+            </w:r>
+            <w:proofErr w:type="spellEnd"/>
           </w:p>
         </w:tc>
         <w:tc>
@@ -2799,8 +3744,13 @@
             <w:tcW w:w="2971" w:type="dxa"/>
           </w:tcPr>
           <w:p>
-            <w:r>
-              <w:t>getPaceState()</w:t>
+            <w:proofErr w:type="spellStart"/>
+            <w:r>
+              <w:t>getPaceState</w:t>
+            </w:r>
+            <w:proofErr w:type="spellEnd"/>
+            <w:r>
+              <w:t>()</w:t>
             </w:r>
           </w:p>
         </w:tc>
@@ -2809,9 +3759,11 @@
             <w:tcW w:w="2112" w:type="dxa"/>
           </w:tcPr>
           <w:p>
+            <w:proofErr w:type="spellStart"/>
             <w:r>
               <w:t>enum</w:t>
             </w:r>
+            <w:proofErr w:type="spellEnd"/>
           </w:p>
         </w:tc>
         <w:tc>
@@ -2820,8 +3772,13 @@
           </w:tcPr>
           <w:p>
             <w:r>
-              <w:t>Returns current value of pacingState</w:t>
-            </w:r>
+              <w:t xml:space="preserve">Returns current value of </w:t>
+            </w:r>
+            <w:proofErr w:type="spellStart"/>
+            <w:r>
+              <w:t>pacingState</w:t>
+            </w:r>
+            <w:proofErr w:type="spellEnd"/>
           </w:p>
         </w:tc>
         <w:tc>
@@ -2844,8 +3801,13 @@
             <w:tcW w:w="2971" w:type="dxa"/>
           </w:tcPr>
           <w:p>
-            <w:r>
-              <w:t>setHysteresisInterval(uint16_t)</w:t>
+            <w:proofErr w:type="spellStart"/>
+            <w:r>
+              <w:t>setHysteresisInterval</w:t>
+            </w:r>
+            <w:proofErr w:type="spellEnd"/>
+            <w:r>
+              <w:t>(uint16_t)</w:t>
             </w:r>
           </w:p>
         </w:tc>
@@ -2865,7 +3827,15 @@
           </w:tcPr>
           <w:p>
             <w:r>
-              <w:t>Sets vale of hysteresisInterval which defines an additional delay interval used when value of hysteresis is True</w:t>
+              <w:t xml:space="preserve">Sets vale of </w:t>
+            </w:r>
+            <w:proofErr w:type="spellStart"/>
+            <w:r>
+              <w:t>hysteresisInterval</w:t>
+            </w:r>
+            <w:proofErr w:type="spellEnd"/>
+            <w:r>
+              <w:t xml:space="preserve"> which defines an additional delay interval used when value of hysteresis is True</w:t>
             </w:r>
           </w:p>
         </w:tc>
@@ -2885,8 +3855,13 @@
             <w:tcW w:w="2971" w:type="dxa"/>
           </w:tcPr>
           <w:p>
-            <w:r>
-              <w:t>getHysteresisInterval()</w:t>
+            <w:proofErr w:type="spellStart"/>
+            <w:r>
+              <w:t>getHysteresisInterval</w:t>
+            </w:r>
+            <w:proofErr w:type="spellEnd"/>
+            <w:r>
+              <w:t>()</w:t>
             </w:r>
           </w:p>
         </w:tc>
@@ -2906,8 +3881,13 @@
           </w:tcPr>
           <w:p>
             <w:r>
-              <w:t>Returns current value of hysteresisInterval</w:t>
-            </w:r>
+              <w:t xml:space="preserve">Returns current value of </w:t>
+            </w:r>
+            <w:proofErr w:type="spellStart"/>
+            <w:r>
+              <w:t>hysteresisInterval</w:t>
+            </w:r>
+            <w:proofErr w:type="spellEnd"/>
           </w:p>
         </w:tc>
         <w:tc>
@@ -2930,8 +3910,13 @@
             <w:tcW w:w="2971" w:type="dxa"/>
           </w:tcPr>
           <w:p>
-            <w:r>
-              <w:t>setLowRateInterval(uint16_t)</w:t>
+            <w:proofErr w:type="spellStart"/>
+            <w:r>
+              <w:t>setLowRateInterval</w:t>
+            </w:r>
+            <w:proofErr w:type="spellEnd"/>
+            <w:r>
+              <w:t>(uint16_t)</w:t>
             </w:r>
           </w:p>
         </w:tc>
@@ -2951,7 +3936,15 @@
           </w:tcPr>
           <w:p>
             <w:r>
-              <w:t>Sets value of lowrateInterval that specifies maximum delay after a ventricle pace without a spontaneous sense or another pace</w:t>
+              <w:t xml:space="preserve">Sets value of </w:t>
+            </w:r>
+            <w:proofErr w:type="spellStart"/>
+            <w:r>
+              <w:t>lowrateInterval</w:t>
+            </w:r>
+            <w:proofErr w:type="spellEnd"/>
+            <w:r>
+              <w:t xml:space="preserve"> that specifies maximum delay after a ventricle pace without a spontaneous sense or another pace</w:t>
             </w:r>
           </w:p>
         </w:tc>
@@ -2975,8 +3968,13 @@
             <w:tcW w:w="2971" w:type="dxa"/>
           </w:tcPr>
           <w:p>
-            <w:r>
-              <w:t>getLowRateInterval()</w:t>
+            <w:proofErr w:type="spellStart"/>
+            <w:r>
+              <w:t>getLowRateInterval</w:t>
+            </w:r>
+            <w:proofErr w:type="spellEnd"/>
+            <w:r>
+              <w:t>()</w:t>
             </w:r>
           </w:p>
         </w:tc>
@@ -2996,8 +3994,13 @@
           </w:tcPr>
           <w:p>
             <w:r>
-              <w:t>Returns current value of lowrateInterval</w:t>
-            </w:r>
+              <w:t xml:space="preserve">Returns current value of </w:t>
+            </w:r>
+            <w:proofErr w:type="spellStart"/>
+            <w:r>
+              <w:t>lowrateInterval</w:t>
+            </w:r>
+            <w:proofErr w:type="spellEnd"/>
           </w:p>
         </w:tc>
         <w:tc>
@@ -3020,8 +4023,13 @@
             <w:tcW w:w="2971" w:type="dxa"/>
           </w:tcPr>
           <w:p>
-            <w:r>
-              <w:t>setvPaceAmp(uint16_t)</w:t>
+            <w:proofErr w:type="spellStart"/>
+            <w:r>
+              <w:t>setvPaceAmp</w:t>
+            </w:r>
+            <w:proofErr w:type="spellEnd"/>
+            <w:r>
+              <w:t>(uint16_t)</w:t>
             </w:r>
           </w:p>
         </w:tc>
@@ -3041,7 +4049,15 @@
           </w:tcPr>
           <w:p>
             <w:r>
-              <w:t xml:space="preserve">Sets value of vPaceAmp variable representing current amplitude of </w:t>
+              <w:t xml:space="preserve">Sets value of </w:t>
+            </w:r>
+            <w:proofErr w:type="spellStart"/>
+            <w:r>
+              <w:t>vPaceAmp</w:t>
+            </w:r>
+            <w:proofErr w:type="spellEnd"/>
+            <w:r>
+              <w:t xml:space="preserve"> variable representing current amplitude of </w:t>
             </w:r>
             <w:r>
               <w:t xml:space="preserve">ventricle </w:t>
@@ -3071,8 +4087,13 @@
             <w:tcW w:w="2971" w:type="dxa"/>
           </w:tcPr>
           <w:p>
-            <w:r>
-              <w:t>getvPaceAmp()</w:t>
+            <w:proofErr w:type="spellStart"/>
+            <w:r>
+              <w:t>getvPaceAmp</w:t>
+            </w:r>
+            <w:proofErr w:type="spellEnd"/>
+            <w:r>
+              <w:t>()</w:t>
             </w:r>
           </w:p>
         </w:tc>
@@ -3092,7 +4113,15 @@
           </w:tcPr>
           <w:p>
             <w:r>
-              <w:t>Returns current value of vPaceAmp variable</w:t>
+              <w:t xml:space="preserve">Returns current value of </w:t>
+            </w:r>
+            <w:proofErr w:type="spellStart"/>
+            <w:r>
+              <w:t>vPaceAmp</w:t>
+            </w:r>
+            <w:proofErr w:type="spellEnd"/>
+            <w:r>
+              <w:t xml:space="preserve"> variable</w:t>
             </w:r>
           </w:p>
         </w:tc>
@@ -3116,8 +4145,13 @@
             <w:tcW w:w="2971" w:type="dxa"/>
           </w:tcPr>
           <w:p>
-            <w:r>
-              <w:t>setvPaceWidth(uint16_t)</w:t>
+            <w:proofErr w:type="spellStart"/>
+            <w:r>
+              <w:t>setvPaceWidth</w:t>
+            </w:r>
+            <w:proofErr w:type="spellEnd"/>
+            <w:r>
+              <w:t>(uint16_t)</w:t>
             </w:r>
           </w:p>
         </w:tc>
@@ -3139,14 +4173,32 @@
             <w:r>
               <w:t xml:space="preserve">Sets value of </w:t>
             </w:r>
-            <w:r>
-              <w:t>vPaceWidth private variable representing current width of</w:t>
-            </w:r>
-            <w:r>
-              <w:t xml:space="preserve"> ventrical</w:t>
-            </w:r>
-            <w:r>
-              <w:t xml:space="preserve"> pace signal (ms)</w:t>
+            <w:proofErr w:type="spellStart"/>
+            <w:r>
+              <w:t>vPaceWidth</w:t>
+            </w:r>
+            <w:proofErr w:type="spellEnd"/>
+            <w:r>
+              <w:t xml:space="preserve"> private variable representing current width of</w:t>
+            </w:r>
+            <w:r>
+              <w:t xml:space="preserve"> </w:t>
+            </w:r>
+            <w:proofErr w:type="spellStart"/>
+            <w:r>
+              <w:t>ventrical</w:t>
+            </w:r>
+            <w:proofErr w:type="spellEnd"/>
+            <w:r>
+              <w:t xml:space="preserve"> pace signal (</w:t>
+            </w:r>
+            <w:proofErr w:type="spellStart"/>
+            <w:r>
+              <w:t>ms</w:t>
+            </w:r>
+            <w:proofErr w:type="spellEnd"/>
+            <w:r>
+              <w:t>)</w:t>
             </w:r>
           </w:p>
         </w:tc>
@@ -3170,8 +4222,13 @@
             <w:tcW w:w="2971" w:type="dxa"/>
           </w:tcPr>
           <w:p>
-            <w:r>
-              <w:t>getvPaceWidth()</w:t>
+            <w:proofErr w:type="spellStart"/>
+            <w:r>
+              <w:t>getvPaceWidth</w:t>
+            </w:r>
+            <w:proofErr w:type="spellEnd"/>
+            <w:r>
+              <w:t>()</w:t>
             </w:r>
           </w:p>
         </w:tc>
@@ -3191,8 +4248,13 @@
           </w:tcPr>
           <w:p>
             <w:r>
-              <w:t>Returns current value of vPaceWidth</w:t>
-            </w:r>
+              <w:t xml:space="preserve">Returns current value of </w:t>
+            </w:r>
+            <w:proofErr w:type="spellStart"/>
+            <w:r>
+              <w:t>vPaceWidth</w:t>
+            </w:r>
+            <w:proofErr w:type="spellEnd"/>
           </w:p>
         </w:tc>
         <w:tc>
@@ -3215,8 +4277,13 @@
             <w:tcW w:w="2971" w:type="dxa"/>
           </w:tcPr>
           <w:p>
-            <w:r>
-              <w:t>setVRP(uint16_t)</w:t>
+            <w:proofErr w:type="spellStart"/>
+            <w:r>
+              <w:t>setVRP</w:t>
+            </w:r>
+            <w:proofErr w:type="spellEnd"/>
+            <w:r>
+              <w:t>(uint16_t)</w:t>
             </w:r>
           </w:p>
         </w:tc>
@@ -3260,8 +4327,13 @@
             <w:tcW w:w="2971" w:type="dxa"/>
           </w:tcPr>
           <w:p>
-            <w:r>
-              <w:t>getVRP()</w:t>
+            <w:proofErr w:type="spellStart"/>
+            <w:r>
+              <w:t>getVRP</w:t>
+            </w:r>
+            <w:proofErr w:type="spellEnd"/>
+            <w:r>
+              <w:t>()</w:t>
             </w:r>
           </w:p>
         </w:tc>
@@ -3305,8 +4377,13 @@
             <w:tcW w:w="2971" w:type="dxa"/>
           </w:tcPr>
           <w:p>
-            <w:r>
-              <w:t>setMaxHeartRate(uint8_t)</w:t>
+            <w:proofErr w:type="spellStart"/>
+            <w:r>
+              <w:t>setMaxHeartRate</w:t>
+            </w:r>
+            <w:proofErr w:type="spellEnd"/>
+            <w:r>
+              <w:t>(uint8_t)</w:t>
             </w:r>
           </w:p>
         </w:tc>
@@ -3326,7 +4403,15 @@
           </w:tcPr>
           <w:p>
             <w:r>
-              <w:t xml:space="preserve">Sets the value of maxHeartRate later </w:t>
+              <w:t xml:space="preserve">Sets the value of </w:t>
+            </w:r>
+            <w:proofErr w:type="spellStart"/>
+            <w:r>
+              <w:t>maxHeartRate</w:t>
+            </w:r>
+            <w:proofErr w:type="spellEnd"/>
+            <w:r>
+              <w:t xml:space="preserve"> later </w:t>
             </w:r>
             <w:r>
               <w:lastRenderedPageBreak/>
@@ -3355,9 +4440,14 @@
             <w:tcW w:w="2971" w:type="dxa"/>
           </w:tcPr>
           <w:p>
+            <w:proofErr w:type="spellStart"/>
             <w:r>
               <w:lastRenderedPageBreak/>
-              <w:t>getMaxHeartRate()</w:t>
+              <w:t>getMaxHeartRate</w:t>
+            </w:r>
+            <w:proofErr w:type="spellEnd"/>
+            <w:r>
+              <w:t>()</w:t>
             </w:r>
           </w:p>
         </w:tc>
@@ -3377,8 +4467,13 @@
           </w:tcPr>
           <w:p>
             <w:r>
-              <w:t>Returns current value of maxHeartRate</w:t>
-            </w:r>
+              <w:t xml:space="preserve">Returns current value of </w:t>
+            </w:r>
+            <w:proofErr w:type="spellStart"/>
+            <w:r>
+              <w:t>maxHeartRate</w:t>
+            </w:r>
+            <w:proofErr w:type="spellEnd"/>
           </w:p>
         </w:tc>
         <w:tc>
@@ -3401,8 +4496,13 @@
             <w:tcW w:w="2971" w:type="dxa"/>
           </w:tcPr>
           <w:p>
-            <w:r>
-              <w:t>setBaseHeartRate(uint8_t)</w:t>
+            <w:proofErr w:type="spellStart"/>
+            <w:r>
+              <w:t>setBaseHeartRate</w:t>
+            </w:r>
+            <w:proofErr w:type="spellEnd"/>
+            <w:r>
+              <w:t>(uint8_t)</w:t>
             </w:r>
           </w:p>
         </w:tc>
@@ -3422,7 +4522,15 @@
           </w:tcPr>
           <w:p>
             <w:r>
-              <w:t xml:space="preserve">Sets value of baseHeartRate later set to set minimum </w:t>
+              <w:t xml:space="preserve">Sets value of </w:t>
+            </w:r>
+            <w:proofErr w:type="spellStart"/>
+            <w:r>
+              <w:t>baseHeartRate</w:t>
+            </w:r>
+            <w:proofErr w:type="spellEnd"/>
+            <w:r>
+              <w:t xml:space="preserve"> later set to set minimum </w:t>
             </w:r>
             <w:r>
               <w:t xml:space="preserve">safe </w:t>
@@ -3455,8 +4563,13 @@
             <w:tcW w:w="2971" w:type="dxa"/>
           </w:tcPr>
           <w:p>
-            <w:r>
-              <w:t>getBaseHeartRate()</w:t>
+            <w:proofErr w:type="spellStart"/>
+            <w:r>
+              <w:t>getBaseHeartRate</w:t>
+            </w:r>
+            <w:proofErr w:type="spellEnd"/>
+            <w:r>
+              <w:t>()</w:t>
             </w:r>
           </w:p>
         </w:tc>
@@ -3476,8 +4589,13 @@
           </w:tcPr>
           <w:p>
             <w:r>
-              <w:t>Returns current value of baseHeartRate</w:t>
-            </w:r>
+              <w:t xml:space="preserve">Returns current value of </w:t>
+            </w:r>
+            <w:proofErr w:type="spellStart"/>
+            <w:r>
+              <w:t>baseHeartRate</w:t>
+            </w:r>
+            <w:proofErr w:type="spellEnd"/>
           </w:p>
         </w:tc>
         <w:tc>
@@ -3884,10 +5002,7 @@
         <w:ind w:left="426"/>
       </w:pPr>
       <w:r>
-        <w:t xml:space="preserve">Design </w:t>
-      </w:r>
-      <w:r>
-        <w:t>Decisions Likely to Change</w:t>
+        <w:t>Design Decisions Likely to Change</w:t>
       </w:r>
     </w:p>
     <w:tbl>
@@ -5810,7 +6925,7 @@
 </file>
 
 <file path=customXml/itemProps1.xml><?xml version="1.0" encoding="utf-8"?>
-<ds:datastoreItem xmlns:ds="http://schemas.openxmlformats.org/officeDocument/2006/customXml" ds:itemID="{E2B9377A-6C6D-476E-AC87-373B15E7D4A1}">
+<ds:datastoreItem xmlns:ds="http://schemas.openxmlformats.org/officeDocument/2006/customXml" ds:itemID="{EBE28CF3-ECFB-4C6B-A8AA-FD4E6688C6E0}">
   <ds:schemaRefs>
     <ds:schemaRef ds:uri="http://schemas.openxmlformats.org/officeDocument/2006/bibliography"/>
   </ds:schemaRefs>

</xml_diff>

<commit_message>
Misc Changes regarding PR comments. Code compiles, tested ok.
</commit_message>
<xml_diff>
--- a/docs/UML_Class_Diagrams.docx
+++ b/docs/UML_Class_Diagrams.docx
@@ -558,8 +558,10 @@
               <w:t xml:space="preserve">private </w:t>
             </w:r>
             <w:r>
-              <w:t>uint16_t</w:t>
-            </w:r>
+              <w:t>float</w:t>
+            </w:r>
+            <w:bookmarkStart w:id="0" w:name="_GoBack"/>
+            <w:bookmarkEnd w:id="0"/>
           </w:p>
           <w:p>
             <w:proofErr w:type="spellStart"/>
@@ -682,35 +684,6 @@
             <w:proofErr w:type="spellEnd"/>
             <w:r>
               <w:t xml:space="preserve">(): protected uint16_t </w:t>
-            </w:r>
-          </w:p>
-          <w:p>
-            <w:proofErr w:type="spellStart"/>
-            <w:r>
-              <w:t>setC</w:t>
-            </w:r>
-            <w:r>
-              <w:t>omPort</w:t>
-            </w:r>
-            <w:proofErr w:type="spellEnd"/>
-            <w:r>
-              <w:t xml:space="preserve">(uint8_t): </w:t>
-            </w:r>
-            <w:r>
-              <w:t>protected</w:t>
-            </w:r>
-            <w:r>
-              <w:t xml:space="preserve"> void</w:t>
-            </w:r>
-          </w:p>
-          <w:p>
-            <w:proofErr w:type="spellStart"/>
-            <w:r>
-              <w:t>getComPort</w:t>
-            </w:r>
-            <w:proofErr w:type="spellEnd"/>
-            <w:r>
-              <w:t>(): protected uint8_t</w:t>
             </w:r>
           </w:p>
           <w:p>
@@ -873,21 +846,6 @@
               <w:t>: uint8_t</w:t>
             </w:r>
           </w:p>
-          <w:p>
-            <w:proofErr w:type="spellStart"/>
-            <w:r>
-              <w:t>baudRate</w:t>
-            </w:r>
-            <w:proofErr w:type="spellEnd"/>
-            <w:r>
-              <w:t xml:space="preserve">: </w:t>
-            </w:r>
-            <w:proofErr w:type="spellStart"/>
-            <w:r>
-              <w:t>int</w:t>
-            </w:r>
-            <w:proofErr w:type="spellEnd"/>
-          </w:p>
         </w:tc>
       </w:tr>
       <w:tr>
@@ -1126,10 +1084,7 @@
       </w:tr>
     </w:tbl>
     <w:p/>
-    <w:p>
-      <w:bookmarkStart w:id="0" w:name="_GoBack"/>
-      <w:bookmarkEnd w:id="0"/>
-    </w:p>
+    <w:p/>
     <w:tbl>
       <w:tblPr>
         <w:tblStyle w:val="TableGrid"/>
@@ -1639,10 +1594,10 @@
         <w:tblLook w:val="04A0" w:firstRow="1" w:lastRow="0" w:firstColumn="1" w:lastColumn="0" w:noHBand="0" w:noVBand="1"/>
       </w:tblPr>
       <w:tblGrid>
-        <w:gridCol w:w="2915"/>
-        <w:gridCol w:w="1990"/>
+        <w:gridCol w:w="2917"/>
+        <w:gridCol w:w="1986"/>
         <w:gridCol w:w="2640"/>
-        <w:gridCol w:w="2803"/>
+        <w:gridCol w:w="2805"/>
       </w:tblGrid>
       <w:tr>
         <w:trPr>
@@ -1650,7 +1605,7 @@
         </w:trPr>
         <w:tc>
           <w:tcPr>
-            <w:tcW w:w="2971" w:type="dxa"/>
+            <w:tcW w:w="2915" w:type="dxa"/>
             <w:shd w:val="clear" w:color="auto" w:fill="D9D9D9" w:themeFill="background1" w:themeFillShade="D9"/>
             <w:vAlign w:val="center"/>
           </w:tcPr>
@@ -1671,7 +1626,7 @@
         </w:tc>
         <w:tc>
           <w:tcPr>
-            <w:tcW w:w="2112" w:type="dxa"/>
+            <w:tcW w:w="1990" w:type="dxa"/>
             <w:shd w:val="clear" w:color="auto" w:fill="D9D9D9" w:themeFill="background1" w:themeFillShade="D9"/>
             <w:vAlign w:val="center"/>
           </w:tcPr>
@@ -1698,7 +1653,7 @@
         </w:tc>
         <w:tc>
           <w:tcPr>
-            <w:tcW w:w="2430" w:type="dxa"/>
+            <w:tcW w:w="2640" w:type="dxa"/>
             <w:shd w:val="clear" w:color="auto" w:fill="D9D9D9" w:themeFill="background1" w:themeFillShade="D9"/>
             <w:vAlign w:val="center"/>
           </w:tcPr>
@@ -1719,7 +1674,7 @@
         </w:tc>
         <w:tc>
           <w:tcPr>
-            <w:tcW w:w="2835" w:type="dxa"/>
+            <w:tcW w:w="2803" w:type="dxa"/>
             <w:shd w:val="clear" w:color="auto" w:fill="D9D9D9" w:themeFill="background1" w:themeFillShade="D9"/>
             <w:vAlign w:val="center"/>
           </w:tcPr>
@@ -1902,7 +1857,10 @@
             </w:r>
             <w:proofErr w:type="spellEnd"/>
             <w:r>
-              <w:t>(uint16_t)</w:t>
+              <w:t>(float</w:t>
+            </w:r>
+            <w:r>
+              <w:t>)</w:t>
             </w:r>
           </w:p>
         </w:tc>
@@ -1970,7 +1928,7 @@
           </w:tcPr>
           <w:p>
             <w:r>
-              <w:t>uint16_t</w:t>
+              <w:t>float</w:t>
             </w:r>
           </w:p>
         </w:tc>
@@ -2011,11 +1969,11 @@
           <w:p>
             <w:proofErr w:type="spellStart"/>
             <w:r>
-              <w:t>setComPort</w:t>
-            </w:r>
-            <w:proofErr w:type="spellEnd"/>
-            <w:r>
-              <w:t>(uint8_t)</w:t>
+              <w:t>setTxRxReg</w:t>
+            </w:r>
+            <w:proofErr w:type="spellEnd"/>
+            <w:r>
+              <w:t>([uint8_t])</w:t>
             </w:r>
           </w:p>
         </w:tc>
@@ -2035,15 +1993,15 @@
           </w:tcPr>
           <w:p>
             <w:r>
-              <w:t xml:space="preserve">Sets variable </w:t>
-            </w:r>
-            <w:proofErr w:type="spellStart"/>
-            <w:r>
-              <w:t>comPort</w:t>
-            </w:r>
-            <w:proofErr w:type="spellEnd"/>
-            <w:r>
-              <w:t xml:space="preserve"> which stores com port for serial communication</w:t>
+              <w:t xml:space="preserve">Sets hex memory locations of </w:t>
+            </w:r>
+            <w:proofErr w:type="spellStart"/>
+            <w:r>
+              <w:t>Tx</w:t>
+            </w:r>
+            <w:proofErr w:type="spellEnd"/>
+            <w:r>
+              <w:t xml:space="preserve"> and Rx registers storing serial buffer</w:t>
             </w:r>
           </w:p>
         </w:tc>
@@ -2064,12 +2022,12 @@
         </w:trPr>
         <w:tc>
           <w:tcPr>
-            <w:tcW w:w="2971" w:type="dxa"/>
-          </w:tcPr>
-          <w:p>
-            <w:proofErr w:type="spellStart"/>
-            <w:r>
-              <w:t>getComPort</w:t>
+            <w:tcW w:w="2915" w:type="dxa"/>
+          </w:tcPr>
+          <w:p>
+            <w:proofErr w:type="spellStart"/>
+            <w:r>
+              <w:t>getTxRxReg</w:t>
             </w:r>
             <w:proofErr w:type="spellEnd"/>
             <w:r>
@@ -2079,35 +2037,35 @@
         </w:tc>
         <w:tc>
           <w:tcPr>
-            <w:tcW w:w="2112" w:type="dxa"/>
-          </w:tcPr>
-          <w:p>
-            <w:r>
-              <w:t>uint8_t</w:t>
-            </w:r>
-          </w:p>
-        </w:tc>
-        <w:tc>
-          <w:tcPr>
-            <w:tcW w:w="2430" w:type="dxa"/>
-          </w:tcPr>
-          <w:p>
-            <w:r>
-              <w:t xml:space="preserve">Gets value of </w:t>
-            </w:r>
-            <w:proofErr w:type="spellStart"/>
-            <w:r>
-              <w:t>comPort</w:t>
-            </w:r>
-            <w:proofErr w:type="spellEnd"/>
-            <w:r>
-              <w:t xml:space="preserve"> variable</w:t>
-            </w:r>
-          </w:p>
-        </w:tc>
-        <w:tc>
-          <w:tcPr>
-            <w:tcW w:w="2835" w:type="dxa"/>
+            <w:tcW w:w="1990" w:type="dxa"/>
+          </w:tcPr>
+          <w:p>
+            <w:r>
+              <w:t>[int8_t]</w:t>
+            </w:r>
+          </w:p>
+        </w:tc>
+        <w:tc>
+          <w:tcPr>
+            <w:tcW w:w="2640" w:type="dxa"/>
+          </w:tcPr>
+          <w:p>
+            <w:r>
+              <w:t xml:space="preserve">Gets array of </w:t>
+            </w:r>
+            <w:proofErr w:type="spellStart"/>
+            <w:r>
+              <w:t>Tx</w:t>
+            </w:r>
+            <w:proofErr w:type="spellEnd"/>
+            <w:r>
+              <w:t xml:space="preserve"> / Rx register locations</w:t>
+            </w:r>
+          </w:p>
+        </w:tc>
+        <w:tc>
+          <w:tcPr>
+            <w:tcW w:w="2803" w:type="dxa"/>
           </w:tcPr>
           <w:p>
             <w:r>
@@ -2122,50 +2080,50 @@
         </w:trPr>
         <w:tc>
           <w:tcPr>
-            <w:tcW w:w="2971" w:type="dxa"/>
-          </w:tcPr>
-          <w:p>
-            <w:proofErr w:type="spellStart"/>
-            <w:r>
-              <w:t>setTxRxReg</w:t>
-            </w:r>
-            <w:proofErr w:type="spellEnd"/>
-            <w:r>
-              <w:t>([uint8_t])</w:t>
-            </w:r>
-          </w:p>
-        </w:tc>
-        <w:tc>
-          <w:tcPr>
-            <w:tcW w:w="2112" w:type="dxa"/>
-          </w:tcPr>
-          <w:p>
-            <w:r>
-              <w:t>void</w:t>
-            </w:r>
-          </w:p>
-        </w:tc>
-        <w:tc>
-          <w:tcPr>
-            <w:tcW w:w="2430" w:type="dxa"/>
-          </w:tcPr>
-          <w:p>
-            <w:r>
-              <w:t xml:space="preserve">Sets hex memory locations of </w:t>
-            </w:r>
-            <w:proofErr w:type="spellStart"/>
-            <w:r>
-              <w:t>Tx</w:t>
-            </w:r>
-            <w:proofErr w:type="spellEnd"/>
-            <w:r>
-              <w:t xml:space="preserve"> and Rx registers storing serial buffer</w:t>
-            </w:r>
-          </w:p>
-        </w:tc>
-        <w:tc>
-          <w:tcPr>
-            <w:tcW w:w="2835" w:type="dxa"/>
+            <w:tcW w:w="2915" w:type="dxa"/>
+          </w:tcPr>
+          <w:p>
+            <w:proofErr w:type="spellStart"/>
+            <w:r>
+              <w:t>voltageTest</w:t>
+            </w:r>
+            <w:proofErr w:type="spellEnd"/>
+            <w:r>
+              <w:t>(float)</w:t>
+            </w:r>
+          </w:p>
+        </w:tc>
+        <w:tc>
+          <w:tcPr>
+            <w:tcW w:w="1990" w:type="dxa"/>
+          </w:tcPr>
+          <w:p>
+            <w:r>
+              <w:t>float</w:t>
+            </w:r>
+          </w:p>
+        </w:tc>
+        <w:tc>
+          <w:tcPr>
+            <w:tcW w:w="2640" w:type="dxa"/>
+          </w:tcPr>
+          <w:p>
+            <w:r>
+              <w:t xml:space="preserve">Takes </w:t>
+            </w:r>
+            <w:proofErr w:type="spellStart"/>
+            <w:r>
+              <w:t>arg</w:t>
+            </w:r>
+            <w:proofErr w:type="spellEnd"/>
+            <w:r>
+              <w:t xml:space="preserve"> min pace amplitude and increases voltage until ERM registers P-QRS-T sequence. Returns this voltage.</w:t>
+            </w:r>
+          </w:p>
+        </w:tc>
+        <w:tc>
+          <w:tcPr>
+            <w:tcW w:w="2803" w:type="dxa"/>
           </w:tcPr>
           <w:p>
             <w:r>
@@ -2180,12 +2138,12 @@
         </w:trPr>
         <w:tc>
           <w:tcPr>
-            <w:tcW w:w="2971" w:type="dxa"/>
-          </w:tcPr>
-          <w:p>
-            <w:proofErr w:type="spellStart"/>
-            <w:r>
-              <w:t>getTxRxReg</w:t>
+            <w:tcW w:w="2915" w:type="dxa"/>
+          </w:tcPr>
+          <w:p>
+            <w:proofErr w:type="spellStart"/>
+            <w:r>
+              <w:t>getCardiacEvents</w:t>
             </w:r>
             <w:proofErr w:type="spellEnd"/>
             <w:r>
@@ -2195,35 +2153,27 @@
         </w:tc>
         <w:tc>
           <w:tcPr>
-            <w:tcW w:w="2112" w:type="dxa"/>
-          </w:tcPr>
-          <w:p>
-            <w:r>
-              <w:t>[int8_t]</w:t>
-            </w:r>
-          </w:p>
-        </w:tc>
-        <w:tc>
-          <w:tcPr>
-            <w:tcW w:w="2430" w:type="dxa"/>
-          </w:tcPr>
-          <w:p>
-            <w:r>
-              <w:t xml:space="preserve">Gets array of </w:t>
-            </w:r>
-            <w:proofErr w:type="spellStart"/>
-            <w:r>
-              <w:t>Tx</w:t>
-            </w:r>
-            <w:proofErr w:type="spellEnd"/>
-            <w:r>
-              <w:t xml:space="preserve"> / Rx register locations</w:t>
-            </w:r>
-          </w:p>
-        </w:tc>
-        <w:tc>
-          <w:tcPr>
-            <w:tcW w:w="2835" w:type="dxa"/>
+            <w:tcW w:w="1990" w:type="dxa"/>
+          </w:tcPr>
+          <w:p>
+            <w:r>
+              <w:t>Object</w:t>
+            </w:r>
+          </w:p>
+        </w:tc>
+        <w:tc>
+          <w:tcPr>
+            <w:tcW w:w="2640" w:type="dxa"/>
+          </w:tcPr>
+          <w:p>
+            <w:r>
+              <w:t xml:space="preserve">Return object containing all stored cardiac events in EEPROM </w:t>
+            </w:r>
+          </w:p>
+        </w:tc>
+        <w:tc>
+          <w:tcPr>
+            <w:tcW w:w="2803" w:type="dxa"/>
           </w:tcPr>
           <w:p>
             <w:r>
@@ -2238,50 +2188,42 @@
         </w:trPr>
         <w:tc>
           <w:tcPr>
-            <w:tcW w:w="2971" w:type="dxa"/>
-          </w:tcPr>
-          <w:p>
-            <w:proofErr w:type="spellStart"/>
-            <w:r>
-              <w:t>voltageTest</w:t>
-            </w:r>
-            <w:proofErr w:type="spellEnd"/>
-            <w:r>
-              <w:t>(float)</w:t>
-            </w:r>
-          </w:p>
-        </w:tc>
-        <w:tc>
-          <w:tcPr>
-            <w:tcW w:w="2112" w:type="dxa"/>
-          </w:tcPr>
-          <w:p>
-            <w:r>
-              <w:t>float</w:t>
-            </w:r>
-          </w:p>
-        </w:tc>
-        <w:tc>
-          <w:tcPr>
-            <w:tcW w:w="2430" w:type="dxa"/>
-          </w:tcPr>
-          <w:p>
-            <w:r>
-              <w:t xml:space="preserve">Takes </w:t>
-            </w:r>
-            <w:proofErr w:type="spellStart"/>
-            <w:r>
-              <w:t>arg</w:t>
-            </w:r>
-            <w:proofErr w:type="spellEnd"/>
-            <w:r>
-              <w:t xml:space="preserve"> min pace amplitude and increases voltage until ERM registers P-QRS-T sequence. Returns this voltage.</w:t>
-            </w:r>
-          </w:p>
-        </w:tc>
-        <w:tc>
-          <w:tcPr>
-            <w:tcW w:w="2835" w:type="dxa"/>
+            <w:tcW w:w="2915" w:type="dxa"/>
+          </w:tcPr>
+          <w:p>
+            <w:proofErr w:type="spellStart"/>
+            <w:r>
+              <w:t>clearCardiacEvents</w:t>
+            </w:r>
+            <w:proofErr w:type="spellEnd"/>
+            <w:r>
+              <w:t>()</w:t>
+            </w:r>
+          </w:p>
+        </w:tc>
+        <w:tc>
+          <w:tcPr>
+            <w:tcW w:w="1990" w:type="dxa"/>
+          </w:tcPr>
+          <w:p>
+            <w:r>
+              <w:t>void</w:t>
+            </w:r>
+          </w:p>
+        </w:tc>
+        <w:tc>
+          <w:tcPr>
+            <w:tcW w:w="2640" w:type="dxa"/>
+          </w:tcPr>
+          <w:p>
+            <w:r>
+              <w:t>Erases EEPROM containing stored cardiac event data</w:t>
+            </w:r>
+          </w:p>
+        </w:tc>
+        <w:tc>
+          <w:tcPr>
+            <w:tcW w:w="2803" w:type="dxa"/>
           </w:tcPr>
           <w:p>
             <w:r>
@@ -2296,46 +2238,84 @@
         </w:trPr>
         <w:tc>
           <w:tcPr>
-            <w:tcW w:w="2971" w:type="dxa"/>
-          </w:tcPr>
-          <w:p>
-            <w:proofErr w:type="spellStart"/>
-            <w:r>
-              <w:t>getCardiacEvents</w:t>
-            </w:r>
-            <w:proofErr w:type="spellEnd"/>
-            <w:r>
-              <w:t>()</w:t>
-            </w:r>
-          </w:p>
-        </w:tc>
-        <w:tc>
-          <w:tcPr>
-            <w:tcW w:w="2112" w:type="dxa"/>
-          </w:tcPr>
-          <w:p>
-            <w:r>
-              <w:t>Object</w:t>
-            </w:r>
-          </w:p>
-        </w:tc>
-        <w:tc>
-          <w:tcPr>
-            <w:tcW w:w="2430" w:type="dxa"/>
-          </w:tcPr>
-          <w:p>
-            <w:r>
-              <w:t xml:space="preserve">Return object containing all stored cardiac events in EEPROM </w:t>
-            </w:r>
-          </w:p>
-        </w:tc>
-        <w:tc>
-          <w:tcPr>
-            <w:tcW w:w="2835" w:type="dxa"/>
-          </w:tcPr>
-          <w:p>
-            <w:r>
-              <w:t>None</w:t>
+            <w:tcW w:w="2915" w:type="dxa"/>
+          </w:tcPr>
+          <w:p>
+            <w:proofErr w:type="spellStart"/>
+            <w:r>
+              <w:t>setLeadImpedance</w:t>
+            </w:r>
+            <w:proofErr w:type="spellEnd"/>
+            <w:r>
+              <w:t>(float)</w:t>
+            </w:r>
+          </w:p>
+        </w:tc>
+        <w:tc>
+          <w:tcPr>
+            <w:tcW w:w="1990" w:type="dxa"/>
+          </w:tcPr>
+          <w:p>
+            <w:r>
+              <w:t>void</w:t>
+            </w:r>
+          </w:p>
+        </w:tc>
+        <w:tc>
+          <w:tcPr>
+            <w:tcW w:w="2640" w:type="dxa"/>
+          </w:tcPr>
+          <w:p>
+            <w:r>
+              <w:t xml:space="preserve">Used internally to </w:t>
+            </w:r>
+            <w:r>
+              <w:t xml:space="preserve">sense and </w:t>
+            </w:r>
+            <w:r>
+              <w:t xml:space="preserve">set value of variable </w:t>
+            </w:r>
+            <w:proofErr w:type="spellStart"/>
+            <w:r>
+              <w:t>leadImpedance</w:t>
+            </w:r>
+            <w:proofErr w:type="spellEnd"/>
+            <w:r>
+              <w:t xml:space="preserve"> following measurement.</w:t>
+            </w:r>
+          </w:p>
+        </w:tc>
+        <w:tc>
+          <w:tcPr>
+            <w:tcW w:w="2803" w:type="dxa"/>
+          </w:tcPr>
+          <w:p>
+            <w:r>
+              <w:t xml:space="preserve">If impedance measured greater than </w:t>
+            </w:r>
+            <w:proofErr w:type="spellStart"/>
+            <w:r>
+              <w:t>leadImpedanceThreshold</w:t>
+            </w:r>
+            <w:proofErr w:type="spellEnd"/>
+            <w:r>
+              <w:t xml:space="preserve">, set </w:t>
+            </w:r>
+            <w:proofErr w:type="spellStart"/>
+            <w:r>
+              <w:t>vPaceAmp</w:t>
+            </w:r>
+            <w:proofErr w:type="spellEnd"/>
+            <w:r>
+              <w:t xml:space="preserve"> in pace class to </w:t>
+            </w:r>
+            <w:proofErr w:type="spellStart"/>
+            <w:r>
+              <w:t>maxVOut</w:t>
+            </w:r>
+            <w:proofErr w:type="spellEnd"/>
+            <w:r>
+              <w:t>. Log event.</w:t>
             </w:r>
           </w:p>
         </w:tc>
@@ -2346,12 +2326,12 @@
         </w:trPr>
         <w:tc>
           <w:tcPr>
-            <w:tcW w:w="2971" w:type="dxa"/>
-          </w:tcPr>
-          <w:p>
-            <w:proofErr w:type="spellStart"/>
-            <w:r>
-              <w:t>clearCardiacEvents</w:t>
+            <w:tcW w:w="2915" w:type="dxa"/>
+          </w:tcPr>
+          <w:p>
+            <w:proofErr w:type="spellStart"/>
+            <w:r>
+              <w:t>getLeadImpedance</w:t>
             </w:r>
             <w:proofErr w:type="spellEnd"/>
             <w:r>
@@ -2361,170 +2341,32 @@
         </w:tc>
         <w:tc>
           <w:tcPr>
-            <w:tcW w:w="2112" w:type="dxa"/>
-          </w:tcPr>
-          <w:p>
-            <w:r>
-              <w:t>void</w:t>
-            </w:r>
-          </w:p>
-        </w:tc>
-        <w:tc>
-          <w:tcPr>
-            <w:tcW w:w="2430" w:type="dxa"/>
-          </w:tcPr>
-          <w:p>
-            <w:r>
-              <w:t>Erases EEPROM containing stored cardiac event data</w:t>
-            </w:r>
-          </w:p>
-        </w:tc>
-        <w:tc>
-          <w:tcPr>
-            <w:tcW w:w="2835" w:type="dxa"/>
-          </w:tcPr>
-          <w:p>
-            <w:r>
-              <w:t>None</w:t>
-            </w:r>
-          </w:p>
-        </w:tc>
-      </w:tr>
-      <w:tr>
-        <w:trPr>
-          <w:trHeight w:val="20"/>
-        </w:trPr>
-        <w:tc>
-          <w:tcPr>
-            <w:tcW w:w="2971" w:type="dxa"/>
-          </w:tcPr>
-          <w:p>
-            <w:proofErr w:type="spellStart"/>
-            <w:r>
-              <w:t>setLeadImpedance</w:t>
-            </w:r>
-            <w:proofErr w:type="spellEnd"/>
-            <w:r>
-              <w:t>(float)</w:t>
-            </w:r>
-          </w:p>
-        </w:tc>
-        <w:tc>
-          <w:tcPr>
-            <w:tcW w:w="2112" w:type="dxa"/>
-          </w:tcPr>
-          <w:p>
-            <w:r>
-              <w:t>void</w:t>
-            </w:r>
-          </w:p>
-        </w:tc>
-        <w:tc>
-          <w:tcPr>
-            <w:tcW w:w="2430" w:type="dxa"/>
-          </w:tcPr>
-          <w:p>
-            <w:r>
-              <w:t xml:space="preserve">Used internally to </w:t>
-            </w:r>
-            <w:r>
-              <w:t xml:space="preserve">sense and </w:t>
-            </w:r>
-            <w:r>
-              <w:t xml:space="preserve">set value of variable </w:t>
+            <w:tcW w:w="1990" w:type="dxa"/>
+          </w:tcPr>
+          <w:p>
+            <w:r>
+              <w:t>float</w:t>
+            </w:r>
+          </w:p>
+        </w:tc>
+        <w:tc>
+          <w:tcPr>
+            <w:tcW w:w="2640" w:type="dxa"/>
+          </w:tcPr>
+          <w:p>
+            <w:r>
+              <w:t xml:space="preserve">Gets value of </w:t>
             </w:r>
             <w:proofErr w:type="spellStart"/>
             <w:r>
               <w:t>leadImpedance</w:t>
             </w:r>
             <w:proofErr w:type="spellEnd"/>
-            <w:r>
-              <w:t xml:space="preserve"> following measurement.</w:t>
-            </w:r>
-          </w:p>
-        </w:tc>
-        <w:tc>
-          <w:tcPr>
-            <w:tcW w:w="2835" w:type="dxa"/>
-          </w:tcPr>
-          <w:p>
-            <w:r>
-              <w:t xml:space="preserve">If impedance measured greater than </w:t>
-            </w:r>
-            <w:proofErr w:type="spellStart"/>
-            <w:r>
-              <w:t>leadImpedanceThreshold</w:t>
-            </w:r>
-            <w:proofErr w:type="spellEnd"/>
-            <w:r>
-              <w:t xml:space="preserve">, set </w:t>
-            </w:r>
-            <w:proofErr w:type="spellStart"/>
-            <w:r>
-              <w:t>vPaceAmp</w:t>
-            </w:r>
-            <w:proofErr w:type="spellEnd"/>
-            <w:r>
-              <w:t xml:space="preserve"> in pace class to </w:t>
-            </w:r>
-            <w:proofErr w:type="spellStart"/>
-            <w:r>
-              <w:t>maxVOut</w:t>
-            </w:r>
-            <w:proofErr w:type="spellEnd"/>
-            <w:r>
-              <w:t>. Log event.</w:t>
-            </w:r>
-          </w:p>
-        </w:tc>
-      </w:tr>
-      <w:tr>
-        <w:trPr>
-          <w:trHeight w:val="20"/>
-        </w:trPr>
-        <w:tc>
-          <w:tcPr>
-            <w:tcW w:w="2971" w:type="dxa"/>
-          </w:tcPr>
-          <w:p>
-            <w:proofErr w:type="spellStart"/>
-            <w:r>
-              <w:t>getLeadImpedance</w:t>
-            </w:r>
-            <w:proofErr w:type="spellEnd"/>
-            <w:r>
-              <w:t>()</w:t>
-            </w:r>
-          </w:p>
-        </w:tc>
-        <w:tc>
-          <w:tcPr>
-            <w:tcW w:w="2112" w:type="dxa"/>
-          </w:tcPr>
-          <w:p>
-            <w:r>
-              <w:t>float</w:t>
-            </w:r>
-          </w:p>
-        </w:tc>
-        <w:tc>
-          <w:tcPr>
-            <w:tcW w:w="2430" w:type="dxa"/>
-          </w:tcPr>
-          <w:p>
-            <w:r>
-              <w:t xml:space="preserve">Gets value of </w:t>
-            </w:r>
-            <w:proofErr w:type="spellStart"/>
-            <w:r>
-              <w:t>leadImpedance</w:t>
-            </w:r>
-            <w:proofErr w:type="spellEnd"/>
-          </w:p>
-        </w:tc>
-        <w:tc>
-          <w:tcPr>
-            <w:tcW w:w="2835" w:type="dxa"/>
+          </w:p>
+        </w:tc>
+        <w:tc>
+          <w:tcPr>
+            <w:tcW w:w="2803" w:type="dxa"/>
           </w:tcPr>
           <w:p>
             <w:r>
@@ -2552,7 +2394,6 @@
         <w:rPr>
           <w:sz w:val="20"/>
         </w:rPr>
-        <w:lastRenderedPageBreak/>
         <w:t xml:space="preserve">Class </w:t>
       </w:r>
       <w:r>
@@ -2735,7 +2576,11 @@
             </w:r>
             <w:proofErr w:type="spellEnd"/>
             <w:r>
-              <w:t xml:space="preserve"> type {NONE, ATRIUM, VENTRICLE, DUAL} and sets value of private variable </w:t>
+              <w:t xml:space="preserve"> type {NONE, </w:t>
+            </w:r>
+            <w:r>
+              <w:lastRenderedPageBreak/>
+              <w:t xml:space="preserve">ATRIUM, VENTRICLE, DUAL} and sets value of private variable </w:t>
             </w:r>
             <w:proofErr w:type="spellStart"/>
             <w:r>
@@ -2750,6 +2595,7 @@
           </w:tcPr>
           <w:p>
             <w:r>
+              <w:lastRenderedPageBreak/>
               <w:t>None</w:t>
             </w:r>
           </w:p>
@@ -2766,6 +2612,7 @@
           <w:p>
             <w:proofErr w:type="spellStart"/>
             <w:r>
+              <w:lastRenderedPageBreak/>
               <w:t>getChambersSensed</w:t>
             </w:r>
             <w:proofErr w:type="spellEnd"/>
@@ -3674,7 +3521,6 @@
           <w:p>
             <w:proofErr w:type="spellStart"/>
             <w:r>
-              <w:lastRenderedPageBreak/>
               <w:t>setPaceState</w:t>
             </w:r>
             <w:proofErr w:type="spellEnd"/>
@@ -3746,6 +3592,7 @@
           <w:p>
             <w:proofErr w:type="spellStart"/>
             <w:r>
+              <w:lastRenderedPageBreak/>
               <w:t>getPaceState</w:t>
             </w:r>
             <w:proofErr w:type="spellEnd"/>
@@ -4411,11 +4258,7 @@
             </w:r>
             <w:proofErr w:type="spellEnd"/>
             <w:r>
-              <w:t xml:space="preserve"> later </w:t>
-            </w:r>
-            <w:r>
-              <w:lastRenderedPageBreak/>
-              <w:t>used to set upper frequency of pacing</w:t>
+              <w:t xml:space="preserve"> later used to set upper frequency of pacing</w:t>
             </w:r>
           </w:p>
         </w:tc>
@@ -4425,7 +4268,6 @@
           </w:tcPr>
           <w:p>
             <w:r>
-              <w:lastRenderedPageBreak/>
               <w:t>None</w:t>
             </w:r>
           </w:p>
@@ -4442,7 +4284,6 @@
           <w:p>
             <w:proofErr w:type="spellStart"/>
             <w:r>
-              <w:lastRenderedPageBreak/>
               <w:t>getMaxHeartRate</w:t>
             </w:r>
             <w:proofErr w:type="spellEnd"/>
@@ -4536,6 +4377,7 @@
               <w:t xml:space="preserve">safe </w:t>
             </w:r>
             <w:r>
+              <w:lastRenderedPageBreak/>
               <w:t>frequency of pacing</w:t>
             </w:r>
             <w:r>
@@ -4549,6 +4391,7 @@
           </w:tcPr>
           <w:p>
             <w:r>
+              <w:lastRenderedPageBreak/>
               <w:t>None</w:t>
             </w:r>
           </w:p>
@@ -4565,6 +4408,7 @@
           <w:p>
             <w:proofErr w:type="spellStart"/>
             <w:r>
+              <w:lastRenderedPageBreak/>
               <w:t>getBaseHeartRate</w:t>
             </w:r>
             <w:proofErr w:type="spellEnd"/>
@@ -6925,7 +6769,7 @@
 </file>
 
 <file path=customXml/itemProps1.xml><?xml version="1.0" encoding="utf-8"?>
-<ds:datastoreItem xmlns:ds="http://schemas.openxmlformats.org/officeDocument/2006/customXml" ds:itemID="{EBE28CF3-ECFB-4C6B-A8AA-FD4E6688C6E0}">
+<ds:datastoreItem xmlns:ds="http://schemas.openxmlformats.org/officeDocument/2006/customXml" ds:itemID="{C59DC92D-88C7-491F-9717-32014FE15D83}">
   <ds:schemaRefs>
     <ds:schemaRef ds:uri="http://schemas.openxmlformats.org/officeDocument/2006/bibliography"/>
   </ds:schemaRefs>

</xml_diff>

<commit_message>
Re-declared baudRate in Communications().
</commit_message>
<xml_diff>
--- a/docs/UML_Class_Diagrams.docx
+++ b/docs/UML_Class_Diagrams.docx
@@ -560,8 +560,6 @@
             <w:r>
               <w:t>float</w:t>
             </w:r>
-            <w:bookmarkStart w:id="0" w:name="_GoBack"/>
-            <w:bookmarkEnd w:id="0"/>
           </w:p>
           <w:p>
             <w:proofErr w:type="spellStart"/>
@@ -768,7 +766,7 @@
     <w:tbl>
       <w:tblPr>
         <w:tblStyle w:val="TableGrid"/>
-        <w:tblpPr w:leftFromText="180" w:rightFromText="180" w:vertAnchor="text" w:horzAnchor="margin" w:tblpXSpec="right" w:tblpY="-13"/>
+        <w:tblpPr w:leftFromText="180" w:rightFromText="180" w:vertAnchor="text" w:horzAnchor="margin" w:tblpXSpec="right" w:tblpY="439"/>
         <w:tblW w:w="4531" w:type="dxa"/>
         <w:tblLook w:val="04A0" w:firstRow="1" w:lastRow="0" w:firstColumn="1" w:lastColumn="0" w:noHBand="0" w:noVBand="1"/>
       </w:tblPr>
@@ -845,6 +843,18 @@
             <w:r>
               <w:t>: uint8_t</w:t>
             </w:r>
+          </w:p>
+          <w:p>
+            <w:proofErr w:type="spellStart"/>
+            <w:r>
+              <w:t>baudRate</w:t>
+            </w:r>
+            <w:proofErr w:type="spellEnd"/>
+            <w:r>
+              <w:t>: uint32_t</w:t>
+            </w:r>
+            <w:bookmarkStart w:id="0" w:name="_GoBack"/>
+            <w:bookmarkEnd w:id="0"/>
           </w:p>
         </w:tc>
       </w:tr>
@@ -6769,7 +6779,7 @@
 </file>
 
 <file path=customXml/itemProps1.xml><?xml version="1.0" encoding="utf-8"?>
-<ds:datastoreItem xmlns:ds="http://schemas.openxmlformats.org/officeDocument/2006/customXml" ds:itemID="{C59DC92D-88C7-491F-9717-32014FE15D83}">
+<ds:datastoreItem xmlns:ds="http://schemas.openxmlformats.org/officeDocument/2006/customXml" ds:itemID="{801D498E-302F-463A-8A00-D1CBE88762E7}">
   <ds:schemaRefs>
     <ds:schemaRef ds:uri="http://schemas.openxmlformats.org/officeDocument/2006/bibliography"/>
   </ds:schemaRefs>

</xml_diff>

<commit_message>
Description of UI added.
</commit_message>
<xml_diff>
--- a/docs/UML_Class_Diagrams.docx
+++ b/docs/UML_Class_Diagrams.docx
@@ -185,6 +185,7 @@
                 <w:b/>
               </w:rPr>
             </w:pPr>
+            <w:proofErr w:type="spellStart"/>
             <w:r>
               <w:rPr>
                 <w:b/>
@@ -192,6 +193,7 @@
               </w:rPr>
               <w:t>class_name</w:t>
             </w:r>
+            <w:proofErr w:type="spellEnd"/>
           </w:p>
         </w:tc>
       </w:tr>
@@ -279,23 +281,43 @@
             <w:tcW w:w="4106" w:type="dxa"/>
           </w:tcPr>
           <w:p>
-            <w:r>
-              <w:t>patientFirstName: private string</w:t>
-            </w:r>
-          </w:p>
-          <w:p>
-            <w:r>
-              <w:t>patientLastName: private string</w:t>
-            </w:r>
-          </w:p>
-          <w:p>
-            <w:r>
-              <w:t>patientAge: private uint18_t</w:t>
-            </w:r>
-          </w:p>
-          <w:p>
-            <w:r>
-              <w:t>doctorNotes: private string</w:t>
+            <w:proofErr w:type="spellStart"/>
+            <w:r>
+              <w:t>patientFirstName</w:t>
+            </w:r>
+            <w:proofErr w:type="spellEnd"/>
+            <w:r>
+              <w:t>: private string</w:t>
+            </w:r>
+          </w:p>
+          <w:p>
+            <w:proofErr w:type="spellStart"/>
+            <w:r>
+              <w:t>patientLastName</w:t>
+            </w:r>
+            <w:proofErr w:type="spellEnd"/>
+            <w:r>
+              <w:t>: private string</w:t>
+            </w:r>
+          </w:p>
+          <w:p>
+            <w:proofErr w:type="spellStart"/>
+            <w:r>
+              <w:t>patientAge</w:t>
+            </w:r>
+            <w:proofErr w:type="spellEnd"/>
+            <w:r>
+              <w:t>: private uint18_t</w:t>
+            </w:r>
+          </w:p>
+          <w:p>
+            <w:proofErr w:type="spellStart"/>
+            <w:r>
+              <w:t>doctorNotes</w:t>
+            </w:r>
+            <w:proofErr w:type="spellEnd"/>
+            <w:r>
+              <w:t>: private string</w:t>
             </w:r>
           </w:p>
         </w:tc>
@@ -358,49 +380,103 @@
             <w:tcW w:w="4106" w:type="dxa"/>
           </w:tcPr>
           <w:p>
-            <w:r>
-              <w:t>deviceID: private</w:t>
-            </w:r>
-            <w:r>
-              <w:t xml:space="preserve"> const</w:t>
+            <w:proofErr w:type="spellStart"/>
+            <w:r>
+              <w:t>deviceID</w:t>
+            </w:r>
+            <w:proofErr w:type="spellEnd"/>
+            <w:r>
+              <w:t>: private</w:t>
             </w:r>
             <w:r>
               <w:t xml:space="preserve"> </w:t>
             </w:r>
+            <w:proofErr w:type="spellStart"/>
+            <w:r>
+              <w:t>const</w:t>
+            </w:r>
+            <w:proofErr w:type="spellEnd"/>
+            <w:r>
+              <w:t xml:space="preserve"> </w:t>
+            </w:r>
             <w:r>
               <w:t>string</w:t>
             </w:r>
           </w:p>
           <w:p>
+            <w:proofErr w:type="spellStart"/>
             <w:r>
               <w:t>deviceI</w:t>
             </w:r>
             <w:r>
-              <w:t xml:space="preserve">mplantDate: </w:t>
-            </w:r>
-            <w:r>
-              <w:t>private const string</w:t>
-            </w:r>
-          </w:p>
-          <w:p>
-            <w:r>
-              <w:t>leadImplantDate: private const string</w:t>
-            </w:r>
-          </w:p>
-          <w:p>
-            <w:r>
-              <w:t>replaceBattVoltage: p</w:t>
+              <w:t>mplantDate</w:t>
+            </w:r>
+            <w:proofErr w:type="spellEnd"/>
+            <w:r>
+              <w:t xml:space="preserve">: </w:t>
+            </w:r>
+            <w:r>
+              <w:t xml:space="preserve">private </w:t>
+            </w:r>
+            <w:proofErr w:type="spellStart"/>
+            <w:r>
+              <w:t>const</w:t>
+            </w:r>
+            <w:proofErr w:type="spellEnd"/>
+            <w:r>
+              <w:t xml:space="preserve"> string</w:t>
+            </w:r>
+          </w:p>
+          <w:p>
+            <w:proofErr w:type="spellStart"/>
+            <w:r>
+              <w:t>leadImplantDate</w:t>
+            </w:r>
+            <w:proofErr w:type="spellEnd"/>
+            <w:r>
+              <w:t xml:space="preserve">: private </w:t>
+            </w:r>
+            <w:proofErr w:type="spellStart"/>
+            <w:r>
+              <w:t>const</w:t>
+            </w:r>
+            <w:proofErr w:type="spellEnd"/>
+            <w:r>
+              <w:t xml:space="preserve"> string</w:t>
+            </w:r>
+          </w:p>
+          <w:p>
+            <w:proofErr w:type="spellStart"/>
+            <w:r>
+              <w:t>replaceBattVoltage</w:t>
+            </w:r>
+            <w:proofErr w:type="spellEnd"/>
+            <w:r>
+              <w:t>: p</w:t>
             </w:r>
             <w:r>
               <w:t>rotected</w:t>
             </w:r>
             <w:r>
-              <w:t xml:space="preserve"> const float</w:t>
-            </w:r>
-          </w:p>
-          <w:p>
-            <w:r>
-              <w:t xml:space="preserve">batteryVoltage: </w:t>
+              <w:t xml:space="preserve"> </w:t>
+            </w:r>
+            <w:proofErr w:type="spellStart"/>
+            <w:r>
+              <w:t>const</w:t>
+            </w:r>
+            <w:proofErr w:type="spellEnd"/>
+            <w:r>
+              <w:t xml:space="preserve"> float</w:t>
+            </w:r>
+          </w:p>
+          <w:p>
+            <w:proofErr w:type="spellStart"/>
+            <w:r>
+              <w:t>batteryVoltage</w:t>
+            </w:r>
+            <w:proofErr w:type="spellEnd"/>
+            <w:r>
+              <w:t xml:space="preserve">: </w:t>
             </w:r>
             <w:r>
               <w:t>protected</w:t>
@@ -410,24 +486,40 @@
             </w:r>
           </w:p>
           <w:p>
-            <w:r>
-              <w:t>cardiacEvents: protected [Object]</w:t>
-            </w:r>
-          </w:p>
-          <w:p>
+            <w:proofErr w:type="spellStart"/>
+            <w:r>
+              <w:t>cardiacEvents</w:t>
+            </w:r>
+            <w:proofErr w:type="spellEnd"/>
+            <w:r>
+              <w:t>: protected [Object]</w:t>
+            </w:r>
+          </w:p>
+          <w:p>
+            <w:proofErr w:type="spellStart"/>
             <w:r>
               <w:t>lead</w:t>
             </w:r>
             <w:r>
-              <w:t>Impedance: protected float</w:t>
-            </w:r>
-          </w:p>
-          <w:p>
-            <w:r>
-              <w:t>leadImpedanceThreshold: private float</w:t>
-            </w:r>
-          </w:p>
-          <w:p>
+              <w:t>Impedance</w:t>
+            </w:r>
+            <w:proofErr w:type="spellEnd"/>
+            <w:r>
+              <w:t>: protected float</w:t>
+            </w:r>
+          </w:p>
+          <w:p>
+            <w:proofErr w:type="spellStart"/>
+            <w:r>
+              <w:t>leadImpedanceThreshold</w:t>
+            </w:r>
+            <w:proofErr w:type="spellEnd"/>
+            <w:r>
+              <w:t>: private float</w:t>
+            </w:r>
+          </w:p>
+          <w:p>
+            <w:proofErr w:type="spellStart"/>
             <w:r>
               <w:t>leadOne</w:t>
             </w:r>
@@ -435,16 +527,23 @@
               <w:t>In</w:t>
             </w:r>
             <w:r>
-              <w:t xml:space="preserve">Pin: </w:t>
+              <w:t>Pin</w:t>
+            </w:r>
+            <w:proofErr w:type="spellEnd"/>
+            <w:r>
+              <w:t xml:space="preserve">: </w:t>
             </w:r>
             <w:r>
               <w:t xml:space="preserve">private </w:t>
             </w:r>
+            <w:proofErr w:type="spellStart"/>
             <w:r>
               <w:t>enum</w:t>
             </w:r>
-          </w:p>
-          <w:p>
+            <w:proofErr w:type="spellEnd"/>
+          </w:p>
+          <w:p>
+            <w:proofErr w:type="spellStart"/>
             <w:r>
               <w:t>leadTwo</w:t>
             </w:r>
@@ -452,40 +551,65 @@
               <w:t>In</w:t>
             </w:r>
             <w:r>
-              <w:t xml:space="preserve">Pin: </w:t>
+              <w:t>Pin</w:t>
+            </w:r>
+            <w:proofErr w:type="spellEnd"/>
+            <w:r>
+              <w:t xml:space="preserve">: </w:t>
             </w:r>
             <w:r>
               <w:t xml:space="preserve">private </w:t>
             </w:r>
+            <w:proofErr w:type="spellStart"/>
             <w:r>
               <w:t>enum</w:t>
             </w:r>
-          </w:p>
-          <w:p>
-            <w:r>
-              <w:t xml:space="preserve">leadOneOutPin: </w:t>
+            <w:proofErr w:type="spellEnd"/>
+          </w:p>
+          <w:p>
+            <w:proofErr w:type="spellStart"/>
+            <w:r>
+              <w:t>leadOneOutPin</w:t>
+            </w:r>
+            <w:proofErr w:type="spellEnd"/>
+            <w:r>
+              <w:t xml:space="preserve">: </w:t>
             </w:r>
             <w:r>
               <w:t xml:space="preserve">private </w:t>
             </w:r>
+            <w:proofErr w:type="spellStart"/>
             <w:r>
               <w:t>enum</w:t>
             </w:r>
-          </w:p>
-          <w:p>
-            <w:r>
-              <w:t xml:space="preserve">leadTwoOutPin: </w:t>
+            <w:proofErr w:type="spellEnd"/>
+          </w:p>
+          <w:p>
+            <w:proofErr w:type="spellStart"/>
+            <w:r>
+              <w:t>leadTwoOutPin</w:t>
+            </w:r>
+            <w:proofErr w:type="spellEnd"/>
+            <w:r>
+              <w:t xml:space="preserve">: </w:t>
             </w:r>
             <w:r>
               <w:t xml:space="preserve">private </w:t>
             </w:r>
+            <w:proofErr w:type="spellStart"/>
             <w:r>
               <w:t>enum</w:t>
             </w:r>
-          </w:p>
-          <w:p>
-            <w:r>
-              <w:t xml:space="preserve">maxVOut: </w:t>
+            <w:proofErr w:type="spellEnd"/>
+          </w:p>
+          <w:p>
+            <w:proofErr w:type="spellStart"/>
+            <w:r>
+              <w:t>maxVOut</w:t>
+            </w:r>
+            <w:proofErr w:type="spellEnd"/>
+            <w:r>
+              <w:t xml:space="preserve">: </w:t>
             </w:r>
             <w:r>
               <w:t xml:space="preserve">private </w:t>
@@ -495,8 +619,13 @@
             </w:r>
           </w:p>
           <w:p>
-            <w:r>
-              <w:t xml:space="preserve">comPort: </w:t>
+            <w:proofErr w:type="spellStart"/>
+            <w:r>
+              <w:t>comPort</w:t>
+            </w:r>
+            <w:proofErr w:type="spellEnd"/>
+            <w:r>
+              <w:t xml:space="preserve">: </w:t>
             </w:r>
             <w:r>
               <w:t xml:space="preserve">private </w:t>
@@ -506,8 +635,13 @@
             </w:r>
           </w:p>
           <w:p>
-            <w:r>
-              <w:t xml:space="preserve">txRegister: </w:t>
+            <w:proofErr w:type="spellStart"/>
+            <w:r>
+              <w:t>txRegister</w:t>
+            </w:r>
+            <w:proofErr w:type="spellEnd"/>
+            <w:r>
+              <w:t xml:space="preserve">: </w:t>
             </w:r>
             <w:r>
               <w:t xml:space="preserve">private </w:t>
@@ -517,8 +651,13 @@
             </w:r>
           </w:p>
           <w:p>
-            <w:r>
-              <w:t xml:space="preserve">rxRegister: </w:t>
+            <w:proofErr w:type="spellStart"/>
+            <w:r>
+              <w:t>rxRegister</w:t>
+            </w:r>
+            <w:proofErr w:type="spellEnd"/>
+            <w:r>
+              <w:t xml:space="preserve">: </w:t>
             </w:r>
             <w:r>
               <w:t xml:space="preserve"> private </w:t>
@@ -535,8 +674,21 @@
             <w:tcW w:w="4106" w:type="dxa"/>
           </w:tcPr>
           <w:p>
-            <w:r>
-              <w:t xml:space="preserve">setLeadPins([enum]): </w:t>
+            <w:proofErr w:type="spellStart"/>
+            <w:r>
+              <w:t>setLeadPins</w:t>
+            </w:r>
+            <w:proofErr w:type="spellEnd"/>
+            <w:r>
+              <w:t>([</w:t>
+            </w:r>
+            <w:proofErr w:type="spellStart"/>
+            <w:r>
+              <w:t>enum</w:t>
+            </w:r>
+            <w:proofErr w:type="spellEnd"/>
+            <w:r>
+              <w:t xml:space="preserve">]): </w:t>
             </w:r>
             <w:r>
               <w:t>protected</w:t>
@@ -546,60 +698,123 @@
             </w:r>
           </w:p>
           <w:p>
-            <w:r>
-              <w:t>getLeadPins(</w:t>
+            <w:proofErr w:type="spellStart"/>
+            <w:r>
+              <w:t>getLeadPins</w:t>
+            </w:r>
+            <w:proofErr w:type="spellEnd"/>
+            <w:r>
+              <w:t>(</w:t>
             </w:r>
             <w:r>
               <w:t>): protected</w:t>
             </w:r>
             <w:r>
-              <w:t xml:space="preserve"> [enum]</w:t>
-            </w:r>
-          </w:p>
-          <w:p>
-            <w:r>
-              <w:t>setMaxVOut(uint16_t): protected void</w:t>
-            </w:r>
-          </w:p>
-          <w:p>
-            <w:r>
-              <w:t xml:space="preserve">getMaxVOut(): protected uint16_t </w:t>
-            </w:r>
-          </w:p>
-          <w:p>
-            <w:r>
-              <w:t>setTxRxReg([uint8_t]): protected void</w:t>
-            </w:r>
-          </w:p>
-          <w:p>
-            <w:r>
-              <w:t>getTxRxReg(): protected [uint8_t]</w:t>
-            </w:r>
-          </w:p>
-          <w:p>
-            <w:r>
-              <w:t>voltageTest(float): protected float</w:t>
-            </w:r>
-          </w:p>
-          <w:p>
-            <w:r>
-              <w:t>getCardiacEvents(): public Object</w:t>
-            </w:r>
-          </w:p>
-          <w:p>
-            <w:r>
-              <w:t>clearCardiacEvents(): private void</w:t>
-            </w:r>
-          </w:p>
-          <w:p>
-            <w:r>
-              <w:t>getLeadImpedance(): protected float</w:t>
-            </w:r>
-          </w:p>
-          <w:p>
-            <w:r>
-              <w:t>getBatteryStatus(): public enum</w:t>
-            </w:r>
+              <w:t xml:space="preserve"> [</w:t>
+            </w:r>
+            <w:proofErr w:type="spellStart"/>
+            <w:r>
+              <w:t>enum</w:t>
+            </w:r>
+            <w:proofErr w:type="spellEnd"/>
+            <w:r>
+              <w:t>]</w:t>
+            </w:r>
+          </w:p>
+          <w:p>
+            <w:proofErr w:type="spellStart"/>
+            <w:r>
+              <w:t>setMaxVOut</w:t>
+            </w:r>
+            <w:proofErr w:type="spellEnd"/>
+            <w:r>
+              <w:t>(uint16_t): protected void</w:t>
+            </w:r>
+          </w:p>
+          <w:p>
+            <w:proofErr w:type="spellStart"/>
+            <w:r>
+              <w:t>getMaxVOut</w:t>
+            </w:r>
+            <w:proofErr w:type="spellEnd"/>
+            <w:r>
+              <w:t xml:space="preserve">(): protected uint16_t </w:t>
+            </w:r>
+          </w:p>
+          <w:p>
+            <w:proofErr w:type="spellStart"/>
+            <w:r>
+              <w:t>setTxRxReg</w:t>
+            </w:r>
+            <w:proofErr w:type="spellEnd"/>
+            <w:r>
+              <w:t>([uint8_t]): protected void</w:t>
+            </w:r>
+          </w:p>
+          <w:p>
+            <w:proofErr w:type="spellStart"/>
+            <w:r>
+              <w:t>getTxRxReg</w:t>
+            </w:r>
+            <w:proofErr w:type="spellEnd"/>
+            <w:r>
+              <w:t>(): protected [uint8_t]</w:t>
+            </w:r>
+          </w:p>
+          <w:p>
+            <w:proofErr w:type="spellStart"/>
+            <w:r>
+              <w:t>voltageTest</w:t>
+            </w:r>
+            <w:proofErr w:type="spellEnd"/>
+            <w:r>
+              <w:t>(float): protected float</w:t>
+            </w:r>
+          </w:p>
+          <w:p>
+            <w:proofErr w:type="spellStart"/>
+            <w:r>
+              <w:t>getCardiacEvents</w:t>
+            </w:r>
+            <w:proofErr w:type="spellEnd"/>
+            <w:r>
+              <w:t>(): public Object</w:t>
+            </w:r>
+          </w:p>
+          <w:p>
+            <w:proofErr w:type="spellStart"/>
+            <w:r>
+              <w:t>clearCardiacEvents</w:t>
+            </w:r>
+            <w:proofErr w:type="spellEnd"/>
+            <w:r>
+              <w:t>(): private void</w:t>
+            </w:r>
+          </w:p>
+          <w:p>
+            <w:proofErr w:type="spellStart"/>
+            <w:r>
+              <w:t>getLeadImpedance</w:t>
+            </w:r>
+            <w:proofErr w:type="spellEnd"/>
+            <w:r>
+              <w:t>(): protected float</w:t>
+            </w:r>
+          </w:p>
+          <w:p>
+            <w:proofErr w:type="spellStart"/>
+            <w:r>
+              <w:t>getBatteryStatus</w:t>
+            </w:r>
+            <w:proofErr w:type="spellEnd"/>
+            <w:r>
+              <w:t xml:space="preserve">(): public </w:t>
+            </w:r>
+            <w:proofErr w:type="spellStart"/>
+            <w:r>
+              <w:t>enum</w:t>
+            </w:r>
+            <w:proofErr w:type="spellEnd"/>
           </w:p>
         </w:tc>
       </w:tr>
@@ -651,34 +866,59 @@
             <w:tcW w:w="4531" w:type="dxa"/>
           </w:tcPr>
           <w:p>
-            <w:r>
-              <w:t>i_CommIn: [16bytes]</w:t>
-            </w:r>
-          </w:p>
-          <w:p>
+            <w:proofErr w:type="spellStart"/>
+            <w:r>
+              <w:t>i_CommIn</w:t>
+            </w:r>
+            <w:proofErr w:type="spellEnd"/>
+            <w:r>
+              <w:t>: [16bytes]</w:t>
+            </w:r>
+          </w:p>
+          <w:p>
+            <w:proofErr w:type="spellStart"/>
             <w:r>
               <w:t>vR</w:t>
             </w:r>
             <w:r>
-              <w:t>aw: uint16_t</w:t>
-            </w:r>
-          </w:p>
-          <w:p>
+              <w:t>aw</w:t>
+            </w:r>
+            <w:proofErr w:type="spellEnd"/>
+            <w:r>
+              <w:t>: uint16_t</w:t>
+            </w:r>
+          </w:p>
+          <w:p>
+            <w:proofErr w:type="spellStart"/>
             <w:r>
               <w:t>f_M</w:t>
             </w:r>
             <w:r>
-              <w:t>marker: uint16_t</w:t>
-            </w:r>
-          </w:p>
-          <w:p>
-            <w:r>
-              <w:t>o_CommOut: uint8_t</w:t>
-            </w:r>
-          </w:p>
-          <w:p>
-            <w:r>
-              <w:t>baudRate: uint32_t</w:t>
+              <w:t>marker</w:t>
+            </w:r>
+            <w:proofErr w:type="spellEnd"/>
+            <w:r>
+              <w:t>: uint16_t</w:t>
+            </w:r>
+          </w:p>
+          <w:p>
+            <w:proofErr w:type="spellStart"/>
+            <w:r>
+              <w:t>o_CommOut</w:t>
+            </w:r>
+            <w:proofErr w:type="spellEnd"/>
+            <w:r>
+              <w:t>: uint8_t</w:t>
+            </w:r>
+          </w:p>
+          <w:p>
+            <w:proofErr w:type="spellStart"/>
+            <w:r>
+              <w:t>baudRate</w:t>
+            </w:r>
+            <w:proofErr w:type="spellEnd"/>
+            <w:r>
+              <w:t>: uint32_t</w:t>
             </w:r>
           </w:p>
         </w:tc>
@@ -689,37 +929,69 @@
             <w:tcW w:w="4531" w:type="dxa"/>
           </w:tcPr>
           <w:p>
-            <w:r>
-              <w:t>connectDCM(): private bool</w:t>
-            </w:r>
-          </w:p>
-          <w:p>
-            <w:r>
-              <w:t xml:space="preserve">sendEGM(): private </w:t>
-            </w:r>
+            <w:proofErr w:type="spellStart"/>
+            <w:r>
+              <w:t>connectDCM</w:t>
+            </w:r>
+            <w:proofErr w:type="spellEnd"/>
+            <w:r>
+              <w:t xml:space="preserve">(): private </w:t>
+            </w:r>
+            <w:proofErr w:type="spellStart"/>
             <w:r>
               <w:t>bool</w:t>
             </w:r>
-          </w:p>
-          <w:p>
-            <w:r>
-              <w:t>initEGM(): public void</w:t>
-            </w:r>
-          </w:p>
-          <w:p>
+            <w:proofErr w:type="spellEnd"/>
+          </w:p>
+          <w:p>
+            <w:proofErr w:type="spellStart"/>
+            <w:r>
+              <w:t>sendEGM</w:t>
+            </w:r>
+            <w:proofErr w:type="spellEnd"/>
+            <w:r>
+              <w:t xml:space="preserve">(): private </w:t>
+            </w:r>
+            <w:proofErr w:type="spellStart"/>
+            <w:r>
+              <w:t>bool</w:t>
+            </w:r>
+            <w:proofErr w:type="spellEnd"/>
+          </w:p>
+          <w:p>
+            <w:proofErr w:type="spellStart"/>
+            <w:r>
+              <w:t>initEGM</w:t>
+            </w:r>
+            <w:proofErr w:type="spellEnd"/>
+            <w:r>
+              <w:t>(): public void</w:t>
+            </w:r>
+          </w:p>
+          <w:p>
+            <w:proofErr w:type="spellStart"/>
             <w:r>
               <w:t>recieve</w:t>
             </w:r>
             <w:r>
-              <w:t>DeviceInfo(): protected [string]</w:t>
-            </w:r>
-          </w:p>
-          <w:p>
+              <w:t>DeviceInfo</w:t>
+            </w:r>
+            <w:proofErr w:type="spellEnd"/>
+            <w:r>
+              <w:t>(): protected [string]</w:t>
+            </w:r>
+          </w:p>
+          <w:p>
+            <w:proofErr w:type="spellStart"/>
             <w:r>
               <w:t>transmit</w:t>
             </w:r>
             <w:r>
-              <w:t>DeviceInfo([string]): private void</w:t>
+              <w:t>DeviceInfo</w:t>
+            </w:r>
+            <w:proofErr w:type="spellEnd"/>
+            <w:r>
+              <w:t>([string]): private void</w:t>
             </w:r>
           </w:p>
         </w:tc>
@@ -769,28 +1041,73 @@
             <w:tcW w:w="4531" w:type="dxa"/>
           </w:tcPr>
           <w:p>
-            <w:r>
-              <w:t>chambersSensed: private enum</w:t>
-            </w:r>
-          </w:p>
-          <w:p>
-            <w:r>
-              <w:t>activityResponse: private enum</w:t>
-            </w:r>
-          </w:p>
-          <w:p>
-            <w:r>
-              <w:t>magnetInPlace: private bool</w:t>
-            </w:r>
-          </w:p>
-          <w:p>
-            <w:r>
-              <w:t>activityThreshold: private enum</w:t>
-            </w:r>
-          </w:p>
-          <w:p>
-            <w:r>
-              <w:t>maxSensorRate: protected uint16_t</w:t>
+            <w:proofErr w:type="spellStart"/>
+            <w:r>
+              <w:t>chambersSensed</w:t>
+            </w:r>
+            <w:proofErr w:type="spellEnd"/>
+            <w:r>
+              <w:t xml:space="preserve">: private </w:t>
+            </w:r>
+            <w:proofErr w:type="spellStart"/>
+            <w:r>
+              <w:t>enum</w:t>
+            </w:r>
+            <w:proofErr w:type="spellEnd"/>
+          </w:p>
+          <w:p>
+            <w:proofErr w:type="spellStart"/>
+            <w:r>
+              <w:t>activityResponse</w:t>
+            </w:r>
+            <w:proofErr w:type="spellEnd"/>
+            <w:r>
+              <w:t xml:space="preserve">: private </w:t>
+            </w:r>
+            <w:proofErr w:type="spellStart"/>
+            <w:r>
+              <w:t>enum</w:t>
+            </w:r>
+            <w:proofErr w:type="spellEnd"/>
+          </w:p>
+          <w:p>
+            <w:proofErr w:type="spellStart"/>
+            <w:r>
+              <w:t>magnetInPlace</w:t>
+            </w:r>
+            <w:proofErr w:type="spellEnd"/>
+            <w:r>
+              <w:t xml:space="preserve">: private </w:t>
+            </w:r>
+            <w:proofErr w:type="spellStart"/>
+            <w:r>
+              <w:t>bool</w:t>
+            </w:r>
+            <w:proofErr w:type="spellEnd"/>
+          </w:p>
+          <w:p>
+            <w:proofErr w:type="spellStart"/>
+            <w:r>
+              <w:t>activityThreshold</w:t>
+            </w:r>
+            <w:proofErr w:type="spellEnd"/>
+            <w:r>
+              <w:t xml:space="preserve">: private </w:t>
+            </w:r>
+            <w:proofErr w:type="spellStart"/>
+            <w:r>
+              <w:t>enum</w:t>
+            </w:r>
+            <w:proofErr w:type="spellEnd"/>
+          </w:p>
+          <w:p>
+            <w:proofErr w:type="spellStart"/>
+            <w:r>
+              <w:t>maxSensorRate</w:t>
+            </w:r>
+            <w:proofErr w:type="spellEnd"/>
+            <w:r>
+              <w:t>: protected uint16_t</w:t>
             </w:r>
           </w:p>
         </w:tc>
@@ -801,57 +1118,156 @@
             <w:tcW w:w="4531" w:type="dxa"/>
           </w:tcPr>
           <w:p>
-            <w:r>
-              <w:t>setChambersSensed(enum): protected void</w:t>
-            </w:r>
-          </w:p>
-          <w:p>
-            <w:r>
-              <w:t>getChambersSensed(): public enum</w:t>
-            </w:r>
-          </w:p>
-          <w:p>
-            <w:r>
-              <w:t>setActivityResponse(enum): protected void</w:t>
-            </w:r>
-          </w:p>
-          <w:p>
-            <w:r>
-              <w:t>getActivityResponse(): public enum</w:t>
-            </w:r>
-          </w:p>
-          <w:p>
-            <w:r>
-              <w:t>setMagnetInPlace(bool): protected void</w:t>
-            </w:r>
-          </w:p>
-          <w:p>
-            <w:r>
-              <w:t xml:space="preserve">getMagnetInPlace(): public </w:t>
-            </w:r>
+            <w:proofErr w:type="spellStart"/>
+            <w:r>
+              <w:t>setChambersSensed</w:t>
+            </w:r>
+            <w:proofErr w:type="spellEnd"/>
+            <w:r>
+              <w:t>(</w:t>
+            </w:r>
+            <w:proofErr w:type="spellStart"/>
+            <w:r>
+              <w:t>enum</w:t>
+            </w:r>
+            <w:proofErr w:type="spellEnd"/>
+            <w:r>
+              <w:t>): protected void</w:t>
+            </w:r>
+          </w:p>
+          <w:p>
+            <w:proofErr w:type="spellStart"/>
+            <w:r>
+              <w:t>getChambersSensed</w:t>
+            </w:r>
+            <w:proofErr w:type="spellEnd"/>
+            <w:r>
+              <w:t xml:space="preserve">(): public </w:t>
+            </w:r>
+            <w:proofErr w:type="spellStart"/>
+            <w:r>
+              <w:t>enum</w:t>
+            </w:r>
+            <w:proofErr w:type="spellEnd"/>
+          </w:p>
+          <w:p>
+            <w:proofErr w:type="spellStart"/>
+            <w:r>
+              <w:t>setActivityResponse</w:t>
+            </w:r>
+            <w:proofErr w:type="spellEnd"/>
+            <w:r>
+              <w:t>(</w:t>
+            </w:r>
+            <w:proofErr w:type="spellStart"/>
+            <w:r>
+              <w:t>enum</w:t>
+            </w:r>
+            <w:proofErr w:type="spellEnd"/>
+            <w:r>
+              <w:t>): protected void</w:t>
+            </w:r>
+          </w:p>
+          <w:p>
+            <w:proofErr w:type="spellStart"/>
+            <w:r>
+              <w:t>getActivityResponse</w:t>
+            </w:r>
+            <w:proofErr w:type="spellEnd"/>
+            <w:r>
+              <w:t xml:space="preserve">(): public </w:t>
+            </w:r>
+            <w:proofErr w:type="spellStart"/>
+            <w:r>
+              <w:t>enum</w:t>
+            </w:r>
+            <w:proofErr w:type="spellEnd"/>
+          </w:p>
+          <w:p>
+            <w:proofErr w:type="spellStart"/>
+            <w:r>
+              <w:t>setMagnetInPlace</w:t>
+            </w:r>
+            <w:proofErr w:type="spellEnd"/>
+            <w:r>
+              <w:t>(</w:t>
+            </w:r>
+            <w:proofErr w:type="spellStart"/>
             <w:r>
               <w:t>bool</w:t>
             </w:r>
-          </w:p>
-          <w:p>
-            <w:r>
-              <w:t>measureLeadImpedance(): protected void</w:t>
-            </w:r>
-          </w:p>
-          <w:p>
-            <w:r>
-              <w:t>measureBatteryVoltage(): protected void</w:t>
-            </w:r>
-          </w:p>
-          <w:p>
-            <w:r>
-              <w:t>setActivityThreshold(enum): protected void</w:t>
-            </w:r>
-          </w:p>
-          <w:p>
-            <w:r>
-              <w:t>getActivityThreshold(): protected enum</w:t>
-            </w:r>
+            <w:proofErr w:type="spellEnd"/>
+            <w:r>
+              <w:t>): protected void</w:t>
+            </w:r>
+          </w:p>
+          <w:p>
+            <w:proofErr w:type="spellStart"/>
+            <w:r>
+              <w:t>getMagnetInPlace</w:t>
+            </w:r>
+            <w:proofErr w:type="spellEnd"/>
+            <w:r>
+              <w:t xml:space="preserve">(): public </w:t>
+            </w:r>
+            <w:proofErr w:type="spellStart"/>
+            <w:r>
+              <w:t>bool</w:t>
+            </w:r>
+            <w:proofErr w:type="spellEnd"/>
+          </w:p>
+          <w:p>
+            <w:proofErr w:type="spellStart"/>
+            <w:r>
+              <w:t>measureLeadImpedance</w:t>
+            </w:r>
+            <w:proofErr w:type="spellEnd"/>
+            <w:r>
+              <w:t>(): protected void</w:t>
+            </w:r>
+          </w:p>
+          <w:p>
+            <w:proofErr w:type="spellStart"/>
+            <w:r>
+              <w:t>measureBatteryVoltage</w:t>
+            </w:r>
+            <w:proofErr w:type="spellEnd"/>
+            <w:r>
+              <w:t>(): protected void</w:t>
+            </w:r>
+          </w:p>
+          <w:p>
+            <w:proofErr w:type="spellStart"/>
+            <w:r>
+              <w:t>setActivityThreshold</w:t>
+            </w:r>
+            <w:proofErr w:type="spellEnd"/>
+            <w:r>
+              <w:t>(</w:t>
+            </w:r>
+            <w:proofErr w:type="spellStart"/>
+            <w:r>
+              <w:t>enum</w:t>
+            </w:r>
+            <w:proofErr w:type="spellEnd"/>
+            <w:r>
+              <w:t>): protected void</w:t>
+            </w:r>
+          </w:p>
+          <w:p>
+            <w:proofErr w:type="spellStart"/>
+            <w:r>
+              <w:t>getActivityThreshold</w:t>
+            </w:r>
+            <w:proofErr w:type="spellEnd"/>
+            <w:r>
+              <w:t xml:space="preserve">(): protected </w:t>
+            </w:r>
+            <w:proofErr w:type="spellStart"/>
+            <w:r>
+              <w:t>enum</w:t>
+            </w:r>
+            <w:proofErr w:type="spellEnd"/>
           </w:p>
         </w:tc>
       </w:tr>
@@ -901,14 +1317,34 @@
             <w:tcW w:w="4531" w:type="dxa"/>
           </w:tcPr>
           <w:p>
-            <w:r>
-              <w:t>pacingState: private enum</w:t>
-            </w:r>
-          </w:p>
-          <w:p>
-            <w:r>
-              <w:t>pacingMode: private enum</w:t>
-            </w:r>
+            <w:proofErr w:type="spellStart"/>
+            <w:r>
+              <w:t>pacingState</w:t>
+            </w:r>
+            <w:proofErr w:type="spellEnd"/>
+            <w:r>
+              <w:t xml:space="preserve">: private </w:t>
+            </w:r>
+            <w:proofErr w:type="spellStart"/>
+            <w:r>
+              <w:t>enum</w:t>
+            </w:r>
+            <w:proofErr w:type="spellEnd"/>
+          </w:p>
+          <w:p>
+            <w:proofErr w:type="spellStart"/>
+            <w:r>
+              <w:t>pacingMode</w:t>
+            </w:r>
+            <w:proofErr w:type="spellEnd"/>
+            <w:r>
+              <w:t xml:space="preserve">: private </w:t>
+            </w:r>
+            <w:proofErr w:type="spellStart"/>
+            <w:r>
+              <w:t>enum</w:t>
+            </w:r>
+            <w:proofErr w:type="spellEnd"/>
           </w:p>
           <w:p>
             <w:r>
@@ -916,23 +1352,43 @@
             </w:r>
           </w:p>
           <w:p>
-            <w:r>
-              <w:t>hysteresisInterval: private uint16_t</w:t>
-            </w:r>
-          </w:p>
-          <w:p>
-            <w:r>
-              <w:t>lowrateInterval: private uint16_t</w:t>
-            </w:r>
-          </w:p>
-          <w:p>
-            <w:r>
-              <w:t>vPaceAmp: private uint16_t</w:t>
-            </w:r>
-          </w:p>
-          <w:p>
-            <w:r>
-              <w:t>vPaceWidth: private uint16_t</w:t>
+            <w:proofErr w:type="spellStart"/>
+            <w:r>
+              <w:t>hysteresisInterval</w:t>
+            </w:r>
+            <w:proofErr w:type="spellEnd"/>
+            <w:r>
+              <w:t>: private uint16_t</w:t>
+            </w:r>
+          </w:p>
+          <w:p>
+            <w:proofErr w:type="spellStart"/>
+            <w:r>
+              <w:t>lowrateInterval</w:t>
+            </w:r>
+            <w:proofErr w:type="spellEnd"/>
+            <w:r>
+              <w:t>: private uint16_t</w:t>
+            </w:r>
+          </w:p>
+          <w:p>
+            <w:proofErr w:type="spellStart"/>
+            <w:r>
+              <w:t>vPaceAmp</w:t>
+            </w:r>
+            <w:proofErr w:type="spellEnd"/>
+            <w:r>
+              <w:t>: private uint16_t</w:t>
+            </w:r>
+          </w:p>
+          <w:p>
+            <w:proofErr w:type="spellStart"/>
+            <w:r>
+              <w:t>vPaceWidth</w:t>
+            </w:r>
+            <w:proofErr w:type="spellEnd"/>
+            <w:r>
+              <w:t>: private uint16_t</w:t>
             </w:r>
           </w:p>
           <w:p>
@@ -941,13 +1397,23 @@
             </w:r>
           </w:p>
           <w:p>
-            <w:r>
-              <w:t>maxHeartRate: private uint8_t</w:t>
-            </w:r>
-          </w:p>
-          <w:p>
-            <w:r>
-              <w:t>baseHeartRate: private uint8_t</w:t>
+            <w:proofErr w:type="spellStart"/>
+            <w:r>
+              <w:t>maxHeartRate</w:t>
+            </w:r>
+            <w:proofErr w:type="spellEnd"/>
+            <w:r>
+              <w:t>: private uint8_t</w:t>
+            </w:r>
+          </w:p>
+          <w:p>
+            <w:proofErr w:type="spellStart"/>
+            <w:r>
+              <w:t>baseHeartRate</w:t>
+            </w:r>
+            <w:proofErr w:type="spellEnd"/>
+            <w:r>
+              <w:t>: private uint8_t</w:t>
             </w:r>
           </w:p>
         </w:tc>
@@ -961,102 +1427,218 @@
             <w:tcW w:w="4531" w:type="dxa"/>
           </w:tcPr>
           <w:p>
-            <w:r>
-              <w:t>setPaceMode(enum): protected void</w:t>
-            </w:r>
-          </w:p>
-          <w:p>
-            <w:r>
-              <w:t>getPaceMode(): public enum</w:t>
-            </w:r>
-          </w:p>
-          <w:p>
-            <w:r>
-              <w:t>setPaceState(enum): protected void</w:t>
-            </w:r>
-          </w:p>
-          <w:p>
-            <w:r>
-              <w:t>getPaceState(): public enum</w:t>
-            </w:r>
-          </w:p>
-          <w:p>
-            <w:r>
-              <w:t>setHysteresisInterval(uint16_t): protected void</w:t>
-            </w:r>
-          </w:p>
-          <w:p>
-            <w:r>
-              <w:t>getHysteresisInterval(): public uint16_t</w:t>
-            </w:r>
-          </w:p>
-          <w:p>
-            <w:r>
-              <w:t>setLowRateInterval(uint16_t): protected void</w:t>
-            </w:r>
-          </w:p>
-          <w:p>
-            <w:r>
-              <w:t>getLowRateInterval(): public  uint16_t</w:t>
-            </w:r>
-          </w:p>
-          <w:p>
-            <w:r>
-              <w:t>setvPaceAmp(uint16_t): protected void</w:t>
-            </w:r>
-          </w:p>
-          <w:p>
-            <w:r>
-              <w:t xml:space="preserve">getvPaceAmp():  public uint16_t  </w:t>
-            </w:r>
-          </w:p>
-          <w:p>
-            <w:r>
-              <w:t>setvPaceWidth(uint16_t): protected void</w:t>
-            </w:r>
-          </w:p>
-          <w:p>
-            <w:r>
-              <w:t>getvPaceWidth():  public uint16_t</w:t>
-            </w:r>
-          </w:p>
-          <w:p>
-            <w:r>
-              <w:t>setVRP(uint16_t): protected void</w:t>
-            </w:r>
-          </w:p>
-          <w:p>
-            <w:r>
-              <w:t>getVRP(): public uint16_t</w:t>
-            </w:r>
-          </w:p>
-          <w:p>
-            <w:r>
-              <w:t>setMaxHeartRate(uint8_t)</w:t>
+            <w:proofErr w:type="spellStart"/>
+            <w:r>
+              <w:t>setPaceMode</w:t>
+            </w:r>
+            <w:proofErr w:type="spellEnd"/>
+            <w:r>
+              <w:t>(</w:t>
+            </w:r>
+            <w:proofErr w:type="spellStart"/>
+            <w:r>
+              <w:t>enum</w:t>
+            </w:r>
+            <w:proofErr w:type="spellEnd"/>
+            <w:r>
+              <w:t>): protected void</w:t>
+            </w:r>
+          </w:p>
+          <w:p>
+            <w:proofErr w:type="spellStart"/>
+            <w:r>
+              <w:t>getPaceMode</w:t>
+            </w:r>
+            <w:proofErr w:type="spellEnd"/>
+            <w:r>
+              <w:t xml:space="preserve">(): public </w:t>
+            </w:r>
+            <w:proofErr w:type="spellStart"/>
+            <w:r>
+              <w:t>enum</w:t>
+            </w:r>
+            <w:proofErr w:type="spellEnd"/>
+          </w:p>
+          <w:p>
+            <w:proofErr w:type="spellStart"/>
+            <w:r>
+              <w:t>setPaceState</w:t>
+            </w:r>
+            <w:proofErr w:type="spellEnd"/>
+            <w:r>
+              <w:t>(</w:t>
+            </w:r>
+            <w:proofErr w:type="spellStart"/>
+            <w:r>
+              <w:t>enum</w:t>
+            </w:r>
+            <w:proofErr w:type="spellEnd"/>
+            <w:r>
+              <w:t>): protected void</w:t>
+            </w:r>
+          </w:p>
+          <w:p>
+            <w:proofErr w:type="spellStart"/>
+            <w:r>
+              <w:t>getPaceState</w:t>
+            </w:r>
+            <w:proofErr w:type="spellEnd"/>
+            <w:r>
+              <w:t xml:space="preserve">(): public </w:t>
+            </w:r>
+            <w:proofErr w:type="spellStart"/>
+            <w:r>
+              <w:t>enum</w:t>
+            </w:r>
+            <w:proofErr w:type="spellEnd"/>
+          </w:p>
+          <w:p>
+            <w:proofErr w:type="spellStart"/>
+            <w:r>
+              <w:t>setHysteresisInterval</w:t>
+            </w:r>
+            <w:proofErr w:type="spellEnd"/>
+            <w:r>
+              <w:t>(uint16_t): protected void</w:t>
+            </w:r>
+          </w:p>
+          <w:p>
+            <w:proofErr w:type="spellStart"/>
+            <w:r>
+              <w:t>getHysteresisInterval</w:t>
+            </w:r>
+            <w:proofErr w:type="spellEnd"/>
+            <w:r>
+              <w:t>(): public uint16_t</w:t>
+            </w:r>
+          </w:p>
+          <w:p>
+            <w:proofErr w:type="spellStart"/>
+            <w:r>
+              <w:t>setLowRateInterval</w:t>
+            </w:r>
+            <w:proofErr w:type="spellEnd"/>
+            <w:r>
+              <w:t>(uint16_t): protected void</w:t>
+            </w:r>
+          </w:p>
+          <w:p>
+            <w:proofErr w:type="spellStart"/>
+            <w:r>
+              <w:t>getLowRateInterval</w:t>
+            </w:r>
+            <w:proofErr w:type="spellEnd"/>
+            <w:r>
+              <w:t>(): public  uint16_t</w:t>
+            </w:r>
+          </w:p>
+          <w:p>
+            <w:proofErr w:type="spellStart"/>
+            <w:r>
+              <w:t>setvPaceAmp</w:t>
+            </w:r>
+            <w:proofErr w:type="spellEnd"/>
+            <w:r>
+              <w:t>(uint16_t): protected void</w:t>
+            </w:r>
+          </w:p>
+          <w:p>
+            <w:proofErr w:type="spellStart"/>
+            <w:r>
+              <w:t>getvPaceAmp</w:t>
+            </w:r>
+            <w:proofErr w:type="spellEnd"/>
+            <w:r>
+              <w:t xml:space="preserve">():  public uint16_t  </w:t>
+            </w:r>
+          </w:p>
+          <w:p>
+            <w:proofErr w:type="spellStart"/>
+            <w:r>
+              <w:t>setvPaceWidth</w:t>
+            </w:r>
+            <w:proofErr w:type="spellEnd"/>
+            <w:r>
+              <w:t>(uint16_t): protected void</w:t>
+            </w:r>
+          </w:p>
+          <w:p>
+            <w:proofErr w:type="spellStart"/>
+            <w:r>
+              <w:t>getvPaceWidth</w:t>
+            </w:r>
+            <w:proofErr w:type="spellEnd"/>
+            <w:r>
+              <w:t>():  public uint16_t</w:t>
+            </w:r>
+          </w:p>
+          <w:p>
+            <w:proofErr w:type="spellStart"/>
+            <w:r>
+              <w:t>setVRP</w:t>
+            </w:r>
+            <w:proofErr w:type="spellEnd"/>
+            <w:r>
+              <w:t>(uint16_t): protected void</w:t>
+            </w:r>
+          </w:p>
+          <w:p>
+            <w:proofErr w:type="spellStart"/>
+            <w:r>
+              <w:t>getVRP</w:t>
+            </w:r>
+            <w:proofErr w:type="spellEnd"/>
+            <w:r>
+              <w:t>(): public uint16_t</w:t>
+            </w:r>
+          </w:p>
+          <w:p>
+            <w:proofErr w:type="spellStart"/>
+            <w:r>
+              <w:t>setMaxHeartRate</w:t>
+            </w:r>
+            <w:proofErr w:type="spellEnd"/>
+            <w:r>
+              <w:t>(uint8_t)</w:t>
             </w:r>
             <w:r>
               <w:t>: protected void</w:t>
             </w:r>
           </w:p>
           <w:p>
-            <w:r>
-              <w:t>getMaxHeartRate(): protected u</w:t>
+            <w:proofErr w:type="spellStart"/>
+            <w:r>
+              <w:t>getMaxHeartRate</w:t>
+            </w:r>
+            <w:proofErr w:type="spellEnd"/>
+            <w:r>
+              <w:t>(): protected u</w:t>
             </w:r>
             <w:r>
               <w:t>int8_t</w:t>
             </w:r>
           </w:p>
           <w:p>
-            <w:r>
-              <w:t>setBaseHeartRate(uint8_t): protected void</w:t>
-            </w:r>
-          </w:p>
-          <w:p>
+            <w:proofErr w:type="spellStart"/>
+            <w:r>
+              <w:t>setBaseHeartRate</w:t>
+            </w:r>
+            <w:proofErr w:type="spellEnd"/>
+            <w:r>
+              <w:t>(uint8_t): protected void</w:t>
+            </w:r>
+          </w:p>
+          <w:p>
+            <w:proofErr w:type="spellStart"/>
             <w:r>
               <w:t>getBase</w:t>
             </w:r>
             <w:r>
-              <w:t>HeartRate(): protected uint8_t</w:t>
+              <w:t>HeartRate</w:t>
+            </w:r>
+            <w:proofErr w:type="spellEnd"/>
+            <w:r>
+              <w:t>(): protected uint8_t</w:t>
             </w:r>
           </w:p>
         </w:tc>
@@ -1158,11 +1740,29 @@
         <w:t>Sense</w:t>
       </w:r>
       <w:r>
-        <w:t xml:space="preserve"> class in order to inherit properties of both Pacemaker and Sense.</w:t>
-      </w:r>
-      <w:r>
-        <w:t xml:space="preserve"> This allows information to be hidden in an appropriate class but made accessible without storing in multiple locations through getter and setter methods.</w:t>
-      </w:r>
+        <w:t xml:space="preserve"> class in order to inherit </w:t>
+      </w:r>
+      <w:r>
+        <w:rPr>
+          <w:lang w:eastAsia="en-CA"/>
+        </w:rPr>
+        <w:t>properties of both Pacemaker and Sense.</w:t>
+      </w:r>
+      <w:r>
+        <w:rPr>
+          <w:lang w:eastAsia="en-CA"/>
+        </w:rPr>
+        <w:t xml:space="preserve"> This allows information to be hidden in an appropriate class but made accessible</w:t>
+      </w:r>
+      <w:r>
+        <w:t xml:space="preserve"> without storing in multiple locations through getter and setter methods.</w:t>
+      </w:r>
+    </w:p>
+    <w:p>
+      <w:pPr>
+        <w:spacing w:line="240" w:lineRule="auto"/>
+        <w:ind w:left="142" w:firstLine="284"/>
+      </w:pPr>
     </w:p>
     <w:p>
       <w:pPr>
@@ -1190,12 +1790,14 @@
         </w:rPr>
         <w:t xml:space="preserve">: </w:t>
       </w:r>
+      <w:proofErr w:type="gramStart"/>
       <w:r>
         <w:rPr>
           <w:sz w:val="20"/>
         </w:rPr>
         <w:t>Pacemaker()</w:t>
       </w:r>
+      <w:proofErr w:type="gramEnd"/>
     </w:p>
     <w:p>
       <w:pPr>
@@ -1208,7 +1810,21 @@
         <w:rPr>
           <w:lang w:eastAsia="en-CA"/>
         </w:rPr>
-        <w:t xml:space="preserve">This class stores information essential to the operation of a generic pacemaker. It includes variables describing the status of the battery, location of GPIO ports and memory addresses for TxRx </w:t>
+        <w:t xml:space="preserve">This class stores information essential to the operation of a generic pacemaker. It includes variables describing the status of the battery, location of GPIO ports and memory addresses for </w:t>
+      </w:r>
+      <w:proofErr w:type="spellStart"/>
+      <w:r>
+        <w:rPr>
+          <w:lang w:eastAsia="en-CA"/>
+        </w:rPr>
+        <w:t>TxRx</w:t>
+      </w:r>
+      <w:proofErr w:type="spellEnd"/>
+      <w:r>
+        <w:rPr>
+          <w:lang w:eastAsia="en-CA"/>
+        </w:rPr>
+        <w:t xml:space="preserve"> </w:t>
       </w:r>
       <w:r>
         <w:rPr>
@@ -1347,8 +1963,21 @@
             <w:tcW w:w="2971" w:type="dxa"/>
           </w:tcPr>
           <w:p>
-            <w:r>
-              <w:t>setLeadPins([enum])</w:t>
+            <w:proofErr w:type="spellStart"/>
+            <w:r>
+              <w:t>setLeadPins</w:t>
+            </w:r>
+            <w:proofErr w:type="spellEnd"/>
+            <w:r>
+              <w:t>([</w:t>
+            </w:r>
+            <w:proofErr w:type="spellStart"/>
+            <w:r>
+              <w:t>enum</w:t>
+            </w:r>
+            <w:proofErr w:type="spellEnd"/>
+            <w:r>
+              <w:t>])</w:t>
             </w:r>
           </w:p>
         </w:tc>
@@ -1368,7 +1997,23 @@
           </w:tcPr>
           <w:p>
             <w:r>
-              <w:t>Sets values for Lead(x)InPin,Lead(x)OutPin based on hardware GPIO requirements</w:t>
+              <w:t>Sets values for Lead(x)</w:t>
+            </w:r>
+            <w:proofErr w:type="spellStart"/>
+            <w:r>
+              <w:t>InPin,Lead</w:t>
+            </w:r>
+            <w:proofErr w:type="spellEnd"/>
+            <w:r>
+              <w:t>(x)</w:t>
+            </w:r>
+            <w:proofErr w:type="spellStart"/>
+            <w:r>
+              <w:t>OutPin</w:t>
+            </w:r>
+            <w:proofErr w:type="spellEnd"/>
+            <w:r>
+              <w:t xml:space="preserve"> based on hardware GPIO requirements</w:t>
             </w:r>
           </w:p>
         </w:tc>
@@ -1392,8 +2037,13 @@
             <w:tcW w:w="2971" w:type="dxa"/>
           </w:tcPr>
           <w:p>
-            <w:r>
-              <w:t>getLeadPins()</w:t>
+            <w:proofErr w:type="spellStart"/>
+            <w:r>
+              <w:t>getLeadPins</w:t>
+            </w:r>
+            <w:proofErr w:type="spellEnd"/>
+            <w:r>
+              <w:t>()</w:t>
             </w:r>
           </w:p>
         </w:tc>
@@ -1403,7 +2053,15 @@
           </w:tcPr>
           <w:p>
             <w:r>
-              <w:t>[enum]</w:t>
+              <w:t>[</w:t>
+            </w:r>
+            <w:proofErr w:type="spellStart"/>
+            <w:r>
+              <w:t>enum</w:t>
+            </w:r>
+            <w:proofErr w:type="spellEnd"/>
+            <w:r>
+              <w:t>]</w:t>
             </w:r>
           </w:p>
         </w:tc>
@@ -1413,7 +2071,23 @@
           </w:tcPr>
           <w:p>
             <w:r>
-              <w:t xml:space="preserve">Accesses values of Lead(x)InPin,Lead(x)OutPin </w:t>
+              <w:t>Accesses values of Lead(x)</w:t>
+            </w:r>
+            <w:proofErr w:type="spellStart"/>
+            <w:r>
+              <w:t>InPin,Lead</w:t>
+            </w:r>
+            <w:proofErr w:type="spellEnd"/>
+            <w:r>
+              <w:t>(x)</w:t>
+            </w:r>
+            <w:proofErr w:type="spellStart"/>
+            <w:r>
+              <w:t>OutPin</w:t>
+            </w:r>
+            <w:proofErr w:type="spellEnd"/>
+            <w:r>
+              <w:t xml:space="preserve"> </w:t>
             </w:r>
           </w:p>
         </w:tc>
@@ -1437,8 +2111,13 @@
             <w:tcW w:w="2971" w:type="dxa"/>
           </w:tcPr>
           <w:p>
-            <w:r>
-              <w:t>setMaxVOut(float</w:t>
+            <w:proofErr w:type="spellStart"/>
+            <w:r>
+              <w:t>setMaxVOut</w:t>
+            </w:r>
+            <w:proofErr w:type="spellEnd"/>
+            <w:r>
+              <w:t>(float</w:t>
             </w:r>
             <w:r>
               <w:t>)</w:t>
@@ -1461,7 +2140,15 @@
           </w:tcPr>
           <w:p>
             <w:r>
-              <w:t>Sets maxVOut variable to maximum safe pace amplitude based on battery capacity</w:t>
+              <w:t xml:space="preserve">Sets </w:t>
+            </w:r>
+            <w:proofErr w:type="spellStart"/>
+            <w:r>
+              <w:t>maxVOut</w:t>
+            </w:r>
+            <w:proofErr w:type="spellEnd"/>
+            <w:r>
+              <w:t xml:space="preserve"> variable to maximum safe pace amplitude based on battery capacity</w:t>
             </w:r>
           </w:p>
         </w:tc>
@@ -1485,8 +2172,13 @@
             <w:tcW w:w="2971" w:type="dxa"/>
           </w:tcPr>
           <w:p>
-            <w:r>
-              <w:t>getMaxVOut()</w:t>
+            <w:proofErr w:type="spellStart"/>
+            <w:r>
+              <w:t>getMaxVOut</w:t>
+            </w:r>
+            <w:proofErr w:type="spellEnd"/>
+            <w:r>
+              <w:t>()</w:t>
             </w:r>
           </w:p>
         </w:tc>
@@ -1506,8 +2198,13 @@
           </w:tcPr>
           <w:p>
             <w:r>
-              <w:t>Gets vale of maxVOut</w:t>
-            </w:r>
+              <w:t xml:space="preserve">Gets vale of </w:t>
+            </w:r>
+            <w:proofErr w:type="spellStart"/>
+            <w:r>
+              <w:t>maxVOut</w:t>
+            </w:r>
+            <w:proofErr w:type="spellEnd"/>
           </w:p>
         </w:tc>
         <w:tc>
@@ -1530,8 +2227,13 @@
             <w:tcW w:w="2971" w:type="dxa"/>
           </w:tcPr>
           <w:p>
-            <w:r>
-              <w:t>setTxRxReg([uint8_t])</w:t>
+            <w:proofErr w:type="spellStart"/>
+            <w:r>
+              <w:t>setTxRxReg</w:t>
+            </w:r>
+            <w:proofErr w:type="spellEnd"/>
+            <w:r>
+              <w:t>([uint8_t])</w:t>
             </w:r>
           </w:p>
         </w:tc>
@@ -1551,7 +2253,15 @@
           </w:tcPr>
           <w:p>
             <w:r>
-              <w:t>Sets hex memory locations of Tx and Rx registers storing serial buffer</w:t>
+              <w:t xml:space="preserve">Sets hex memory locations of </w:t>
+            </w:r>
+            <w:proofErr w:type="spellStart"/>
+            <w:r>
+              <w:t>Tx</w:t>
+            </w:r>
+            <w:proofErr w:type="spellEnd"/>
+            <w:r>
+              <w:t xml:space="preserve"> and Rx registers storing serial buffer</w:t>
             </w:r>
           </w:p>
         </w:tc>
@@ -1575,8 +2285,13 @@
             <w:tcW w:w="2915" w:type="dxa"/>
           </w:tcPr>
           <w:p>
-            <w:r>
-              <w:t>getTxRxReg()</w:t>
+            <w:proofErr w:type="spellStart"/>
+            <w:r>
+              <w:t>getTxRxReg</w:t>
+            </w:r>
+            <w:proofErr w:type="spellEnd"/>
+            <w:r>
+              <w:t>()</w:t>
             </w:r>
           </w:p>
         </w:tc>
@@ -1596,7 +2311,15 @@
           </w:tcPr>
           <w:p>
             <w:r>
-              <w:t>Gets array of Tx / Rx register locations</w:t>
+              <w:t xml:space="preserve">Gets array of </w:t>
+            </w:r>
+            <w:proofErr w:type="spellStart"/>
+            <w:r>
+              <w:t>Tx</w:t>
+            </w:r>
+            <w:proofErr w:type="spellEnd"/>
+            <w:r>
+              <w:t xml:space="preserve"> / Rx register locations</w:t>
             </w:r>
           </w:p>
         </w:tc>
@@ -1620,8 +2343,13 @@
             <w:tcW w:w="2915" w:type="dxa"/>
           </w:tcPr>
           <w:p>
-            <w:r>
-              <w:t>voltageTest(float)</w:t>
+            <w:proofErr w:type="spellStart"/>
+            <w:r>
+              <w:t>voltageTest</w:t>
+            </w:r>
+            <w:proofErr w:type="spellEnd"/>
+            <w:r>
+              <w:t>(float)</w:t>
             </w:r>
           </w:p>
         </w:tc>
@@ -1641,7 +2369,15 @@
           </w:tcPr>
           <w:p>
             <w:r>
-              <w:t>Takes arg min pace amplitude and increases voltage until ERM registers P-QRS-T sequence. Returns this voltage.</w:t>
+              <w:t xml:space="preserve">Takes </w:t>
+            </w:r>
+            <w:proofErr w:type="spellStart"/>
+            <w:r>
+              <w:t>arg</w:t>
+            </w:r>
+            <w:proofErr w:type="spellEnd"/>
+            <w:r>
+              <w:t xml:space="preserve"> min pace amplitude and increases voltage until ERM registers P-QRS-T sequence. Returns this voltage.</w:t>
             </w:r>
           </w:p>
         </w:tc>
@@ -1665,8 +2401,13 @@
             <w:tcW w:w="2915" w:type="dxa"/>
           </w:tcPr>
           <w:p>
-            <w:r>
-              <w:t>getCardiacEvents()</w:t>
+            <w:proofErr w:type="spellStart"/>
+            <w:r>
+              <w:t>getCardiacEvents</w:t>
+            </w:r>
+            <w:proofErr w:type="spellEnd"/>
+            <w:r>
+              <w:t>()</w:t>
             </w:r>
           </w:p>
         </w:tc>
@@ -1710,8 +2451,13 @@
             <w:tcW w:w="2915" w:type="dxa"/>
           </w:tcPr>
           <w:p>
-            <w:r>
-              <w:t>clearCardiacEvents()</w:t>
+            <w:proofErr w:type="spellStart"/>
+            <w:r>
+              <w:t>clearCardiacEvents</w:t>
+            </w:r>
+            <w:proofErr w:type="spellEnd"/>
+            <w:r>
+              <w:t>()</w:t>
             </w:r>
           </w:p>
         </w:tc>
@@ -1755,8 +2501,13 @@
             <w:tcW w:w="2915" w:type="dxa"/>
           </w:tcPr>
           <w:p>
-            <w:r>
-              <w:t>getLeadImpedance()</w:t>
+            <w:proofErr w:type="spellStart"/>
+            <w:r>
+              <w:t>getLeadImpedance</w:t>
+            </w:r>
+            <w:proofErr w:type="spellEnd"/>
+            <w:r>
+              <w:t>()</w:t>
             </w:r>
           </w:p>
         </w:tc>
@@ -1776,8 +2527,13 @@
           </w:tcPr>
           <w:p>
             <w:r>
-              <w:t>Gets value of leadImpedance</w:t>
-            </w:r>
+              <w:t xml:space="preserve">Gets value of </w:t>
+            </w:r>
+            <w:proofErr w:type="spellStart"/>
+            <w:r>
+              <w:t>leadImpedance</w:t>
+            </w:r>
+            <w:proofErr w:type="spellEnd"/>
           </w:p>
         </w:tc>
         <w:tc>
@@ -1800,8 +2556,13 @@
             <w:tcW w:w="2915" w:type="dxa"/>
           </w:tcPr>
           <w:p>
-            <w:r>
-              <w:t>getBatteryStatus()</w:t>
+            <w:proofErr w:type="spellStart"/>
+            <w:r>
+              <w:t>getBatteryStatus</w:t>
+            </w:r>
+            <w:proofErr w:type="spellEnd"/>
+            <w:r>
+              <w:t>()</w:t>
             </w:r>
           </w:p>
         </w:tc>
@@ -1810,9 +2571,11 @@
             <w:tcW w:w="1990" w:type="dxa"/>
           </w:tcPr>
           <w:p>
+            <w:proofErr w:type="spellStart"/>
             <w:r>
               <w:t>enum</w:t>
             </w:r>
+            <w:proofErr w:type="spellEnd"/>
           </w:p>
         </w:tc>
         <w:tc>
@@ -1821,7 +2584,27 @@
           </w:tcPr>
           <w:p>
             <w:r>
-              <w:t>Uses values of batteryVoltage and replaceBatteryVoltage to determine battery status {BOL,ERN,ERT,ERP}</w:t>
+              <w:t xml:space="preserve">Uses values of </w:t>
+            </w:r>
+            <w:proofErr w:type="spellStart"/>
+            <w:r>
+              <w:t>batteryVoltage</w:t>
+            </w:r>
+            <w:proofErr w:type="spellEnd"/>
+            <w:r>
+              <w:t xml:space="preserve"> and </w:t>
+            </w:r>
+            <w:proofErr w:type="spellStart"/>
+            <w:r>
+              <w:t>replaceBatteryVoltage</w:t>
+            </w:r>
+            <w:proofErr w:type="spellEnd"/>
+            <w:r>
+              <w:t xml:space="preserve"> to </w:t>
+            </w:r>
+            <w:r>
+              <w:lastRenderedPageBreak/>
+              <w:t>determine battery status {BOL,ERN,ERT,ERP}</w:t>
             </w:r>
           </w:p>
         </w:tc>
@@ -1831,6 +2614,7 @@
           </w:tcPr>
           <w:p>
             <w:r>
+              <w:lastRenderedPageBreak/>
               <w:t>None</w:t>
             </w:r>
           </w:p>
@@ -1855,7 +2639,6 @@
         <w:rPr>
           <w:sz w:val="20"/>
         </w:rPr>
-        <w:lastRenderedPageBreak/>
         <w:t xml:space="preserve">Class </w:t>
       </w:r>
       <w:r>
@@ -1870,12 +2653,14 @@
         </w:rPr>
         <w:t xml:space="preserve">: </w:t>
       </w:r>
+      <w:proofErr w:type="gramStart"/>
       <w:r>
         <w:rPr>
           <w:sz w:val="20"/>
         </w:rPr>
         <w:t>Sense()</w:t>
       </w:r>
+      <w:proofErr w:type="gramEnd"/>
     </w:p>
     <w:p>
       <w:pPr>
@@ -2015,8 +2800,21 @@
             <w:tcW w:w="2971" w:type="dxa"/>
           </w:tcPr>
           <w:p>
-            <w:r>
-              <w:t>setChambersSensed(enum)</w:t>
+            <w:proofErr w:type="spellStart"/>
+            <w:r>
+              <w:t>setChambersSensed</w:t>
+            </w:r>
+            <w:proofErr w:type="spellEnd"/>
+            <w:r>
+              <w:t>(</w:t>
+            </w:r>
+            <w:proofErr w:type="spellStart"/>
+            <w:r>
+              <w:t>enum</w:t>
+            </w:r>
+            <w:proofErr w:type="spellEnd"/>
+            <w:r>
+              <w:t>)</w:t>
             </w:r>
           </w:p>
         </w:tc>
@@ -2036,8 +2834,21 @@
           </w:tcPr>
           <w:p>
             <w:r>
-              <w:t>Takes chambers sensed as enum type {NONE, ATRIUM, VENTRICLE, DUAL} and sets value of private variable chambersSensed</w:t>
-            </w:r>
+              <w:t xml:space="preserve">Takes chambers sensed as </w:t>
+            </w:r>
+            <w:proofErr w:type="spellStart"/>
+            <w:r>
+              <w:t>enum</w:t>
+            </w:r>
+            <w:proofErr w:type="spellEnd"/>
+            <w:r>
+              <w:t xml:space="preserve"> type {NONE, ATRIUM, VENTRICLE, DUAL} and sets value of private variable </w:t>
+            </w:r>
+            <w:proofErr w:type="spellStart"/>
+            <w:r>
+              <w:t>chambersSensed</w:t>
+            </w:r>
+            <w:proofErr w:type="spellEnd"/>
           </w:p>
         </w:tc>
         <w:tc>
@@ -2060,8 +2871,13 @@
             <w:tcW w:w="2971" w:type="dxa"/>
           </w:tcPr>
           <w:p>
-            <w:r>
-              <w:t>getChambersSensed()</w:t>
+            <w:proofErr w:type="spellStart"/>
+            <w:r>
+              <w:t>getChambersSensed</w:t>
+            </w:r>
+            <w:proofErr w:type="spellEnd"/>
+            <w:r>
+              <w:t>()</w:t>
             </w:r>
           </w:p>
         </w:tc>
@@ -2070,9 +2886,11 @@
             <w:tcW w:w="2112" w:type="dxa"/>
           </w:tcPr>
           <w:p>
+            <w:proofErr w:type="spellStart"/>
             <w:r>
               <w:t>enum</w:t>
             </w:r>
+            <w:proofErr w:type="spellEnd"/>
           </w:p>
         </w:tc>
         <w:tc>
@@ -2081,8 +2899,13 @@
           </w:tcPr>
           <w:p>
             <w:r>
-              <w:t>Returns current value of chambersSensed</w:t>
-            </w:r>
+              <w:t xml:space="preserve">Returns current value of </w:t>
+            </w:r>
+            <w:proofErr w:type="spellStart"/>
+            <w:r>
+              <w:t>chambersSensed</w:t>
+            </w:r>
+            <w:proofErr w:type="spellEnd"/>
           </w:p>
         </w:tc>
         <w:tc>
@@ -2105,8 +2928,21 @@
             <w:tcW w:w="2971" w:type="dxa"/>
           </w:tcPr>
           <w:p>
-            <w:r>
-              <w:t>setActivityResponse(enum)</w:t>
+            <w:proofErr w:type="spellStart"/>
+            <w:r>
+              <w:t>setActivityResponse</w:t>
+            </w:r>
+            <w:proofErr w:type="spellEnd"/>
+            <w:r>
+              <w:t>(</w:t>
+            </w:r>
+            <w:proofErr w:type="spellStart"/>
+            <w:r>
+              <w:t>enum</w:t>
+            </w:r>
+            <w:proofErr w:type="spellEnd"/>
+            <w:r>
+              <w:t>)</w:t>
             </w:r>
           </w:p>
         </w:tc>
@@ -2126,11 +2962,21 @@
           </w:tcPr>
           <w:p>
             <w:r>
-              <w:t xml:space="preserve">Takes activity response as enum type {NONE, TRIGGERED, INHIBITED, DUAL} and sets value of private variable </w:t>
-            </w:r>
+              <w:t xml:space="preserve">Takes activity response as </w:t>
+            </w:r>
+            <w:proofErr w:type="spellStart"/>
+            <w:r>
+              <w:t>enum</w:t>
+            </w:r>
+            <w:proofErr w:type="spellEnd"/>
+            <w:r>
+              <w:t xml:space="preserve"> type {NONE, TRIGGERED, INHIBITED, DUAL} and sets value of private variable </w:t>
+            </w:r>
+            <w:proofErr w:type="spellStart"/>
             <w:r>
               <w:t>activityResponse</w:t>
             </w:r>
+            <w:proofErr w:type="spellEnd"/>
           </w:p>
         </w:tc>
         <w:tc>
@@ -2153,8 +2999,13 @@
             <w:tcW w:w="2971" w:type="dxa"/>
           </w:tcPr>
           <w:p>
-            <w:r>
-              <w:t>getActivityResponse()</w:t>
+            <w:proofErr w:type="spellStart"/>
+            <w:r>
+              <w:t>getActivityResponse</w:t>
+            </w:r>
+            <w:proofErr w:type="spellEnd"/>
+            <w:r>
+              <w:t>()</w:t>
             </w:r>
           </w:p>
         </w:tc>
@@ -2163,9 +3014,11 @@
             <w:tcW w:w="2112" w:type="dxa"/>
           </w:tcPr>
           <w:p>
+            <w:proofErr w:type="spellStart"/>
             <w:r>
               <w:t>enum</w:t>
             </w:r>
+            <w:proofErr w:type="spellEnd"/>
           </w:p>
         </w:tc>
         <w:tc>
@@ -2174,8 +3027,13 @@
           </w:tcPr>
           <w:p>
             <w:r>
-              <w:t>Returns current value of activityResponse</w:t>
-            </w:r>
+              <w:t xml:space="preserve">Returns current value of </w:t>
+            </w:r>
+            <w:proofErr w:type="spellStart"/>
+            <w:r>
+              <w:t>activityResponse</w:t>
+            </w:r>
+            <w:proofErr w:type="spellEnd"/>
           </w:p>
         </w:tc>
         <w:tc>
@@ -2198,8 +3056,21 @@
             <w:tcW w:w="2971" w:type="dxa"/>
           </w:tcPr>
           <w:p>
-            <w:r>
-              <w:t>setMagnetInPlace(bool)</w:t>
+            <w:proofErr w:type="spellStart"/>
+            <w:r>
+              <w:t>setMagnetInPlace</w:t>
+            </w:r>
+            <w:proofErr w:type="spellEnd"/>
+            <w:r>
+              <w:t>(</w:t>
+            </w:r>
+            <w:proofErr w:type="spellStart"/>
+            <w:r>
+              <w:t>bool</w:t>
+            </w:r>
+            <w:proofErr w:type="spellEnd"/>
+            <w:r>
+              <w:t>)</w:t>
             </w:r>
           </w:p>
         </w:tc>
@@ -2219,7 +3090,31 @@
           </w:tcPr>
           <w:p>
             <w:r>
-              <w:t>Sets value of boolean var magnetInPlace.</w:t>
+              <w:t xml:space="preserve">Sets value of </w:t>
+            </w:r>
+            <w:proofErr w:type="spellStart"/>
+            <w:r>
+              <w:t>boolean</w:t>
+            </w:r>
+            <w:proofErr w:type="spellEnd"/>
+            <w:r>
+              <w:t xml:space="preserve"> </w:t>
+            </w:r>
+            <w:proofErr w:type="spellStart"/>
+            <w:r>
+              <w:t>var</w:t>
+            </w:r>
+            <w:proofErr w:type="spellEnd"/>
+            <w:r>
+              <w:t xml:space="preserve"> </w:t>
+            </w:r>
+            <w:proofErr w:type="spellStart"/>
+            <w:r>
+              <w:t>magnetInPlace</w:t>
+            </w:r>
+            <w:proofErr w:type="spellEnd"/>
+            <w:r>
+              <w:t>.</w:t>
             </w:r>
           </w:p>
         </w:tc>
@@ -2243,8 +3138,13 @@
             <w:tcW w:w="2971" w:type="dxa"/>
           </w:tcPr>
           <w:p>
-            <w:r>
-              <w:t>getMagnetInPlace()</w:t>
+            <w:proofErr w:type="spellStart"/>
+            <w:r>
+              <w:t>getMagnetInPlace</w:t>
+            </w:r>
+            <w:proofErr w:type="spellEnd"/>
+            <w:r>
+              <w:t>()</w:t>
             </w:r>
           </w:p>
         </w:tc>
@@ -2258,9 +3158,11 @@
                 <w:tab w:val="right" w:pos="1896"/>
               </w:tabs>
             </w:pPr>
+            <w:proofErr w:type="spellStart"/>
             <w:r>
               <w:t>bool</w:t>
             </w:r>
+            <w:proofErr w:type="spellEnd"/>
           </w:p>
         </w:tc>
         <w:tc>
@@ -2269,7 +3171,15 @@
           </w:tcPr>
           <w:p>
             <w:r>
-              <w:t>Returns value of magnetInPlace that can be used to determine if diagnostic magnetism source in place</w:t>
+              <w:t xml:space="preserve">Returns value of </w:t>
+            </w:r>
+            <w:proofErr w:type="spellStart"/>
+            <w:r>
+              <w:t>magnetInPlace</w:t>
+            </w:r>
+            <w:proofErr w:type="spellEnd"/>
+            <w:r>
+              <w:t xml:space="preserve"> that can be used to determine if diagnostic magnetism source in place</w:t>
             </w:r>
           </w:p>
         </w:tc>
@@ -2293,8 +3203,13 @@
             <w:tcW w:w="2971" w:type="dxa"/>
           </w:tcPr>
           <w:p>
-            <w:r>
-              <w:t>measureLeadImpedance()</w:t>
+            <w:proofErr w:type="spellStart"/>
+            <w:r>
+              <w:t>measureLeadImpedance</w:t>
+            </w:r>
+            <w:proofErr w:type="spellEnd"/>
+            <w:r>
+              <w:t>()</w:t>
             </w:r>
           </w:p>
         </w:tc>
@@ -2314,7 +3229,15 @@
           </w:tcPr>
           <w:p>
             <w:r>
-              <w:t>Used internally to sense and set value of variable leadImpedance following measurement.</w:t>
+              <w:t xml:space="preserve">Used internally to sense and set value of variable </w:t>
+            </w:r>
+            <w:proofErr w:type="spellStart"/>
+            <w:r>
+              <w:t>leadImpedance</w:t>
+            </w:r>
+            <w:proofErr w:type="spellEnd"/>
+            <w:r>
+              <w:t xml:space="preserve"> following measurement.</w:t>
             </w:r>
           </w:p>
         </w:tc>
@@ -2324,7 +3247,31 @@
           </w:tcPr>
           <w:p>
             <w:r>
-              <w:t>If impedance measured greater than leadImpedanceThreshold, set vPaceAmp in pace class to maxVOut. Log event.</w:t>
+              <w:t xml:space="preserve">If impedance measured greater than </w:t>
+            </w:r>
+            <w:proofErr w:type="spellStart"/>
+            <w:r>
+              <w:t>leadImpedanceThreshold</w:t>
+            </w:r>
+            <w:proofErr w:type="spellEnd"/>
+            <w:r>
+              <w:t xml:space="preserve">, set </w:t>
+            </w:r>
+            <w:proofErr w:type="spellStart"/>
+            <w:r>
+              <w:t>vPaceAmp</w:t>
+            </w:r>
+            <w:proofErr w:type="spellEnd"/>
+            <w:r>
+              <w:t xml:space="preserve"> in pace class to </w:t>
+            </w:r>
+            <w:proofErr w:type="spellStart"/>
+            <w:r>
+              <w:t>maxVOut</w:t>
+            </w:r>
+            <w:proofErr w:type="spellEnd"/>
+            <w:r>
+              <w:t>. Log event.</w:t>
             </w:r>
           </w:p>
         </w:tc>
@@ -2338,8 +3285,13 @@
             <w:tcW w:w="2971" w:type="dxa"/>
           </w:tcPr>
           <w:p>
-            <w:r>
-              <w:t>measureBatteryVoltage()</w:t>
+            <w:proofErr w:type="spellStart"/>
+            <w:r>
+              <w:t>measureBatteryVoltage</w:t>
+            </w:r>
+            <w:proofErr w:type="spellEnd"/>
+            <w:r>
+              <w:t>()</w:t>
             </w:r>
           </w:p>
         </w:tc>
@@ -2359,7 +3311,15 @@
           </w:tcPr>
           <w:p>
             <w:r>
-              <w:t>Used internally to sense battery voltage and set value of batteryVoltage variable following measurement</w:t>
+              <w:t xml:space="preserve">Used internally to sense battery voltage and set value of </w:t>
+            </w:r>
+            <w:proofErr w:type="spellStart"/>
+            <w:r>
+              <w:t>batteryVoltage</w:t>
+            </w:r>
+            <w:proofErr w:type="spellEnd"/>
+            <w:r>
+              <w:t xml:space="preserve"> variable following measurement</w:t>
             </w:r>
           </w:p>
         </w:tc>
@@ -2369,7 +3329,15 @@
           </w:tcPr>
           <w:p>
             <w:r>
-              <w:t>If battery voltage below thresholdBatteryVoltage, enter power-saving state.</w:t>
+              <w:t xml:space="preserve">If battery voltage below </w:t>
+            </w:r>
+            <w:proofErr w:type="spellStart"/>
+            <w:r>
+              <w:t>thresholdBatteryVoltage</w:t>
+            </w:r>
+            <w:proofErr w:type="spellEnd"/>
+            <w:r>
+              <w:t>, enter power-saving state.</w:t>
             </w:r>
           </w:p>
         </w:tc>
@@ -2383,8 +3351,21 @@
             <w:tcW w:w="2971" w:type="dxa"/>
           </w:tcPr>
           <w:p>
-            <w:r>
-              <w:t>setActivityThreshold(enum)</w:t>
+            <w:proofErr w:type="spellStart"/>
+            <w:r>
+              <w:t>setActivityThreshold</w:t>
+            </w:r>
+            <w:proofErr w:type="spellEnd"/>
+            <w:r>
+              <w:t>(</w:t>
+            </w:r>
+            <w:proofErr w:type="spellStart"/>
+            <w:r>
+              <w:t>enum</w:t>
+            </w:r>
+            <w:proofErr w:type="spellEnd"/>
+            <w:r>
+              <w:t>)</w:t>
             </w:r>
           </w:p>
         </w:tc>
@@ -2404,8 +3385,13 @@
           </w:tcPr>
           <w:p>
             <w:r>
-              <w:t>Sets value of activityThreshold</w:t>
-            </w:r>
+              <w:t xml:space="preserve">Sets value of </w:t>
+            </w:r>
+            <w:proofErr w:type="spellStart"/>
+            <w:r>
+              <w:t>activityThreshold</w:t>
+            </w:r>
+            <w:proofErr w:type="spellEnd"/>
             <w:r>
               <w:t xml:space="preserve"> {V-Low, Low, Med-Low, Med, Med-High, High, V-High}</w:t>
             </w:r>
@@ -2431,8 +3417,14 @@
             <w:tcW w:w="2971" w:type="dxa"/>
           </w:tcPr>
           <w:p>
-            <w:r>
-              <w:t>getActivityThreshold()</w:t>
+            <w:proofErr w:type="spellStart"/>
+            <w:r>
+              <w:lastRenderedPageBreak/>
+              <w:t>getActivityThreshold</w:t>
+            </w:r>
+            <w:proofErr w:type="spellEnd"/>
+            <w:r>
+              <w:t>()</w:t>
             </w:r>
           </w:p>
         </w:tc>
@@ -2441,9 +3433,11 @@
             <w:tcW w:w="2112" w:type="dxa"/>
           </w:tcPr>
           <w:p>
+            <w:proofErr w:type="spellStart"/>
             <w:r>
               <w:t>enum</w:t>
             </w:r>
+            <w:proofErr w:type="spellEnd"/>
           </w:p>
         </w:tc>
         <w:tc>
@@ -2452,8 +3446,13 @@
           </w:tcPr>
           <w:p>
             <w:r>
-              <w:t>Returns value of activityThreshold</w:t>
-            </w:r>
+              <w:t xml:space="preserve">Returns value of </w:t>
+            </w:r>
+            <w:proofErr w:type="spellStart"/>
+            <w:r>
+              <w:t>activityThreshold</w:t>
+            </w:r>
+            <w:proofErr w:type="spellEnd"/>
           </w:p>
         </w:tc>
         <w:tc>
@@ -2481,7 +3480,6 @@
         <w:rPr>
           <w:sz w:val="20"/>
         </w:rPr>
-        <w:lastRenderedPageBreak/>
         <w:t xml:space="preserve">Class </w:t>
       </w:r>
       <w:r>
@@ -2496,12 +3494,14 @@
         </w:rPr>
         <w:t xml:space="preserve">: </w:t>
       </w:r>
+      <w:proofErr w:type="gramStart"/>
       <w:r>
         <w:rPr>
           <w:sz w:val="20"/>
         </w:rPr>
         <w:t>Communications()</w:t>
       </w:r>
+      <w:proofErr w:type="gramEnd"/>
     </w:p>
     <w:p>
       <w:pPr>
@@ -2514,7 +3514,35 @@
         <w:rPr>
           <w:lang w:eastAsia="en-CA"/>
         </w:rPr>
-        <w:t>This class is responsible for using serial communication protocols in order to send and receive data to and from the DCM application. It includes data structures to store and transmit EGM data as well as send and receive critical device information e.g. deviceID, implantDate, etc.</w:t>
+        <w:t xml:space="preserve">This class is responsible for using serial communication protocols in order to send and receive data to and from the DCM application. It includes data structures to store and transmit EGM data as well as send and receive critical device information e.g. </w:t>
+      </w:r>
+      <w:proofErr w:type="spellStart"/>
+      <w:r>
+        <w:rPr>
+          <w:lang w:eastAsia="en-CA"/>
+        </w:rPr>
+        <w:t>deviceID</w:t>
+      </w:r>
+      <w:proofErr w:type="spellEnd"/>
+      <w:r>
+        <w:rPr>
+          <w:lang w:eastAsia="en-CA"/>
+        </w:rPr>
+        <w:t xml:space="preserve">, </w:t>
+      </w:r>
+      <w:proofErr w:type="spellStart"/>
+      <w:r>
+        <w:rPr>
+          <w:lang w:eastAsia="en-CA"/>
+        </w:rPr>
+        <w:t>implantDate</w:t>
+      </w:r>
+      <w:proofErr w:type="spellEnd"/>
+      <w:r>
+        <w:rPr>
+          <w:lang w:eastAsia="en-CA"/>
+        </w:rPr>
+        <w:t>, etc.</w:t>
       </w:r>
     </w:p>
     <w:tbl>
@@ -2634,8 +3662,13 @@
             <w:tcW w:w="2971" w:type="dxa"/>
           </w:tcPr>
           <w:p>
-            <w:r>
-              <w:t>connectDCM()</w:t>
+            <w:proofErr w:type="spellStart"/>
+            <w:r>
+              <w:t>connectDCM</w:t>
+            </w:r>
+            <w:proofErr w:type="spellEnd"/>
+            <w:r>
+              <w:t>()</w:t>
             </w:r>
           </w:p>
         </w:tc>
@@ -2644,9 +3677,11 @@
             <w:tcW w:w="2112" w:type="dxa"/>
           </w:tcPr>
           <w:p>
+            <w:proofErr w:type="spellStart"/>
             <w:r>
               <w:t>bool</w:t>
             </w:r>
+            <w:proofErr w:type="spellEnd"/>
           </w:p>
         </w:tc>
         <w:tc>
@@ -2679,8 +3714,13 @@
             <w:tcW w:w="2971" w:type="dxa"/>
           </w:tcPr>
           <w:p>
-            <w:r>
-              <w:t>sendEGM()</w:t>
+            <w:proofErr w:type="spellStart"/>
+            <w:r>
+              <w:t>sendEGM</w:t>
+            </w:r>
+            <w:proofErr w:type="spellEnd"/>
+            <w:r>
+              <w:t>()</w:t>
             </w:r>
           </w:p>
         </w:tc>
@@ -2689,9 +3729,11 @@
             <w:tcW w:w="2112" w:type="dxa"/>
           </w:tcPr>
           <w:p>
+            <w:proofErr w:type="spellStart"/>
             <w:r>
               <w:t>bool</w:t>
             </w:r>
+            <w:proofErr w:type="spellEnd"/>
           </w:p>
         </w:tc>
         <w:tc>
@@ -2724,8 +3766,13 @@
             <w:tcW w:w="2971" w:type="dxa"/>
           </w:tcPr>
           <w:p>
-            <w:r>
-              <w:t>initEGM()</w:t>
+            <w:proofErr w:type="spellStart"/>
+            <w:r>
+              <w:t>initEGM</w:t>
+            </w:r>
+            <w:proofErr w:type="spellEnd"/>
+            <w:r>
+              <w:t>()</w:t>
             </w:r>
           </w:p>
         </w:tc>
@@ -2757,8 +3804,6 @@
             <w:r>
               <w:t>None</w:t>
             </w:r>
-            <w:bookmarkStart w:id="0" w:name="_GoBack"/>
-            <w:bookmarkEnd w:id="0"/>
           </w:p>
         </w:tc>
       </w:tr>
@@ -2771,8 +3816,13 @@
             <w:tcW w:w="2971" w:type="dxa"/>
           </w:tcPr>
           <w:p>
-            <w:r>
-              <w:t>transmitDeviceInfo()</w:t>
+            <w:proofErr w:type="spellStart"/>
+            <w:r>
+              <w:t>transmitDeviceInfo</w:t>
+            </w:r>
+            <w:proofErr w:type="spellEnd"/>
+            <w:r>
+              <w:t>()</w:t>
             </w:r>
           </w:p>
         </w:tc>
@@ -2792,7 +3842,31 @@
           </w:tcPr>
           <w:p>
             <w:r>
-              <w:t>Sends device info {deviceID, implant date, lead implant date, battery votage, cardiac events,…,etc} to DCM for interrogation</w:t>
+              <w:t>Sends device info {</w:t>
+            </w:r>
+            <w:proofErr w:type="spellStart"/>
+            <w:r>
+              <w:t>deviceID</w:t>
+            </w:r>
+            <w:proofErr w:type="spellEnd"/>
+            <w:r>
+              <w:t xml:space="preserve">, implant date, lead implant date, battery </w:t>
+            </w:r>
+            <w:proofErr w:type="spellStart"/>
+            <w:r>
+              <w:t>votage</w:t>
+            </w:r>
+            <w:proofErr w:type="spellEnd"/>
+            <w:r>
+              <w:t>, cardiac events,…,</w:t>
+            </w:r>
+            <w:proofErr w:type="spellStart"/>
+            <w:r>
+              <w:t>etc</w:t>
+            </w:r>
+            <w:proofErr w:type="spellEnd"/>
+            <w:r>
+              <w:t>} to DCM for interrogation</w:t>
             </w:r>
           </w:p>
         </w:tc>
@@ -2816,8 +3890,13 @@
             <w:tcW w:w="2971" w:type="dxa"/>
           </w:tcPr>
           <w:p>
-            <w:r>
-              <w:t>receiveDeviceInfo([string])</w:t>
+            <w:proofErr w:type="spellStart"/>
+            <w:r>
+              <w:t>receiveDeviceInfo</w:t>
+            </w:r>
+            <w:proofErr w:type="spellEnd"/>
+            <w:r>
+              <w:t>([string])</w:t>
             </w:r>
           </w:p>
         </w:tc>
@@ -2880,12 +3959,14 @@
         </w:rPr>
         <w:t xml:space="preserve">: </w:t>
       </w:r>
+      <w:proofErr w:type="gramStart"/>
       <w:r>
         <w:rPr>
           <w:sz w:val="20"/>
         </w:rPr>
         <w:t>Pace()</w:t>
       </w:r>
+      <w:proofErr w:type="gramEnd"/>
     </w:p>
     <w:p>
       <w:pPr>
@@ -3024,8 +4105,21 @@
             <w:tcW w:w="2971" w:type="dxa"/>
           </w:tcPr>
           <w:p>
-            <w:r>
-              <w:t>setPaceMode(enum)</w:t>
+            <w:proofErr w:type="spellStart"/>
+            <w:r>
+              <w:t>setPaceMode</w:t>
+            </w:r>
+            <w:proofErr w:type="spellEnd"/>
+            <w:r>
+              <w:t>(</w:t>
+            </w:r>
+            <w:proofErr w:type="spellStart"/>
+            <w:r>
+              <w:t>enum</w:t>
+            </w:r>
+            <w:proofErr w:type="spellEnd"/>
+            <w:r>
+              <w:t>)</w:t>
             </w:r>
           </w:p>
         </w:tc>
@@ -3045,10 +4139,26 @@
           </w:tcPr>
           <w:p>
             <w:r>
-              <w:t>Takes desired pace mode as enum  per Generic NBG code {VVI,</w:t>
-            </w:r>
-            <w:r>
-              <w:t xml:space="preserve"> VOO, AOO, DDDR, etc}</w:t>
+              <w:t xml:space="preserve">Takes desired pace mode as </w:t>
+            </w:r>
+            <w:proofErr w:type="spellStart"/>
+            <w:r>
+              <w:t>enum</w:t>
+            </w:r>
+            <w:proofErr w:type="spellEnd"/>
+            <w:r>
+              <w:t xml:space="preserve">  per Generic NBG code {VVI,</w:t>
+            </w:r>
+            <w:r>
+              <w:t xml:space="preserve"> VOO, AOO, DDDR, </w:t>
+            </w:r>
+            <w:proofErr w:type="spellStart"/>
+            <w:r>
+              <w:t>etc</w:t>
+            </w:r>
+            <w:proofErr w:type="spellEnd"/>
+            <w:r>
+              <w:t>}</w:t>
             </w:r>
             <w:r>
               <w:t xml:space="preserve"> </w:t>
@@ -3061,7 +4171,41 @@
           </w:tcPr>
           <w:p>
             <w:r>
-              <w:t>Calls setChambersSensed(enum) and setActivityResponse(enum) from Sense() class.</w:t>
+              <w:t xml:space="preserve">Calls </w:t>
+            </w:r>
+            <w:proofErr w:type="spellStart"/>
+            <w:proofErr w:type="gramStart"/>
+            <w:r>
+              <w:t>setChambersSensed</w:t>
+            </w:r>
+            <w:proofErr w:type="spellEnd"/>
+            <w:r>
+              <w:t>(</w:t>
+            </w:r>
+            <w:proofErr w:type="spellStart"/>
+            <w:proofErr w:type="gramEnd"/>
+            <w:r>
+              <w:t>enum</w:t>
+            </w:r>
+            <w:proofErr w:type="spellEnd"/>
+            <w:r>
+              <w:t xml:space="preserve">) and </w:t>
+            </w:r>
+            <w:proofErr w:type="spellStart"/>
+            <w:r>
+              <w:t>setActivityResponse</w:t>
+            </w:r>
+            <w:proofErr w:type="spellEnd"/>
+            <w:r>
+              <w:t>(</w:t>
+            </w:r>
+            <w:proofErr w:type="spellStart"/>
+            <w:r>
+              <w:t>enum</w:t>
+            </w:r>
+            <w:proofErr w:type="spellEnd"/>
+            <w:r>
+              <w:t>) from Sense() class.</w:t>
             </w:r>
           </w:p>
         </w:tc>
@@ -3075,8 +4219,14 @@
             <w:tcW w:w="2971" w:type="dxa"/>
           </w:tcPr>
           <w:p>
-            <w:r>
-              <w:t>getPaceMode()</w:t>
+            <w:proofErr w:type="spellStart"/>
+            <w:r>
+              <w:lastRenderedPageBreak/>
+              <w:t>getPaceMode</w:t>
+            </w:r>
+            <w:proofErr w:type="spellEnd"/>
+            <w:r>
+              <w:t>()</w:t>
             </w:r>
           </w:p>
         </w:tc>
@@ -3085,9 +4235,11 @@
             <w:tcW w:w="2112" w:type="dxa"/>
           </w:tcPr>
           <w:p>
+            <w:proofErr w:type="spellStart"/>
             <w:r>
               <w:t>enum</w:t>
             </w:r>
+            <w:proofErr w:type="spellEnd"/>
           </w:p>
         </w:tc>
         <w:tc>
@@ -3096,7 +4248,15 @@
           </w:tcPr>
           <w:p>
             <w:r>
-              <w:t xml:space="preserve">Returns current value of pacingMode </w:t>
+              <w:t xml:space="preserve">Returns current value of </w:t>
+            </w:r>
+            <w:proofErr w:type="spellStart"/>
+            <w:r>
+              <w:t>pacingMode</w:t>
+            </w:r>
+            <w:proofErr w:type="spellEnd"/>
+            <w:r>
+              <w:t xml:space="preserve"> </w:t>
             </w:r>
           </w:p>
         </w:tc>
@@ -3120,8 +4280,21 @@
             <w:tcW w:w="2971" w:type="dxa"/>
           </w:tcPr>
           <w:p>
-            <w:r>
-              <w:t>setPaceState(enum)</w:t>
+            <w:proofErr w:type="spellStart"/>
+            <w:r>
+              <w:t>setPaceState</w:t>
+            </w:r>
+            <w:proofErr w:type="spellEnd"/>
+            <w:r>
+              <w:t>(</w:t>
+            </w:r>
+            <w:proofErr w:type="spellStart"/>
+            <w:r>
+              <w:t>enum</w:t>
+            </w:r>
+            <w:proofErr w:type="spellEnd"/>
+            <w:r>
+              <w:t>)</w:t>
             </w:r>
           </w:p>
         </w:tc>
@@ -3141,12 +4314,21 @@
           </w:tcPr>
           <w:p>
             <w:r>
-              <w:t xml:space="preserve">Takes pace state as enum type {PERMANENT, </w:t>
-            </w:r>
-            <w:r>
-              <w:lastRenderedPageBreak/>
-              <w:t>TEMPORARY, PACE_NOW, MAGNET, POWER_ON_RESET}, sets value of pacingState</w:t>
-            </w:r>
+              <w:t xml:space="preserve">Takes pace state as </w:t>
+            </w:r>
+            <w:proofErr w:type="spellStart"/>
+            <w:r>
+              <w:t>enum</w:t>
+            </w:r>
+            <w:proofErr w:type="spellEnd"/>
+            <w:r>
+              <w:t xml:space="preserve"> type {PERMANENT, TEMPORARY, PACE_NOW, MAGNET, POWER_ON_RESET}, sets value of </w:t>
+            </w:r>
+            <w:proofErr w:type="spellStart"/>
+            <w:r>
+              <w:t>pacingState</w:t>
+            </w:r>
+            <w:proofErr w:type="spellEnd"/>
           </w:p>
         </w:tc>
         <w:tc>
@@ -3155,7 +4337,6 @@
           </w:tcPr>
           <w:p>
             <w:r>
-              <w:lastRenderedPageBreak/>
               <w:t>Triggers appropriate methods in Pace() and Pacemaker() classes</w:t>
             </w:r>
           </w:p>
@@ -3170,9 +4351,13 @@
             <w:tcW w:w="2971" w:type="dxa"/>
           </w:tcPr>
           <w:p>
-            <w:r>
-              <w:lastRenderedPageBreak/>
-              <w:t>getPaceState()</w:t>
+            <w:proofErr w:type="spellStart"/>
+            <w:r>
+              <w:t>getPaceState</w:t>
+            </w:r>
+            <w:proofErr w:type="spellEnd"/>
+            <w:r>
+              <w:t>()</w:t>
             </w:r>
           </w:p>
         </w:tc>
@@ -3181,9 +4366,11 @@
             <w:tcW w:w="2112" w:type="dxa"/>
           </w:tcPr>
           <w:p>
+            <w:proofErr w:type="spellStart"/>
             <w:r>
               <w:t>enum</w:t>
             </w:r>
+            <w:proofErr w:type="spellEnd"/>
           </w:p>
         </w:tc>
         <w:tc>
@@ -3192,8 +4379,13 @@
           </w:tcPr>
           <w:p>
             <w:r>
-              <w:t>Returns current value of pacingState</w:t>
-            </w:r>
+              <w:t xml:space="preserve">Returns current value of </w:t>
+            </w:r>
+            <w:proofErr w:type="spellStart"/>
+            <w:r>
+              <w:t>pacingState</w:t>
+            </w:r>
+            <w:proofErr w:type="spellEnd"/>
           </w:p>
         </w:tc>
         <w:tc>
@@ -3216,8 +4408,13 @@
             <w:tcW w:w="2971" w:type="dxa"/>
           </w:tcPr>
           <w:p>
-            <w:r>
-              <w:t>setHysteresisInterval(uint16_t)</w:t>
+            <w:proofErr w:type="spellStart"/>
+            <w:r>
+              <w:t>setHysteresisInterval</w:t>
+            </w:r>
+            <w:proofErr w:type="spellEnd"/>
+            <w:r>
+              <w:t>(uint16_t)</w:t>
             </w:r>
           </w:p>
         </w:tc>
@@ -3237,7 +4434,15 @@
           </w:tcPr>
           <w:p>
             <w:r>
-              <w:t>Sets vale of hysteresisInterval which defines an additional delay interval used when value of hysteresis is True</w:t>
+              <w:t xml:space="preserve">Sets vale of </w:t>
+            </w:r>
+            <w:proofErr w:type="spellStart"/>
+            <w:r>
+              <w:t>hysteresisInterval</w:t>
+            </w:r>
+            <w:proofErr w:type="spellEnd"/>
+            <w:r>
+              <w:t xml:space="preserve"> which defines an additional delay interval used when value of hysteresis is True</w:t>
             </w:r>
           </w:p>
         </w:tc>
@@ -3261,8 +4466,13 @@
             <w:tcW w:w="2971" w:type="dxa"/>
           </w:tcPr>
           <w:p>
-            <w:r>
-              <w:t>getHysteresisInterval()</w:t>
+            <w:proofErr w:type="spellStart"/>
+            <w:r>
+              <w:t>getHysteresisInterval</w:t>
+            </w:r>
+            <w:proofErr w:type="spellEnd"/>
+            <w:r>
+              <w:t>()</w:t>
             </w:r>
           </w:p>
         </w:tc>
@@ -3282,8 +4492,13 @@
           </w:tcPr>
           <w:p>
             <w:r>
-              <w:t>Returns current value of hysteresisInterval</w:t>
-            </w:r>
+              <w:t xml:space="preserve">Returns current value of </w:t>
+            </w:r>
+            <w:proofErr w:type="spellStart"/>
+            <w:r>
+              <w:t>hysteresisInterval</w:t>
+            </w:r>
+            <w:proofErr w:type="spellEnd"/>
           </w:p>
         </w:tc>
         <w:tc>
@@ -3306,8 +4521,13 @@
             <w:tcW w:w="2971" w:type="dxa"/>
           </w:tcPr>
           <w:p>
-            <w:r>
-              <w:t>setLowRateInterval(uint16_t)</w:t>
+            <w:proofErr w:type="spellStart"/>
+            <w:r>
+              <w:t>setLowRateInterval</w:t>
+            </w:r>
+            <w:proofErr w:type="spellEnd"/>
+            <w:r>
+              <w:t>(uint16_t)</w:t>
             </w:r>
           </w:p>
         </w:tc>
@@ -3327,7 +4547,15 @@
           </w:tcPr>
           <w:p>
             <w:r>
-              <w:t>Sets value of lowrateInterval that specifies maximum delay after a ventricle pace without a spontaneous sense or another pace</w:t>
+              <w:t xml:space="preserve">Sets value of </w:t>
+            </w:r>
+            <w:proofErr w:type="spellStart"/>
+            <w:r>
+              <w:t>lowrateInterval</w:t>
+            </w:r>
+            <w:proofErr w:type="spellEnd"/>
+            <w:r>
+              <w:t xml:space="preserve"> that specifies maximum delay after a ventricle pace without a spontaneous sense or another pace</w:t>
             </w:r>
           </w:p>
         </w:tc>
@@ -3351,8 +4579,13 @@
             <w:tcW w:w="2971" w:type="dxa"/>
           </w:tcPr>
           <w:p>
-            <w:r>
-              <w:t>getLowRateInterval()</w:t>
+            <w:proofErr w:type="spellStart"/>
+            <w:r>
+              <w:t>getLowRateInterval</w:t>
+            </w:r>
+            <w:proofErr w:type="spellEnd"/>
+            <w:r>
+              <w:t>()</w:t>
             </w:r>
           </w:p>
         </w:tc>
@@ -3372,8 +4605,13 @@
           </w:tcPr>
           <w:p>
             <w:r>
-              <w:t>Returns current value of lowrateInterval</w:t>
-            </w:r>
+              <w:t xml:space="preserve">Returns current value of </w:t>
+            </w:r>
+            <w:proofErr w:type="spellStart"/>
+            <w:r>
+              <w:t>lowrateInterval</w:t>
+            </w:r>
+            <w:proofErr w:type="spellEnd"/>
           </w:p>
         </w:tc>
         <w:tc>
@@ -3396,8 +4634,13 @@
             <w:tcW w:w="2971" w:type="dxa"/>
           </w:tcPr>
           <w:p>
-            <w:r>
-              <w:t>setvPaceAmp(uint16_t)</w:t>
+            <w:proofErr w:type="spellStart"/>
+            <w:r>
+              <w:t>setvPaceAmp</w:t>
+            </w:r>
+            <w:proofErr w:type="spellEnd"/>
+            <w:r>
+              <w:t>(uint16_t)</w:t>
             </w:r>
           </w:p>
         </w:tc>
@@ -3417,7 +4660,15 @@
           </w:tcPr>
           <w:p>
             <w:r>
-              <w:t xml:space="preserve">Sets value of vPaceAmp variable representing current amplitude of </w:t>
+              <w:t xml:space="preserve">Sets value of </w:t>
+            </w:r>
+            <w:proofErr w:type="spellStart"/>
+            <w:r>
+              <w:t>vPaceAmp</w:t>
+            </w:r>
+            <w:proofErr w:type="spellEnd"/>
+            <w:r>
+              <w:t xml:space="preserve"> variable representing current amplitude of </w:t>
             </w:r>
             <w:r>
               <w:t xml:space="preserve">ventricle </w:t>
@@ -3447,8 +4698,13 @@
             <w:tcW w:w="2971" w:type="dxa"/>
           </w:tcPr>
           <w:p>
-            <w:r>
-              <w:t>getvPaceAmp()</w:t>
+            <w:proofErr w:type="spellStart"/>
+            <w:r>
+              <w:t>getvPaceAmp</w:t>
+            </w:r>
+            <w:proofErr w:type="spellEnd"/>
+            <w:r>
+              <w:t>()</w:t>
             </w:r>
           </w:p>
         </w:tc>
@@ -3468,7 +4724,15 @@
           </w:tcPr>
           <w:p>
             <w:r>
-              <w:t>Returns current value of vPaceAmp variable</w:t>
+              <w:t xml:space="preserve">Returns current value of </w:t>
+            </w:r>
+            <w:proofErr w:type="spellStart"/>
+            <w:r>
+              <w:t>vPaceAmp</w:t>
+            </w:r>
+            <w:proofErr w:type="spellEnd"/>
+            <w:r>
+              <w:t xml:space="preserve"> variable</w:t>
             </w:r>
           </w:p>
         </w:tc>
@@ -3492,8 +4756,13 @@
             <w:tcW w:w="2971" w:type="dxa"/>
           </w:tcPr>
           <w:p>
-            <w:r>
-              <w:t>setvPaceWidth(uint16_t)</w:t>
+            <w:proofErr w:type="spellStart"/>
+            <w:r>
+              <w:t>setvPaceWidth</w:t>
+            </w:r>
+            <w:proofErr w:type="spellEnd"/>
+            <w:r>
+              <w:t>(uint16_t)</w:t>
             </w:r>
           </w:p>
         </w:tc>
@@ -3515,14 +4784,32 @@
             <w:r>
               <w:t xml:space="preserve">Sets value of </w:t>
             </w:r>
-            <w:r>
-              <w:t>vPaceWidth private variable representing current width of</w:t>
-            </w:r>
-            <w:r>
-              <w:t xml:space="preserve"> ventrical</w:t>
-            </w:r>
-            <w:r>
-              <w:t xml:space="preserve"> pace signal (ms)</w:t>
+            <w:proofErr w:type="spellStart"/>
+            <w:r>
+              <w:t>vPaceWidth</w:t>
+            </w:r>
+            <w:proofErr w:type="spellEnd"/>
+            <w:r>
+              <w:t xml:space="preserve"> private variable representing current width of</w:t>
+            </w:r>
+            <w:r>
+              <w:t xml:space="preserve"> </w:t>
+            </w:r>
+            <w:proofErr w:type="spellStart"/>
+            <w:r>
+              <w:t>ventrical</w:t>
+            </w:r>
+            <w:proofErr w:type="spellEnd"/>
+            <w:r>
+              <w:t xml:space="preserve"> pace signal (</w:t>
+            </w:r>
+            <w:proofErr w:type="spellStart"/>
+            <w:r>
+              <w:t>ms</w:t>
+            </w:r>
+            <w:proofErr w:type="spellEnd"/>
+            <w:r>
+              <w:t>)</w:t>
             </w:r>
           </w:p>
         </w:tc>
@@ -3546,8 +4833,13 @@
             <w:tcW w:w="2971" w:type="dxa"/>
           </w:tcPr>
           <w:p>
-            <w:r>
-              <w:t>getvPaceWidth()</w:t>
+            <w:proofErr w:type="spellStart"/>
+            <w:r>
+              <w:t>getvPaceWidth</w:t>
+            </w:r>
+            <w:proofErr w:type="spellEnd"/>
+            <w:r>
+              <w:t>()</w:t>
             </w:r>
           </w:p>
         </w:tc>
@@ -3567,8 +4859,13 @@
           </w:tcPr>
           <w:p>
             <w:r>
-              <w:t>Returns current value of vPaceWidth</w:t>
-            </w:r>
+              <w:t xml:space="preserve">Returns current value of </w:t>
+            </w:r>
+            <w:proofErr w:type="spellStart"/>
+            <w:r>
+              <w:t>vPaceWidth</w:t>
+            </w:r>
+            <w:proofErr w:type="spellEnd"/>
           </w:p>
         </w:tc>
         <w:tc>
@@ -3591,8 +4888,13 @@
             <w:tcW w:w="2971" w:type="dxa"/>
           </w:tcPr>
           <w:p>
-            <w:r>
-              <w:t>setVRP(uint16_t)</w:t>
+            <w:proofErr w:type="spellStart"/>
+            <w:r>
+              <w:t>setVRP</w:t>
+            </w:r>
+            <w:proofErr w:type="spellEnd"/>
+            <w:r>
+              <w:t>(uint16_t)</w:t>
             </w:r>
           </w:p>
         </w:tc>
@@ -3636,8 +4938,13 @@
             <w:tcW w:w="2971" w:type="dxa"/>
           </w:tcPr>
           <w:p>
-            <w:r>
-              <w:t>getVRP()</w:t>
+            <w:proofErr w:type="spellStart"/>
+            <w:r>
+              <w:t>getVRP</w:t>
+            </w:r>
+            <w:proofErr w:type="spellEnd"/>
+            <w:r>
+              <w:t>()</w:t>
             </w:r>
           </w:p>
         </w:tc>
@@ -3681,8 +4988,14 @@
             <w:tcW w:w="2971" w:type="dxa"/>
           </w:tcPr>
           <w:p>
-            <w:r>
-              <w:t>setMaxHeartRate(uint8_t)</w:t>
+            <w:proofErr w:type="spellStart"/>
+            <w:r>
+              <w:lastRenderedPageBreak/>
+              <w:t>setMaxHeartRate</w:t>
+            </w:r>
+            <w:proofErr w:type="spellEnd"/>
+            <w:r>
+              <w:t>(uint8_t)</w:t>
             </w:r>
           </w:p>
         </w:tc>
@@ -3702,7 +5015,15 @@
           </w:tcPr>
           <w:p>
             <w:r>
-              <w:t>Sets the value of maxHeartRate later used to set upper frequency of pacing</w:t>
+              <w:t xml:space="preserve">Sets the value of </w:t>
+            </w:r>
+            <w:proofErr w:type="spellStart"/>
+            <w:r>
+              <w:t>maxHeartRate</w:t>
+            </w:r>
+            <w:proofErr w:type="spellEnd"/>
+            <w:r>
+              <w:t xml:space="preserve"> later used to set upper frequency of pacing</w:t>
             </w:r>
           </w:p>
         </w:tc>
@@ -3726,9 +5047,13 @@
             <w:tcW w:w="2971" w:type="dxa"/>
           </w:tcPr>
           <w:p>
-            <w:r>
-              <w:lastRenderedPageBreak/>
-              <w:t>getMaxHeartRate()</w:t>
+            <w:proofErr w:type="spellStart"/>
+            <w:r>
+              <w:t>getMaxHeartRate</w:t>
+            </w:r>
+            <w:proofErr w:type="spellEnd"/>
+            <w:r>
+              <w:t>()</w:t>
             </w:r>
           </w:p>
         </w:tc>
@@ -3748,8 +5073,13 @@
           </w:tcPr>
           <w:p>
             <w:r>
-              <w:t>Returns current value of maxHeartRate</w:t>
-            </w:r>
+              <w:t xml:space="preserve">Returns current value of </w:t>
+            </w:r>
+            <w:proofErr w:type="spellStart"/>
+            <w:r>
+              <w:t>maxHeartRate</w:t>
+            </w:r>
+            <w:proofErr w:type="spellEnd"/>
           </w:p>
         </w:tc>
         <w:tc>
@@ -3772,8 +5102,13 @@
             <w:tcW w:w="2971" w:type="dxa"/>
           </w:tcPr>
           <w:p>
-            <w:r>
-              <w:t>setBaseHeartRate(uint8_t)</w:t>
+            <w:proofErr w:type="spellStart"/>
+            <w:r>
+              <w:t>setBaseHeartRate</w:t>
+            </w:r>
+            <w:proofErr w:type="spellEnd"/>
+            <w:r>
+              <w:t>(uint8_t)</w:t>
             </w:r>
           </w:p>
         </w:tc>
@@ -3793,7 +5128,15 @@
           </w:tcPr>
           <w:p>
             <w:r>
-              <w:t xml:space="preserve">Sets value of baseHeartRate later set to set minimum </w:t>
+              <w:t xml:space="preserve">Sets value of </w:t>
+            </w:r>
+            <w:proofErr w:type="spellStart"/>
+            <w:r>
+              <w:t>baseHeartRate</w:t>
+            </w:r>
+            <w:proofErr w:type="spellEnd"/>
+            <w:r>
+              <w:t xml:space="preserve"> later set to set minimum </w:t>
             </w:r>
             <w:r>
               <w:t xml:space="preserve">safe </w:t>
@@ -3826,8 +5169,13 @@
             <w:tcW w:w="2971" w:type="dxa"/>
           </w:tcPr>
           <w:p>
-            <w:r>
-              <w:t>getBaseHeartRate()</w:t>
+            <w:proofErr w:type="spellStart"/>
+            <w:r>
+              <w:t>getBaseHeartRate</w:t>
+            </w:r>
+            <w:proofErr w:type="spellEnd"/>
+            <w:r>
+              <w:t>()</w:t>
             </w:r>
           </w:p>
         </w:tc>
@@ -3847,8 +5195,13 @@
           </w:tcPr>
           <w:p>
             <w:r>
-              <w:t>Returns current value of baseHeartRate</w:t>
-            </w:r>
+              <w:t xml:space="preserve">Returns current value of </w:t>
+            </w:r>
+            <w:proofErr w:type="spellStart"/>
+            <w:r>
+              <w:t>baseHeartRate</w:t>
+            </w:r>
+            <w:proofErr w:type="spellEnd"/>
           </w:p>
         </w:tc>
         <w:tc>
@@ -3881,522 +5234,18 @@
     </w:p>
     <w:p>
       <w:pPr>
-        <w:spacing w:line="240" w:lineRule="auto"/>
-        <w:ind w:left="142" w:firstLine="284"/>
+        <w:keepNext/>
+        <w:ind w:left="-284"/>
       </w:pPr>
-      <w:r>
-        <w:t xml:space="preserve">The </w:t>
-      </w:r>
-      <w:r>
-        <w:t>following table</w:t>
-      </w:r>
-      <w:r>
-        <w:t xml:space="preserve"> outline the methods making up </w:t>
-      </w:r>
-      <w:r>
-        <w:t>the Java classes driving the User Interface.</w:t>
-      </w:r>
-    </w:p>
-    <w:tbl>
-      <w:tblPr>
-        <w:tblStyle w:val="TableGrid"/>
-        <w:tblW w:w="10348" w:type="dxa"/>
-        <w:tblInd w:w="-501" w:type="dxa"/>
-        <w:tblLook w:val="04A0" w:firstRow="1" w:lastRow="0" w:firstColumn="1" w:lastColumn="0" w:noHBand="0" w:noVBand="1"/>
-      </w:tblPr>
-      <w:tblGrid>
-        <w:gridCol w:w="2971"/>
-        <w:gridCol w:w="2112"/>
-        <w:gridCol w:w="2430"/>
-        <w:gridCol w:w="2835"/>
-      </w:tblGrid>
-      <w:tr>
-        <w:trPr>
-          <w:trHeight w:val="227"/>
-        </w:trPr>
-        <w:tc>
-          <w:tcPr>
-            <w:tcW w:w="2971" w:type="dxa"/>
-            <w:shd w:val="clear" w:color="auto" w:fill="D9D9D9" w:themeFill="background1" w:themeFillShade="D9"/>
-            <w:vAlign w:val="center"/>
-          </w:tcPr>
-          <w:p>
-            <w:pPr>
-              <w:jc w:val="center"/>
-              <w:rPr>
-                <w:b/>
-              </w:rPr>
-            </w:pPr>
-            <w:r>
-              <w:rPr>
-                <w:b/>
-              </w:rPr>
-              <w:t>Method Name</w:t>
-            </w:r>
-          </w:p>
-        </w:tc>
-        <w:tc>
-          <w:tcPr>
-            <w:tcW w:w="2112" w:type="dxa"/>
-            <w:shd w:val="clear" w:color="auto" w:fill="D9D9D9" w:themeFill="background1" w:themeFillShade="D9"/>
-            <w:vAlign w:val="center"/>
-          </w:tcPr>
-          <w:p>
-            <w:pPr>
-              <w:jc w:val="center"/>
-              <w:rPr>
-                <w:b/>
-              </w:rPr>
-            </w:pPr>
-            <w:r>
-              <w:rPr>
-                <w:b/>
-              </w:rPr>
-              <w:t>Return</w:t>
-            </w:r>
-            <w:r>
-              <w:rPr>
-                <w:b/>
-              </w:rPr>
-              <w:t xml:space="preserve"> Type</w:t>
-            </w:r>
-          </w:p>
-        </w:tc>
-        <w:tc>
-          <w:tcPr>
-            <w:tcW w:w="2430" w:type="dxa"/>
-            <w:shd w:val="clear" w:color="auto" w:fill="D9D9D9" w:themeFill="background1" w:themeFillShade="D9"/>
-            <w:vAlign w:val="center"/>
-          </w:tcPr>
-          <w:p>
-            <w:pPr>
-              <w:jc w:val="center"/>
-              <w:rPr>
-                <w:b/>
-              </w:rPr>
-            </w:pPr>
-            <w:r>
-              <w:rPr>
-                <w:b/>
-              </w:rPr>
-              <w:t>Description</w:t>
-            </w:r>
-          </w:p>
-        </w:tc>
-        <w:tc>
-          <w:tcPr>
-            <w:tcW w:w="2835" w:type="dxa"/>
-            <w:shd w:val="clear" w:color="auto" w:fill="D9D9D9" w:themeFill="background1" w:themeFillShade="D9"/>
-            <w:vAlign w:val="center"/>
-          </w:tcPr>
-          <w:p>
-            <w:pPr>
-              <w:jc w:val="center"/>
-              <w:rPr>
-                <w:b/>
-              </w:rPr>
-            </w:pPr>
-            <w:r>
-              <w:rPr>
-                <w:b/>
-              </w:rPr>
-              <w:t>Next Action (If action event triggered)</w:t>
-            </w:r>
-          </w:p>
-        </w:tc>
-      </w:tr>
-      <w:tr>
-        <w:trPr>
-          <w:trHeight w:val="413"/>
-        </w:trPr>
-        <w:tc>
-          <w:tcPr>
-            <w:tcW w:w="2971" w:type="dxa"/>
-          </w:tcPr>
-          <w:p/>
-        </w:tc>
-        <w:tc>
-          <w:tcPr>
-            <w:tcW w:w="2112" w:type="dxa"/>
-          </w:tcPr>
-          <w:p/>
-        </w:tc>
-        <w:tc>
-          <w:tcPr>
-            <w:tcW w:w="2430" w:type="dxa"/>
-          </w:tcPr>
-          <w:p/>
-        </w:tc>
-        <w:tc>
-          <w:tcPr>
-            <w:tcW w:w="2835" w:type="dxa"/>
-          </w:tcPr>
-          <w:p/>
-        </w:tc>
-      </w:tr>
-      <w:tr>
-        <w:trPr>
-          <w:trHeight w:val="20"/>
-        </w:trPr>
-        <w:tc>
-          <w:tcPr>
-            <w:tcW w:w="2971" w:type="dxa"/>
-          </w:tcPr>
-          <w:p/>
-        </w:tc>
-        <w:tc>
-          <w:tcPr>
-            <w:tcW w:w="2112" w:type="dxa"/>
-          </w:tcPr>
-          <w:p/>
-        </w:tc>
-        <w:tc>
-          <w:tcPr>
-            <w:tcW w:w="2430" w:type="dxa"/>
-          </w:tcPr>
-          <w:p/>
-        </w:tc>
-        <w:tc>
-          <w:tcPr>
-            <w:tcW w:w="2835" w:type="dxa"/>
-          </w:tcPr>
-          <w:p/>
-        </w:tc>
-      </w:tr>
-      <w:tr>
-        <w:trPr>
-          <w:trHeight w:val="20"/>
-        </w:trPr>
-        <w:tc>
-          <w:tcPr>
-            <w:tcW w:w="2971" w:type="dxa"/>
-          </w:tcPr>
-          <w:p/>
-        </w:tc>
-        <w:tc>
-          <w:tcPr>
-            <w:tcW w:w="2112" w:type="dxa"/>
-          </w:tcPr>
-          <w:p/>
-        </w:tc>
-        <w:tc>
-          <w:tcPr>
-            <w:tcW w:w="2430" w:type="dxa"/>
-          </w:tcPr>
-          <w:p/>
-        </w:tc>
-        <w:tc>
-          <w:tcPr>
-            <w:tcW w:w="2835" w:type="dxa"/>
-          </w:tcPr>
-          <w:p/>
-        </w:tc>
-      </w:tr>
-      <w:tr>
-        <w:trPr>
-          <w:trHeight w:val="58"/>
-        </w:trPr>
-        <w:tc>
-          <w:tcPr>
-            <w:tcW w:w="2971" w:type="dxa"/>
-          </w:tcPr>
-          <w:p/>
-        </w:tc>
-        <w:tc>
-          <w:tcPr>
-            <w:tcW w:w="2112" w:type="dxa"/>
-          </w:tcPr>
-          <w:p/>
-        </w:tc>
-        <w:tc>
-          <w:tcPr>
-            <w:tcW w:w="2430" w:type="dxa"/>
-          </w:tcPr>
-          <w:p/>
-        </w:tc>
-        <w:tc>
-          <w:tcPr>
-            <w:tcW w:w="2835" w:type="dxa"/>
-          </w:tcPr>
-          <w:p/>
-        </w:tc>
-      </w:tr>
-    </w:tbl>
-    <w:p/>
-    <w:p>
-      <w:pPr>
-        <w:pStyle w:val="Subtitle"/>
-        <w:numPr>
-          <w:ilvl w:val="1"/>
-          <w:numId w:val="1"/>
-        </w:numPr>
-        <w:spacing w:line="240" w:lineRule="auto"/>
-        <w:ind w:left="426"/>
-      </w:pPr>
-      <w:r>
-        <w:t>Design Requirements Likely to Change</w:t>
-      </w:r>
-    </w:p>
-    <w:tbl>
-      <w:tblPr>
-        <w:tblStyle w:val="TableGrid"/>
-        <w:tblW w:w="10207" w:type="dxa"/>
-        <w:tblInd w:w="-431" w:type="dxa"/>
-        <w:tblLook w:val="04A0" w:firstRow="1" w:lastRow="0" w:firstColumn="1" w:lastColumn="0" w:noHBand="0" w:noVBand="1"/>
-      </w:tblPr>
-      <w:tblGrid>
-        <w:gridCol w:w="5104"/>
-        <w:gridCol w:w="5103"/>
-      </w:tblGrid>
-      <w:tr>
-        <w:tc>
-          <w:tcPr>
-            <w:tcW w:w="5104" w:type="dxa"/>
-            <w:shd w:val="clear" w:color="auto" w:fill="D9D9D9" w:themeFill="background1" w:themeFillShade="D9"/>
-          </w:tcPr>
-          <w:p>
-            <w:pPr>
-              <w:rPr>
-                <w:b/>
-              </w:rPr>
-            </w:pPr>
-            <w:r>
-              <w:rPr>
-                <w:b/>
-              </w:rPr>
-              <w:t>Requirement</w:t>
-            </w:r>
-          </w:p>
-        </w:tc>
-        <w:tc>
-          <w:tcPr>
-            <w:tcW w:w="5103" w:type="dxa"/>
-            <w:shd w:val="clear" w:color="auto" w:fill="D9D9D9" w:themeFill="background1" w:themeFillShade="D9"/>
-          </w:tcPr>
-          <w:p>
-            <w:pPr>
-              <w:rPr>
-                <w:b/>
-              </w:rPr>
-            </w:pPr>
-            <w:r>
-              <w:rPr>
-                <w:b/>
-              </w:rPr>
-              <w:t xml:space="preserve">Reason for </w:t>
-            </w:r>
-            <w:r>
-              <w:rPr>
-                <w:b/>
-              </w:rPr>
-              <w:t xml:space="preserve">Potential </w:t>
-            </w:r>
-            <w:r>
-              <w:rPr>
-                <w:b/>
-              </w:rPr>
-              <w:t>Change</w:t>
-            </w:r>
-          </w:p>
-        </w:tc>
-      </w:tr>
-      <w:tr>
-        <w:tc>
-          <w:tcPr>
-            <w:tcW w:w="5104" w:type="dxa"/>
-          </w:tcPr>
-          <w:p/>
-        </w:tc>
-        <w:tc>
-          <w:tcPr>
-            <w:tcW w:w="5103" w:type="dxa"/>
-          </w:tcPr>
-          <w:p/>
-        </w:tc>
-      </w:tr>
-      <w:tr>
-        <w:tc>
-          <w:tcPr>
-            <w:tcW w:w="5104" w:type="dxa"/>
-          </w:tcPr>
-          <w:p/>
-        </w:tc>
-        <w:tc>
-          <w:tcPr>
-            <w:tcW w:w="5103" w:type="dxa"/>
-          </w:tcPr>
-          <w:p/>
-        </w:tc>
-      </w:tr>
-      <w:tr>
-        <w:tc>
-          <w:tcPr>
-            <w:tcW w:w="5104" w:type="dxa"/>
-          </w:tcPr>
-          <w:p/>
-        </w:tc>
-        <w:tc>
-          <w:tcPr>
-            <w:tcW w:w="5103" w:type="dxa"/>
-          </w:tcPr>
-          <w:p/>
-        </w:tc>
-      </w:tr>
-    </w:tbl>
-    <w:p/>
-    <w:p>
-      <w:pPr>
-        <w:pStyle w:val="Subtitle"/>
-        <w:numPr>
-          <w:ilvl w:val="1"/>
-          <w:numId w:val="1"/>
-        </w:numPr>
-        <w:spacing w:line="240" w:lineRule="auto"/>
-        <w:ind w:left="426"/>
-      </w:pPr>
-      <w:r>
-        <w:t>Design Decisions Likely to Change</w:t>
-      </w:r>
-    </w:p>
-    <w:tbl>
-      <w:tblPr>
-        <w:tblStyle w:val="TableGrid"/>
-        <w:tblW w:w="10207" w:type="dxa"/>
-        <w:tblInd w:w="-431" w:type="dxa"/>
-        <w:tblLook w:val="04A0" w:firstRow="1" w:lastRow="0" w:firstColumn="1" w:lastColumn="0" w:noHBand="0" w:noVBand="1"/>
-      </w:tblPr>
-      <w:tblGrid>
-        <w:gridCol w:w="5104"/>
-        <w:gridCol w:w="5103"/>
-      </w:tblGrid>
-      <w:tr>
-        <w:tc>
-          <w:tcPr>
-            <w:tcW w:w="5104" w:type="dxa"/>
-            <w:shd w:val="clear" w:color="auto" w:fill="D9D9D9" w:themeFill="background1" w:themeFillShade="D9"/>
-          </w:tcPr>
-          <w:p>
-            <w:pPr>
-              <w:rPr>
-                <w:b/>
-              </w:rPr>
-            </w:pPr>
-            <w:r>
-              <w:rPr>
-                <w:b/>
-              </w:rPr>
-              <w:t>Design Decision</w:t>
-            </w:r>
-          </w:p>
-        </w:tc>
-        <w:tc>
-          <w:tcPr>
-            <w:tcW w:w="5103" w:type="dxa"/>
-            <w:shd w:val="clear" w:color="auto" w:fill="D9D9D9" w:themeFill="background1" w:themeFillShade="D9"/>
-          </w:tcPr>
-          <w:p>
-            <w:pPr>
-              <w:rPr>
-                <w:b/>
-              </w:rPr>
-            </w:pPr>
-            <w:r>
-              <w:rPr>
-                <w:b/>
-              </w:rPr>
-              <w:t xml:space="preserve">Reason for </w:t>
-            </w:r>
-            <w:r>
-              <w:rPr>
-                <w:b/>
-              </w:rPr>
-              <w:t xml:space="preserve">Potential </w:t>
-            </w:r>
-            <w:r>
-              <w:rPr>
-                <w:b/>
-              </w:rPr>
-              <w:t>Change</w:t>
-            </w:r>
-          </w:p>
-        </w:tc>
-      </w:tr>
-      <w:tr>
-        <w:tc>
-          <w:tcPr>
-            <w:tcW w:w="5104" w:type="dxa"/>
-          </w:tcPr>
-          <w:p>
-            <w:r>
-              <w:t>Appearance and features offered on the User Interface</w:t>
-            </w:r>
-          </w:p>
-        </w:tc>
-        <w:tc>
-          <w:tcPr>
-            <w:tcW w:w="5103" w:type="dxa"/>
-          </w:tcPr>
-          <w:p>
-            <w:r>
-              <w:t>In the future, because of the relative ease with which software can be changed, features may need to be added or removed from the UI.</w:t>
-            </w:r>
-          </w:p>
-        </w:tc>
-      </w:tr>
-      <w:tr>
-        <w:tc>
-          <w:tcPr>
-            <w:tcW w:w="5104" w:type="dxa"/>
-          </w:tcPr>
-          <w:p>
-            <w:r>
-              <w:t>Checks on whether a value is in appropriate range are not implemented at this point.</w:t>
-            </w:r>
-          </w:p>
-        </w:tc>
-        <w:tc>
-          <w:tcPr>
-            <w:tcW w:w="5103" w:type="dxa"/>
-          </w:tcPr>
-          <w:p>
-            <w:r>
-              <w:t>In order to minimize risk to patients and maximize safety of the implanted device, safety checks will be written as software development progresses to ensure values changed in the device by doctors or other medical staff are within a safe operating range as outlined in the requirements.</w:t>
-            </w:r>
-          </w:p>
-        </w:tc>
-      </w:tr>
-      <w:tr>
-        <w:tc>
-          <w:tcPr>
-            <w:tcW w:w="5104" w:type="dxa"/>
-          </w:tcPr>
-          <w:p/>
-        </w:tc>
-        <w:tc>
-          <w:tcPr>
-            <w:tcW w:w="5103" w:type="dxa"/>
-          </w:tcPr>
-          <w:p/>
-        </w:tc>
-      </w:tr>
-    </w:tbl>
-    <w:p/>
-    <w:p>
-      <w:r>
-        <w:br w:type="page"/>
-      </w:r>
-    </w:p>
-    <w:p>
       <w:r>
         <w:rPr>
           <w:noProof/>
           <w:lang w:eastAsia="en-CA"/>
         </w:rPr>
-        <w:lastRenderedPageBreak/>
         <w:drawing>
-          <wp:inline distT="0" distB="0" distL="0" distR="0" wp14:anchorId="72DFE9F6" wp14:editId="58285F46">
-            <wp:extent cx="5962650" cy="2677297"/>
-            <wp:effectExtent l="190500" t="190500" r="190500" b="199390"/>
+          <wp:inline distT="0" distB="0" distL="0" distR="0" wp14:anchorId="3CEF2080" wp14:editId="3CBE9A07">
+            <wp:extent cx="5943600" cy="2668607"/>
+            <wp:effectExtent l="190500" t="190500" r="190500" b="189230"/>
             <wp:docPr id="1" name="Picture 1"/>
             <wp:cNvGraphicFramePr>
               <a:graphicFrameLocks xmlns:a="http://schemas.openxmlformats.org/drawingml/2006/main" noChangeAspect="1"/>
@@ -4428,7 +5277,7 @@
                   <pic:spPr bwMode="auto">
                     <a:xfrm>
                       <a:off x="0" y="0"/>
-                      <a:ext cx="5975579" cy="2683102"/>
+                      <a:ext cx="5943600" cy="2668607"/>
                     </a:xfrm>
                     <a:prstGeom prst="rect">
                       <a:avLst/>
@@ -4456,9 +5305,446 @@
         </w:drawing>
       </w:r>
     </w:p>
+    <w:p>
+      <w:pPr>
+        <w:pStyle w:val="Caption"/>
+      </w:pPr>
+      <w:bookmarkStart w:id="0" w:name="_Ref465452633"/>
+      <w:bookmarkStart w:id="1" w:name="_Ref465452642"/>
+      <w:r>
+        <w:t xml:space="preserve">Figure </w:t>
+      </w:r>
+      <w:r>
+        <w:fldChar w:fldCharType="begin"/>
+      </w:r>
+      <w:r>
+        <w:instrText xml:space="preserve"> SEQ Figure \* ARABIC </w:instrText>
+      </w:r>
+      <w:r>
+        <w:fldChar w:fldCharType="separate"/>
+      </w:r>
+      <w:r>
+        <w:rPr>
+          <w:noProof/>
+        </w:rPr>
+        <w:t>1</w:t>
+      </w:r>
+      <w:r>
+        <w:fldChar w:fldCharType="end"/>
+      </w:r>
+      <w:bookmarkEnd w:id="1"/>
+      <w:r>
+        <w:t xml:space="preserve"> - Prototype DCM Interface</w:t>
+      </w:r>
+      <w:bookmarkEnd w:id="0"/>
+    </w:p>
+    <w:p>
+      <w:pPr>
+        <w:ind w:firstLine="426"/>
+        <w:rPr>
+          <w:lang w:eastAsia="en-CA"/>
+        </w:rPr>
+      </w:pPr>
+      <w:r>
+        <w:rPr>
+          <w:lang w:eastAsia="en-CA"/>
+        </w:rPr>
+        <w:t xml:space="preserve">The user interface displayed above in </w:t>
+      </w:r>
+      <w:r>
+        <w:rPr>
+          <w:lang w:eastAsia="en-CA"/>
+        </w:rPr>
+        <w:fldChar w:fldCharType="begin"/>
+      </w:r>
+      <w:r>
+        <w:rPr>
+          <w:lang w:eastAsia="en-CA"/>
+        </w:rPr>
+        <w:instrText xml:space="preserve"> REF _Ref465452633 \h </w:instrText>
+      </w:r>
+      <w:r>
+        <w:rPr>
+          <w:lang w:eastAsia="en-CA"/>
+        </w:rPr>
+      </w:r>
+      <w:r>
+        <w:rPr>
+          <w:lang w:eastAsia="en-CA"/>
+        </w:rPr>
+        <w:fldChar w:fldCharType="separate"/>
+      </w:r>
+      <w:r>
+        <w:rPr>
+          <w:lang w:eastAsia="en-CA"/>
+        </w:rPr>
+        <w:fldChar w:fldCharType="end"/>
+      </w:r>
+      <w:r>
+        <w:rPr>
+          <w:lang w:eastAsia="en-CA"/>
+        </w:rPr>
+        <w:fldChar w:fldCharType="begin"/>
+      </w:r>
+      <w:r>
+        <w:rPr>
+          <w:lang w:eastAsia="en-CA"/>
+        </w:rPr>
+        <w:instrText xml:space="preserve"> REF _Ref465452642 \h </w:instrText>
+      </w:r>
+      <w:r>
+        <w:rPr>
+          <w:lang w:eastAsia="en-CA"/>
+        </w:rPr>
+      </w:r>
+      <w:r>
+        <w:rPr>
+          <w:lang w:eastAsia="en-CA"/>
+        </w:rPr>
+        <w:fldChar w:fldCharType="separate"/>
+      </w:r>
+      <w:r>
+        <w:t xml:space="preserve">Figure </w:t>
+      </w:r>
+      <w:r>
+        <w:rPr>
+          <w:noProof/>
+        </w:rPr>
+        <w:t>1</w:t>
+      </w:r>
+      <w:r>
+        <w:rPr>
+          <w:lang w:eastAsia="en-CA"/>
+        </w:rPr>
+        <w:fldChar w:fldCharType="end"/>
+      </w:r>
+      <w:r>
+        <w:rPr>
+          <w:lang w:eastAsia="en-CA"/>
+        </w:rPr>
+        <w:t xml:space="preserve"> </w:t>
+      </w:r>
+      <w:r>
+        <w:rPr>
+          <w:lang w:eastAsia="en-CA"/>
+        </w:rPr>
+        <w:t xml:space="preserve">shows an approximate layout for </w:t>
+      </w:r>
+      <w:r>
+        <w:rPr>
+          <w:lang w:eastAsia="en-CA"/>
+        </w:rPr>
+        <w:t>the computer-driven DCM to be used by qualified doctors and nurses. The interface is designed to show important information such as patient info, device ID, communication status, and battery voltage in a clean, easy to read manner. The DCM is designed to take advantage of methods and parameters in the pacemaker code in order to customize functionality for individual patient needs while maintaining information hiding constructs. All information received and transmitted by the DCM is routed through the Comm</w:t>
+      </w:r>
+      <w:r>
+        <w:rPr>
+          <w:lang w:eastAsia="en-CA"/>
+        </w:rPr>
+        <w:t>u</w:t>
+      </w:r>
+      <w:r>
+        <w:rPr>
+          <w:lang w:eastAsia="en-CA"/>
+        </w:rPr>
+        <w:t xml:space="preserve">nications() class in the pacemaker code </w:t>
+      </w:r>
+      <w:r>
+        <w:rPr>
+          <w:lang w:eastAsia="en-CA"/>
+        </w:rPr>
+        <w:t>effectively making this class and it’s methods an intermediary between the user input and the safety-critical state variables controlling the pacemaker’s overall behavior.</w:t>
+      </w:r>
+      <w:r>
+        <w:rPr>
+          <w:lang w:eastAsia="en-CA"/>
+        </w:rPr>
+        <w:t xml:space="preserve"> </w:t>
+      </w:r>
+      <w:r>
+        <w:rPr>
+          <w:lang w:eastAsia="en-CA"/>
+        </w:rPr>
+        <w:t>Changes to the look and functionality can be expected as more pacemaker functionality is added, however this intermediary behavior is expected to remain unchanged.</w:t>
+      </w:r>
+      <w:bookmarkStart w:id="2" w:name="_GoBack"/>
+      <w:bookmarkEnd w:id="2"/>
+    </w:p>
+    <w:p>
+      <w:pPr>
+        <w:ind w:left="-284"/>
+        <w:rPr>
+          <w:lang w:eastAsia="en-CA"/>
+        </w:rPr>
+      </w:pPr>
+    </w:p>
+    <w:p>
+      <w:pPr>
+        <w:pStyle w:val="Subtitle"/>
+        <w:numPr>
+          <w:ilvl w:val="1"/>
+          <w:numId w:val="1"/>
+        </w:numPr>
+        <w:spacing w:line="240" w:lineRule="auto"/>
+        <w:ind w:left="426"/>
+      </w:pPr>
+      <w:r>
+        <w:lastRenderedPageBreak/>
+        <w:t>Design Requirements Likely to Change</w:t>
+      </w:r>
+    </w:p>
+    <w:tbl>
+      <w:tblPr>
+        <w:tblStyle w:val="TableGrid"/>
+        <w:tblW w:w="10207" w:type="dxa"/>
+        <w:tblInd w:w="-431" w:type="dxa"/>
+        <w:tblLook w:val="04A0" w:firstRow="1" w:lastRow="0" w:firstColumn="1" w:lastColumn="0" w:noHBand="0" w:noVBand="1"/>
+      </w:tblPr>
+      <w:tblGrid>
+        <w:gridCol w:w="5104"/>
+        <w:gridCol w:w="5103"/>
+      </w:tblGrid>
+      <w:tr>
+        <w:tc>
+          <w:tcPr>
+            <w:tcW w:w="5104" w:type="dxa"/>
+            <w:shd w:val="clear" w:color="auto" w:fill="D9D9D9" w:themeFill="background1" w:themeFillShade="D9"/>
+          </w:tcPr>
+          <w:p>
+            <w:pPr>
+              <w:rPr>
+                <w:b/>
+              </w:rPr>
+            </w:pPr>
+            <w:r>
+              <w:rPr>
+                <w:b/>
+              </w:rPr>
+              <w:t>Requirement</w:t>
+            </w:r>
+          </w:p>
+        </w:tc>
+        <w:tc>
+          <w:tcPr>
+            <w:tcW w:w="5103" w:type="dxa"/>
+            <w:shd w:val="clear" w:color="auto" w:fill="D9D9D9" w:themeFill="background1" w:themeFillShade="D9"/>
+          </w:tcPr>
+          <w:p>
+            <w:pPr>
+              <w:rPr>
+                <w:b/>
+              </w:rPr>
+            </w:pPr>
+            <w:r>
+              <w:rPr>
+                <w:b/>
+              </w:rPr>
+              <w:t xml:space="preserve">Reason for </w:t>
+            </w:r>
+            <w:r>
+              <w:rPr>
+                <w:b/>
+              </w:rPr>
+              <w:t xml:space="preserve">Potential </w:t>
+            </w:r>
+            <w:r>
+              <w:rPr>
+                <w:b/>
+              </w:rPr>
+              <w:t>Change</w:t>
+            </w:r>
+          </w:p>
+        </w:tc>
+      </w:tr>
+      <w:tr>
+        <w:tc>
+          <w:tcPr>
+            <w:tcW w:w="5104" w:type="dxa"/>
+          </w:tcPr>
+          <w:p/>
+        </w:tc>
+        <w:tc>
+          <w:tcPr>
+            <w:tcW w:w="5103" w:type="dxa"/>
+          </w:tcPr>
+          <w:p/>
+        </w:tc>
+      </w:tr>
+      <w:tr>
+        <w:tc>
+          <w:tcPr>
+            <w:tcW w:w="5104" w:type="dxa"/>
+          </w:tcPr>
+          <w:p/>
+        </w:tc>
+        <w:tc>
+          <w:tcPr>
+            <w:tcW w:w="5103" w:type="dxa"/>
+          </w:tcPr>
+          <w:p/>
+        </w:tc>
+      </w:tr>
+      <w:tr>
+        <w:tc>
+          <w:tcPr>
+            <w:tcW w:w="5104" w:type="dxa"/>
+          </w:tcPr>
+          <w:p/>
+        </w:tc>
+        <w:tc>
+          <w:tcPr>
+            <w:tcW w:w="5103" w:type="dxa"/>
+          </w:tcPr>
+          <w:p/>
+        </w:tc>
+      </w:tr>
+    </w:tbl>
+    <w:p/>
+    <w:p>
+      <w:pPr>
+        <w:pStyle w:val="Subtitle"/>
+        <w:numPr>
+          <w:ilvl w:val="1"/>
+          <w:numId w:val="1"/>
+        </w:numPr>
+        <w:spacing w:line="240" w:lineRule="auto"/>
+        <w:ind w:left="426"/>
+      </w:pPr>
+      <w:r>
+        <w:t>Design Decisions Likely to Change</w:t>
+      </w:r>
+    </w:p>
+    <w:tbl>
+      <w:tblPr>
+        <w:tblStyle w:val="TableGrid"/>
+        <w:tblW w:w="10207" w:type="dxa"/>
+        <w:tblInd w:w="-431" w:type="dxa"/>
+        <w:tblLook w:val="04A0" w:firstRow="1" w:lastRow="0" w:firstColumn="1" w:lastColumn="0" w:noHBand="0" w:noVBand="1"/>
+      </w:tblPr>
+      <w:tblGrid>
+        <w:gridCol w:w="5104"/>
+        <w:gridCol w:w="5103"/>
+      </w:tblGrid>
+      <w:tr>
+        <w:tc>
+          <w:tcPr>
+            <w:tcW w:w="5104" w:type="dxa"/>
+            <w:shd w:val="clear" w:color="auto" w:fill="D9D9D9" w:themeFill="background1" w:themeFillShade="D9"/>
+          </w:tcPr>
+          <w:p>
+            <w:pPr>
+              <w:rPr>
+                <w:b/>
+              </w:rPr>
+            </w:pPr>
+            <w:r>
+              <w:rPr>
+                <w:b/>
+              </w:rPr>
+              <w:t>Design Decision</w:t>
+            </w:r>
+          </w:p>
+        </w:tc>
+        <w:tc>
+          <w:tcPr>
+            <w:tcW w:w="5103" w:type="dxa"/>
+            <w:shd w:val="clear" w:color="auto" w:fill="D9D9D9" w:themeFill="background1" w:themeFillShade="D9"/>
+          </w:tcPr>
+          <w:p>
+            <w:pPr>
+              <w:rPr>
+                <w:b/>
+              </w:rPr>
+            </w:pPr>
+            <w:r>
+              <w:rPr>
+                <w:b/>
+              </w:rPr>
+              <w:t xml:space="preserve">Reason for </w:t>
+            </w:r>
+            <w:r>
+              <w:rPr>
+                <w:b/>
+              </w:rPr>
+              <w:t xml:space="preserve">Potential </w:t>
+            </w:r>
+            <w:r>
+              <w:rPr>
+                <w:b/>
+              </w:rPr>
+              <w:t>Change</w:t>
+            </w:r>
+          </w:p>
+        </w:tc>
+      </w:tr>
+      <w:tr>
+        <w:tc>
+          <w:tcPr>
+            <w:tcW w:w="5104" w:type="dxa"/>
+          </w:tcPr>
+          <w:p>
+            <w:r>
+              <w:t>Appearance and features offered on the User Interface</w:t>
+            </w:r>
+          </w:p>
+        </w:tc>
+        <w:tc>
+          <w:tcPr>
+            <w:tcW w:w="5103" w:type="dxa"/>
+          </w:tcPr>
+          <w:p>
+            <w:r>
+              <w:t>In the future, because of the relative ease with which software can be changed, features may need to be added or removed from the UI.</w:t>
+            </w:r>
+          </w:p>
+        </w:tc>
+      </w:tr>
+      <w:tr>
+        <w:tc>
+          <w:tcPr>
+            <w:tcW w:w="5104" w:type="dxa"/>
+          </w:tcPr>
+          <w:p>
+            <w:r>
+              <w:t>Checks on whether a value is in appropriate range are not implemented at this point.</w:t>
+            </w:r>
+          </w:p>
+        </w:tc>
+        <w:tc>
+          <w:tcPr>
+            <w:tcW w:w="5103" w:type="dxa"/>
+          </w:tcPr>
+          <w:p>
+            <w:r>
+              <w:t>In order to minimize risk to patients and maximize safety of the implanted device, safety checks will be written as software development progresses to ensure values changed in the device by doctors or other medical staff are within a safe operating range as outlined in the requirements.</w:t>
+            </w:r>
+          </w:p>
+        </w:tc>
+      </w:tr>
+      <w:tr>
+        <w:tc>
+          <w:tcPr>
+            <w:tcW w:w="5104" w:type="dxa"/>
+          </w:tcPr>
+          <w:p/>
+        </w:tc>
+        <w:tc>
+          <w:tcPr>
+            <w:tcW w:w="5103" w:type="dxa"/>
+          </w:tcPr>
+          <w:p/>
+        </w:tc>
+      </w:tr>
+    </w:tbl>
+    <w:p/>
+    <w:p>
+      <w:r>
+        <w:br w:type="page"/>
+      </w:r>
+    </w:p>
+    <w:p/>
     <w:sectPr>
       <w:pgSz w:w="12240" w:h="15840"/>
-      <w:pgMar w:top="1134" w:right="1440" w:bottom="851" w:left="1440" w:header="680" w:footer="567" w:gutter="0"/>
+      <w:pgMar w:top="1134" w:right="1440" w:bottom="851" w:left="1418" w:header="680" w:footer="567" w:gutter="0"/>
       <w:cols w:space="616"/>
       <w:docGrid w:linePitch="360"/>
     </w:sectPr>
@@ -4533,7 +5819,7 @@
           <w:rPr>
             <w:noProof/>
           </w:rPr>
-          <w:t>8</w:t>
+          <w:t>9</w:t>
         </w:r>
         <w:r>
           <w:rPr>
@@ -6186,7 +7472,7 @@
 </file>
 
 <file path=customXml/itemProps1.xml><?xml version="1.0" encoding="utf-8"?>
-<ds:datastoreItem xmlns:ds="http://schemas.openxmlformats.org/officeDocument/2006/customXml" ds:itemID="{651922A0-E079-4EAE-9AF8-DE9143FC07FA}">
+<ds:datastoreItem xmlns:ds="http://schemas.openxmlformats.org/officeDocument/2006/customXml" ds:itemID="{88724A81-CBA8-4D39-B08C-D79232D0EA5B}">
   <ds:schemaRefs>
     <ds:schemaRef ds:uri="http://schemas.openxmlformats.org/officeDocument/2006/bibliography"/>
   </ds:schemaRefs>

</xml_diff>

<commit_message>
added design & requirements changes descriptions
</commit_message>
<xml_diff>
--- a/docs/UML_Class_Diagrams.docx
+++ b/docs/UML_Class_Diagrams.docx
@@ -185,7 +185,6 @@
                 <w:b/>
               </w:rPr>
             </w:pPr>
-            <w:proofErr w:type="spellStart"/>
             <w:r>
               <w:rPr>
                 <w:b/>
@@ -193,7 +192,6 @@
               </w:rPr>
               <w:t>class_name</w:t>
             </w:r>
-            <w:proofErr w:type="spellEnd"/>
           </w:p>
         </w:tc>
       </w:tr>
@@ -281,43 +279,23 @@
             <w:tcW w:w="4106" w:type="dxa"/>
           </w:tcPr>
           <w:p>
-            <w:proofErr w:type="spellStart"/>
-            <w:r>
-              <w:t>patientFirstName</w:t>
-            </w:r>
-            <w:proofErr w:type="spellEnd"/>
-            <w:r>
-              <w:t>: private string</w:t>
-            </w:r>
-          </w:p>
-          <w:p>
-            <w:proofErr w:type="spellStart"/>
-            <w:r>
-              <w:t>patientLastName</w:t>
-            </w:r>
-            <w:proofErr w:type="spellEnd"/>
-            <w:r>
-              <w:t>: private string</w:t>
-            </w:r>
-          </w:p>
-          <w:p>
-            <w:proofErr w:type="spellStart"/>
-            <w:r>
-              <w:t>patientAge</w:t>
-            </w:r>
-            <w:proofErr w:type="spellEnd"/>
-            <w:r>
-              <w:t>: private uint18_t</w:t>
-            </w:r>
-          </w:p>
-          <w:p>
-            <w:proofErr w:type="spellStart"/>
-            <w:r>
-              <w:t>doctorNotes</w:t>
-            </w:r>
-            <w:proofErr w:type="spellEnd"/>
-            <w:r>
-              <w:t>: private string</w:t>
+            <w:r>
+              <w:t>patientFirstName: private string</w:t>
+            </w:r>
+          </w:p>
+          <w:p>
+            <w:r>
+              <w:t>patientLastName: private string</w:t>
+            </w:r>
+          </w:p>
+          <w:p>
+            <w:r>
+              <w:t>patientAge: private uint18_t</w:t>
+            </w:r>
+          </w:p>
+          <w:p>
+            <w:r>
+              <w:t>doctorNotes: private string</w:t>
             </w:r>
           </w:p>
         </w:tc>
@@ -380,441 +358,248 @@
             <w:tcW w:w="4106" w:type="dxa"/>
           </w:tcPr>
           <w:p>
-            <w:proofErr w:type="spellStart"/>
-            <w:r>
-              <w:t>deviceID</w:t>
-            </w:r>
-            <w:proofErr w:type="spellEnd"/>
-            <w:r>
-              <w:t>: private</w:t>
+            <w:r>
+              <w:t>deviceID: private</w:t>
+            </w:r>
+            <w:r>
+              <w:t xml:space="preserve"> const</w:t>
             </w:r>
             <w:r>
               <w:t xml:space="preserve"> </w:t>
             </w:r>
-            <w:proofErr w:type="spellStart"/>
-            <w:r>
-              <w:t>const</w:t>
-            </w:r>
-            <w:proofErr w:type="spellEnd"/>
-            <w:r>
-              <w:t xml:space="preserve"> </w:t>
-            </w:r>
             <w:r>
               <w:t>string</w:t>
             </w:r>
           </w:p>
           <w:p>
-            <w:proofErr w:type="spellStart"/>
             <w:r>
               <w:t>deviceI</w:t>
             </w:r>
             <w:r>
-              <w:t>mplantDate</w:t>
-            </w:r>
-            <w:proofErr w:type="spellEnd"/>
-            <w:r>
-              <w:t xml:space="preserve">: </w:t>
+              <w:t xml:space="preserve">mplantDate: </w:t>
+            </w:r>
+            <w:r>
+              <w:t>private const string</w:t>
+            </w:r>
+          </w:p>
+          <w:p>
+            <w:r>
+              <w:t>leadImplantDate: private const string</w:t>
+            </w:r>
+          </w:p>
+          <w:p>
+            <w:r>
+              <w:t>replaceBattVoltage: p</w:t>
+            </w:r>
+            <w:r>
+              <w:t>rotected</w:t>
+            </w:r>
+            <w:r>
+              <w:t xml:space="preserve"> const float</w:t>
+            </w:r>
+          </w:p>
+          <w:p>
+            <w:r>
+              <w:t xml:space="preserve">batteryVoltage: </w:t>
+            </w:r>
+            <w:r>
+              <w:t>protected</w:t>
+            </w:r>
+            <w:r>
+              <w:t xml:space="preserve"> float</w:t>
+            </w:r>
+          </w:p>
+          <w:p>
+            <w:r>
+              <w:t>cardiacEvents: protected [Object]</w:t>
+            </w:r>
+          </w:p>
+          <w:p>
+            <w:r>
+              <w:t>lead</w:t>
+            </w:r>
+            <w:r>
+              <w:t>Impedance: protected float</w:t>
+            </w:r>
+          </w:p>
+          <w:p>
+            <w:r>
+              <w:t>leadImpedanceThreshold: private float</w:t>
+            </w:r>
+          </w:p>
+          <w:p>
+            <w:r>
+              <w:t>leadOne</w:t>
+            </w:r>
+            <w:r>
+              <w:t>In</w:t>
+            </w:r>
+            <w:r>
+              <w:t xml:space="preserve">Pin: </w:t>
             </w:r>
             <w:r>
               <w:t xml:space="preserve">private </w:t>
             </w:r>
-            <w:proofErr w:type="spellStart"/>
-            <w:r>
-              <w:t>const</w:t>
-            </w:r>
-            <w:proofErr w:type="spellEnd"/>
-            <w:r>
-              <w:t xml:space="preserve"> string</w:t>
-            </w:r>
-          </w:p>
-          <w:p>
-            <w:proofErr w:type="spellStart"/>
-            <w:r>
-              <w:t>leadImplantDate</w:t>
-            </w:r>
-            <w:proofErr w:type="spellEnd"/>
-            <w:r>
-              <w:t xml:space="preserve">: private </w:t>
-            </w:r>
-            <w:proofErr w:type="spellStart"/>
-            <w:r>
-              <w:t>const</w:t>
-            </w:r>
-            <w:proofErr w:type="spellEnd"/>
-            <w:r>
-              <w:t xml:space="preserve"> string</w:t>
-            </w:r>
-          </w:p>
-          <w:p>
-            <w:proofErr w:type="spellStart"/>
-            <w:r>
-              <w:t>replaceBattVoltage</w:t>
-            </w:r>
-            <w:proofErr w:type="spellEnd"/>
-            <w:r>
-              <w:t>: p</w:t>
-            </w:r>
-            <w:r>
-              <w:t>rotected</w:t>
-            </w:r>
-            <w:r>
-              <w:t xml:space="preserve"> </w:t>
-            </w:r>
-            <w:proofErr w:type="spellStart"/>
-            <w:r>
-              <w:t>const</w:t>
-            </w:r>
-            <w:proofErr w:type="spellEnd"/>
-            <w:r>
-              <w:t xml:space="preserve"> float</w:t>
-            </w:r>
-          </w:p>
-          <w:p>
-            <w:proofErr w:type="spellStart"/>
-            <w:r>
-              <w:t>batteryVoltage</w:t>
-            </w:r>
-            <w:proofErr w:type="spellEnd"/>
-            <w:r>
-              <w:t xml:space="preserve">: </w:t>
+            <w:r>
+              <w:t>enum</w:t>
+            </w:r>
+          </w:p>
+          <w:p>
+            <w:r>
+              <w:t>leadTwo</w:t>
+            </w:r>
+            <w:r>
+              <w:t>In</w:t>
+            </w:r>
+            <w:r>
+              <w:t xml:space="preserve">Pin: </w:t>
+            </w:r>
+            <w:r>
+              <w:t xml:space="preserve">private </w:t>
+            </w:r>
+            <w:r>
+              <w:t>enum</w:t>
+            </w:r>
+          </w:p>
+          <w:p>
+            <w:r>
+              <w:t xml:space="preserve">leadOneOutPin: </w:t>
+            </w:r>
+            <w:r>
+              <w:t xml:space="preserve">private </w:t>
+            </w:r>
+            <w:r>
+              <w:t>enum</w:t>
+            </w:r>
+          </w:p>
+          <w:p>
+            <w:r>
+              <w:t xml:space="preserve">leadTwoOutPin: </w:t>
+            </w:r>
+            <w:r>
+              <w:t xml:space="preserve">private </w:t>
+            </w:r>
+            <w:r>
+              <w:t>enum</w:t>
+            </w:r>
+          </w:p>
+          <w:p>
+            <w:r>
+              <w:t xml:space="preserve">maxVOut: </w:t>
+            </w:r>
+            <w:r>
+              <w:t xml:space="preserve">private </w:t>
+            </w:r>
+            <w:r>
+              <w:t>float</w:t>
+            </w:r>
+          </w:p>
+          <w:p>
+            <w:r>
+              <w:t xml:space="preserve">comPort: </w:t>
+            </w:r>
+            <w:r>
+              <w:t xml:space="preserve">private </w:t>
+            </w:r>
+            <w:r>
+              <w:t>uint8_t</w:t>
+            </w:r>
+          </w:p>
+          <w:p>
+            <w:r>
+              <w:t xml:space="preserve">txRegister: </w:t>
+            </w:r>
+            <w:r>
+              <w:t xml:space="preserve">private </w:t>
+            </w:r>
+            <w:r>
+              <w:t>uint8_t</w:t>
+            </w:r>
+          </w:p>
+          <w:p>
+            <w:r>
+              <w:t xml:space="preserve">rxRegister: </w:t>
+            </w:r>
+            <w:r>
+              <w:t xml:space="preserve"> private </w:t>
+            </w:r>
+            <w:r>
+              <w:t>uint8_t</w:t>
+            </w:r>
+          </w:p>
+        </w:tc>
+      </w:tr>
+      <w:tr>
+        <w:tc>
+          <w:tcPr>
+            <w:tcW w:w="4106" w:type="dxa"/>
+          </w:tcPr>
+          <w:p>
+            <w:r>
+              <w:t xml:space="preserve">setLeadPins([enum]): </w:t>
             </w:r>
             <w:r>
               <w:t>protected</w:t>
             </w:r>
             <w:r>
-              <w:t xml:space="preserve"> float</w:t>
-            </w:r>
-          </w:p>
-          <w:p>
-            <w:proofErr w:type="spellStart"/>
-            <w:r>
-              <w:t>cardiacEvents</w:t>
-            </w:r>
-            <w:proofErr w:type="spellEnd"/>
-            <w:r>
-              <w:t>: protected [Object]</w:t>
-            </w:r>
-          </w:p>
-          <w:p>
-            <w:proofErr w:type="spellStart"/>
-            <w:r>
-              <w:t>lead</w:t>
-            </w:r>
-            <w:r>
-              <w:t>Impedance</w:t>
-            </w:r>
-            <w:proofErr w:type="spellEnd"/>
-            <w:r>
-              <w:t>: protected float</w:t>
-            </w:r>
-          </w:p>
-          <w:p>
-            <w:proofErr w:type="spellStart"/>
-            <w:r>
-              <w:t>leadImpedanceThreshold</w:t>
-            </w:r>
-            <w:proofErr w:type="spellEnd"/>
-            <w:r>
-              <w:t>: private float</w:t>
-            </w:r>
-          </w:p>
-          <w:p>
-            <w:proofErr w:type="spellStart"/>
-            <w:r>
-              <w:t>leadOne</w:t>
-            </w:r>
-            <w:r>
-              <w:t>In</w:t>
-            </w:r>
-            <w:r>
-              <w:t>Pin</w:t>
-            </w:r>
-            <w:proofErr w:type="spellEnd"/>
-            <w:r>
-              <w:t xml:space="preserve">: </w:t>
-            </w:r>
-            <w:r>
-              <w:t xml:space="preserve">private </w:t>
-            </w:r>
-            <w:proofErr w:type="spellStart"/>
-            <w:r>
-              <w:t>enum</w:t>
-            </w:r>
-            <w:proofErr w:type="spellEnd"/>
-          </w:p>
-          <w:p>
-            <w:proofErr w:type="spellStart"/>
-            <w:r>
-              <w:t>leadTwo</w:t>
-            </w:r>
-            <w:r>
-              <w:t>In</w:t>
-            </w:r>
-            <w:r>
-              <w:t>Pin</w:t>
-            </w:r>
-            <w:proofErr w:type="spellEnd"/>
-            <w:r>
-              <w:t xml:space="preserve">: </w:t>
-            </w:r>
-            <w:r>
-              <w:t xml:space="preserve">private </w:t>
-            </w:r>
-            <w:proofErr w:type="spellStart"/>
-            <w:r>
-              <w:t>enum</w:t>
-            </w:r>
-            <w:proofErr w:type="spellEnd"/>
-          </w:p>
-          <w:p>
-            <w:proofErr w:type="spellStart"/>
-            <w:r>
-              <w:t>leadOneOutPin</w:t>
-            </w:r>
-            <w:proofErr w:type="spellEnd"/>
-            <w:r>
-              <w:t xml:space="preserve">: </w:t>
-            </w:r>
-            <w:r>
-              <w:t xml:space="preserve">private </w:t>
-            </w:r>
-            <w:proofErr w:type="spellStart"/>
-            <w:r>
-              <w:t>enum</w:t>
-            </w:r>
-            <w:proofErr w:type="spellEnd"/>
-          </w:p>
-          <w:p>
-            <w:proofErr w:type="spellStart"/>
-            <w:r>
-              <w:t>leadTwoOutPin</w:t>
-            </w:r>
-            <w:proofErr w:type="spellEnd"/>
-            <w:r>
-              <w:t xml:space="preserve">: </w:t>
-            </w:r>
-            <w:r>
-              <w:t xml:space="preserve">private </w:t>
-            </w:r>
-            <w:proofErr w:type="spellStart"/>
-            <w:r>
-              <w:t>enum</w:t>
-            </w:r>
-            <w:proofErr w:type="spellEnd"/>
-          </w:p>
-          <w:p>
-            <w:proofErr w:type="spellStart"/>
-            <w:r>
-              <w:t>maxVOut</w:t>
-            </w:r>
-            <w:proofErr w:type="spellEnd"/>
-            <w:r>
-              <w:t xml:space="preserve">: </w:t>
-            </w:r>
-            <w:r>
-              <w:t xml:space="preserve">private </w:t>
-            </w:r>
-            <w:r>
-              <w:t>float</w:t>
-            </w:r>
-          </w:p>
-          <w:p>
-            <w:proofErr w:type="spellStart"/>
-            <w:r>
-              <w:t>comPort</w:t>
-            </w:r>
-            <w:proofErr w:type="spellEnd"/>
-            <w:r>
-              <w:t xml:space="preserve">: </w:t>
-            </w:r>
-            <w:r>
-              <w:t xml:space="preserve">private </w:t>
-            </w:r>
-            <w:r>
-              <w:t>uint8_t</w:t>
-            </w:r>
-          </w:p>
-          <w:p>
-            <w:proofErr w:type="spellStart"/>
-            <w:r>
-              <w:t>txRegister</w:t>
-            </w:r>
-            <w:proofErr w:type="spellEnd"/>
-            <w:r>
-              <w:t xml:space="preserve">: </w:t>
-            </w:r>
-            <w:r>
-              <w:t xml:space="preserve">private </w:t>
-            </w:r>
-            <w:r>
-              <w:t>uint8_t</w:t>
-            </w:r>
-          </w:p>
-          <w:p>
-            <w:proofErr w:type="spellStart"/>
-            <w:r>
-              <w:t>rxRegister</w:t>
-            </w:r>
-            <w:proofErr w:type="spellEnd"/>
-            <w:r>
-              <w:t xml:space="preserve">: </w:t>
-            </w:r>
-            <w:r>
-              <w:t xml:space="preserve"> private </w:t>
-            </w:r>
-            <w:r>
-              <w:t>uint8_t</w:t>
-            </w:r>
-          </w:p>
-        </w:tc>
-      </w:tr>
-      <w:tr>
-        <w:tc>
-          <w:tcPr>
-            <w:tcW w:w="4106" w:type="dxa"/>
-          </w:tcPr>
-          <w:p>
-            <w:proofErr w:type="spellStart"/>
-            <w:r>
-              <w:t>setLeadPins</w:t>
-            </w:r>
-            <w:proofErr w:type="spellEnd"/>
-            <w:r>
-              <w:t>([</w:t>
-            </w:r>
-            <w:proofErr w:type="spellStart"/>
-            <w:r>
-              <w:t>enum</w:t>
-            </w:r>
-            <w:proofErr w:type="spellEnd"/>
-            <w:r>
-              <w:t xml:space="preserve">]): </w:t>
-            </w:r>
-            <w:r>
-              <w:t>protected</w:t>
-            </w:r>
-            <w:r>
               <w:t xml:space="preserve"> void</w:t>
             </w:r>
           </w:p>
           <w:p>
-            <w:proofErr w:type="spellStart"/>
-            <w:r>
-              <w:t>getLeadPins</w:t>
-            </w:r>
-            <w:proofErr w:type="spellEnd"/>
-            <w:r>
-              <w:t>(</w:t>
+            <w:r>
+              <w:t>getLeadPins(</w:t>
             </w:r>
             <w:r>
               <w:t>): protected</w:t>
             </w:r>
             <w:r>
-              <w:t xml:space="preserve"> [</w:t>
-            </w:r>
-            <w:proofErr w:type="spellStart"/>
-            <w:r>
-              <w:t>enum</w:t>
-            </w:r>
-            <w:proofErr w:type="spellEnd"/>
-            <w:r>
-              <w:t>]</w:t>
-            </w:r>
-          </w:p>
-          <w:p>
-            <w:proofErr w:type="spellStart"/>
-            <w:r>
-              <w:t>setMaxVOut</w:t>
-            </w:r>
-            <w:proofErr w:type="spellEnd"/>
-            <w:r>
-              <w:t>(uint16_t): protected void</w:t>
-            </w:r>
-          </w:p>
-          <w:p>
-            <w:proofErr w:type="spellStart"/>
-            <w:r>
-              <w:t>getMaxVOut</w:t>
-            </w:r>
-            <w:proofErr w:type="spellEnd"/>
-            <w:r>
-              <w:t xml:space="preserve">(): protected uint16_t </w:t>
-            </w:r>
-          </w:p>
-          <w:p>
-            <w:proofErr w:type="spellStart"/>
-            <w:r>
-              <w:t>setTxRxReg</w:t>
-            </w:r>
-            <w:proofErr w:type="spellEnd"/>
-            <w:r>
-              <w:t>([uint8_t]): protected void</w:t>
-            </w:r>
-          </w:p>
-          <w:p>
-            <w:proofErr w:type="spellStart"/>
-            <w:r>
-              <w:t>getTxRxReg</w:t>
-            </w:r>
-            <w:proofErr w:type="spellEnd"/>
-            <w:r>
-              <w:t>(): protected [uint8_t]</w:t>
-            </w:r>
-          </w:p>
-          <w:p>
-            <w:proofErr w:type="spellStart"/>
-            <w:r>
-              <w:t>voltageTest</w:t>
-            </w:r>
-            <w:proofErr w:type="spellEnd"/>
-            <w:r>
-              <w:t>(float): protected float</w:t>
-            </w:r>
-          </w:p>
-          <w:p>
-            <w:proofErr w:type="spellStart"/>
-            <w:r>
-              <w:t>getCardiacEvents</w:t>
-            </w:r>
-            <w:proofErr w:type="spellEnd"/>
-            <w:r>
-              <w:t>(): public Object</w:t>
-            </w:r>
-          </w:p>
-          <w:p>
-            <w:proofErr w:type="spellStart"/>
-            <w:r>
-              <w:t>clearCardiacEvents</w:t>
-            </w:r>
-            <w:proofErr w:type="spellEnd"/>
-            <w:r>
-              <w:t>(): private void</w:t>
-            </w:r>
-          </w:p>
-          <w:p>
-            <w:proofErr w:type="spellStart"/>
-            <w:r>
-              <w:t>getLeadImpedance</w:t>
-            </w:r>
-            <w:proofErr w:type="spellEnd"/>
-            <w:r>
-              <w:t>(): protected float</w:t>
-            </w:r>
-          </w:p>
-          <w:p>
-            <w:proofErr w:type="spellStart"/>
-            <w:r>
-              <w:t>getBatteryStatus</w:t>
-            </w:r>
-            <w:proofErr w:type="spellEnd"/>
-            <w:r>
-              <w:t xml:space="preserve">(): public </w:t>
-            </w:r>
-            <w:proofErr w:type="spellStart"/>
-            <w:r>
-              <w:t>enum</w:t>
-            </w:r>
-            <w:proofErr w:type="spellEnd"/>
+              <w:t xml:space="preserve"> [enum]</w:t>
+            </w:r>
+          </w:p>
+          <w:p>
+            <w:r>
+              <w:t>setMaxVOut(uint16_t): protected void</w:t>
+            </w:r>
+          </w:p>
+          <w:p>
+            <w:r>
+              <w:t xml:space="preserve">getMaxVOut(): protected uint16_t </w:t>
+            </w:r>
+          </w:p>
+          <w:p>
+            <w:r>
+              <w:t>setTxRxReg([uint8_t]): protected void</w:t>
+            </w:r>
+          </w:p>
+          <w:p>
+            <w:r>
+              <w:t>getTxRxReg(): protected [uint8_t]</w:t>
+            </w:r>
+          </w:p>
+          <w:p>
+            <w:r>
+              <w:t>voltageTest(float): protected float</w:t>
+            </w:r>
+          </w:p>
+          <w:p>
+            <w:r>
+              <w:t>getCardiacEvents(): public Object</w:t>
+            </w:r>
+          </w:p>
+          <w:p>
+            <w:r>
+              <w:t>clearCardiacEvents(): private void</w:t>
+            </w:r>
+          </w:p>
+          <w:p>
+            <w:r>
+              <w:t>getLeadImpedance(): protected float</w:t>
+            </w:r>
+          </w:p>
+          <w:p>
+            <w:r>
+              <w:t>getBatteryStatus(): public enum</w:t>
+            </w:r>
           </w:p>
         </w:tc>
       </w:tr>
@@ -827,7 +612,7 @@
     <w:tbl>
       <w:tblPr>
         <w:tblStyle w:val="TableGrid"/>
-        <w:tblpPr w:leftFromText="180" w:rightFromText="180" w:vertAnchor="text" w:horzAnchor="margin" w:tblpXSpec="right" w:tblpY="378"/>
+        <w:tblpPr w:leftFromText="180" w:rightFromText="180" w:vertAnchor="text" w:horzAnchor="margin" w:tblpXSpec="right" w:tblpY="438"/>
         <w:tblW w:w="4531" w:type="dxa"/>
         <w:tblLook w:val="04A0" w:firstRow="1" w:lastRow="0" w:firstColumn="1" w:lastColumn="0" w:noHBand="0" w:noVBand="1"/>
       </w:tblPr>
@@ -866,59 +651,34 @@
             <w:tcW w:w="4531" w:type="dxa"/>
           </w:tcPr>
           <w:p>
-            <w:proofErr w:type="spellStart"/>
-            <w:r>
-              <w:t>i_CommIn</w:t>
-            </w:r>
-            <w:proofErr w:type="spellEnd"/>
-            <w:r>
-              <w:t>: [16bytes]</w:t>
-            </w:r>
-          </w:p>
-          <w:p>
-            <w:proofErr w:type="spellStart"/>
+            <w:r>
+              <w:t>i_CommIn: [16bytes]</w:t>
+            </w:r>
+          </w:p>
+          <w:p>
             <w:r>
               <w:t>vR</w:t>
             </w:r>
             <w:r>
-              <w:t>aw</w:t>
-            </w:r>
-            <w:proofErr w:type="spellEnd"/>
-            <w:r>
-              <w:t>: uint16_t</w:t>
-            </w:r>
-          </w:p>
-          <w:p>
-            <w:proofErr w:type="spellStart"/>
+              <w:t>aw: uint16_t</w:t>
+            </w:r>
+          </w:p>
+          <w:p>
             <w:r>
               <w:t>f_M</w:t>
             </w:r>
             <w:r>
-              <w:t>marker</w:t>
-            </w:r>
-            <w:proofErr w:type="spellEnd"/>
-            <w:r>
-              <w:t>: uint16_t</w:t>
-            </w:r>
-          </w:p>
-          <w:p>
-            <w:proofErr w:type="spellStart"/>
-            <w:r>
-              <w:t>o_CommOut</w:t>
-            </w:r>
-            <w:proofErr w:type="spellEnd"/>
-            <w:r>
-              <w:t>: uint8_t</w:t>
-            </w:r>
-          </w:p>
-          <w:p>
-            <w:proofErr w:type="spellStart"/>
-            <w:r>
-              <w:t>baudRate</w:t>
-            </w:r>
-            <w:proofErr w:type="spellEnd"/>
-            <w:r>
-              <w:t>: uint32_t</w:t>
+              <w:t>marker: uint16_t</w:t>
+            </w:r>
+          </w:p>
+          <w:p>
+            <w:r>
+              <w:t>o_CommOut: uint8_t</w:t>
+            </w:r>
+          </w:p>
+          <w:p>
+            <w:r>
+              <w:t>baudRate: uint32_t</w:t>
             </w:r>
           </w:p>
         </w:tc>
@@ -929,69 +689,37 @@
             <w:tcW w:w="4531" w:type="dxa"/>
           </w:tcPr>
           <w:p>
-            <w:proofErr w:type="spellStart"/>
-            <w:r>
-              <w:t>connectDCM</w:t>
-            </w:r>
-            <w:proofErr w:type="spellEnd"/>
-            <w:r>
-              <w:t xml:space="preserve">(): private </w:t>
-            </w:r>
-            <w:proofErr w:type="spellStart"/>
+            <w:r>
+              <w:t>connectDCM(): private bool</w:t>
+            </w:r>
+          </w:p>
+          <w:p>
+            <w:r>
+              <w:t xml:space="preserve">sendEGM(): private </w:t>
+            </w:r>
             <w:r>
               <w:t>bool</w:t>
             </w:r>
-            <w:proofErr w:type="spellEnd"/>
-          </w:p>
-          <w:p>
-            <w:proofErr w:type="spellStart"/>
-            <w:r>
-              <w:t>sendEGM</w:t>
-            </w:r>
-            <w:proofErr w:type="spellEnd"/>
-            <w:r>
-              <w:t xml:space="preserve">(): private </w:t>
-            </w:r>
-            <w:proofErr w:type="spellStart"/>
-            <w:r>
-              <w:t>bool</w:t>
-            </w:r>
-            <w:proofErr w:type="spellEnd"/>
-          </w:p>
-          <w:p>
-            <w:proofErr w:type="spellStart"/>
-            <w:r>
-              <w:t>initEGM</w:t>
-            </w:r>
-            <w:proofErr w:type="spellEnd"/>
-            <w:r>
-              <w:t>(): public void</w:t>
-            </w:r>
-          </w:p>
-          <w:p>
-            <w:proofErr w:type="spellStart"/>
+          </w:p>
+          <w:p>
+            <w:r>
+              <w:t>initEGM(): public void</w:t>
+            </w:r>
+          </w:p>
+          <w:p>
             <w:r>
               <w:t>recieve</w:t>
             </w:r>
             <w:r>
-              <w:t>DeviceInfo</w:t>
-            </w:r>
-            <w:proofErr w:type="spellEnd"/>
-            <w:r>
-              <w:t>(): protected [string]</w:t>
-            </w:r>
-          </w:p>
-          <w:p>
-            <w:proofErr w:type="spellStart"/>
+              <w:t>DeviceInfo(): protected [string]</w:t>
+            </w:r>
+          </w:p>
+          <w:p>
             <w:r>
               <w:t>transmit</w:t>
             </w:r>
             <w:r>
-              <w:t>DeviceInfo</w:t>
-            </w:r>
-            <w:proofErr w:type="spellEnd"/>
-            <w:r>
-              <w:t>([string]): private void</w:t>
+              <w:t>DeviceInfo([string]): private void</w:t>
             </w:r>
           </w:p>
         </w:tc>
@@ -1041,233 +769,89 @@
             <w:tcW w:w="4531" w:type="dxa"/>
           </w:tcPr>
           <w:p>
-            <w:proofErr w:type="spellStart"/>
-            <w:r>
-              <w:t>chambersSensed</w:t>
-            </w:r>
-            <w:proofErr w:type="spellEnd"/>
-            <w:r>
-              <w:t xml:space="preserve">: private </w:t>
-            </w:r>
-            <w:proofErr w:type="spellStart"/>
-            <w:r>
-              <w:t>enum</w:t>
-            </w:r>
-            <w:proofErr w:type="spellEnd"/>
-          </w:p>
-          <w:p>
-            <w:proofErr w:type="spellStart"/>
-            <w:r>
-              <w:t>activityResponse</w:t>
-            </w:r>
-            <w:proofErr w:type="spellEnd"/>
-            <w:r>
-              <w:t xml:space="preserve">: private </w:t>
-            </w:r>
-            <w:proofErr w:type="spellStart"/>
-            <w:r>
-              <w:t>enum</w:t>
-            </w:r>
-            <w:proofErr w:type="spellEnd"/>
-          </w:p>
-          <w:p>
-            <w:proofErr w:type="spellStart"/>
-            <w:r>
-              <w:t>magnetInPlace</w:t>
-            </w:r>
-            <w:proofErr w:type="spellEnd"/>
-            <w:r>
-              <w:t xml:space="preserve">: private </w:t>
-            </w:r>
-            <w:proofErr w:type="spellStart"/>
+            <w:r>
+              <w:t>chambersSensed: private enum</w:t>
+            </w:r>
+          </w:p>
+          <w:p>
+            <w:r>
+              <w:t>activityResponse: private enum</w:t>
+            </w:r>
+          </w:p>
+          <w:p>
+            <w:r>
+              <w:t>magnetInPlace: private bool</w:t>
+            </w:r>
+          </w:p>
+          <w:p>
+            <w:r>
+              <w:t>activityThreshold: private enum</w:t>
+            </w:r>
+          </w:p>
+          <w:p>
+            <w:r>
+              <w:t>maxSensorRate: protected uint16_t</w:t>
+            </w:r>
+          </w:p>
+        </w:tc>
+      </w:tr>
+      <w:tr>
+        <w:tc>
+          <w:tcPr>
+            <w:tcW w:w="4531" w:type="dxa"/>
+          </w:tcPr>
+          <w:p>
+            <w:r>
+              <w:t>setChambersSensed(enum): protected void</w:t>
+            </w:r>
+          </w:p>
+          <w:p>
+            <w:r>
+              <w:t>getChambersSensed(): public enum</w:t>
+            </w:r>
+          </w:p>
+          <w:p>
+            <w:r>
+              <w:t>setActivityResponse(enum): protected void</w:t>
+            </w:r>
+          </w:p>
+          <w:p>
+            <w:r>
+              <w:t>getActivityResponse(): public enum</w:t>
+            </w:r>
+          </w:p>
+          <w:p>
+            <w:r>
+              <w:t>setMagnetInPlace(bool): protected void</w:t>
+            </w:r>
+          </w:p>
+          <w:p>
+            <w:r>
+              <w:t xml:space="preserve">getMagnetInPlace(): public </w:t>
+            </w:r>
             <w:r>
               <w:t>bool</w:t>
             </w:r>
-            <w:proofErr w:type="spellEnd"/>
-          </w:p>
-          <w:p>
-            <w:proofErr w:type="spellStart"/>
-            <w:r>
-              <w:t>activityThreshold</w:t>
-            </w:r>
-            <w:proofErr w:type="spellEnd"/>
-            <w:r>
-              <w:t xml:space="preserve">: private </w:t>
-            </w:r>
-            <w:proofErr w:type="spellStart"/>
-            <w:r>
-              <w:t>enum</w:t>
-            </w:r>
-            <w:proofErr w:type="spellEnd"/>
-          </w:p>
-          <w:p>
-            <w:proofErr w:type="spellStart"/>
-            <w:r>
-              <w:t>maxSensorRate</w:t>
-            </w:r>
-            <w:proofErr w:type="spellEnd"/>
-            <w:r>
-              <w:t>: protected uint16_t</w:t>
-            </w:r>
-          </w:p>
-        </w:tc>
-      </w:tr>
-      <w:tr>
-        <w:tc>
-          <w:tcPr>
-            <w:tcW w:w="4531" w:type="dxa"/>
-          </w:tcPr>
-          <w:p>
-            <w:proofErr w:type="spellStart"/>
-            <w:r>
-              <w:t>setChambersSensed</w:t>
-            </w:r>
-            <w:proofErr w:type="spellEnd"/>
-            <w:r>
-              <w:t>(</w:t>
-            </w:r>
-            <w:proofErr w:type="spellStart"/>
-            <w:r>
-              <w:t>enum</w:t>
-            </w:r>
-            <w:proofErr w:type="spellEnd"/>
-            <w:r>
-              <w:t>): protected void</w:t>
-            </w:r>
-          </w:p>
-          <w:p>
-            <w:proofErr w:type="spellStart"/>
-            <w:r>
-              <w:t>getChambersSensed</w:t>
-            </w:r>
-            <w:proofErr w:type="spellEnd"/>
-            <w:r>
-              <w:t xml:space="preserve">(): public </w:t>
-            </w:r>
-            <w:proofErr w:type="spellStart"/>
-            <w:r>
-              <w:t>enum</w:t>
-            </w:r>
-            <w:proofErr w:type="spellEnd"/>
-          </w:p>
-          <w:p>
-            <w:proofErr w:type="spellStart"/>
-            <w:r>
-              <w:t>setActivityResponse</w:t>
-            </w:r>
-            <w:proofErr w:type="spellEnd"/>
-            <w:r>
-              <w:t>(</w:t>
-            </w:r>
-            <w:proofErr w:type="spellStart"/>
-            <w:r>
-              <w:t>enum</w:t>
-            </w:r>
-            <w:proofErr w:type="spellEnd"/>
-            <w:r>
-              <w:t>): protected void</w:t>
-            </w:r>
-          </w:p>
-          <w:p>
-            <w:proofErr w:type="spellStart"/>
-            <w:r>
-              <w:t>getActivityResponse</w:t>
-            </w:r>
-            <w:proofErr w:type="spellEnd"/>
-            <w:r>
-              <w:t xml:space="preserve">(): public </w:t>
-            </w:r>
-            <w:proofErr w:type="spellStart"/>
-            <w:r>
-              <w:t>enum</w:t>
-            </w:r>
-            <w:proofErr w:type="spellEnd"/>
-          </w:p>
-          <w:p>
-            <w:proofErr w:type="spellStart"/>
-            <w:r>
-              <w:t>setMagnetInPlace</w:t>
-            </w:r>
-            <w:proofErr w:type="spellEnd"/>
-            <w:r>
-              <w:t>(</w:t>
-            </w:r>
-            <w:proofErr w:type="spellStart"/>
-            <w:r>
-              <w:t>bool</w:t>
-            </w:r>
-            <w:proofErr w:type="spellEnd"/>
-            <w:r>
-              <w:t>): protected void</w:t>
-            </w:r>
-          </w:p>
-          <w:p>
-            <w:proofErr w:type="spellStart"/>
-            <w:r>
-              <w:t>getMagnetInPlace</w:t>
-            </w:r>
-            <w:proofErr w:type="spellEnd"/>
-            <w:r>
-              <w:t xml:space="preserve">(): public </w:t>
-            </w:r>
-            <w:proofErr w:type="spellStart"/>
-            <w:r>
-              <w:t>bool</w:t>
-            </w:r>
-            <w:proofErr w:type="spellEnd"/>
-          </w:p>
-          <w:p>
-            <w:proofErr w:type="spellStart"/>
-            <w:r>
-              <w:t>measureLeadImpedance</w:t>
-            </w:r>
-            <w:proofErr w:type="spellEnd"/>
-            <w:r>
-              <w:t>(): protected void</w:t>
-            </w:r>
-          </w:p>
-          <w:p>
-            <w:proofErr w:type="spellStart"/>
-            <w:r>
-              <w:t>measureBatteryVoltage</w:t>
-            </w:r>
-            <w:proofErr w:type="spellEnd"/>
-            <w:r>
-              <w:t>(): protected void</w:t>
-            </w:r>
-          </w:p>
-          <w:p>
-            <w:proofErr w:type="spellStart"/>
-            <w:r>
-              <w:t>setActivityThreshold</w:t>
-            </w:r>
-            <w:proofErr w:type="spellEnd"/>
-            <w:r>
-              <w:t>(</w:t>
-            </w:r>
-            <w:proofErr w:type="spellStart"/>
-            <w:r>
-              <w:t>enum</w:t>
-            </w:r>
-            <w:proofErr w:type="spellEnd"/>
-            <w:r>
-              <w:t>): protected void</w:t>
-            </w:r>
-          </w:p>
-          <w:p>
-            <w:proofErr w:type="spellStart"/>
-            <w:r>
-              <w:t>getActivityThreshold</w:t>
-            </w:r>
-            <w:proofErr w:type="spellEnd"/>
-            <w:r>
-              <w:t xml:space="preserve">(): protected </w:t>
-            </w:r>
-            <w:proofErr w:type="spellStart"/>
-            <w:r>
-              <w:t>enum</w:t>
-            </w:r>
-            <w:proofErr w:type="spellEnd"/>
+          </w:p>
+          <w:p>
+            <w:r>
+              <w:t>measureLeadImpedance(): protected void</w:t>
+            </w:r>
+          </w:p>
+          <w:p>
+            <w:r>
+              <w:t>measureBatteryVoltage(): protected void</w:t>
+            </w:r>
+          </w:p>
+          <w:p>
+            <w:r>
+              <w:t>setActivityThreshold(enum): protected void</w:t>
+            </w:r>
+          </w:p>
+          <w:p>
+            <w:r>
+              <w:t>getActivityThreshold(): protected enum</w:t>
+            </w:r>
           </w:p>
         </w:tc>
       </w:tr>
@@ -1317,34 +901,14 @@
             <w:tcW w:w="4531" w:type="dxa"/>
           </w:tcPr>
           <w:p>
-            <w:proofErr w:type="spellStart"/>
-            <w:r>
-              <w:t>pacingState</w:t>
-            </w:r>
-            <w:proofErr w:type="spellEnd"/>
-            <w:r>
-              <w:t xml:space="preserve">: private </w:t>
-            </w:r>
-            <w:proofErr w:type="spellStart"/>
-            <w:r>
-              <w:t>enum</w:t>
-            </w:r>
-            <w:proofErr w:type="spellEnd"/>
-          </w:p>
-          <w:p>
-            <w:proofErr w:type="spellStart"/>
-            <w:r>
-              <w:t>pacingMode</w:t>
-            </w:r>
-            <w:proofErr w:type="spellEnd"/>
-            <w:r>
-              <w:t xml:space="preserve">: private </w:t>
-            </w:r>
-            <w:proofErr w:type="spellStart"/>
-            <w:r>
-              <w:t>enum</w:t>
-            </w:r>
-            <w:proofErr w:type="spellEnd"/>
+            <w:r>
+              <w:t>pacingState: private enum</w:t>
+            </w:r>
+          </w:p>
+          <w:p>
+            <w:r>
+              <w:t>pacingMode: private enum</w:t>
+            </w:r>
           </w:p>
           <w:p>
             <w:r>
@@ -1352,43 +916,23 @@
             </w:r>
           </w:p>
           <w:p>
-            <w:proofErr w:type="spellStart"/>
-            <w:r>
-              <w:t>hysteresisInterval</w:t>
-            </w:r>
-            <w:proofErr w:type="spellEnd"/>
-            <w:r>
-              <w:t>: private uint16_t</w:t>
-            </w:r>
-          </w:p>
-          <w:p>
-            <w:proofErr w:type="spellStart"/>
-            <w:r>
-              <w:t>lowrateInterval</w:t>
-            </w:r>
-            <w:proofErr w:type="spellEnd"/>
-            <w:r>
-              <w:t>: private uint16_t</w:t>
-            </w:r>
-          </w:p>
-          <w:p>
-            <w:proofErr w:type="spellStart"/>
-            <w:r>
-              <w:t>vPaceAmp</w:t>
-            </w:r>
-            <w:proofErr w:type="spellEnd"/>
-            <w:r>
-              <w:t>: private uint16_t</w:t>
-            </w:r>
-          </w:p>
-          <w:p>
-            <w:proofErr w:type="spellStart"/>
-            <w:r>
-              <w:t>vPaceWidth</w:t>
-            </w:r>
-            <w:proofErr w:type="spellEnd"/>
-            <w:r>
-              <w:t>: private uint16_t</w:t>
+            <w:r>
+              <w:t>hysteresisInterval: private uint16_t</w:t>
+            </w:r>
+          </w:p>
+          <w:p>
+            <w:r>
+              <w:t>lowrateInterval: private uint16_t</w:t>
+            </w:r>
+          </w:p>
+          <w:p>
+            <w:r>
+              <w:t>vPaceAmp: private uint16_t</w:t>
+            </w:r>
+          </w:p>
+          <w:p>
+            <w:r>
+              <w:t>vPaceWidth: private uint16_t</w:t>
             </w:r>
           </w:p>
           <w:p>
@@ -1397,23 +941,13 @@
             </w:r>
           </w:p>
           <w:p>
-            <w:proofErr w:type="spellStart"/>
-            <w:r>
-              <w:t>maxHeartRate</w:t>
-            </w:r>
-            <w:proofErr w:type="spellEnd"/>
-            <w:r>
-              <w:t>: private uint8_t</w:t>
-            </w:r>
-          </w:p>
-          <w:p>
-            <w:proofErr w:type="spellStart"/>
-            <w:r>
-              <w:t>baseHeartRate</w:t>
-            </w:r>
-            <w:proofErr w:type="spellEnd"/>
-            <w:r>
-              <w:t>: private uint8_t</w:t>
+            <w:r>
+              <w:t>maxHeartRate: private uint8_t</w:t>
+            </w:r>
+          </w:p>
+          <w:p>
+            <w:r>
+              <w:t>baseHeartRate: private uint8_t</w:t>
             </w:r>
           </w:p>
         </w:tc>
@@ -1427,218 +961,102 @@
             <w:tcW w:w="4531" w:type="dxa"/>
           </w:tcPr>
           <w:p>
-            <w:proofErr w:type="spellStart"/>
-            <w:r>
-              <w:t>setPaceMode</w:t>
-            </w:r>
-            <w:proofErr w:type="spellEnd"/>
-            <w:r>
-              <w:t>(</w:t>
-            </w:r>
-            <w:proofErr w:type="spellStart"/>
-            <w:r>
-              <w:t>enum</w:t>
-            </w:r>
-            <w:proofErr w:type="spellEnd"/>
-            <w:r>
-              <w:t>): protected void</w:t>
-            </w:r>
-          </w:p>
-          <w:p>
-            <w:proofErr w:type="spellStart"/>
-            <w:r>
-              <w:t>getPaceMode</w:t>
-            </w:r>
-            <w:proofErr w:type="spellEnd"/>
-            <w:r>
-              <w:t xml:space="preserve">(): public </w:t>
-            </w:r>
-            <w:proofErr w:type="spellStart"/>
-            <w:r>
-              <w:t>enum</w:t>
-            </w:r>
-            <w:proofErr w:type="spellEnd"/>
-          </w:p>
-          <w:p>
-            <w:proofErr w:type="spellStart"/>
-            <w:r>
-              <w:t>setPaceState</w:t>
-            </w:r>
-            <w:proofErr w:type="spellEnd"/>
-            <w:r>
-              <w:t>(</w:t>
-            </w:r>
-            <w:proofErr w:type="spellStart"/>
-            <w:r>
-              <w:t>enum</w:t>
-            </w:r>
-            <w:proofErr w:type="spellEnd"/>
-            <w:r>
-              <w:t>): protected void</w:t>
-            </w:r>
-          </w:p>
-          <w:p>
-            <w:proofErr w:type="spellStart"/>
-            <w:r>
-              <w:t>getPaceState</w:t>
-            </w:r>
-            <w:proofErr w:type="spellEnd"/>
-            <w:r>
-              <w:t xml:space="preserve">(): public </w:t>
-            </w:r>
-            <w:proofErr w:type="spellStart"/>
-            <w:r>
-              <w:t>enum</w:t>
-            </w:r>
-            <w:proofErr w:type="spellEnd"/>
-          </w:p>
-          <w:p>
-            <w:proofErr w:type="spellStart"/>
-            <w:r>
-              <w:t>setHysteresisInterval</w:t>
-            </w:r>
-            <w:proofErr w:type="spellEnd"/>
-            <w:r>
-              <w:t>(uint16_t): protected void</w:t>
-            </w:r>
-          </w:p>
-          <w:p>
-            <w:proofErr w:type="spellStart"/>
-            <w:r>
-              <w:t>getHysteresisInterval</w:t>
-            </w:r>
-            <w:proofErr w:type="spellEnd"/>
-            <w:r>
-              <w:t>(): public uint16_t</w:t>
-            </w:r>
-          </w:p>
-          <w:p>
-            <w:proofErr w:type="spellStart"/>
-            <w:r>
-              <w:t>setLowRateInterval</w:t>
-            </w:r>
-            <w:proofErr w:type="spellEnd"/>
-            <w:r>
-              <w:t>(uint16_t): protected void</w:t>
-            </w:r>
-          </w:p>
-          <w:p>
-            <w:proofErr w:type="spellStart"/>
-            <w:r>
-              <w:t>getLowRateInterval</w:t>
-            </w:r>
-            <w:proofErr w:type="spellEnd"/>
-            <w:r>
-              <w:t>(): public  uint16_t</w:t>
-            </w:r>
-          </w:p>
-          <w:p>
-            <w:proofErr w:type="spellStart"/>
-            <w:r>
-              <w:t>setvPaceAmp</w:t>
-            </w:r>
-            <w:proofErr w:type="spellEnd"/>
-            <w:r>
-              <w:t>(uint16_t): protected void</w:t>
-            </w:r>
-          </w:p>
-          <w:p>
-            <w:proofErr w:type="spellStart"/>
-            <w:r>
-              <w:t>getvPaceAmp</w:t>
-            </w:r>
-            <w:proofErr w:type="spellEnd"/>
-            <w:r>
-              <w:t xml:space="preserve">():  public uint16_t  </w:t>
-            </w:r>
-          </w:p>
-          <w:p>
-            <w:proofErr w:type="spellStart"/>
-            <w:r>
-              <w:t>setvPaceWidth</w:t>
-            </w:r>
-            <w:proofErr w:type="spellEnd"/>
-            <w:r>
-              <w:t>(uint16_t): protected void</w:t>
-            </w:r>
-          </w:p>
-          <w:p>
-            <w:proofErr w:type="spellStart"/>
-            <w:r>
-              <w:t>getvPaceWidth</w:t>
-            </w:r>
-            <w:proofErr w:type="spellEnd"/>
-            <w:r>
-              <w:t>():  public uint16_t</w:t>
-            </w:r>
-          </w:p>
-          <w:p>
-            <w:proofErr w:type="spellStart"/>
-            <w:r>
-              <w:t>setVRP</w:t>
-            </w:r>
-            <w:proofErr w:type="spellEnd"/>
-            <w:r>
-              <w:t>(uint16_t): protected void</w:t>
-            </w:r>
-          </w:p>
-          <w:p>
-            <w:proofErr w:type="spellStart"/>
-            <w:r>
-              <w:t>getVRP</w:t>
-            </w:r>
-            <w:proofErr w:type="spellEnd"/>
-            <w:r>
-              <w:t>(): public uint16_t</w:t>
-            </w:r>
-          </w:p>
-          <w:p>
-            <w:proofErr w:type="spellStart"/>
-            <w:r>
-              <w:t>setMaxHeartRate</w:t>
-            </w:r>
-            <w:proofErr w:type="spellEnd"/>
-            <w:r>
-              <w:t>(uint8_t)</w:t>
+            <w:r>
+              <w:t>setPaceMode(enum): protected void</w:t>
+            </w:r>
+          </w:p>
+          <w:p>
+            <w:r>
+              <w:t>getPaceMode(): public enum</w:t>
+            </w:r>
+          </w:p>
+          <w:p>
+            <w:r>
+              <w:t>setPaceState(enum): protected void</w:t>
+            </w:r>
+          </w:p>
+          <w:p>
+            <w:r>
+              <w:t>getPaceState(): public enum</w:t>
+            </w:r>
+          </w:p>
+          <w:p>
+            <w:r>
+              <w:t>setHysteresisInterval(uint16_t): protected void</w:t>
+            </w:r>
+          </w:p>
+          <w:p>
+            <w:r>
+              <w:t>getHysteresisInterval(): public uint16_t</w:t>
+            </w:r>
+          </w:p>
+          <w:p>
+            <w:r>
+              <w:t>setLowRateInterval(uint16_t): protected void</w:t>
+            </w:r>
+          </w:p>
+          <w:p>
+            <w:r>
+              <w:t>getLowRateInterval(): public  uint16_t</w:t>
+            </w:r>
+          </w:p>
+          <w:p>
+            <w:r>
+              <w:t>setvPaceAmp(uint16_t): protected void</w:t>
+            </w:r>
+          </w:p>
+          <w:p>
+            <w:r>
+              <w:t xml:space="preserve">getvPaceAmp():  public uint16_t  </w:t>
+            </w:r>
+          </w:p>
+          <w:p>
+            <w:r>
+              <w:t>setvPaceWidth(uint16_t): protected void</w:t>
+            </w:r>
+          </w:p>
+          <w:p>
+            <w:r>
+              <w:t>getvPaceWidth():  public uint16_t</w:t>
+            </w:r>
+          </w:p>
+          <w:p>
+            <w:r>
+              <w:t>setVRP(uint16_t): protected void</w:t>
+            </w:r>
+          </w:p>
+          <w:p>
+            <w:r>
+              <w:t>getVRP(): public uint16_t</w:t>
+            </w:r>
+          </w:p>
+          <w:p>
+            <w:r>
+              <w:t>setMaxHeartRate(uint8_t)</w:t>
             </w:r>
             <w:r>
               <w:t>: protected void</w:t>
             </w:r>
           </w:p>
           <w:p>
-            <w:proofErr w:type="spellStart"/>
-            <w:r>
-              <w:t>getMaxHeartRate</w:t>
-            </w:r>
-            <w:proofErr w:type="spellEnd"/>
-            <w:r>
-              <w:t>(): protected u</w:t>
+            <w:r>
+              <w:t>getMaxHeartRate(): protected u</w:t>
             </w:r>
             <w:r>
               <w:t>int8_t</w:t>
             </w:r>
           </w:p>
           <w:p>
-            <w:proofErr w:type="spellStart"/>
-            <w:r>
-              <w:t>setBaseHeartRate</w:t>
-            </w:r>
-            <w:proofErr w:type="spellEnd"/>
-            <w:r>
-              <w:t>(uint8_t): protected void</w:t>
-            </w:r>
-          </w:p>
-          <w:p>
-            <w:proofErr w:type="spellStart"/>
+            <w:r>
+              <w:t>setBaseHeartRate(uint8_t): protected void</w:t>
+            </w:r>
+          </w:p>
+          <w:p>
             <w:r>
               <w:t>getBase</w:t>
             </w:r>
             <w:r>
-              <w:t>HeartRate</w:t>
-            </w:r>
-            <w:proofErr w:type="spellEnd"/>
-            <w:r>
-              <w:t>(): protected uint8_t</w:t>
+              <w:t>HeartRate(): protected uint8_t</w:t>
             </w:r>
           </w:p>
         </w:tc>
@@ -1790,14 +1208,12 @@
         </w:rPr>
         <w:t xml:space="preserve">: </w:t>
       </w:r>
-      <w:proofErr w:type="gramStart"/>
       <w:r>
         <w:rPr>
           <w:sz w:val="20"/>
         </w:rPr>
         <w:t>Pacemaker()</w:t>
       </w:r>
-      <w:proofErr w:type="gramEnd"/>
     </w:p>
     <w:p>
       <w:pPr>
@@ -1810,21 +1226,7 @@
         <w:rPr>
           <w:lang w:eastAsia="en-CA"/>
         </w:rPr>
-        <w:t xml:space="preserve">This class stores information essential to the operation of a generic pacemaker. It includes variables describing the status of the battery, location of GPIO ports and memory addresses for </w:t>
-      </w:r>
-      <w:proofErr w:type="spellStart"/>
-      <w:r>
-        <w:rPr>
-          <w:lang w:eastAsia="en-CA"/>
-        </w:rPr>
-        <w:t>TxRx</w:t>
-      </w:r>
-      <w:proofErr w:type="spellEnd"/>
-      <w:r>
-        <w:rPr>
-          <w:lang w:eastAsia="en-CA"/>
-        </w:rPr>
-        <w:t xml:space="preserve"> </w:t>
+        <w:t xml:space="preserve">This class stores information essential to the operation of a generic pacemaker. It includes variables describing the status of the battery, location of GPIO ports and memory addresses for TxRx </w:t>
       </w:r>
       <w:r>
         <w:rPr>
@@ -1963,21 +1365,8 @@
             <w:tcW w:w="2971" w:type="dxa"/>
           </w:tcPr>
           <w:p>
-            <w:proofErr w:type="spellStart"/>
-            <w:r>
-              <w:t>setLeadPins</w:t>
-            </w:r>
-            <w:proofErr w:type="spellEnd"/>
-            <w:r>
-              <w:t>([</w:t>
-            </w:r>
-            <w:proofErr w:type="spellStart"/>
-            <w:r>
-              <w:t>enum</w:t>
-            </w:r>
-            <w:proofErr w:type="spellEnd"/>
-            <w:r>
-              <w:t>])</w:t>
+            <w:r>
+              <w:t>setLeadPins([enum])</w:t>
             </w:r>
           </w:p>
         </w:tc>
@@ -1997,23 +1386,7 @@
           </w:tcPr>
           <w:p>
             <w:r>
-              <w:t>Sets values for Lead(x)</w:t>
-            </w:r>
-            <w:proofErr w:type="spellStart"/>
-            <w:r>
-              <w:t>InPin,Lead</w:t>
-            </w:r>
-            <w:proofErr w:type="spellEnd"/>
-            <w:r>
-              <w:t>(x)</w:t>
-            </w:r>
-            <w:proofErr w:type="spellStart"/>
-            <w:r>
-              <w:t>OutPin</w:t>
-            </w:r>
-            <w:proofErr w:type="spellEnd"/>
-            <w:r>
-              <w:t xml:space="preserve"> based on hardware GPIO requirements</w:t>
+              <w:t>Sets values for Lead(x)InPin,Lead(x)OutPin based on hardware GPIO requirements</w:t>
             </w:r>
           </w:p>
         </w:tc>
@@ -2037,13 +1410,8 @@
             <w:tcW w:w="2971" w:type="dxa"/>
           </w:tcPr>
           <w:p>
-            <w:proofErr w:type="spellStart"/>
-            <w:r>
-              <w:t>getLeadPins</w:t>
-            </w:r>
-            <w:proofErr w:type="spellEnd"/>
-            <w:r>
-              <w:t>()</w:t>
+            <w:r>
+              <w:t>getLeadPins()</w:t>
             </w:r>
           </w:p>
         </w:tc>
@@ -2053,15 +1421,7 @@
           </w:tcPr>
           <w:p>
             <w:r>
-              <w:t>[</w:t>
-            </w:r>
-            <w:proofErr w:type="spellStart"/>
-            <w:r>
-              <w:t>enum</w:t>
-            </w:r>
-            <w:proofErr w:type="spellEnd"/>
-            <w:r>
-              <w:t>]</w:t>
+              <w:t>[enum]</w:t>
             </w:r>
           </w:p>
         </w:tc>
@@ -2071,23 +1431,7 @@
           </w:tcPr>
           <w:p>
             <w:r>
-              <w:t>Accesses values of Lead(x)</w:t>
-            </w:r>
-            <w:proofErr w:type="spellStart"/>
-            <w:r>
-              <w:t>InPin,Lead</w:t>
-            </w:r>
-            <w:proofErr w:type="spellEnd"/>
-            <w:r>
-              <w:t>(x)</w:t>
-            </w:r>
-            <w:proofErr w:type="spellStart"/>
-            <w:r>
-              <w:t>OutPin</w:t>
-            </w:r>
-            <w:proofErr w:type="spellEnd"/>
-            <w:r>
-              <w:t xml:space="preserve"> </w:t>
+              <w:t xml:space="preserve">Accesses values of Lead(x)InPin,Lead(x)OutPin </w:t>
             </w:r>
           </w:p>
         </w:tc>
@@ -2111,13 +1455,8 @@
             <w:tcW w:w="2971" w:type="dxa"/>
           </w:tcPr>
           <w:p>
-            <w:proofErr w:type="spellStart"/>
-            <w:r>
-              <w:t>setMaxVOut</w:t>
-            </w:r>
-            <w:proofErr w:type="spellEnd"/>
-            <w:r>
-              <w:t>(float</w:t>
+            <w:r>
+              <w:t>setMaxVOut(float</w:t>
             </w:r>
             <w:r>
               <w:t>)</w:t>
@@ -2140,15 +1479,7 @@
           </w:tcPr>
           <w:p>
             <w:r>
-              <w:t xml:space="preserve">Sets </w:t>
-            </w:r>
-            <w:proofErr w:type="spellStart"/>
-            <w:r>
-              <w:t>maxVOut</w:t>
-            </w:r>
-            <w:proofErr w:type="spellEnd"/>
-            <w:r>
-              <w:t xml:space="preserve"> variable to maximum safe pace amplitude based on battery capacity</w:t>
+              <w:t>Sets maxVOut variable to maximum safe pace amplitude based on battery capacity</w:t>
             </w:r>
           </w:p>
         </w:tc>
@@ -2172,13 +1503,8 @@
             <w:tcW w:w="2971" w:type="dxa"/>
           </w:tcPr>
           <w:p>
-            <w:proofErr w:type="spellStart"/>
-            <w:r>
-              <w:t>getMaxVOut</w:t>
-            </w:r>
-            <w:proofErr w:type="spellEnd"/>
-            <w:r>
-              <w:t>()</w:t>
+            <w:r>
+              <w:t>getMaxVOut()</w:t>
             </w:r>
           </w:p>
         </w:tc>
@@ -2198,13 +1524,8 @@
           </w:tcPr>
           <w:p>
             <w:r>
-              <w:t xml:space="preserve">Gets vale of </w:t>
-            </w:r>
-            <w:proofErr w:type="spellStart"/>
-            <w:r>
-              <w:t>maxVOut</w:t>
-            </w:r>
-            <w:proofErr w:type="spellEnd"/>
+              <w:t>Gets vale of maxVOut</w:t>
+            </w:r>
           </w:p>
         </w:tc>
         <w:tc>
@@ -2227,13 +1548,8 @@
             <w:tcW w:w="2971" w:type="dxa"/>
           </w:tcPr>
           <w:p>
-            <w:proofErr w:type="spellStart"/>
-            <w:r>
-              <w:t>setTxRxReg</w:t>
-            </w:r>
-            <w:proofErr w:type="spellEnd"/>
-            <w:r>
-              <w:t>([uint8_t])</w:t>
+            <w:r>
+              <w:t>setTxRxReg([uint8_t])</w:t>
             </w:r>
           </w:p>
         </w:tc>
@@ -2253,15 +1569,7 @@
           </w:tcPr>
           <w:p>
             <w:r>
-              <w:t xml:space="preserve">Sets hex memory locations of </w:t>
-            </w:r>
-            <w:proofErr w:type="spellStart"/>
-            <w:r>
-              <w:t>Tx</w:t>
-            </w:r>
-            <w:proofErr w:type="spellEnd"/>
-            <w:r>
-              <w:t xml:space="preserve"> and Rx registers storing serial buffer</w:t>
+              <w:t>Sets hex memory locations of Tx and Rx registers storing serial buffer</w:t>
             </w:r>
           </w:p>
         </w:tc>
@@ -2285,13 +1593,8 @@
             <w:tcW w:w="2915" w:type="dxa"/>
           </w:tcPr>
           <w:p>
-            <w:proofErr w:type="spellStart"/>
-            <w:r>
-              <w:t>getTxRxReg</w:t>
-            </w:r>
-            <w:proofErr w:type="spellEnd"/>
-            <w:r>
-              <w:t>()</w:t>
+            <w:r>
+              <w:t>getTxRxReg()</w:t>
             </w:r>
           </w:p>
         </w:tc>
@@ -2311,15 +1614,7 @@
           </w:tcPr>
           <w:p>
             <w:r>
-              <w:t xml:space="preserve">Gets array of </w:t>
-            </w:r>
-            <w:proofErr w:type="spellStart"/>
-            <w:r>
-              <w:t>Tx</w:t>
-            </w:r>
-            <w:proofErr w:type="spellEnd"/>
-            <w:r>
-              <w:t xml:space="preserve"> / Rx register locations</w:t>
+              <w:t>Gets array of Tx / Rx register locations</w:t>
             </w:r>
           </w:p>
         </w:tc>
@@ -2343,13 +1638,8 @@
             <w:tcW w:w="2915" w:type="dxa"/>
           </w:tcPr>
           <w:p>
-            <w:proofErr w:type="spellStart"/>
-            <w:r>
-              <w:t>voltageTest</w:t>
-            </w:r>
-            <w:proofErr w:type="spellEnd"/>
-            <w:r>
-              <w:t>(float)</w:t>
+            <w:r>
+              <w:t>voltageTest(float)</w:t>
             </w:r>
           </w:p>
         </w:tc>
@@ -2369,15 +1659,7 @@
           </w:tcPr>
           <w:p>
             <w:r>
-              <w:t xml:space="preserve">Takes </w:t>
-            </w:r>
-            <w:proofErr w:type="spellStart"/>
-            <w:r>
-              <w:t>arg</w:t>
-            </w:r>
-            <w:proofErr w:type="spellEnd"/>
-            <w:r>
-              <w:t xml:space="preserve"> min pace amplitude and increases voltage until ERM registers P-QRS-T sequence. Returns this voltage.</w:t>
+              <w:t>Takes arg min pace amplitude and increases voltage until ERM registers P-QRS-T sequence. Returns this voltage.</w:t>
             </w:r>
           </w:p>
         </w:tc>
@@ -2401,13 +1683,8 @@
             <w:tcW w:w="2915" w:type="dxa"/>
           </w:tcPr>
           <w:p>
-            <w:proofErr w:type="spellStart"/>
-            <w:r>
-              <w:t>getCardiacEvents</w:t>
-            </w:r>
-            <w:proofErr w:type="spellEnd"/>
-            <w:r>
-              <w:t>()</w:t>
+            <w:r>
+              <w:t>getCardiacEvents()</w:t>
             </w:r>
           </w:p>
         </w:tc>
@@ -2451,13 +1728,8 @@
             <w:tcW w:w="2915" w:type="dxa"/>
           </w:tcPr>
           <w:p>
-            <w:proofErr w:type="spellStart"/>
-            <w:r>
-              <w:t>clearCardiacEvents</w:t>
-            </w:r>
-            <w:proofErr w:type="spellEnd"/>
-            <w:r>
-              <w:t>()</w:t>
+            <w:r>
+              <w:t>clearCardiacEvents()</w:t>
             </w:r>
           </w:p>
         </w:tc>
@@ -2501,13 +1773,8 @@
             <w:tcW w:w="2915" w:type="dxa"/>
           </w:tcPr>
           <w:p>
-            <w:proofErr w:type="spellStart"/>
-            <w:r>
-              <w:t>getLeadImpedance</w:t>
-            </w:r>
-            <w:proofErr w:type="spellEnd"/>
-            <w:r>
-              <w:t>()</w:t>
+            <w:r>
+              <w:t>getLeadImpedance()</w:t>
             </w:r>
           </w:p>
         </w:tc>
@@ -2527,13 +1794,8 @@
           </w:tcPr>
           <w:p>
             <w:r>
-              <w:t xml:space="preserve">Gets value of </w:t>
-            </w:r>
-            <w:proofErr w:type="spellStart"/>
-            <w:r>
-              <w:t>leadImpedance</w:t>
-            </w:r>
-            <w:proofErr w:type="spellEnd"/>
+              <w:t>Gets value of leadImpedance</w:t>
+            </w:r>
           </w:p>
         </w:tc>
         <w:tc>
@@ -2556,13 +1818,8 @@
             <w:tcW w:w="2915" w:type="dxa"/>
           </w:tcPr>
           <w:p>
-            <w:proofErr w:type="spellStart"/>
-            <w:r>
-              <w:t>getBatteryStatus</w:t>
-            </w:r>
-            <w:proofErr w:type="spellEnd"/>
-            <w:r>
-              <w:t>()</w:t>
+            <w:r>
+              <w:t>getBatteryStatus()</w:t>
             </w:r>
           </w:p>
         </w:tc>
@@ -2571,11 +1828,9 @@
             <w:tcW w:w="1990" w:type="dxa"/>
           </w:tcPr>
           <w:p>
-            <w:proofErr w:type="spellStart"/>
             <w:r>
               <w:t>enum</w:t>
             </w:r>
-            <w:proofErr w:type="spellEnd"/>
           </w:p>
         </w:tc>
         <w:tc>
@@ -2584,23 +1839,7 @@
           </w:tcPr>
           <w:p>
             <w:r>
-              <w:t xml:space="preserve">Uses values of </w:t>
-            </w:r>
-            <w:proofErr w:type="spellStart"/>
-            <w:r>
-              <w:t>batteryVoltage</w:t>
-            </w:r>
-            <w:proofErr w:type="spellEnd"/>
-            <w:r>
-              <w:t xml:space="preserve"> and </w:t>
-            </w:r>
-            <w:proofErr w:type="spellStart"/>
-            <w:r>
-              <w:t>replaceBatteryVoltage</w:t>
-            </w:r>
-            <w:proofErr w:type="spellEnd"/>
-            <w:r>
-              <w:t xml:space="preserve"> to </w:t>
+              <w:t xml:space="preserve">Uses values of batteryVoltage and replaceBatteryVoltage to </w:t>
             </w:r>
             <w:r>
               <w:lastRenderedPageBreak/>
@@ -2653,14 +1892,12 @@
         </w:rPr>
         <w:t xml:space="preserve">: </w:t>
       </w:r>
-      <w:proofErr w:type="gramStart"/>
       <w:r>
         <w:rPr>
           <w:sz w:val="20"/>
         </w:rPr>
         <w:t>Sense()</w:t>
       </w:r>
-      <w:proofErr w:type="gramEnd"/>
     </w:p>
     <w:p>
       <w:pPr>
@@ -2800,21 +2037,8 @@
             <w:tcW w:w="2971" w:type="dxa"/>
           </w:tcPr>
           <w:p>
-            <w:proofErr w:type="spellStart"/>
-            <w:r>
-              <w:t>setChambersSensed</w:t>
-            </w:r>
-            <w:proofErr w:type="spellEnd"/>
-            <w:r>
-              <w:t>(</w:t>
-            </w:r>
-            <w:proofErr w:type="spellStart"/>
-            <w:r>
-              <w:t>enum</w:t>
-            </w:r>
-            <w:proofErr w:type="spellEnd"/>
-            <w:r>
-              <w:t>)</w:t>
+            <w:r>
+              <w:t>setChambersSensed(enum)</w:t>
             </w:r>
           </w:p>
         </w:tc>
@@ -2834,21 +2058,8 @@
           </w:tcPr>
           <w:p>
             <w:r>
-              <w:t xml:space="preserve">Takes chambers sensed as </w:t>
-            </w:r>
-            <w:proofErr w:type="spellStart"/>
-            <w:r>
-              <w:t>enum</w:t>
-            </w:r>
-            <w:proofErr w:type="spellEnd"/>
-            <w:r>
-              <w:t xml:space="preserve"> type {NONE, ATRIUM, VENTRICLE, DUAL} and sets value of private variable </w:t>
-            </w:r>
-            <w:proofErr w:type="spellStart"/>
-            <w:r>
-              <w:t>chambersSensed</w:t>
-            </w:r>
-            <w:proofErr w:type="spellEnd"/>
+              <w:t>Takes chambers sensed as enum type {NONE, ATRIUM, VENTRICLE, DUAL} and sets value of private variable chambersSensed</w:t>
+            </w:r>
           </w:p>
         </w:tc>
         <w:tc>
@@ -2871,13 +2082,8 @@
             <w:tcW w:w="2971" w:type="dxa"/>
           </w:tcPr>
           <w:p>
-            <w:proofErr w:type="spellStart"/>
-            <w:r>
-              <w:t>getChambersSensed</w:t>
-            </w:r>
-            <w:proofErr w:type="spellEnd"/>
-            <w:r>
-              <w:t>()</w:t>
+            <w:r>
+              <w:t>getChambersSensed()</w:t>
             </w:r>
           </w:p>
         </w:tc>
@@ -2886,11 +2092,9 @@
             <w:tcW w:w="2112" w:type="dxa"/>
           </w:tcPr>
           <w:p>
-            <w:proofErr w:type="spellStart"/>
             <w:r>
               <w:t>enum</w:t>
             </w:r>
-            <w:proofErr w:type="spellEnd"/>
           </w:p>
         </w:tc>
         <w:tc>
@@ -2899,13 +2103,8 @@
           </w:tcPr>
           <w:p>
             <w:r>
-              <w:t xml:space="preserve">Returns current value of </w:t>
-            </w:r>
-            <w:proofErr w:type="spellStart"/>
-            <w:r>
-              <w:t>chambersSensed</w:t>
-            </w:r>
-            <w:proofErr w:type="spellEnd"/>
+              <w:t>Returns current value of chambersSensed</w:t>
+            </w:r>
           </w:p>
         </w:tc>
         <w:tc>
@@ -2928,21 +2127,8 @@
             <w:tcW w:w="2971" w:type="dxa"/>
           </w:tcPr>
           <w:p>
-            <w:proofErr w:type="spellStart"/>
-            <w:r>
-              <w:t>setActivityResponse</w:t>
-            </w:r>
-            <w:proofErr w:type="spellEnd"/>
-            <w:r>
-              <w:t>(</w:t>
-            </w:r>
-            <w:proofErr w:type="spellStart"/>
-            <w:r>
-              <w:t>enum</w:t>
-            </w:r>
-            <w:proofErr w:type="spellEnd"/>
-            <w:r>
-              <w:t>)</w:t>
+            <w:r>
+              <w:t>setActivityResponse(enum)</w:t>
             </w:r>
           </w:p>
         </w:tc>
@@ -2962,21 +2148,11 @@
           </w:tcPr>
           <w:p>
             <w:r>
-              <w:t xml:space="preserve">Takes activity response as </w:t>
-            </w:r>
-            <w:proofErr w:type="spellStart"/>
-            <w:r>
-              <w:t>enum</w:t>
-            </w:r>
-            <w:proofErr w:type="spellEnd"/>
-            <w:r>
-              <w:t xml:space="preserve"> type {NONE, TRIGGERED, INHIBITED, DUAL} and sets value of private variable </w:t>
-            </w:r>
-            <w:proofErr w:type="spellStart"/>
+              <w:t xml:space="preserve">Takes activity response as enum type {NONE, TRIGGERED, INHIBITED, DUAL} and sets value of private variable </w:t>
+            </w:r>
             <w:r>
               <w:t>activityResponse</w:t>
             </w:r>
-            <w:proofErr w:type="spellEnd"/>
           </w:p>
         </w:tc>
         <w:tc>
@@ -2999,13 +2175,8 @@
             <w:tcW w:w="2971" w:type="dxa"/>
           </w:tcPr>
           <w:p>
-            <w:proofErr w:type="spellStart"/>
-            <w:r>
-              <w:t>getActivityResponse</w:t>
-            </w:r>
-            <w:proofErr w:type="spellEnd"/>
-            <w:r>
-              <w:t>()</w:t>
+            <w:r>
+              <w:t>getActivityResponse()</w:t>
             </w:r>
           </w:p>
         </w:tc>
@@ -3014,11 +2185,9 @@
             <w:tcW w:w="2112" w:type="dxa"/>
           </w:tcPr>
           <w:p>
-            <w:proofErr w:type="spellStart"/>
             <w:r>
               <w:t>enum</w:t>
             </w:r>
-            <w:proofErr w:type="spellEnd"/>
           </w:p>
         </w:tc>
         <w:tc>
@@ -3027,13 +2196,8 @@
           </w:tcPr>
           <w:p>
             <w:r>
-              <w:t xml:space="preserve">Returns current value of </w:t>
-            </w:r>
-            <w:proofErr w:type="spellStart"/>
-            <w:r>
-              <w:t>activityResponse</w:t>
-            </w:r>
-            <w:proofErr w:type="spellEnd"/>
+              <w:t>Returns current value of activityResponse</w:t>
+            </w:r>
           </w:p>
         </w:tc>
         <w:tc>
@@ -3056,21 +2220,8 @@
             <w:tcW w:w="2971" w:type="dxa"/>
           </w:tcPr>
           <w:p>
-            <w:proofErr w:type="spellStart"/>
-            <w:r>
-              <w:t>setMagnetInPlace</w:t>
-            </w:r>
-            <w:proofErr w:type="spellEnd"/>
-            <w:r>
-              <w:t>(</w:t>
-            </w:r>
-            <w:proofErr w:type="spellStart"/>
-            <w:r>
-              <w:t>bool</w:t>
-            </w:r>
-            <w:proofErr w:type="spellEnd"/>
-            <w:r>
-              <w:t>)</w:t>
+            <w:r>
+              <w:t>setMagnetInPlace(bool)</w:t>
             </w:r>
           </w:p>
         </w:tc>
@@ -3090,31 +2241,7 @@
           </w:tcPr>
           <w:p>
             <w:r>
-              <w:t xml:space="preserve">Sets value of </w:t>
-            </w:r>
-            <w:proofErr w:type="spellStart"/>
-            <w:r>
-              <w:t>boolean</w:t>
-            </w:r>
-            <w:proofErr w:type="spellEnd"/>
-            <w:r>
-              <w:t xml:space="preserve"> </w:t>
-            </w:r>
-            <w:proofErr w:type="spellStart"/>
-            <w:r>
-              <w:t>var</w:t>
-            </w:r>
-            <w:proofErr w:type="spellEnd"/>
-            <w:r>
-              <w:t xml:space="preserve"> </w:t>
-            </w:r>
-            <w:proofErr w:type="spellStart"/>
-            <w:r>
-              <w:t>magnetInPlace</w:t>
-            </w:r>
-            <w:proofErr w:type="spellEnd"/>
-            <w:r>
-              <w:t>.</w:t>
+              <w:t>Sets value of boolean var magnetInPlace.</w:t>
             </w:r>
           </w:p>
         </w:tc>
@@ -3138,13 +2265,8 @@
             <w:tcW w:w="2971" w:type="dxa"/>
           </w:tcPr>
           <w:p>
-            <w:proofErr w:type="spellStart"/>
-            <w:r>
-              <w:t>getMagnetInPlace</w:t>
-            </w:r>
-            <w:proofErr w:type="spellEnd"/>
-            <w:r>
-              <w:t>()</w:t>
+            <w:r>
+              <w:t>getMagnetInPlace()</w:t>
             </w:r>
           </w:p>
         </w:tc>
@@ -3158,11 +2280,9 @@
                 <w:tab w:val="right" w:pos="1896"/>
               </w:tabs>
             </w:pPr>
-            <w:proofErr w:type="spellStart"/>
             <w:r>
               <w:t>bool</w:t>
             </w:r>
-            <w:proofErr w:type="spellEnd"/>
           </w:p>
         </w:tc>
         <w:tc>
@@ -3171,15 +2291,7 @@
           </w:tcPr>
           <w:p>
             <w:r>
-              <w:t xml:space="preserve">Returns value of </w:t>
-            </w:r>
-            <w:proofErr w:type="spellStart"/>
-            <w:r>
-              <w:t>magnetInPlace</w:t>
-            </w:r>
-            <w:proofErr w:type="spellEnd"/>
-            <w:r>
-              <w:t xml:space="preserve"> that can be used to determine if diagnostic magnetism source in place</w:t>
+              <w:t>Returns value of magnetInPlace that can be used to determine if diagnostic magnetism source in place</w:t>
             </w:r>
           </w:p>
         </w:tc>
@@ -3203,13 +2315,8 @@
             <w:tcW w:w="2971" w:type="dxa"/>
           </w:tcPr>
           <w:p>
-            <w:proofErr w:type="spellStart"/>
-            <w:r>
-              <w:t>measureLeadImpedance</w:t>
-            </w:r>
-            <w:proofErr w:type="spellEnd"/>
-            <w:r>
-              <w:t>()</w:t>
+            <w:r>
+              <w:t>measureLeadImpedance()</w:t>
             </w:r>
           </w:p>
         </w:tc>
@@ -3229,15 +2336,7 @@
           </w:tcPr>
           <w:p>
             <w:r>
-              <w:t xml:space="preserve">Used internally to sense and set value of variable </w:t>
-            </w:r>
-            <w:proofErr w:type="spellStart"/>
-            <w:r>
-              <w:t>leadImpedance</w:t>
-            </w:r>
-            <w:proofErr w:type="spellEnd"/>
-            <w:r>
-              <w:t xml:space="preserve"> following measurement.</w:t>
+              <w:t>Used internally to sense and set value of variable leadImpedance following measurement.</w:t>
             </w:r>
           </w:p>
         </w:tc>
@@ -3247,31 +2346,7 @@
           </w:tcPr>
           <w:p>
             <w:r>
-              <w:t xml:space="preserve">If impedance measured greater than </w:t>
-            </w:r>
-            <w:proofErr w:type="spellStart"/>
-            <w:r>
-              <w:t>leadImpedanceThreshold</w:t>
-            </w:r>
-            <w:proofErr w:type="spellEnd"/>
-            <w:r>
-              <w:t xml:space="preserve">, set </w:t>
-            </w:r>
-            <w:proofErr w:type="spellStart"/>
-            <w:r>
-              <w:t>vPaceAmp</w:t>
-            </w:r>
-            <w:proofErr w:type="spellEnd"/>
-            <w:r>
-              <w:t xml:space="preserve"> in pace class to </w:t>
-            </w:r>
-            <w:proofErr w:type="spellStart"/>
-            <w:r>
-              <w:t>maxVOut</w:t>
-            </w:r>
-            <w:proofErr w:type="spellEnd"/>
-            <w:r>
-              <w:t>. Log event.</w:t>
+              <w:t>If impedance measured greater than leadImpedanceThreshold, set vPaceAmp in pace class to maxVOut. Log event.</w:t>
             </w:r>
           </w:p>
         </w:tc>
@@ -3285,13 +2360,8 @@
             <w:tcW w:w="2971" w:type="dxa"/>
           </w:tcPr>
           <w:p>
-            <w:proofErr w:type="spellStart"/>
-            <w:r>
-              <w:t>measureBatteryVoltage</w:t>
-            </w:r>
-            <w:proofErr w:type="spellEnd"/>
-            <w:r>
-              <w:t>()</w:t>
+            <w:r>
+              <w:t>measureBatteryVoltage()</w:t>
             </w:r>
           </w:p>
         </w:tc>
@@ -3311,15 +2381,7 @@
           </w:tcPr>
           <w:p>
             <w:r>
-              <w:t xml:space="preserve">Used internally to sense battery voltage and set value of </w:t>
-            </w:r>
-            <w:proofErr w:type="spellStart"/>
-            <w:r>
-              <w:t>batteryVoltage</w:t>
-            </w:r>
-            <w:proofErr w:type="spellEnd"/>
-            <w:r>
-              <w:t xml:space="preserve"> variable following measurement</w:t>
+              <w:t>Used internally to sense battery voltage and set value of batteryVoltage variable following measurement</w:t>
             </w:r>
           </w:p>
         </w:tc>
@@ -3329,15 +2391,7 @@
           </w:tcPr>
           <w:p>
             <w:r>
-              <w:t xml:space="preserve">If battery voltage below </w:t>
-            </w:r>
-            <w:proofErr w:type="spellStart"/>
-            <w:r>
-              <w:t>thresholdBatteryVoltage</w:t>
-            </w:r>
-            <w:proofErr w:type="spellEnd"/>
-            <w:r>
-              <w:t>, enter power-saving state.</w:t>
+              <w:t>If battery voltage below thresholdBatteryVoltage, enter power-saving state.</w:t>
             </w:r>
           </w:p>
         </w:tc>
@@ -3351,21 +2405,8 @@
             <w:tcW w:w="2971" w:type="dxa"/>
           </w:tcPr>
           <w:p>
-            <w:proofErr w:type="spellStart"/>
-            <w:r>
-              <w:t>setActivityThreshold</w:t>
-            </w:r>
-            <w:proofErr w:type="spellEnd"/>
-            <w:r>
-              <w:t>(</w:t>
-            </w:r>
-            <w:proofErr w:type="spellStart"/>
-            <w:r>
-              <w:t>enum</w:t>
-            </w:r>
-            <w:proofErr w:type="spellEnd"/>
-            <w:r>
-              <w:t>)</w:t>
+            <w:r>
+              <w:t>setActivityThreshold(enum)</w:t>
             </w:r>
           </w:p>
         </w:tc>
@@ -3385,13 +2426,8 @@
           </w:tcPr>
           <w:p>
             <w:r>
-              <w:t xml:space="preserve">Sets value of </w:t>
-            </w:r>
-            <w:proofErr w:type="spellStart"/>
-            <w:r>
-              <w:t>activityThreshold</w:t>
-            </w:r>
-            <w:proofErr w:type="spellEnd"/>
+              <w:t>Sets value of activityThreshold</w:t>
+            </w:r>
             <w:r>
               <w:t xml:space="preserve"> {V-Low, Low, Med-Low, Med, Med-High, High, V-High}</w:t>
             </w:r>
@@ -3417,14 +2453,9 @@
             <w:tcW w:w="2971" w:type="dxa"/>
           </w:tcPr>
           <w:p>
-            <w:proofErr w:type="spellStart"/>
             <w:r>
               <w:lastRenderedPageBreak/>
-              <w:t>getActivityThreshold</w:t>
-            </w:r>
-            <w:proofErr w:type="spellEnd"/>
-            <w:r>
-              <w:t>()</w:t>
+              <w:t>getActivityThreshold()</w:t>
             </w:r>
           </w:p>
         </w:tc>
@@ -3433,11 +2464,9 @@
             <w:tcW w:w="2112" w:type="dxa"/>
           </w:tcPr>
           <w:p>
-            <w:proofErr w:type="spellStart"/>
             <w:r>
               <w:t>enum</w:t>
             </w:r>
-            <w:proofErr w:type="spellEnd"/>
           </w:p>
         </w:tc>
         <w:tc>
@@ -3446,13 +2475,8 @@
           </w:tcPr>
           <w:p>
             <w:r>
-              <w:t xml:space="preserve">Returns value of </w:t>
-            </w:r>
-            <w:proofErr w:type="spellStart"/>
-            <w:r>
-              <w:t>activityThreshold</w:t>
-            </w:r>
-            <w:proofErr w:type="spellEnd"/>
+              <w:t>Returns value of activityThreshold</w:t>
+            </w:r>
           </w:p>
         </w:tc>
         <w:tc>
@@ -3494,14 +2518,12 @@
         </w:rPr>
         <w:t xml:space="preserve">: </w:t>
       </w:r>
-      <w:proofErr w:type="gramStart"/>
       <w:r>
         <w:rPr>
           <w:sz w:val="20"/>
         </w:rPr>
         <w:t>Communications()</w:t>
       </w:r>
-      <w:proofErr w:type="gramEnd"/>
     </w:p>
     <w:p>
       <w:pPr>
@@ -3514,35 +2536,7 @@
         <w:rPr>
           <w:lang w:eastAsia="en-CA"/>
         </w:rPr>
-        <w:t xml:space="preserve">This class is responsible for using serial communication protocols in order to send and receive data to and from the DCM application. It includes data structures to store and transmit EGM data as well as send and receive critical device information e.g. </w:t>
-      </w:r>
-      <w:proofErr w:type="spellStart"/>
-      <w:r>
-        <w:rPr>
-          <w:lang w:eastAsia="en-CA"/>
-        </w:rPr>
-        <w:t>deviceID</w:t>
-      </w:r>
-      <w:proofErr w:type="spellEnd"/>
-      <w:r>
-        <w:rPr>
-          <w:lang w:eastAsia="en-CA"/>
-        </w:rPr>
-        <w:t xml:space="preserve">, </w:t>
-      </w:r>
-      <w:proofErr w:type="spellStart"/>
-      <w:r>
-        <w:rPr>
-          <w:lang w:eastAsia="en-CA"/>
-        </w:rPr>
-        <w:t>implantDate</w:t>
-      </w:r>
-      <w:proofErr w:type="spellEnd"/>
-      <w:r>
-        <w:rPr>
-          <w:lang w:eastAsia="en-CA"/>
-        </w:rPr>
-        <w:t>, etc.</w:t>
+        <w:t>This class is responsible for using serial communication protocols in order to send and receive data to and from the DCM application. It includes data structures to store and transmit EGM data as well as send and receive critical device information e.g. deviceID, implantDate, etc.</w:t>
       </w:r>
     </w:p>
     <w:tbl>
@@ -3662,13 +2656,8 @@
             <w:tcW w:w="2971" w:type="dxa"/>
           </w:tcPr>
           <w:p>
-            <w:proofErr w:type="spellStart"/>
-            <w:r>
-              <w:t>connectDCM</w:t>
-            </w:r>
-            <w:proofErr w:type="spellEnd"/>
-            <w:r>
-              <w:t>()</w:t>
+            <w:r>
+              <w:t>connectDCM()</w:t>
             </w:r>
           </w:p>
         </w:tc>
@@ -3677,11 +2666,9 @@
             <w:tcW w:w="2112" w:type="dxa"/>
           </w:tcPr>
           <w:p>
-            <w:proofErr w:type="spellStart"/>
             <w:r>
               <w:t>bool</w:t>
             </w:r>
-            <w:proofErr w:type="spellEnd"/>
           </w:p>
         </w:tc>
         <w:tc>
@@ -3714,13 +2701,8 @@
             <w:tcW w:w="2971" w:type="dxa"/>
           </w:tcPr>
           <w:p>
-            <w:proofErr w:type="spellStart"/>
-            <w:r>
-              <w:t>sendEGM</w:t>
-            </w:r>
-            <w:proofErr w:type="spellEnd"/>
-            <w:r>
-              <w:t>()</w:t>
+            <w:r>
+              <w:t>sendEGM()</w:t>
             </w:r>
           </w:p>
         </w:tc>
@@ -3729,11 +2711,9 @@
             <w:tcW w:w="2112" w:type="dxa"/>
           </w:tcPr>
           <w:p>
-            <w:proofErr w:type="spellStart"/>
             <w:r>
               <w:t>bool</w:t>
             </w:r>
-            <w:proofErr w:type="spellEnd"/>
           </w:p>
         </w:tc>
         <w:tc>
@@ -3766,13 +2746,8 @@
             <w:tcW w:w="2971" w:type="dxa"/>
           </w:tcPr>
           <w:p>
-            <w:proofErr w:type="spellStart"/>
-            <w:r>
-              <w:t>initEGM</w:t>
-            </w:r>
-            <w:proofErr w:type="spellEnd"/>
-            <w:r>
-              <w:t>()</w:t>
+            <w:r>
+              <w:t>initEGM()</w:t>
             </w:r>
           </w:p>
         </w:tc>
@@ -3816,13 +2791,8 @@
             <w:tcW w:w="2971" w:type="dxa"/>
           </w:tcPr>
           <w:p>
-            <w:proofErr w:type="spellStart"/>
-            <w:r>
-              <w:t>transmitDeviceInfo</w:t>
-            </w:r>
-            <w:proofErr w:type="spellEnd"/>
-            <w:r>
-              <w:t>()</w:t>
+            <w:r>
+              <w:t>transmitDeviceInfo()</w:t>
             </w:r>
           </w:p>
         </w:tc>
@@ -3842,31 +2812,7 @@
           </w:tcPr>
           <w:p>
             <w:r>
-              <w:t>Sends device info {</w:t>
-            </w:r>
-            <w:proofErr w:type="spellStart"/>
-            <w:r>
-              <w:t>deviceID</w:t>
-            </w:r>
-            <w:proofErr w:type="spellEnd"/>
-            <w:r>
-              <w:t xml:space="preserve">, implant date, lead implant date, battery </w:t>
-            </w:r>
-            <w:proofErr w:type="spellStart"/>
-            <w:r>
-              <w:t>votage</w:t>
-            </w:r>
-            <w:proofErr w:type="spellEnd"/>
-            <w:r>
-              <w:t>, cardiac events,…,</w:t>
-            </w:r>
-            <w:proofErr w:type="spellStart"/>
-            <w:r>
-              <w:t>etc</w:t>
-            </w:r>
-            <w:proofErr w:type="spellEnd"/>
-            <w:r>
-              <w:t>} to DCM for interrogation</w:t>
+              <w:t>Sends device info {deviceID, implant date, lead implant date, battery votage, cardiac events,…,etc} to DCM for interrogation</w:t>
             </w:r>
           </w:p>
         </w:tc>
@@ -3890,13 +2836,8 @@
             <w:tcW w:w="2971" w:type="dxa"/>
           </w:tcPr>
           <w:p>
-            <w:proofErr w:type="spellStart"/>
-            <w:r>
-              <w:t>receiveDeviceInfo</w:t>
-            </w:r>
-            <w:proofErr w:type="spellEnd"/>
-            <w:r>
-              <w:t>([string])</w:t>
+            <w:r>
+              <w:t>receiveDeviceInfo([string])</w:t>
             </w:r>
           </w:p>
         </w:tc>
@@ -3959,14 +2900,12 @@
         </w:rPr>
         <w:t xml:space="preserve">: </w:t>
       </w:r>
-      <w:proofErr w:type="gramStart"/>
       <w:r>
         <w:rPr>
           <w:sz w:val="20"/>
         </w:rPr>
         <w:t>Pace()</w:t>
       </w:r>
-      <w:proofErr w:type="gramEnd"/>
     </w:p>
     <w:p>
       <w:pPr>
@@ -4105,21 +3044,8 @@
             <w:tcW w:w="2971" w:type="dxa"/>
           </w:tcPr>
           <w:p>
-            <w:proofErr w:type="spellStart"/>
-            <w:r>
-              <w:t>setPaceMode</w:t>
-            </w:r>
-            <w:proofErr w:type="spellEnd"/>
-            <w:r>
-              <w:t>(</w:t>
-            </w:r>
-            <w:proofErr w:type="spellStart"/>
-            <w:r>
-              <w:t>enum</w:t>
-            </w:r>
-            <w:proofErr w:type="spellEnd"/>
-            <w:r>
-              <w:t>)</w:t>
+            <w:r>
+              <w:t>setPaceMode(enum)</w:t>
             </w:r>
           </w:p>
         </w:tc>
@@ -4139,26 +3065,10 @@
           </w:tcPr>
           <w:p>
             <w:r>
-              <w:t xml:space="preserve">Takes desired pace mode as </w:t>
-            </w:r>
-            <w:proofErr w:type="spellStart"/>
-            <w:r>
-              <w:t>enum</w:t>
-            </w:r>
-            <w:proofErr w:type="spellEnd"/>
-            <w:r>
-              <w:t xml:space="preserve">  per Generic NBG code {VVI,</w:t>
-            </w:r>
-            <w:r>
-              <w:t xml:space="preserve"> VOO, AOO, DDDR, </w:t>
-            </w:r>
-            <w:proofErr w:type="spellStart"/>
-            <w:r>
-              <w:t>etc</w:t>
-            </w:r>
-            <w:proofErr w:type="spellEnd"/>
-            <w:r>
-              <w:t>}</w:t>
+              <w:t>Takes desired pace mode as enum  per Generic NBG code {VVI,</w:t>
+            </w:r>
+            <w:r>
+              <w:t xml:space="preserve"> VOO, AOO, DDDR, etc}</w:t>
             </w:r>
             <w:r>
               <w:t xml:space="preserve"> </w:t>
@@ -4171,41 +3081,7 @@
           </w:tcPr>
           <w:p>
             <w:r>
-              <w:t xml:space="preserve">Calls </w:t>
-            </w:r>
-            <w:proofErr w:type="spellStart"/>
-            <w:proofErr w:type="gramStart"/>
-            <w:r>
-              <w:t>setChambersSensed</w:t>
-            </w:r>
-            <w:proofErr w:type="spellEnd"/>
-            <w:r>
-              <w:t>(</w:t>
-            </w:r>
-            <w:proofErr w:type="spellStart"/>
-            <w:proofErr w:type="gramEnd"/>
-            <w:r>
-              <w:t>enum</w:t>
-            </w:r>
-            <w:proofErr w:type="spellEnd"/>
-            <w:r>
-              <w:t xml:space="preserve">) and </w:t>
-            </w:r>
-            <w:proofErr w:type="spellStart"/>
-            <w:r>
-              <w:t>setActivityResponse</w:t>
-            </w:r>
-            <w:proofErr w:type="spellEnd"/>
-            <w:r>
-              <w:t>(</w:t>
-            </w:r>
-            <w:proofErr w:type="spellStart"/>
-            <w:r>
-              <w:t>enum</w:t>
-            </w:r>
-            <w:proofErr w:type="spellEnd"/>
-            <w:r>
-              <w:t>) from Sense() class.</w:t>
+              <w:t>Calls setChambersSensed(enum) and setActivityResponse(enum) from Sense() class.</w:t>
             </w:r>
           </w:p>
         </w:tc>
@@ -4219,14 +3095,9 @@
             <w:tcW w:w="2971" w:type="dxa"/>
           </w:tcPr>
           <w:p>
-            <w:proofErr w:type="spellStart"/>
             <w:r>
               <w:lastRenderedPageBreak/>
-              <w:t>getPaceMode</w:t>
-            </w:r>
-            <w:proofErr w:type="spellEnd"/>
-            <w:r>
-              <w:t>()</w:t>
+              <w:t>getPaceMode()</w:t>
             </w:r>
           </w:p>
         </w:tc>
@@ -4235,11 +3106,9 @@
             <w:tcW w:w="2112" w:type="dxa"/>
           </w:tcPr>
           <w:p>
-            <w:proofErr w:type="spellStart"/>
             <w:r>
               <w:t>enum</w:t>
             </w:r>
-            <w:proofErr w:type="spellEnd"/>
           </w:p>
         </w:tc>
         <w:tc>
@@ -4248,15 +3117,7 @@
           </w:tcPr>
           <w:p>
             <w:r>
-              <w:t xml:space="preserve">Returns current value of </w:t>
-            </w:r>
-            <w:proofErr w:type="spellStart"/>
-            <w:r>
-              <w:t>pacingMode</w:t>
-            </w:r>
-            <w:proofErr w:type="spellEnd"/>
-            <w:r>
-              <w:t xml:space="preserve"> </w:t>
+              <w:t xml:space="preserve">Returns current value of pacingMode </w:t>
             </w:r>
           </w:p>
         </w:tc>
@@ -4280,21 +3141,8 @@
             <w:tcW w:w="2971" w:type="dxa"/>
           </w:tcPr>
           <w:p>
-            <w:proofErr w:type="spellStart"/>
-            <w:r>
-              <w:t>setPaceState</w:t>
-            </w:r>
-            <w:proofErr w:type="spellEnd"/>
-            <w:r>
-              <w:t>(</w:t>
-            </w:r>
-            <w:proofErr w:type="spellStart"/>
-            <w:r>
-              <w:t>enum</w:t>
-            </w:r>
-            <w:proofErr w:type="spellEnd"/>
-            <w:r>
-              <w:t>)</w:t>
+            <w:r>
+              <w:t>setPaceState(enum)</w:t>
             </w:r>
           </w:p>
         </w:tc>
@@ -4314,21 +3162,8 @@
           </w:tcPr>
           <w:p>
             <w:r>
-              <w:t xml:space="preserve">Takes pace state as </w:t>
-            </w:r>
-            <w:proofErr w:type="spellStart"/>
-            <w:r>
-              <w:t>enum</w:t>
-            </w:r>
-            <w:proofErr w:type="spellEnd"/>
-            <w:r>
-              <w:t xml:space="preserve"> type {PERMANENT, TEMPORARY, PACE_NOW, MAGNET, POWER_ON_RESET}, sets value of </w:t>
-            </w:r>
-            <w:proofErr w:type="spellStart"/>
-            <w:r>
-              <w:t>pacingState</w:t>
-            </w:r>
-            <w:proofErr w:type="spellEnd"/>
+              <w:t>Takes pace state as enum type {PERMANENT, TEMPORARY, PACE_NOW, MAGNET, POWER_ON_RESET}, sets value of pacingState</w:t>
+            </w:r>
           </w:p>
         </w:tc>
         <w:tc>
@@ -4351,13 +3186,8 @@
             <w:tcW w:w="2971" w:type="dxa"/>
           </w:tcPr>
           <w:p>
-            <w:proofErr w:type="spellStart"/>
-            <w:r>
-              <w:t>getPaceState</w:t>
-            </w:r>
-            <w:proofErr w:type="spellEnd"/>
-            <w:r>
-              <w:t>()</w:t>
+            <w:r>
+              <w:t>getPaceState()</w:t>
             </w:r>
           </w:p>
         </w:tc>
@@ -4366,11 +3196,9 @@
             <w:tcW w:w="2112" w:type="dxa"/>
           </w:tcPr>
           <w:p>
-            <w:proofErr w:type="spellStart"/>
             <w:r>
               <w:t>enum</w:t>
             </w:r>
-            <w:proofErr w:type="spellEnd"/>
           </w:p>
         </w:tc>
         <w:tc>
@@ -4379,13 +3207,8 @@
           </w:tcPr>
           <w:p>
             <w:r>
-              <w:t xml:space="preserve">Returns current value of </w:t>
-            </w:r>
-            <w:proofErr w:type="spellStart"/>
-            <w:r>
-              <w:t>pacingState</w:t>
-            </w:r>
-            <w:proofErr w:type="spellEnd"/>
+              <w:t>Returns current value of pacingState</w:t>
+            </w:r>
           </w:p>
         </w:tc>
         <w:tc>
@@ -4408,13 +3231,8 @@
             <w:tcW w:w="2971" w:type="dxa"/>
           </w:tcPr>
           <w:p>
-            <w:proofErr w:type="spellStart"/>
-            <w:r>
-              <w:t>setHysteresisInterval</w:t>
-            </w:r>
-            <w:proofErr w:type="spellEnd"/>
-            <w:r>
-              <w:t>(uint16_t)</w:t>
+            <w:r>
+              <w:t>setHysteresisInterval(uint16_t)</w:t>
             </w:r>
           </w:p>
         </w:tc>
@@ -4434,15 +3252,7 @@
           </w:tcPr>
           <w:p>
             <w:r>
-              <w:t xml:space="preserve">Sets vale of </w:t>
-            </w:r>
-            <w:proofErr w:type="spellStart"/>
-            <w:r>
-              <w:t>hysteresisInterval</w:t>
-            </w:r>
-            <w:proofErr w:type="spellEnd"/>
-            <w:r>
-              <w:t xml:space="preserve"> which defines an additional delay interval used when value of hysteresis is True</w:t>
+              <w:t>Sets vale of hysteresisInterval which defines an additional delay interval used when value of hysteresis is True</w:t>
             </w:r>
           </w:p>
         </w:tc>
@@ -4466,13 +3276,8 @@
             <w:tcW w:w="2971" w:type="dxa"/>
           </w:tcPr>
           <w:p>
-            <w:proofErr w:type="spellStart"/>
-            <w:r>
-              <w:t>getHysteresisInterval</w:t>
-            </w:r>
-            <w:proofErr w:type="spellEnd"/>
-            <w:r>
-              <w:t>()</w:t>
+            <w:r>
+              <w:t>getHysteresisInterval()</w:t>
             </w:r>
           </w:p>
         </w:tc>
@@ -4492,13 +3297,8 @@
           </w:tcPr>
           <w:p>
             <w:r>
-              <w:t xml:space="preserve">Returns current value of </w:t>
-            </w:r>
-            <w:proofErr w:type="spellStart"/>
-            <w:r>
-              <w:t>hysteresisInterval</w:t>
-            </w:r>
-            <w:proofErr w:type="spellEnd"/>
+              <w:t>Returns current value of hysteresisInterval</w:t>
+            </w:r>
           </w:p>
         </w:tc>
         <w:tc>
@@ -4521,13 +3321,8 @@
             <w:tcW w:w="2971" w:type="dxa"/>
           </w:tcPr>
           <w:p>
-            <w:proofErr w:type="spellStart"/>
-            <w:r>
-              <w:t>setLowRateInterval</w:t>
-            </w:r>
-            <w:proofErr w:type="spellEnd"/>
-            <w:r>
-              <w:t>(uint16_t)</w:t>
+            <w:r>
+              <w:t>setLowRateInterval(uint16_t)</w:t>
             </w:r>
           </w:p>
         </w:tc>
@@ -4547,15 +3342,7 @@
           </w:tcPr>
           <w:p>
             <w:r>
-              <w:t xml:space="preserve">Sets value of </w:t>
-            </w:r>
-            <w:proofErr w:type="spellStart"/>
-            <w:r>
-              <w:t>lowrateInterval</w:t>
-            </w:r>
-            <w:proofErr w:type="spellEnd"/>
-            <w:r>
-              <w:t xml:space="preserve"> that specifies maximum delay after a ventricle pace without a spontaneous sense or another pace</w:t>
+              <w:t>Sets value of lowrateInterval that specifies maximum delay after a ventricle pace without a spontaneous sense or another pace</w:t>
             </w:r>
           </w:p>
         </w:tc>
@@ -4579,13 +3366,8 @@
             <w:tcW w:w="2971" w:type="dxa"/>
           </w:tcPr>
           <w:p>
-            <w:proofErr w:type="spellStart"/>
-            <w:r>
-              <w:t>getLowRateInterval</w:t>
-            </w:r>
-            <w:proofErr w:type="spellEnd"/>
-            <w:r>
-              <w:t>()</w:t>
+            <w:r>
+              <w:t>getLowRateInterval()</w:t>
             </w:r>
           </w:p>
         </w:tc>
@@ -4605,13 +3387,8 @@
           </w:tcPr>
           <w:p>
             <w:r>
-              <w:t xml:space="preserve">Returns current value of </w:t>
-            </w:r>
-            <w:proofErr w:type="spellStart"/>
-            <w:r>
-              <w:t>lowrateInterval</w:t>
-            </w:r>
-            <w:proofErr w:type="spellEnd"/>
+              <w:t>Returns current value of lowrateInterval</w:t>
+            </w:r>
           </w:p>
         </w:tc>
         <w:tc>
@@ -4634,13 +3411,8 @@
             <w:tcW w:w="2971" w:type="dxa"/>
           </w:tcPr>
           <w:p>
-            <w:proofErr w:type="spellStart"/>
-            <w:r>
-              <w:t>setvPaceAmp</w:t>
-            </w:r>
-            <w:proofErr w:type="spellEnd"/>
-            <w:r>
-              <w:t>(uint16_t)</w:t>
+            <w:r>
+              <w:t>setvPaceAmp(uint16_t)</w:t>
             </w:r>
           </w:p>
         </w:tc>
@@ -4660,15 +3432,7 @@
           </w:tcPr>
           <w:p>
             <w:r>
-              <w:t xml:space="preserve">Sets value of </w:t>
-            </w:r>
-            <w:proofErr w:type="spellStart"/>
-            <w:r>
-              <w:t>vPaceAmp</w:t>
-            </w:r>
-            <w:proofErr w:type="spellEnd"/>
-            <w:r>
-              <w:t xml:space="preserve"> variable representing current amplitude of </w:t>
+              <w:t xml:space="preserve">Sets value of vPaceAmp variable representing current amplitude of </w:t>
             </w:r>
             <w:r>
               <w:t xml:space="preserve">ventricle </w:t>
@@ -4698,13 +3462,8 @@
             <w:tcW w:w="2971" w:type="dxa"/>
           </w:tcPr>
           <w:p>
-            <w:proofErr w:type="spellStart"/>
-            <w:r>
-              <w:t>getvPaceAmp</w:t>
-            </w:r>
-            <w:proofErr w:type="spellEnd"/>
-            <w:r>
-              <w:t>()</w:t>
+            <w:r>
+              <w:t>getvPaceAmp()</w:t>
             </w:r>
           </w:p>
         </w:tc>
@@ -4724,15 +3483,7 @@
           </w:tcPr>
           <w:p>
             <w:r>
-              <w:t xml:space="preserve">Returns current value of </w:t>
-            </w:r>
-            <w:proofErr w:type="spellStart"/>
-            <w:r>
-              <w:t>vPaceAmp</w:t>
-            </w:r>
-            <w:proofErr w:type="spellEnd"/>
-            <w:r>
-              <w:t xml:space="preserve"> variable</w:t>
+              <w:t>Returns current value of vPaceAmp variable</w:t>
             </w:r>
           </w:p>
         </w:tc>
@@ -4756,13 +3507,8 @@
             <w:tcW w:w="2971" w:type="dxa"/>
           </w:tcPr>
           <w:p>
-            <w:proofErr w:type="spellStart"/>
-            <w:r>
-              <w:t>setvPaceWidth</w:t>
-            </w:r>
-            <w:proofErr w:type="spellEnd"/>
-            <w:r>
-              <w:t>(uint16_t)</w:t>
+            <w:r>
+              <w:t>setvPaceWidth(uint16_t)</w:t>
             </w:r>
           </w:p>
         </w:tc>
@@ -4784,32 +3530,14 @@
             <w:r>
               <w:t xml:space="preserve">Sets value of </w:t>
             </w:r>
-            <w:proofErr w:type="spellStart"/>
-            <w:r>
-              <w:t>vPaceWidth</w:t>
-            </w:r>
-            <w:proofErr w:type="spellEnd"/>
-            <w:r>
-              <w:t xml:space="preserve"> private variable representing current width of</w:t>
-            </w:r>
-            <w:r>
-              <w:t xml:space="preserve"> </w:t>
-            </w:r>
-            <w:proofErr w:type="spellStart"/>
-            <w:r>
-              <w:t>ventrical</w:t>
-            </w:r>
-            <w:proofErr w:type="spellEnd"/>
-            <w:r>
-              <w:t xml:space="preserve"> pace signal (</w:t>
-            </w:r>
-            <w:proofErr w:type="spellStart"/>
-            <w:r>
-              <w:t>ms</w:t>
-            </w:r>
-            <w:proofErr w:type="spellEnd"/>
-            <w:r>
-              <w:t>)</w:t>
+            <w:r>
+              <w:t>vPaceWidth private variable representing current width of</w:t>
+            </w:r>
+            <w:r>
+              <w:t xml:space="preserve"> ventrical</w:t>
+            </w:r>
+            <w:r>
+              <w:t xml:space="preserve"> pace signal (ms)</w:t>
             </w:r>
           </w:p>
         </w:tc>
@@ -4833,13 +3561,8 @@
             <w:tcW w:w="2971" w:type="dxa"/>
           </w:tcPr>
           <w:p>
-            <w:proofErr w:type="spellStart"/>
-            <w:r>
-              <w:t>getvPaceWidth</w:t>
-            </w:r>
-            <w:proofErr w:type="spellEnd"/>
-            <w:r>
-              <w:t>()</w:t>
+            <w:r>
+              <w:t>getvPaceWidth()</w:t>
             </w:r>
           </w:p>
         </w:tc>
@@ -4859,13 +3582,8 @@
           </w:tcPr>
           <w:p>
             <w:r>
-              <w:t xml:space="preserve">Returns current value of </w:t>
-            </w:r>
-            <w:proofErr w:type="spellStart"/>
-            <w:r>
-              <w:t>vPaceWidth</w:t>
-            </w:r>
-            <w:proofErr w:type="spellEnd"/>
+              <w:t>Returns current value of vPaceWidth</w:t>
+            </w:r>
           </w:p>
         </w:tc>
         <w:tc>
@@ -4888,13 +3606,8 @@
             <w:tcW w:w="2971" w:type="dxa"/>
           </w:tcPr>
           <w:p>
-            <w:proofErr w:type="spellStart"/>
-            <w:r>
-              <w:t>setVRP</w:t>
-            </w:r>
-            <w:proofErr w:type="spellEnd"/>
-            <w:r>
-              <w:t>(uint16_t)</w:t>
+            <w:r>
+              <w:t>setVRP(uint16_t)</w:t>
             </w:r>
           </w:p>
         </w:tc>
@@ -4938,13 +3651,8 @@
             <w:tcW w:w="2971" w:type="dxa"/>
           </w:tcPr>
           <w:p>
-            <w:proofErr w:type="spellStart"/>
-            <w:r>
-              <w:t>getVRP</w:t>
-            </w:r>
-            <w:proofErr w:type="spellEnd"/>
-            <w:r>
-              <w:t>()</w:t>
+            <w:r>
+              <w:t>getVRP()</w:t>
             </w:r>
           </w:p>
         </w:tc>
@@ -4988,14 +3696,9 @@
             <w:tcW w:w="2971" w:type="dxa"/>
           </w:tcPr>
           <w:p>
-            <w:proofErr w:type="spellStart"/>
             <w:r>
               <w:lastRenderedPageBreak/>
-              <w:t>setMaxHeartRate</w:t>
-            </w:r>
-            <w:proofErr w:type="spellEnd"/>
-            <w:r>
-              <w:t>(uint8_t)</w:t>
+              <w:t>setMaxHeartRate(uint8_t)</w:t>
             </w:r>
           </w:p>
         </w:tc>
@@ -5015,15 +3718,7 @@
           </w:tcPr>
           <w:p>
             <w:r>
-              <w:t xml:space="preserve">Sets the value of </w:t>
-            </w:r>
-            <w:proofErr w:type="spellStart"/>
-            <w:r>
-              <w:t>maxHeartRate</w:t>
-            </w:r>
-            <w:proofErr w:type="spellEnd"/>
-            <w:r>
-              <w:t xml:space="preserve"> later used to set upper frequency of pacing</w:t>
+              <w:t>Sets the value of maxHeartRate later used to set upper frequency of pacing</w:t>
             </w:r>
           </w:p>
         </w:tc>
@@ -5047,13 +3742,8 @@
             <w:tcW w:w="2971" w:type="dxa"/>
           </w:tcPr>
           <w:p>
-            <w:proofErr w:type="spellStart"/>
-            <w:r>
-              <w:t>getMaxHeartRate</w:t>
-            </w:r>
-            <w:proofErr w:type="spellEnd"/>
-            <w:r>
-              <w:t>()</w:t>
+            <w:r>
+              <w:t>getMaxHeartRate()</w:t>
             </w:r>
           </w:p>
         </w:tc>
@@ -5073,13 +3763,8 @@
           </w:tcPr>
           <w:p>
             <w:r>
-              <w:t xml:space="preserve">Returns current value of </w:t>
-            </w:r>
-            <w:proofErr w:type="spellStart"/>
-            <w:r>
-              <w:t>maxHeartRate</w:t>
-            </w:r>
-            <w:proofErr w:type="spellEnd"/>
+              <w:t>Returns current value of maxHeartRate</w:t>
+            </w:r>
           </w:p>
         </w:tc>
         <w:tc>
@@ -5102,13 +3787,8 @@
             <w:tcW w:w="2971" w:type="dxa"/>
           </w:tcPr>
           <w:p>
-            <w:proofErr w:type="spellStart"/>
-            <w:r>
-              <w:t>setBaseHeartRate</w:t>
-            </w:r>
-            <w:proofErr w:type="spellEnd"/>
-            <w:r>
-              <w:t>(uint8_t)</w:t>
+            <w:r>
+              <w:t>setBaseHeartRate(uint8_t)</w:t>
             </w:r>
           </w:p>
         </w:tc>
@@ -5128,15 +3808,7 @@
           </w:tcPr>
           <w:p>
             <w:r>
-              <w:t xml:space="preserve">Sets value of </w:t>
-            </w:r>
-            <w:proofErr w:type="spellStart"/>
-            <w:r>
-              <w:t>baseHeartRate</w:t>
-            </w:r>
-            <w:proofErr w:type="spellEnd"/>
-            <w:r>
-              <w:t xml:space="preserve"> later set to set minimum </w:t>
+              <w:t xml:space="preserve">Sets value of baseHeartRate later set to set minimum </w:t>
             </w:r>
             <w:r>
               <w:t xml:space="preserve">safe </w:t>
@@ -5169,13 +3841,8 @@
             <w:tcW w:w="2971" w:type="dxa"/>
           </w:tcPr>
           <w:p>
-            <w:proofErr w:type="spellStart"/>
-            <w:r>
-              <w:t>getBaseHeartRate</w:t>
-            </w:r>
-            <w:proofErr w:type="spellEnd"/>
-            <w:r>
-              <w:t>()</w:t>
+            <w:r>
+              <w:t>getBaseHeartRate()</w:t>
             </w:r>
           </w:p>
         </w:tc>
@@ -5195,13 +3862,8 @@
           </w:tcPr>
           <w:p>
             <w:r>
-              <w:t xml:space="preserve">Returns current value of </w:t>
-            </w:r>
-            <w:proofErr w:type="spellStart"/>
-            <w:r>
-              <w:t>baseHeartRate</w:t>
-            </w:r>
-            <w:proofErr w:type="spellEnd"/>
+              <w:t>Returns current value of baseHeartRate</w:t>
+            </w:r>
           </w:p>
         </w:tc>
         <w:tc>
@@ -5466,8 +4128,6 @@
         </w:rPr>
         <w:t>Changes to the look and functionality can be expected as more pacemaker functionality is added, however this intermediary behavior is expected to remain unchanged.</w:t>
       </w:r>
-      <w:bookmarkStart w:id="2" w:name="_GoBack"/>
-      <w:bookmarkEnd w:id="2"/>
     </w:p>
     <w:p>
       <w:pPr>
@@ -5556,17 +4216,28 @@
         </w:tc>
       </w:tr>
       <w:tr>
+        <w:trPr>
+          <w:trHeight w:val="1135"/>
+        </w:trPr>
         <w:tc>
           <w:tcPr>
             <w:tcW w:w="5104" w:type="dxa"/>
           </w:tcPr>
-          <w:p/>
+          <w:p>
+            <w:r>
+              <w:t>Logged Detail of Cardiac Events Detected</w:t>
+            </w:r>
+          </w:p>
         </w:tc>
         <w:tc>
           <w:tcPr>
             <w:tcW w:w="5103" w:type="dxa"/>
           </w:tcPr>
-          <w:p/>
+          <w:p>
+            <w:r>
+              <w:t>Detailed logs of cardiac events may be kept for diagnostic purposes, however, given an abundance of such events, detail may need to be decreased in order to preserve storage space.</w:t>
+            </w:r>
+          </w:p>
         </w:tc>
       </w:tr>
       <w:tr>
@@ -5574,13 +4245,21 @@
           <w:tcPr>
             <w:tcW w:w="5104" w:type="dxa"/>
           </w:tcPr>
-          <w:p/>
+          <w:p>
+            <w:r>
+              <w:t>p_vPaceAmp &amp; p_vPaceWidth</w:t>
+            </w:r>
+          </w:p>
         </w:tc>
         <w:tc>
           <w:tcPr>
             <w:tcW w:w="5103" w:type="dxa"/>
           </w:tcPr>
-          <w:p/>
+          <w:p>
+            <w:r>
+              <w:t>As scar-tissue generates over-top of pacemaker leads, resistance between leads subject to change. Applied voltage to induce ventricular contraction may need to be changed accordingly.</w:t>
+            </w:r>
+          </w:p>
         </w:tc>
       </w:tr>
       <w:tr>
@@ -5588,13 +4267,21 @@
           <w:tcPr>
             <w:tcW w:w="5104" w:type="dxa"/>
           </w:tcPr>
-          <w:p/>
+          <w:p>
+            <w:r>
+              <w:t>Base Heart Rate</w:t>
+            </w:r>
+          </w:p>
         </w:tc>
         <w:tc>
           <w:tcPr>
             <w:tcW w:w="5103" w:type="dxa"/>
           </w:tcPr>
-          <w:p/>
+          <w:p>
+            <w:r>
+              <w:t>Depending on patient age /  level of physical activity, resting base heart rate should be customizable.</w:t>
+            </w:r>
+          </w:p>
         </w:tc>
       </w:tr>
     </w:tbl>
@@ -5725,13 +4412,23 @@
           <w:tcPr>
             <w:tcW w:w="5104" w:type="dxa"/>
           </w:tcPr>
-          <w:p/>
+          <w:p>
+            <w:r>
+              <w:t>Data structures responsible for holding communications data between pacemaker and DCM are pre-declared arrays of fixed-size</w:t>
+            </w:r>
+          </w:p>
         </w:tc>
         <w:tc>
           <w:tcPr>
             <w:tcW w:w="5103" w:type="dxa"/>
           </w:tcPr>
-          <w:p/>
+          <w:p>
+            <w:r>
+              <w:t>When EGM data is transmitted in software testing, size of data-structures may need to be amended as number of stored points increases in practise. Provisions for dynamic arrays &amp; vectors may also be added.</w:t>
+            </w:r>
+            <w:bookmarkStart w:id="2" w:name="_GoBack"/>
+            <w:bookmarkEnd w:id="2"/>
+          </w:p>
         </w:tc>
       </w:tr>
     </w:tbl>
@@ -7472,7 +6169,7 @@
 </file>
 
 <file path=customXml/itemProps1.xml><?xml version="1.0" encoding="utf-8"?>
-<ds:datastoreItem xmlns:ds="http://schemas.openxmlformats.org/officeDocument/2006/customXml" ds:itemID="{88724A81-CBA8-4D39-B08C-D79232D0EA5B}">
+<ds:datastoreItem xmlns:ds="http://schemas.openxmlformats.org/officeDocument/2006/customXml" ds:itemID="{A2B7533B-9031-42B7-927B-5109E3D0B4C1}">
   <ds:schemaRefs>
     <ds:schemaRef ds:uri="http://schemas.openxmlformats.org/officeDocument/2006/bibliography"/>
   </ds:schemaRefs>

</xml_diff>